<commit_message>
Chapter 2 draft ongoing
</commit_message>
<xml_diff>
--- a/Write_up/Chapter_2_full_draft_v0.docx
+++ b/Write_up/Chapter_2_full_draft_v0.docx
@@ -2,7 +2,21 @@
 <file path=word/document.xml><?xml version="1.0" encoding="utf-8"?>
 <w:document xmlns:wpc="http://schemas.microsoft.com/office/word/2010/wordprocessingCanvas" xmlns:cx="http://schemas.microsoft.com/office/drawing/2014/chartex" xmlns:cx1="http://schemas.microsoft.com/office/drawing/2015/9/8/chartex" xmlns:cx2="http://schemas.microsoft.com/office/drawing/2015/10/21/chartex" xmlns:cx3="http://schemas.microsoft.com/office/drawing/2016/5/9/chartex" xmlns:cx4="http://schemas.microsoft.com/office/drawing/2016/5/10/chartex" xmlns:cx5="http://schemas.microsoft.com/office/drawing/2016/5/11/chartex" xmlns:cx6="http://schemas.microsoft.com/office/drawing/2016/5/12/chartex" xmlns:cx7="http://schemas.microsoft.com/office/drawing/2016/5/13/chartex" xmlns:cx8="http://schemas.microsoft.com/office/drawing/2016/5/14/chartex" xmlns:mc="http://schemas.openxmlformats.org/markup-compatibility/2006" xmlns:aink="http://schemas.microsoft.com/office/drawing/2016/ink" xmlns:am3d="http://schemas.microsoft.com/office/drawing/2017/model3d" xmlns:o="urn:schemas-microsoft-com:office:office" xmlns:r="http://schemas.openxmlformats.org/officeDocument/2006/relationships" xmlns:m="http://schemas.openxmlformats.org/officeDocument/2006/math" xmlns:v="urn:schemas-microsoft-com:vml" xmlns:wp14="http://schemas.microsoft.com/office/word/2010/wordprocessingDrawing" xmlns:wp="http://schemas.openxmlformats.org/drawingml/2006/wordprocessingDrawing" xmlns:w10="urn:schemas-microsoft-com:office:word" xmlns:w="http://schemas.openxmlformats.org/wordprocessingml/2006/main" xmlns:w14="http://schemas.microsoft.com/office/word/2010/wordml" xmlns:w15="http://schemas.microsoft.com/office/word/2012/wordml" xmlns:w16cex="http://schemas.microsoft.com/office/word/2018/wordml/cex" xmlns:w16cid="http://schemas.microsoft.com/office/word/2016/wordml/cid" xmlns:w16="http://schemas.microsoft.com/office/word/2018/wordml" xmlns:w16sdtdh="http://schemas.microsoft.com/office/word/2020/wordml/sdtdatahash" xmlns:w16se="http://schemas.microsoft.com/office/word/2015/wordml/symex" xmlns:wpg="http://schemas.microsoft.com/office/word/2010/wordprocessingGroup" xmlns:wpi="http://schemas.microsoft.com/office/word/2010/wordprocessingInk" xmlns:wne="http://schemas.microsoft.com/office/word/2006/wordml" xmlns:wps="http://schemas.microsoft.com/office/word/2010/wordprocessingShape" mc:Ignorable="w14 w15 w16se w16cid w16 w16cex w16sdtdh wp14">
   <w:body>
-    <w:p/>
+    <w:p>
+      <w:pPr>
+        <w:rPr>
+          <w:b/>
+          <w:bCs/>
+        </w:rPr>
+      </w:pPr>
+      <w:r>
+        <w:rPr>
+          <w:b/>
+          <w:bCs/>
+        </w:rPr>
+        <w:t xml:space="preserve">Introduction </w:t>
+      </w:r>
+    </w:p>
     <w:p/>
     <w:p>
       <w:pPr>
@@ -35,158 +49,30 @@
     <w:p>
       <w:pPr>
         <w:rPr>
-          <w:b/>
-          <w:bCs/>
+          <w:i/>
+          <w:iCs/>
         </w:rPr>
       </w:pPr>
+      <w:r>
+        <w:rPr>
+          <w:i/>
+          <w:iCs/>
+        </w:rPr>
+        <w:t>Data sources</w:t>
+      </w:r>
     </w:p>
     <w:p>
       <w:r>
-        <w:rPr>
-          <w:b/>
-          <w:bCs/>
-        </w:rPr>
-        <w:t>Variable selection</w:t>
-      </w:r>
-    </w:p>
-    <w:p>
-      <w:r>
-        <w:t xml:space="preserve">The response variable for the socioeconomic analysis was forest cover area. Both forest cover response variables were produced from the same data source (see “Data sources” below). Macroeconomic, socioeconomic, and control variables for both sets of analysis were selected based on a combination of previous studies, data availability, and the authors’ knowledge of Cambodia. </w:t>
-      </w:r>
-    </w:p>
-    <w:p>
-      <w:r>
-        <w:t xml:space="preserve">Socioeconomic variables were selected to create 8 variable sets reflecting different aspects of socioeconomic status and development, each of which was hypothesised to be either a driver or predictor of forest cover </w:t>
-      </w:r>
-      <w:r>
-        <w:fldChar w:fldCharType="begin"/>
-      </w:r>
-      <w:r>
-        <w:instrText xml:space="preserve"> ADDIN ZOTERO_ITEM CSL_CITATION {"citationID":"JoSCyoNc","properties":{"formattedCitation":"(Luck et al. 2009; Ty et al. 2012; Kristensen et al. 2016; Bonilla-Bedoya et al. 2018)","plainCitation":"(Luck et al. 2009; Ty et al. 2012; Kristensen et al. 2016; Bonilla-Bedoya et al. 2018)","dontUpdate":true,"noteIndex":0},"citationItems":[{"id":2655,"uris":["http://zotero.org/users/2170232/items/P4U3LHQJ"],"uri":["http://zotero.org/users/2170232/items/P4U3LHQJ"],"itemData":{"id":2655,"type":"article-journal","abstract":"By 2050, 70% of the Earth’s human population will live in urban areas. Urbanization can have a devastating impact on local ecosystems, but these impacts vary across time and space. Identifying links between spatiotemporal change in urban ecosystems and neighborhood socio-economics is crucial to management aimed at maintaining flora and fauna in urban areas. Here, we tracked 20 years of socio-economic change and 15 years of vegetation change in 32 residential neighborhoods in south-eastern Australia. Regression models that explicitly accounted for a time lag between neighborhood socio-economic characteristics and vegetation response explained more variation in vegetation cover than models that ignored the effects of time. Also, relationships between vegetation and socio-economic factors were stronger in later years for the same neighborhoods suggesting the influence of socio-economics is more readily identified in established neighborhoods. Socio-economic variables alone, or in combination with biophysical variables, were better predictors of vegetation cover than only biophysical variables. Across space, vegetation cover had a negative quadratic relationship with neighborhood housing density, peaking at mid-density values, and a positive relationship with education level and immigration status (the percentage of residents with a non-Australian background). Over time, housing density had a positive relationship with vegetation cover, reflecting an increase in vegetation as neighborhoods develop. Our results highlight the need to understand temporal context when attempting to explain contemporary patterns in vegetation cover and the increasing importance of socio-economic factors in influencing cover as neighborhoods become established.","container-title":"Ecosystems","DOI":"10.1007/s10021-009-9244-6","ISSN":"1435-0629","issue":"4","journalAbbreviation":"Ecosystems","language":"en","page":"604","source":"Springer Link","title":"Socio-Economics and Vegetation Change in Urban Ecosystems: Patterns in Space and Time","title-short":"Socio-Economics and Vegetation Change in Urban Ecosystems","volume":"12","author":[{"family":"Luck","given":"Gary W."},{"family":"Smallbone","given":"Lisa T."},{"family":"O’Brien","given":"Rachel"}],"issued":{"date-parts":[["2009",3,12]]}}},{"id":1660,"uris":["http://zotero.org/users/2170232/items/ELFJNY56"],"uri":["http://zotero.org/users/2170232/items/ELFJNY56"],"itemData":{"id":1660,"type":"article-journal","abstract":"This study investigates an interdisciplinary scenario analysis to assess the potential impacts of climate, land use/cover and population changes on future water availability and demand in the Srepok River basin, a trans-boundary basin. Based on the output from a high-resolution Regional Climate Model (ECHAM 4, Scenarios A2 and B2) developed by the Southeast Asia—System for Analysis, Research and Training (SEA-START) Regional Center, future rainfall was downscaled to the study area and bias correction was carried out to generate the daily rainfall series. Land use/cover change was quantified using a GIS-based logistic regression approach and future population was projected from the historical data. These changes, individually or in combination, were then input into the calibrated hydrological model (HEC-HMS) to project future hydrological variables. The results reveal that surface runoff will be increased with increased future rainfall. Land use/cover change is found to have the largest impact on increased water demand, and thus reduced future water availability. The combined scenario shows an increasing level of water stress at both the basin and sub-basin levels, especially in the dry season.","container-title":"Water Resources Management","DOI":"10.1007/s11269-011-9964-1","ISSN":"0920-4741, 1573-1650","issue":"5","journalAbbreviation":"Water Resour Manage","language":"en","page":"1387-1407","source":"link.springer.com","title":"Scenario-based Impact Assessment of Land Use/Cover and Climate Changes on Water Resources and Demand: A Case Study in the Srepok River Basin, Vietnam—Cambodia","title-short":"Scenario-based Impact Assessment of Land Use/Cover and Climate Changes on Water Resources and Demand","volume":"26","author":[{"family":"Ty","given":"Tran Van"},{"family":"Sunada","given":"Kengo"},{"family":"Ichikawa","given":"Yutaka"},{"family":"Oishi","given":"Satoru"}],"issued":{"date-parts":[["2012",3,1]]}}},{"id":2659,"uris":["http://zotero.org/users/2170232/items/M668EE6L"],"uri":["http://zotero.org/users/2170232/items/M668EE6L"],"itemData":{"id":2659,"type":"article-journal","abstract":"Many of the semi-natural landscape elements found in rural areas, such as woodlots, hedgerows and grasslands, were originally maintained as part of the agricultural system. During the 20th century, they lost most of their functions and were often removed or transformed. Presently, production concerns are less dominant and many landscape and land use changes are undertaken to improve public goods or fulfil personal and family ambitions and values. This paper investigates the patterns of farm-level land use changes that occurred between 2002 and 2012 in three different landscape regions of Europe (peri-urban landscapes, areas with marginal potential for agriculture, post-socialist landscapes) and the drivers behind, based on a questionnaire survey in six study areas. A second objective is to analyse landowners’ decision-making and endogenous factors that are correlated with their engagement in land use changes. Common to all areas is that agricultural production is under pressure due to physical or socio-economic challenges. The results indicate that relatively more nature or landscape features have been added by landowners than removed by them in the six study areas. Furthermore, the analysis revealed that full-time landowners were responsible for the largest proportion of landscape change and that the areas involved differed greatly. The analysis also underlined the variety of European landscapes, as many landscape activities exhibited strong geographical patterns. A multivariate analysis of the relationship between ten farm and landowner characteristics confirmed the geographical diversity, as only a dummy variable representing the geographical location was statistically significant. When location was omitted from the analysis, two factors were significant: farm size and ownership of livestock. In addition, the results suggest that landowners in peri-urban locations were more engaged in landscape activities than landowners in other locations.","container-title":"Land Use Policy","DOI":"10.1016/j.landusepol.2015.07.014","ISSN":"0264-8377","journalAbbreviation":"Land Use Policy","language":"en","page":"786-799","source":"ScienceDirect","title":"Patterns and drivers of farm-level land use change in selected European rural landscapes","volume":"57","author":[{"family":"Kristensen","given":"Søren Bech Pilgaard"},{"family":"Busck","given":"Anne Gravsholt"},{"family":"Sluis","given":"Theo","non-dropping-particle":"van der"},{"family":"Gaube","given":"Veronika"}],"issued":{"date-parts":[["2016",11,30]]}}},{"id":179,"uris":["http://zotero.org/users/2170232/items/WZLMGHYE"],"uri":["http://zotero.org/users/2170232/items/WZLMGHYE"],"itemData":{"id":179,"type":"article-journal","abstract":"The ecosystem services provided by tropical forests are affected by deforestation. Territorial management strategies aim to prevent and mitigate forest loss. Therefore, modeling potential land use changes is important for forest management, monitoring, and evaluation. This study determined whether there are relationships between forest vulnerability to deforestation (potential deforestation distribution) and the forest management policies applied in the Ecuadorian Amazon. Proxy and underlying variables were used to construct a statistical model, based on the principle of maximum entropy that could predict potential land use changes. Entropy can be seen as a measure of uncertainty for a density function. Receiver operating characteristics (ROC) analysis and the Jackknife Test were used to validate the model. The importance of input variables in the model was determined through: Percent Contribution (PC) and Permutation Importance (PI). The results were compared with prevailing regional forest management strategies. The socioeconomic variables that provided the largest amount of information in the overall model (AUC = 0.81) and that showed most of the information not present in other variables were: “Protected areas-Intangible zone” (PC = 24%, PI = 12.4%), “timber harvesting programs” (PC = 21.7%, PI = 4.7%), “road network” (PC = 18.9%, PI = 7.7%), and “poverty rate” (PC = 3.7%, PI = 6.1%). Also, the biophysical variable “temperature” (PC = 7,9%, PI = 22.3%) provided information in the overall model. The results suggested the need for changes in forest management strategies. Forest policies and management plans should consider integrating and strengthening protected areas and intangible zones, as well as restricting timber harvesting in native forest and establishing forest areas under permanent management. Furthermore, the results also suggested that financial incentive programs to reduce deforestation have to be evaluated because their present distribution is inefficient. In this context, conservation incentive plans need to be revised so that they focus on areas at deforestation risk.","container-title":"Science of The Total Environment","DOI":"10.1016/j.scitotenv.2018.07.028","ISSN":"0048-9697","journalAbbreviation":"Science of The Total Environment","page":"1044-1055","source":"ScienceDirect","title":"Socioecological system and potential deforestation in Western Amazon forest landscapes","volume":"644","author":[{"family":"Bonilla-Bedoya","given":"S."},{"family":"Estrella-Bastidas","given":"Anabel"},{"family":"Molina","given":"Juan Ramón"},{"family":"Herrera","given":"Miguel Ángel"}],"issued":{"date-parts":[["2018",12,10]]}}}],"schema":"https://github.com/citation-style-language/schema/raw/master/csl-citation.json"} </w:instrText>
-      </w:r>
-      <w:r>
-        <w:fldChar w:fldCharType="separate"/>
-      </w:r>
-      <w:r>
-        <w:t>(Table S3, Luck et al. 2009; Ty et al. 2012; Kristensen et al. 2016; Bonilla-Bedoya et al. 2018)</w:t>
-      </w:r>
-      <w:r>
-        <w:fldChar w:fldCharType="end"/>
-      </w:r>
-      <w:r>
-        <w:t xml:space="preserve">. The variable sets were population demographics (n=8), education (n=4), employment (n=5), economic security (n=2), access to services (n=4), social justice (n=2), migration (n=2), and control variables (n=6). Control variables were included to account for the effects of environmental and other human factors including economic land concessions </w:t>
-      </w:r>
-      <w:r>
-        <w:fldChar w:fldCharType="begin"/>
-      </w:r>
-      <w:r>
-        <w:instrText xml:space="preserve"> ADDIN ZOTERO_ITEM CSL_CITATION {"citationID":"YS0y28tC","properties":{"formattedCitation":"(Abdullah and Nakagoshi, 2007; Davis et al., 2015)","plainCitation":"(Abdullah and Nakagoshi, 2007; Davis et al., 2015)","noteIndex":0},"citationItems":[{"id":2636,"uris":["http://zotero.org/users/2170232/items/BW7PN9QB"],"uri":["http://zotero.org/users/2170232/items/BW7PN9QB"],"itemData":{"id":2636,"type":"article-journal","abstract":"In many tropical countries forest fragmentation caused by changes in human land use activities is of primary concern for sustainability. In Malaysia this relationship is usually described without any quantitative measurement to show the implications for land use planning and management. To understand this relationship, this study developed a single forest fragmentation index based on a combination of three landscape metrics, i.e., non-forest area, forest edge bordered by human land use and patch size coefficient of variation, using the state of Selangor, Malaysia as a case study. Two defined natural landscapes; wetland and forest landscapes were used as a basic unit of analyses of pattern change of forest fragmentation and its relationship to human land use in three temporal years of 1966, 1981 and 1995. Results showed that forest fragmentation in the state of Selangor generally increased during the time periods studied. Multiple regression analysis showed that human land use is an important determinant of forest fragmentation, but the significance of several land uses as explanatory variables to forest fragmentation changed temporally. Oil palm and rubber plantations were apparently the major contributors to forest fragmentation. Differences in fragmentation pattern occurred between the two natural landscapes. Forest fragmentation increased in the wetland landscape, whereas not much change was observed in the forest landscape. Oil palm plantation appeared to be the major contributor to forest fragmentation in the wetland landscape, whereas rubber plantation was the major factor in the forest landscape. This study also revealed that knowledge of forest fragmentation through a single index in different natural landscapes provides a pathway for identifying which forested areas are highly threatened and must be given priority in strategic planning of nature conservation. In conclusion, it is vital to understand the relationship between changes in human land use and degree of forest degradation measured by a single index in order to describe the implications for land use planning and management.","container-title":"Forest Ecology and Management","DOI":"10.1016/j.foreco.2006.12.016","ISSN":"0378-1127","issue":"1","journalAbbreviation":"Forest Ecology and Management","language":"en","page":"39-48","source":"ScienceDirect","title":"Forest fragmentation and its correlation to human land use change in the state of Selangor, peninsular Malaysia","volume":"241","author":[{"family":"Abdullah","given":"Saiful Arif"},{"family":"Nakagoshi","given":"Nobukazu"}],"issued":{"date-parts":[["2007",3,30]]}}},{"id":2465,"uris":["http://zotero.org/users/2170232/items/BM9FJ8GU"],"uri":["http://zotero.org/users/2170232/items/BM9FJ8GU"],"itemData":{"id":2465,"type":"article-journal","abstract":"Investment in agricultural land in the developing world has rapidly increased in the past two decades1,2,3. In Cambodia, there has been a surge in economic land concessions, in which long-term leases are provided to foreign and domestic investors for economic development. More than two million hectares4 have been leased so far, sparking debate over the consequences for local communities and the environment5. Here we combined official records of concession locations4,6 with a high-resolution data set of changes in forest cover7 to quantify the contribution of land concessions to deforestation between 2000 and 2012. We used covariate matching to control for variables other than classification as a concession that may influence forest loss. Nearly half of the area where concessions were granted between 2000 and 2012 was forested in 2000; this area then represented 12.4% of forest land cover in Cambodia. Within concessions, the annual rate of forest loss was between 29% and 105% higher than in comparable land areas outside concessions. Most of the deforestation within concessions occurred after the contract date, and whether an investor was domestic or foreign had no effect on deforestation rates. We conclude that land acquisitions can act as powerful drivers of deforestation.","container-title":"Nature Geoscience","DOI":"10.1038/ngeo2540","ISSN":"1752-0908","issue":"10","language":"en","page":"772-775","source":"www.nature.com","title":"Accelerated deforestation driven by large-scale land acquisitions in Cambodia","volume":"8","author":[{"family":"Davis","given":"Kyle Frankel"},{"family":"Yu","given":"Kailiang"},{"family":"Rulli","given":"Maria Cristina"},{"family":"Pichdara","given":"Lonn"},{"family":"D’Odorico","given":"Paolo"}],"issued":{"date-parts":[["2015"]]}}}],"schema":"https://github.com/citation-style-language/schema/raw/master/csl-citation.json"} </w:instrText>
-      </w:r>
-      <w:r>
-        <w:fldChar w:fldCharType="separate"/>
-      </w:r>
-      <w:r>
-        <w:t xml:space="preserve">(Abdullah and </w:t>
-      </w:r>
-      <w:proofErr w:type="spellStart"/>
-      <w:r>
-        <w:t>Nakagoshi</w:t>
-      </w:r>
-      <w:proofErr w:type="spellEnd"/>
-      <w:r>
-        <w:t>, 2007; Davis et al., 2015)</w:t>
-      </w:r>
-      <w:r>
-        <w:fldChar w:fldCharType="end"/>
-      </w:r>
-      <w:r>
-        <w:t xml:space="preserve">, protected areas </w:t>
-      </w:r>
-      <w:r>
-        <w:fldChar w:fldCharType="begin"/>
-      </w:r>
-      <w:r>
-        <w:instrText xml:space="preserve"> ADDIN ZOTERO_ITEM CSL_CITATION {"citationID":"KPXyqeHU","properties":{"formattedCitation":"(Bonilla-Bedoya et al., 2018)","plainCitation":"(Bonilla-Bedoya et al., 2018)","noteIndex":0},"citationItems":[{"id":179,"uris":["http://zotero.org/users/2170232/items/WZLMGHYE"],"uri":["http://zotero.org/users/2170232/items/WZLMGHYE"],"itemData":{"id":179,"type":"article-journal","abstract":"The ecosystem services provided by tropical forests are affected by deforestation. Territorial management strategies aim to prevent and mitigate forest loss. Therefore, modeling potential land use changes is important for forest management, monitoring, and evaluation. This study determined whether there are relationships between forest vulnerability to deforestation (potential deforestation distribution) and the forest management policies applied in the Ecuadorian Amazon. Proxy and underlying variables were used to construct a statistical model, based on the principle of maximum entropy that could predict potential land use changes. Entropy can be seen as a measure of uncertainty for a density function. Receiver operating characteristics (ROC) analysis and the Jackknife Test were used to validate the model. The importance of input variables in the model was determined through: Percent Contribution (PC) and Permutation Importance (PI). The results were compared with prevailing regional forest management strategies. The socioeconomic variables that provided the largest amount of information in the overall model (AUC = 0.81) and that showed most of the information not present in other variables were: “Protected areas-Intangible zone” (PC = 24%, PI = 12.4%), “timber harvesting programs” (PC = 21.7%, PI = 4.7%), “road network” (PC = 18.9%, PI = 7.7%), and “poverty rate” (PC = 3.7%, PI = 6.1%). Also, the biophysical variable “temperature” (PC = 7,9%, PI = 22.3%) provided information in the overall model. The results suggested the need for changes in forest management strategies. Forest policies and management plans should consider integrating and strengthening protected areas and intangible zones, as well as restricting timber harvesting in native forest and establishing forest areas under permanent management. Furthermore, the results also suggested that financial incentive programs to reduce deforestation have to be evaluated because their present distribution is inefficient. In this context, conservation incentive plans need to be revised so that they focus on areas at deforestation risk.","container-title":"Science of The Total Environment","DOI":"10.1016/j.scitotenv.2018.07.028","ISSN":"0048-9697","journalAbbreviation":"Science of The Total Environment","page":"1044-1055","source":"ScienceDirect","title":"Socioecological system and potential deforestation in Western Amazon forest landscapes","volume":"644","author":[{"family":"Bonilla-Bedoya","given":"S."},{"family":"Estrella-Bastidas","given":"Anabel"},{"family":"Molina","given":"Juan Ramón"},{"family":"Herrera","given":"Miguel Ángel"}],"issued":{"date-parts":[["2018",12,10]]}}}],"schema":"https://github.com/citation-style-language/schema/raw/master/csl-citation.json"} </w:instrText>
-      </w:r>
-      <w:r>
-        <w:fldChar w:fldCharType="separate"/>
-      </w:r>
-      <w:r>
-        <w:t>(Bonilla-Bedoya et al., 2018)</w:t>
-      </w:r>
-      <w:r>
-        <w:fldChar w:fldCharType="end"/>
-      </w:r>
-      <w:r>
-        <w:t xml:space="preserve">, elevation </w:t>
-      </w:r>
-      <w:r>
-        <w:fldChar w:fldCharType="begin"/>
-      </w:r>
-      <w:r>
-        <w:instrText xml:space="preserve"> ADDIN ZOTERO_ITEM CSL_CITATION {"citationID":"otYqPcRZ","properties":{"formattedCitation":"(Ty et al., 2012)","plainCitation":"(Ty et al., 2012)","noteIndex":0},"citationItems":[{"id":1660,"uris":["http://zotero.org/users/2170232/items/ELFJNY56"],"uri":["http://zotero.org/users/2170232/items/ELFJNY56"],"itemData":{"id":1660,"type":"article-journal","abstract":"This study investigates an interdisciplinary scenario analysis to assess the potential impacts of climate, land use/cover and population changes on future water availability and demand in the Srepok River basin, a trans-boundary basin. Based on the output from a high-resolution Regional Climate Model (ECHAM 4, Scenarios A2 and B2) developed by the Southeast Asia—System for Analysis, Research and Training (SEA-START) Regional Center, future rainfall was downscaled to the study area and bias correction was carried out to generate the daily rainfall series. Land use/cover change was quantified using a GIS-based logistic regression approach and future population was projected from the historical data. These changes, individually or in combination, were then input into the calibrated hydrological model (HEC-HMS) to project future hydrological variables. The results reveal that surface runoff will be increased with increased future rainfall. Land use/cover change is found to have the largest impact on increased water demand, and thus reduced future water availability. The combined scenario shows an increasing level of water stress at both the basin and sub-basin levels, especially in the dry season.","container-title":"Water Resources Management","DOI":"10.1007/s11269-011-9964-1","ISSN":"0920-4741, 1573-1650","issue":"5","journalAbbreviation":"Water Resour Manage","language":"en","page":"1387-1407","source":"link.springer.com","title":"Scenario-based Impact Assessment of Land Use/Cover and Climate Changes on Water Resources and Demand: A Case Study in the Srepok River Basin, Vietnam—Cambodia","title-short":"Scenario-based Impact Assessment of Land Use/Cover and Climate Changes on Water Resources and Demand","volume":"26","author":[{"family":"Ty","given":"Tran Van"},{"family":"Sunada","given":"Kengo"},{"family":"Ichikawa","given":"Yutaka"},{"family":"Oishi","given":"Satoru"}],"issued":{"date-parts":[["2012",3,1]]}}}],"schema":"https://github.com/citation-style-language/schema/raw/master/csl-citation.json"} </w:instrText>
-      </w:r>
-      <w:r>
-        <w:fldChar w:fldCharType="separate"/>
-      </w:r>
-      <w:r>
-        <w:t>(Ty et al., 2012)</w:t>
-      </w:r>
-      <w:r>
-        <w:fldChar w:fldCharType="end"/>
-      </w:r>
-      <w:r>
-        <w:t xml:space="preserve">, and distance to human infrastructure </w:t>
-      </w:r>
-      <w:r>
-        <w:fldChar w:fldCharType="begin"/>
-      </w:r>
-      <w:r>
-        <w:instrText xml:space="preserve"> ADDIN ZOTERO_ITEM CSL_CITATION {"citationID":"0lM0f2uy","properties":{"formattedCitation":"(Ty et al., 2012)","plainCitation":"(Ty et al., 2012)","noteIndex":0},"citationItems":[{"id":1660,"uris":["http://zotero.org/users/2170232/items/ELFJNY56"],"uri":["http://zotero.org/users/2170232/items/ELFJNY56"],"itemData":{"id":1660,"type":"article-journal","abstract":"This study investigates an interdisciplinary scenario analysis to assess the potential impacts of climate, land use/cover and population changes on future water availability and demand in the Srepok River basin, a trans-boundary basin. Based on the output from a high-resolution Regional Climate Model (ECHAM 4, Scenarios A2 and B2) developed by the Southeast Asia—System for Analysis, Research and Training (SEA-START) Regional Center, future rainfall was downscaled to the study area and bias correction was carried out to generate the daily rainfall series. Land use/cover change was quantified using a GIS-based logistic regression approach and future population was projected from the historical data. These changes, individually or in combination, were then input into the calibrated hydrological model (HEC-HMS) to project future hydrological variables. The results reveal that surface runoff will be increased with increased future rainfall. Land use/cover change is found to have the largest impact on increased water demand, and thus reduced future water availability. The combined scenario shows an increasing level of water stress at both the basin and sub-basin levels, especially in the dry season.","container-title":"Water Resources Management","DOI":"10.1007/s11269-011-9964-1","ISSN":"0920-4741, 1573-1650","issue":"5","journalAbbreviation":"Water Resour Manage","language":"en","page":"1387-1407","source":"link.springer.com","title":"Scenario-based Impact Assessment of Land Use/Cover and Climate Changes on Water Resources and Demand: A Case Study in the Srepok River Basin, Vietnam—Cambodia","title-short":"Scenario-based Impact Assessment of Land Use/Cover and Climate Changes on Water Resources and Demand","volume":"26","author":[{"family":"Ty","given":"Tran Van"},{"family":"Sunada","given":"Kengo"},{"family":"Ichikawa","given":"Yutaka"},{"family":"Oishi","given":"Satoru"}],"issued":{"date-parts":[["2012",3,1]]}}}],"schema":"https://github.com/citation-style-language/schema/raw/master/csl-citation.json"} </w:instrText>
-      </w:r>
-      <w:r>
-        <w:fldChar w:fldCharType="separate"/>
-      </w:r>
-      <w:r>
-        <w:t>(Ty et al., 2012)</w:t>
-      </w:r>
-      <w:r>
-        <w:fldChar w:fldCharType="end"/>
-      </w:r>
-      <w:r>
-        <w:t>. A habitat control variable was excluded because the response variable (forest cover) was extracted from a land cover layer and represented a specific type of habitat, resulting in non-independence between the response and habitat</w:t>
-      </w:r>
-      <w:proofErr w:type="gramStart"/>
-      <w:r>
-        <w:t xml:space="preserve">.  </w:t>
-      </w:r>
-      <w:proofErr w:type="gramEnd"/>
-      <w:r>
-        <w:t xml:space="preserve">  </w:t>
-      </w:r>
-    </w:p>
-    <w:p>
-      <w:pPr>
-        <w:rPr>
-          <w:b/>
-          <w:bCs/>
-          <w:i/>
-          <w:iCs/>
-        </w:rPr>
-      </w:pPr>
-      <w:r>
-        <w:rPr>
-          <w:b/>
-          <w:bCs/>
-          <w:i/>
-          <w:iCs/>
-        </w:rPr>
-        <w:t>Data sources</w:t>
-      </w:r>
-    </w:p>
-    <w:p>
-      <w:r>
-        <w:t>Fine-scale socioeconomic variables were extracted from the Cambodian Commune Database for the years 2007 – 2012 (Table 2) which are available from Open Development Cambodia (</w:t>
+        <w:t>S</w:t>
+      </w:r>
+      <w:r>
+        <w:t xml:space="preserve">ocioeconomic variables were extracted from the Cambodian Commune Database for the years 2007 – 2012 (Table </w:t>
+      </w:r>
+      <w:r>
+        <w:t>1</w:t>
+      </w:r>
+      <w:r>
+        <w:t>) which are available from Open Development Cambodia (</w:t>
       </w:r>
       <w:hyperlink r:id="rId5" w:history="1">
         <w:r>
@@ -197,42 +83,173 @@
         </w:r>
       </w:hyperlink>
       <w:r>
-        <w:t xml:space="preserve">). Data on economic land concessions, protected areas, and elevation (digital elevation model), and shapefiles for the country, provinces, and </w:t>
-      </w:r>
-      <w:commentRangeStart w:id="0"/>
-      <w:r>
-        <w:t xml:space="preserve">communes </w:t>
-      </w:r>
-      <w:commentRangeEnd w:id="0"/>
-      <w:r>
-        <w:commentReference w:id="0"/>
-      </w:r>
-      <w:r>
-        <w:t>were provided by the Wildlife Conservation Society. Forest cover layers were taken from the publicly available European Space Agency Climate Change Initiative (ESACCI) satellite data for the years 1993 – 2015.</w:t>
+        <w:t>). Data on economic land concessions, protected areas, and elevation (digital elevation model), and shapefiles for the country, provinces, and communes were provided by the</w:t>
+      </w:r>
+      <w:r>
+        <w:t xml:space="preserve"> Royal Government of Cambodia (via the</w:t>
+      </w:r>
+      <w:r>
+        <w:t xml:space="preserve"> Wildlife Conservation Society</w:t>
+      </w:r>
+      <w:r>
+        <w:t>)</w:t>
+      </w:r>
+      <w:r>
+        <w:t>. Forest cover layers were taken from the publicly available European Space Agency Climate Change Initiative (ESACCI) satellite data.</w:t>
       </w:r>
     </w:p>
     <w:p>
       <w:pPr>
         <w:rPr>
-          <w:b/>
-          <w:bCs/>
           <w:i/>
           <w:iCs/>
         </w:rPr>
       </w:pPr>
       <w:r>
         <w:rPr>
-          <w:b/>
-          <w:bCs/>
           <w:i/>
           <w:iCs/>
         </w:rPr>
-        <w:t>Data processing</w:t>
+        <w:t>Variable selection</w:t>
       </w:r>
     </w:p>
     <w:p>
       <w:r>
-        <w:t>The forest cover variable (response) for both analyses was extracted from the ESACCI product by totalling the number of pixels (1 Pixel = 0.09km</w:t>
+        <w:t>The response variable was forest cover area</w:t>
+      </w:r>
+      <w:r>
+        <w:t xml:space="preserve"> and was calculated using the ESACCI data product (see ‘data processing’ below)</w:t>
+      </w:r>
+      <w:r>
+        <w:t xml:space="preserve">. </w:t>
+      </w:r>
+      <w:r>
+        <w:t>S</w:t>
+      </w:r>
+      <w:r>
+        <w:t>ocioeconomic and control variables were selected based on a combination of previous studies, data availability, and the authors’ knowledge of Cambodia.</w:t>
+      </w:r>
+      <w:r>
+        <w:t xml:space="preserve"> </w:t>
+      </w:r>
+      <w:r>
+        <w:t xml:space="preserve">Socioeconomic variables were selected to create 8 variable sets reflecting different aspects of socioeconomic status and development, each of which was hypothesised to be either a driver or predictor of forest cover </w:t>
+      </w:r>
+      <w:r>
+        <w:fldChar w:fldCharType="begin"/>
+      </w:r>
+      <w:r>
+        <w:instrText xml:space="preserve"> ADDIN ZOTERO_ITEM CSL_CITATION {"citationID":"JoSCyoNc","properties":{"formattedCitation":"(Luck et al. 2009; Ty et al. 2012; Kristensen et al. 2016; Bonilla-Bedoya et al. 2018)","plainCitation":"(Luck et al. 2009; Ty et al. 2012; Kristensen et al. 2016; Bonilla-Bedoya et al. 2018)","dontUpdate":true,"noteIndex":0},"citationItems":[{"id":2655,"uris":["http://zotero.org/users/2170232/items/P4U3LHQJ"],"uri":["http://zotero.org/users/2170232/items/P4U3LHQJ"],"itemData":{"id":2655,"type":"article-journal","abstract":"By 2050, 70% of the Earth’s human population will live in urban areas. Urbanization can have a devastating impact on local ecosystems, but these impacts vary across time and space. Identifying links between spatiotemporal change in urban ecosystems and neighborhood socio-economics is crucial to management aimed at maintaining flora and fauna in urban areas. Here, we tracked 20 years of socio-economic change and 15 years of vegetation change in 32 residential neighborhoods in south-eastern Australia. Regression models that explicitly accounted for a time lag between neighborhood socio-economic characteristics and vegetation response explained more variation in vegetation cover than models that ignored the effects of time. Also, relationships between vegetation and socio-economic factors were stronger in later years for the same neighborhoods suggesting the influence of socio-economics is more readily identified in established neighborhoods. Socio-economic variables alone, or in combination with biophysical variables, were better predictors of vegetation cover than only biophysical variables. Across space, vegetation cover had a negative quadratic relationship with neighborhood housing density, peaking at mid-density values, and a positive relationship with education level and immigration status (the percentage of residents with a non-Australian background). Over time, housing density had a positive relationship with vegetation cover, reflecting an increase in vegetation as neighborhoods develop. Our results highlight the need to understand temporal context when attempting to explain contemporary patterns in vegetation cover and the increasing importance of socio-economic factors in influencing cover as neighborhoods become established.","container-title":"Ecosystems","DOI":"10.1007/s10021-009-9244-6","ISSN":"1435-0629","issue":"4","journalAbbreviation":"Ecosystems","language":"en","page":"604","source":"Springer Link","title":"Socio-Economics and Vegetation Change in Urban Ecosystems: Patterns in Space and Time","title-short":"Socio-Economics and Vegetation Change in Urban Ecosystems","volume":"12","author":[{"family":"Luck","given":"Gary W."},{"family":"Smallbone","given":"Lisa T."},{"family":"O’Brien","given":"Rachel"}],"issued":{"date-parts":[["2009",3,12]]}}},{"id":1660,"uris":["http://zotero.org/users/2170232/items/ELFJNY56"],"uri":["http://zotero.org/users/2170232/items/ELFJNY56"],"itemData":{"id":1660,"type":"article-journal","abstract":"This study investigates an interdisciplinary scenario analysis to assess the potential impacts of climate, land use/cover and population changes on future water availability and demand in the Srepok River basin, a trans-boundary basin. Based on the output from a high-resolution Regional Climate Model (ECHAM 4, Scenarios A2 and B2) developed by the Southeast Asia—System for Analysis, Research and Training (SEA-START) Regional Center, future rainfall was downscaled to the study area and bias correction was carried out to generate the daily rainfall series. Land use/cover change was quantified using a GIS-based logistic regression approach and future population was projected from the historical data. These changes, individually or in combination, were then input into the calibrated hydrological model (HEC-HMS) to project future hydrological variables. The results reveal that surface runoff will be increased with increased future rainfall. Land use/cover change is found to have the largest impact on increased water demand, and thus reduced future water availability. The combined scenario shows an increasing level of water stress at both the basin and sub-basin levels, especially in the dry season.","container-title":"Water Resources Management","DOI":"10.1007/s11269-011-9964-1","ISSN":"0920-4741, 1573-1650","issue":"5","journalAbbreviation":"Water Resour Manage","language":"en","page":"1387-1407","source":"link.springer.com","title":"Scenario-based Impact Assessment of Land Use/Cover and Climate Changes on Water Resources and Demand: A Case Study in the Srepok River Basin, Vietnam—Cambodia","title-short":"Scenario-based Impact Assessment of Land Use/Cover and Climate Changes on Water Resources and Demand","volume":"26","author":[{"family":"Ty","given":"Tran Van"},{"family":"Sunada","given":"Kengo"},{"family":"Ichikawa","given":"Yutaka"},{"family":"Oishi","given":"Satoru"}],"issued":{"date-parts":[["2012",3,1]]}}},{"id":2659,"uris":["http://zotero.org/users/2170232/items/M668EE6L"],"uri":["http://zotero.org/users/2170232/items/M668EE6L"],"itemData":{"id":2659,"type":"article-journal","abstract":"Many of the semi-natural landscape elements found in rural areas, such as woodlots, hedgerows and grasslands, were originally maintained as part of the agricultural system. During the 20th century, they lost most of their functions and were often removed or transformed. Presently, production concerns are less dominant and many landscape and land use changes are undertaken to improve public goods or fulfil personal and family ambitions and values. This paper investigates the patterns of farm-level land use changes that occurred between 2002 and 2012 in three different landscape regions of Europe (peri-urban landscapes, areas with marginal potential for agriculture, post-socialist landscapes) and the drivers behind, based on a questionnaire survey in six study areas. A second objective is to analyse landowners’ decision-making and endogenous factors that are correlated with their engagement in land use changes. Common to all areas is that agricultural production is under pressure due to physical or socio-economic challenges. The results indicate that relatively more nature or landscape features have been added by landowners than removed by them in the six study areas. Furthermore, the analysis revealed that full-time landowners were responsible for the largest proportion of landscape change and that the areas involved differed greatly. The analysis also underlined the variety of European landscapes, as many landscape activities exhibited strong geographical patterns. A multivariate analysis of the relationship between ten farm and landowner characteristics confirmed the geographical diversity, as only a dummy variable representing the geographical location was statistically significant. When location was omitted from the analysis, two factors were significant: farm size and ownership of livestock. In addition, the results suggest that landowners in peri-urban locations were more engaged in landscape activities than landowners in other locations.","container-title":"Land Use Policy","DOI":"10.1016/j.landusepol.2015.07.014","ISSN":"0264-8377","journalAbbreviation":"Land Use Policy","language":"en","page":"786-799","source":"ScienceDirect","title":"Patterns and drivers of farm-level land use change in selected European rural landscapes","volume":"57","author":[{"family":"Kristensen","given":"Søren Bech Pilgaard"},{"family":"Busck","given":"Anne Gravsholt"},{"family":"Sluis","given":"Theo","non-dropping-particle":"van der"},{"family":"Gaube","given":"Veronika"}],"issued":{"date-parts":[["2016",11,30]]}}},{"id":179,"uris":["http://zotero.org/users/2170232/items/WZLMGHYE"],"uri":["http://zotero.org/users/2170232/items/WZLMGHYE"],"itemData":{"id":179,"type":"article-journal","abstract":"The ecosystem services provided by tropical forests are affected by deforestation. Territorial management strategies aim to prevent and mitigate forest loss. Therefore, modeling potential land use changes is important for forest management, monitoring, and evaluation. This study determined whether there are relationships between forest vulnerability to deforestation (potential deforestation distribution) and the forest management policies applied in the Ecuadorian Amazon. Proxy and underlying variables were used to construct a statistical model, based on the principle of maximum entropy that could predict potential land use changes. Entropy can be seen as a measure of uncertainty for a density function. Receiver operating characteristics (ROC) analysis and the Jackknife Test were used to validate the model. The importance of input variables in the model was determined through: Percent Contribution (PC) and Permutation Importance (PI). The results were compared with prevailing regional forest management strategies. The socioeconomic variables that provided the largest amount of information in the overall model (AUC = 0.81) and that showed most of the information not present in other variables were: “Protected areas-Intangible zone” (PC = 24%, PI = 12.4%), “timber harvesting programs” (PC = 21.7%, PI = 4.7%), “road network” (PC = 18.9%, PI = 7.7%), and “poverty rate” (PC = 3.7%, PI = 6.1%). Also, the biophysical variable “temperature” (PC = 7,9%, PI = 22.3%) provided information in the overall model. The results suggested the need for changes in forest management strategies. Forest policies and management plans should consider integrating and strengthening protected areas and intangible zones, as well as restricting timber harvesting in native forest and establishing forest areas under permanent management. Furthermore, the results also suggested that financial incentive programs to reduce deforestation have to be evaluated because their present distribution is inefficient. In this context, conservation incentive plans need to be revised so that they focus on areas at deforestation risk.","container-title":"Science of The Total Environment","DOI":"10.1016/j.scitotenv.2018.07.028","ISSN":"0048-9697","journalAbbreviation":"Science of The Total Environment","page":"1044-1055","source":"ScienceDirect","title":"Socioecological system and potential deforestation in Western Amazon forest landscapes","volume":"644","author":[{"family":"Bonilla-Bedoya","given":"S."},{"family":"Estrella-Bastidas","given":"Anabel"},{"family":"Molina","given":"Juan Ramón"},{"family":"Herrera","given":"Miguel Ángel"}],"issued":{"date-parts":[["2018",12,10]]}}}],"schema":"https://github.com/citation-style-language/schema/raw/master/csl-citation.json"} </w:instrText>
+      </w:r>
+      <w:r>
+        <w:fldChar w:fldCharType="separate"/>
+      </w:r>
+      <w:r>
+        <w:t>(Table S3, Luck et al. 2009; Ty et al. 2012; Kristensen et al. 2016; Bonilla-Bedoya et al. 2018)</w:t>
+      </w:r>
+      <w:r>
+        <w:fldChar w:fldCharType="end"/>
+      </w:r>
+      <w:r>
+        <w:t xml:space="preserve">. The variable sets were population demographics (n=8), education (n=4), employment (n=5), economic security (n=2), access to services (n=4), social justice (n=2), migration (n=2), and control variables (n=6). Control variables were included to account for the effects of environmental and other human factors including economic land concessions </w:t>
+      </w:r>
+      <w:r>
+        <w:fldChar w:fldCharType="begin"/>
+      </w:r>
+      <w:r>
+        <w:instrText xml:space="preserve"> ADDIN ZOTERO_ITEM CSL_CITATION {"citationID":"YS0y28tC","properties":{"formattedCitation":"(Abdullah and Nakagoshi, 2007; Davis et al., 2015)","plainCitation":"(Abdullah and Nakagoshi, 2007; Davis et al., 2015)","noteIndex":0},"citationItems":[{"id":2636,"uris":["http://zotero.org/users/2170232/items/BW7PN9QB"],"uri":["http://zotero.org/users/2170232/items/BW7PN9QB"],"itemData":{"id":2636,"type":"article-journal","abstract":"In many tropical countries forest fragmentation caused by changes in human land use activities is of primary concern for sustainability. In Malaysia this relationship is usually described without any quantitative measurement to show the implications for land use planning and management. To understand this relationship, this study developed a single forest fragmentation index based on a combination of three landscape metrics, i.e., non-forest area, forest edge bordered by human land use and patch size coefficient of variation, using the state of Selangor, Malaysia as a case study. Two defined natural landscapes; wetland and forest landscapes were used as a basic unit of analyses of pattern change of forest fragmentation and its relationship to human land use in three temporal years of 1966, 1981 and 1995. Results showed that forest fragmentation in the state of Selangor generally increased during the time periods studied. Multiple regression analysis showed that human land use is an important determinant of forest fragmentation, but the significance of several land uses as explanatory variables to forest fragmentation changed temporally. Oil palm and rubber plantations were apparently the major contributors to forest fragmentation. Differences in fragmentation pattern occurred between the two natural landscapes. Forest fragmentation increased in the wetland landscape, whereas not much change was observed in the forest landscape. Oil palm plantation appeared to be the major contributor to forest fragmentation in the wetland landscape, whereas rubber plantation was the major factor in the forest landscape. This study also revealed that knowledge of forest fragmentation through a single index in different natural landscapes provides a pathway for identifying which forested areas are highly threatened and must be given priority in strategic planning of nature conservation. In conclusion, it is vital to understand the relationship between changes in human land use and degree of forest degradation measured by a single index in order to describe the implications for land use planning and management.","container-title":"Forest Ecology and Management","DOI":"10.1016/j.foreco.2006.12.016","ISSN":"0378-1127","issue":"1","journalAbbreviation":"Forest Ecology and Management","language":"en","page":"39-48","source":"ScienceDirect","title":"Forest fragmentation and its correlation to human land use change in the state of Selangor, peninsular Malaysia","volume":"241","author":[{"family":"Abdullah","given":"Saiful Arif"},{"family":"Nakagoshi","given":"Nobukazu"}],"issued":{"date-parts":[["2007",3,30]]}}},{"id":2465,"uris":["http://zotero.org/users/2170232/items/BM9FJ8GU"],"uri":["http://zotero.org/users/2170232/items/BM9FJ8GU"],"itemData":{"id":2465,"type":"article-journal","abstract":"Investment in agricultural land in the developing world has rapidly increased in the past two decades1,2,3. In Cambodia, there has been a surge in economic land concessions, in which long-term leases are provided to foreign and domestic investors for economic development. More than two million hectares4 have been leased so far, sparking debate over the consequences for local communities and the environment5. Here we combined official records of concession locations4,6 with a high-resolution data set of changes in forest cover7 to quantify the contribution of land concessions to deforestation between 2000 and 2012. We used covariate matching to control for variables other than classification as a concession that may influence forest loss. Nearly half of the area where concessions were granted between 2000 and 2012 was forested in 2000; this area then represented 12.4% of forest land cover in Cambodia. Within concessions, the annual rate of forest loss was between 29% and 105% higher than in comparable land areas outside concessions. Most of the deforestation within concessions occurred after the contract date, and whether an investor was domestic or foreign had no effect on deforestation rates. We conclude that land acquisitions can act as powerful drivers of deforestation.","container-title":"Nature Geoscience","DOI":"10.1038/ngeo2540","ISSN":"1752-0908","issue":"10","language":"en","page":"772-775","source":"www.nature.com","title":"Accelerated deforestation driven by large-scale land acquisitions in Cambodia","volume":"8","author":[{"family":"Davis","given":"Kyle Frankel"},{"family":"Yu","given":"Kailiang"},{"family":"Rulli","given":"Maria Cristina"},{"family":"Pichdara","given":"Lonn"},{"family":"D’Odorico","given":"Paolo"}],"issued":{"date-parts":[["2015"]]}}}],"schema":"https://github.com/citation-style-language/schema/raw/master/csl-citation.json"} </w:instrText>
+      </w:r>
+      <w:r>
+        <w:fldChar w:fldCharType="separate"/>
+      </w:r>
+      <w:r>
+        <w:t>(Abdullah and Nakagoshi, 2007; Davis et al., 2015)</w:t>
+      </w:r>
+      <w:r>
+        <w:fldChar w:fldCharType="end"/>
+      </w:r>
+      <w:r>
+        <w:t xml:space="preserve">, protected areas </w:t>
+      </w:r>
+      <w:r>
+        <w:fldChar w:fldCharType="begin"/>
+      </w:r>
+      <w:r>
+        <w:instrText xml:space="preserve"> ADDIN ZOTERO_ITEM CSL_CITATION {"citationID":"KPXyqeHU","properties":{"formattedCitation":"(Bonilla-Bedoya et al., 2018)","plainCitation":"(Bonilla-Bedoya et al., 2018)","noteIndex":0},"citationItems":[{"id":179,"uris":["http://zotero.org/users/2170232/items/WZLMGHYE"],"uri":["http://zotero.org/users/2170232/items/WZLMGHYE"],"itemData":{"id":179,"type":"article-journal","abstract":"The ecosystem services provided by tropical forests are affected by deforestation. Territorial management strategies aim to prevent and mitigate forest loss. Therefore, modeling potential land use changes is important for forest management, monitoring, and evaluation. This study determined whether there are relationships between forest vulnerability to deforestation (potential deforestation distribution) and the forest management policies applied in the Ecuadorian Amazon. Proxy and underlying variables were used to construct a statistical model, based on the principle of maximum entropy that could predict potential land use changes. Entropy can be seen as a measure of uncertainty for a density function. Receiver operating characteristics (ROC) analysis and the Jackknife Test were used to validate the model. The importance of input variables in the model was determined through: Percent Contribution (PC) and Permutation Importance (PI). The results were compared with prevailing regional forest management strategies. The socioeconomic variables that provided the largest amount of information in the overall model (AUC = 0.81) and that showed most of the information not present in other variables were: “Protected areas-Intangible zone” (PC = 24%, PI = 12.4%), “timber harvesting programs” (PC = 21.7%, PI = 4.7%), “road network” (PC = 18.9%, PI = 7.7%), and “poverty rate” (PC = 3.7%, PI = 6.1%). Also, the biophysical variable “temperature” (PC = 7,9%, PI = 22.3%) provided information in the overall model. The results suggested the need for changes in forest management strategies. Forest policies and management plans should consider integrating and strengthening protected areas and intangible zones, as well as restricting timber harvesting in native forest and establishing forest areas under permanent management. Furthermore, the results also suggested that financial incentive programs to reduce deforestation have to be evaluated because their present distribution is inefficient. In this context, conservation incentive plans need to be revised so that they focus on areas at deforestation risk.","container-title":"Science of The Total Environment","DOI":"10.1016/j.scitotenv.2018.07.028","ISSN":"0048-9697","journalAbbreviation":"Science of The Total Environment","page":"1044-1055","source":"ScienceDirect","title":"Socioecological system and potential deforestation in Western Amazon forest landscapes","volume":"644","author":[{"family":"Bonilla-Bedoya","given":"S."},{"family":"Estrella-Bastidas","given":"Anabel"},{"family":"Molina","given":"Juan Ramón"},{"family":"Herrera","given":"Miguel Ángel"}],"issued":{"date-parts":[["2018",12,10]]}}}],"schema":"https://github.com/citation-style-language/schema/raw/master/csl-citation.json"} </w:instrText>
+      </w:r>
+      <w:r>
+        <w:fldChar w:fldCharType="separate"/>
+      </w:r>
+      <w:r>
+        <w:t>(Bonilla-Bedoya et al., 2018)</w:t>
+      </w:r>
+      <w:r>
+        <w:fldChar w:fldCharType="end"/>
+      </w:r>
+      <w:r>
+        <w:t xml:space="preserve">, elevation </w:t>
+      </w:r>
+      <w:r>
+        <w:fldChar w:fldCharType="begin"/>
+      </w:r>
+      <w:r>
+        <w:instrText xml:space="preserve"> ADDIN ZOTERO_ITEM CSL_CITATION {"citationID":"otYqPcRZ","properties":{"formattedCitation":"(Ty et al., 2012)","plainCitation":"(Ty et al., 2012)","noteIndex":0},"citationItems":[{"id":1660,"uris":["http://zotero.org/users/2170232/items/ELFJNY56"],"uri":["http://zotero.org/users/2170232/items/ELFJNY56"],"itemData":{"id":1660,"type":"article-journal","abstract":"This study investigates an interdisciplinary scenario analysis to assess the potential impacts of climate, land use/cover and population changes on future water availability and demand in the Srepok River basin, a trans-boundary basin. Based on the output from a high-resolution Regional Climate Model (ECHAM 4, Scenarios A2 and B2) developed by the Southeast Asia—System for Analysis, Research and Training (SEA-START) Regional Center, future rainfall was downscaled to the study area and bias correction was carried out to generate the daily rainfall series. Land use/cover change was quantified using a GIS-based logistic regression approach and future population was projected from the historical data. These changes, individually or in combination, were then input into the calibrated hydrological model (HEC-HMS) to project future hydrological variables. The results reveal that surface runoff will be increased with increased future rainfall. Land use/cover change is found to have the largest impact on increased water demand, and thus reduced future water availability. The combined scenario shows an increasing level of water stress at both the basin and sub-basin levels, especially in the dry season.","container-title":"Water Resources Management","DOI":"10.1007/s11269-011-9964-1","ISSN":"0920-4741, 1573-1650","issue":"5","journalAbbreviation":"Water Resour Manage","language":"en","page":"1387-1407","source":"link.springer.com","title":"Scenario-based Impact Assessment of Land Use/Cover and Climate Changes on Water Resources and Demand: A Case Study in the Srepok River Basin, Vietnam—Cambodia","title-short":"Scenario-based Impact Assessment of Land Use/Cover and Climate Changes on Water Resources and Demand","volume":"26","author":[{"family":"Ty","given":"Tran Van"},{"family":"Sunada","given":"Kengo"},{"family":"Ichikawa","given":"Yutaka"},{"family":"Oishi","given":"Satoru"}],"issued":{"date-parts":[["2012",3,1]]}}}],"schema":"https://github.com/citation-style-language/schema/raw/master/csl-citation.json"} </w:instrText>
+      </w:r>
+      <w:r>
+        <w:fldChar w:fldCharType="separate"/>
+      </w:r>
+      <w:r>
+        <w:t>(Ty et al., 2012)</w:t>
+      </w:r>
+      <w:r>
+        <w:fldChar w:fldCharType="end"/>
+      </w:r>
+      <w:r>
+        <w:t xml:space="preserve">, and distance to human infrastructure </w:t>
+      </w:r>
+      <w:r>
+        <w:fldChar w:fldCharType="begin"/>
+      </w:r>
+      <w:r>
+        <w:instrText xml:space="preserve"> ADDIN ZOTERO_ITEM CSL_CITATION {"citationID":"0lM0f2uy","properties":{"formattedCitation":"(Ty et al., 2012)","plainCitation":"(Ty et al., 2012)","noteIndex":0},"citationItems":[{"id":1660,"uris":["http://zotero.org/users/2170232/items/ELFJNY56"],"uri":["http://zotero.org/users/2170232/items/ELFJNY56"],"itemData":{"id":1660,"type":"article-journal","abstract":"This study investigates an interdisciplinary scenario analysis to assess the potential impacts of climate, land use/cover and population changes on future water availability and demand in the Srepok River basin, a trans-boundary basin. Based on the output from a high-resolution Regional Climate Model (ECHAM 4, Scenarios A2 and B2) developed by the Southeast Asia—System for Analysis, Research and Training (SEA-START) Regional Center, future rainfall was downscaled to the study area and bias correction was carried out to generate the daily rainfall series. Land use/cover change was quantified using a GIS-based logistic regression approach and future population was projected from the historical data. These changes, individually or in combination, were then input into the calibrated hydrological model (HEC-HMS) to project future hydrological variables. The results reveal that surface runoff will be increased with increased future rainfall. Land use/cover change is found to have the largest impact on increased water demand, and thus reduced future water availability. The combined scenario shows an increasing level of water stress at both the basin and sub-basin levels, especially in the dry season.","container-title":"Water Resources Management","DOI":"10.1007/s11269-011-9964-1","ISSN":"0920-4741, 1573-1650","issue":"5","journalAbbreviation":"Water Resour Manage","language":"en","page":"1387-1407","source":"link.springer.com","title":"Scenario-based Impact Assessment of Land Use/Cover and Climate Changes on Water Resources and Demand: A Case Study in the Srepok River Basin, Vietnam—Cambodia","title-short":"Scenario-based Impact Assessment of Land Use/Cover and Climate Changes on Water Resources and Demand","volume":"26","author":[{"family":"Ty","given":"Tran Van"},{"family":"Sunada","given":"Kengo"},{"family":"Ichikawa","given":"Yutaka"},{"family":"Oishi","given":"Satoru"}],"issued":{"date-parts":[["2012",3,1]]}}}],"schema":"https://github.com/citation-style-language/schema/raw/master/csl-citation.json"} </w:instrText>
+      </w:r>
+      <w:r>
+        <w:fldChar w:fldCharType="separate"/>
+      </w:r>
+      <w:r>
+        <w:t>(Ty et al., 2012)</w:t>
+      </w:r>
+      <w:r>
+        <w:fldChar w:fldCharType="end"/>
+      </w:r>
+      <w:r>
+        <w:t xml:space="preserve">. A habitat control variable was excluded because the response variable (forest cover) was extracted from a land cover layer and represented a specific type of habitat, resulting in non-independence between the response and habitat. </w:t>
+      </w:r>
+    </w:p>
+    <w:p>
+      <w:pPr>
+        <w:rPr>
+          <w:i/>
+          <w:iCs/>
+        </w:rPr>
+      </w:pPr>
+      <w:r>
+        <w:rPr>
+          <w:i/>
+          <w:iCs/>
+        </w:rPr>
+        <w:t>Data processing</w:t>
+      </w:r>
+    </w:p>
+    <w:p>
+      <w:r>
+        <w:t>The forest cover response</w:t>
+      </w:r>
+      <w:r>
+        <w:t xml:space="preserve"> variable</w:t>
+      </w:r>
+      <w:r>
+        <w:t xml:space="preserve"> was extracted from the ESACCI product by totalling the number of pixels (1 Pixel = 0.09km</w:t>
       </w:r>
       <w:r>
         <w:rPr>
@@ -241,7 +258,22 @@
         <w:t>2</w:t>
       </w:r>
       <w:r>
-        <w:t xml:space="preserve">) in each year classified as bands 50, 60, 61, 62, 70, 71, 72, 80, 81, 82, 90, and 100 (Table S4). For the macroeconomic analysis, the total forest cover for the whole country was used, and for the socioeconomic analysis the forest cover layer was further stratified into forest cover per commune and forest cover per province. Forest cover data processing was done in QGIS </w:t>
+        <w:t>) in each year classified as bands 50, 60, 61, 62, 70, 71, 72, 80, 81, 82, 90, and 100 (</w:t>
+      </w:r>
+      <w:r>
+        <w:rPr>
+          <w:highlight w:val="yellow"/>
+        </w:rPr>
+        <w:t>Table S4</w:t>
+      </w:r>
+      <w:r>
+        <w:t xml:space="preserve">). </w:t>
+      </w:r>
+      <w:r>
+        <w:t>T</w:t>
+      </w:r>
+      <w:r>
+        <w:t xml:space="preserve">he forest cover layer was stratified into forest cover per commune and forest cover per province. Forest cover data processing was done in QGIS </w:t>
       </w:r>
       <w:r>
         <w:fldChar w:fldCharType="begin"/>
@@ -259,7 +291,13 @@
         <w:fldChar w:fldCharType="end"/>
       </w:r>
       <w:r>
-        <w:t>. For both analyses, predictor variables were checked for collinearity, and if two variables in the same set had a correlation coefficient of &gt;0.6 then generally one was removed (Supporting Information)</w:t>
+        <w:t xml:space="preserve">. </w:t>
+      </w:r>
+      <w:r>
+        <w:t>P</w:t>
+      </w:r>
+      <w:r>
+        <w:t>redictor variables were checked for collinearity, and if two variables in the same set had a correlation coefficient of &gt;0.6 then generally one was removed (Supporting Information)</w:t>
       </w:r>
       <w:proofErr w:type="gramStart"/>
       <w:r>
@@ -269,36 +307,38 @@
     </w:p>
     <w:p>
       <w:r>
+        <w:t xml:space="preserve">Data from the Commune Database were at the resolution of individual village, and so the selected variables (Table </w:t>
+      </w:r>
+      <w:r>
+        <w:t>1</w:t>
+      </w:r>
+      <w:r>
+        <w:t xml:space="preserve">) were aggregated to the commune and province level after error checking and cleaning (Supporting Information). This resulted in between 1,317 and 1,512 communes, and 23 Provinces (excluding Phnom Penh). The number of communes changed between years due to administrative changes. Some variables were converted from raw values to proportional data to </w:t>
+      </w:r>
+      <w:r>
         <w:lastRenderedPageBreak/>
-        <w:t xml:space="preserve">Data from the Commune Database were at the resolution of individual village, and so the selected variables (Table 2) were aggregated to the commune and province level after error checking and cleaning (Supporting Information). This resulted in between 1,317 and 1,512 communes, and 23 Provinces (excluding Phnom Penh). The number of communes changed between years due to administrative changes. Some variables were converted from raw values to proportional data to account for large differences in commune and province size and human population (Table 2). Data were checked for errors in R (Supporting Information, R Core Team, version 4.0). </w:t>
+        <w:t xml:space="preserve">account for large differences in commune and province size and human population (Table </w:t>
+      </w:r>
+      <w:r>
+        <w:t>1</w:t>
+      </w:r>
+      <w:r>
+        <w:t xml:space="preserve">). Data were checked for errors in R (Supporting Information, R Core Team, version 4.0). </w:t>
       </w:r>
     </w:p>
     <w:p>
       <w:pPr>
         <w:rPr>
-          <w:b/>
-          <w:bCs/>
           <w:i/>
           <w:iCs/>
         </w:rPr>
       </w:pPr>
       <w:r>
         <w:rPr>
-          <w:b/>
-          <w:bCs/>
           <w:i/>
           <w:iCs/>
         </w:rPr>
         <w:t xml:space="preserve">Modelling </w:t>
-      </w:r>
-    </w:p>
-    <w:p>
-      <w:r>
-        <w:rPr>
-          <w:i/>
-          <w:iCs/>
-        </w:rPr>
-        <w:t>Socioeconomic models</w:t>
       </w:r>
     </w:p>
     <w:p>
@@ -316,23 +356,26 @@
     </w:p>
     <w:p>
       <w:pPr>
-        <w:ind w:firstLine="720"/>
-        <w:rPr>
-          <w:i/>
-          <w:iCs/>
+        <w:rPr>
+          <w:u w:val="single"/>
         </w:rPr>
       </w:pPr>
       <w:r>
         <w:rPr>
-          <w:i/>
-          <w:iCs/>
+          <w:u w:val="single"/>
         </w:rPr>
         <w:t>Commune-level models</w:t>
       </w:r>
     </w:p>
     <w:p>
       <w:r>
-        <w:t xml:space="preserve">Generalised linear mixed models (GLMM) with Poisson errors were used with commune nested within province as random intercept terms to account for repeat measurements and the hierarchical data structure, and year as a random slope term to account for temporal autocorrelation </w:t>
+        <w:t xml:space="preserve">Generalised linear mixed models (GLMM) with Poisson errors were </w:t>
+      </w:r>
+      <w:r>
+        <w:t>built</w:t>
+      </w:r>
+      <w:r>
+        <w:t xml:space="preserve"> with commune nested within province as random intercept terms to account for repeat measurements and the hierarchical data structure, and year as a random slope term to account for temporal autocorrelation </w:t>
       </w:r>
       <w:r>
         <w:fldChar w:fldCharType="begin"/>
@@ -347,27 +390,79 @@
         <w:rPr>
           <w:rFonts w:ascii="Calibri" w:hAnsi="Calibri" w:cs="Calibri"/>
         </w:rPr>
-        <w:t>(</w:t>
-      </w:r>
-      <w:proofErr w:type="spellStart"/>
+        <w:t>(Zuur et al., 2009)</w:t>
+      </w:r>
+      <w:r>
+        <w:fldChar w:fldCharType="end"/>
+      </w:r>
+      <w:r>
+        <w:t>. The natural logarithm of commune area (km</w:t>
+      </w:r>
+      <w:r>
+        <w:rPr>
+          <w:vertAlign w:val="superscript"/>
+        </w:rPr>
+        <w:t>2</w:t>
+      </w:r>
+      <w:r>
+        <w:t>) was used as an offset term in all models to account for large variation in commune size. Due to the large number of available predictor variables, maximal within-set models were run first for each of the 8 variable sets (</w:t>
+      </w:r>
+      <w:r>
+        <w:rPr>
+          <w:highlight w:val="yellow"/>
+        </w:rPr>
+        <w:t>Table S8</w:t>
+      </w:r>
+      <w:r>
+        <w:t>), and variables with very weak, or no effect were dropped. Simplified models were compared with maximal models using likelihood ratio tests and analysis of variance tests. If a variable set had only one variable, this was automatically taken forward. Because assessment of term significance in GLMMs is complex, predictions and plots were made for all terms before being dropped to ensure noteworthy effects were not being missed. This process resulted in a final set of 13 variables which were used to create a candidate set of 10 models (</w:t>
+      </w:r>
+      <w:r>
+        <w:rPr>
+          <w:highlight w:val="yellow"/>
+        </w:rPr>
+        <w:t>Table S19</w:t>
+      </w:r>
+      <w:r>
+        <w:t xml:space="preserve">). Following an information theoretic approach </w:t>
+      </w:r>
+      <w:r>
+        <w:fldChar w:fldCharType="begin"/>
+      </w:r>
+      <w:r>
+        <w:instrText xml:space="preserve"> ADDIN ZOTERO_ITEM CSL_CITATION {"citationID":"8ICFBCnK","properties":{"formattedCitation":"(Burnham and Anderson, 2007)","plainCitation":"(Burnham and Anderson, 2007)","noteIndex":0},"citationItems":[{"id":2667,"uris":["http://zotero.org/users/2170232/items/XAWFRFE5"],"uri":["http://zotero.org/users/2170232/items/XAWFRFE5"],"itemData":{"id":2667,"type":"book","abstract":"We wrote this book to introduce graduate students and research workers in various scienti?c disciplines to the use of information-theoretic approaches in the analysis of empirical data. These methods allow the data-based selection of a “best” model and a ranking and weighting of the remaining models in a pre-de?ned set. Traditional statistical inference can then be based on this selected best model. However, we now emphasize that information-theoretic approaches allow formal inference to be based on more than one model (m- timodel inference). Such procedures lead to more robust inferences in many cases, and we advocate these approaches throughout the book. The second edition was prepared with three goals in mind. First, we have tried to improve the presentation of the material. Boxes now highlight ess- tial expressions and points. Some reorganization has been done to improve the ?ow of concepts, and a new chapter has been added. Chapters 2 and 4 have been streamlined in view of the detailed theory provided in Chapter 7. S- ond, concepts related to making formal inferences from more than one model (multimodel inference) have been emphasized throughout the book, but p- ticularly in Chapters 4, 5, and 6. Third, new technical material has been added to Chapters 5 and 6. Well over 100 new references to the technical literature are given. These changes result primarily from our experiences while giving several seminars, workshops, and graduate courses on material in the ?rst e- tion.","ISBN":"978-0-387-22456-5","language":"en","note":"Google-Books-ID: IWUKBwAAQBAJ","number-of-pages":"512","publisher":"Springer Science &amp; Business Media","source":"Google Books","title":"Model Selection and Multimodel Inference: A Practical Information-Theoretic Approach","title-short":"Model Selection and Multimodel Inference","author":[{"family":"Burnham","given":"Kenneth P."},{"family":"Anderson","given":"David R."}],"issued":{"date-parts":[["2007",5,28]]}}}],"schema":"https://github.com/citation-style-language/schema/raw/master/csl-citation.json"} </w:instrText>
+      </w:r>
+      <w:r>
+        <w:fldChar w:fldCharType="separate"/>
+      </w:r>
       <w:r>
         <w:rPr>
           <w:rFonts w:ascii="Calibri" w:hAnsi="Calibri" w:cs="Calibri"/>
         </w:rPr>
-        <w:t>Zuur</w:t>
-      </w:r>
-      <w:proofErr w:type="spellEnd"/>
-      <w:r>
-        <w:rPr>
-          <w:rFonts w:ascii="Calibri" w:hAnsi="Calibri" w:cs="Calibri"/>
-        </w:rPr>
-        <w:t xml:space="preserve"> et al., 2009)</w:t>
+        <w:t>(Burnham and Anderson, 2007)</w:t>
       </w:r>
       <w:r>
         <w:fldChar w:fldCharType="end"/>
       </w:r>
       <w:r>
-        <w:t>. The natural logarithm of commune area (km</w:t>
+        <w:t xml:space="preserve"> models were compared via AIC to select the top model or models. The resulting final model fit was assessed via diagnostic plots (residuals versus fitted, quantile-quantile of random effects, Supporting Information, </w:t>
+      </w:r>
+      <w:r>
+        <w:fldChar w:fldCharType="begin"/>
+      </w:r>
+      <w:r>
+        <w:instrText xml:space="preserve"> ADDIN ZOTERO_ITEM CSL_CITATION {"citationID":"suNnabPj","properties":{"formattedCitation":"(Harrison et al. 2018)","plainCitation":"(Harrison et al. 2018)","dontUpdate":true,"noteIndex":0},"citationItems":[{"id":2215,"uris":["http://zotero.org/users/2170232/items/Y263KQX6"],"uri":["http://zotero.org/users/2170232/items/Y263KQX6"],"itemData":{"id":2215,"type":"article-journal","abstract":"The use of linear mixed effects models (LMMs) is increasingly common in the analysis of biological data. Whilst LMMs offer a flexible approach to modelling a broad range of data types, ecological data are often complex and require complex model structures, and the fitting and interpretation of such models is not always straightforward. The ability to achieve robust biological inference requires that practitioners know how and when to apply these tools. Here, we provide a general overview of current methods for the application of LMMs to biological data, and highlight the typical pitfalls that can be encountered in the statistical modelling process. We tackle several issues regarding methods of model selection, with particular reference to the use of information theory and multi-model inference in ecology. We offer practical solutions and direct the reader to key references that provide further technical detail for those seeking a deeper understanding. This overview should serve as a widely accessible code of best practice for applying LMMs to complex biological problems and model structures, and in doing so improve the robustness of conclusions drawn from studies investigating ecological and evolutionary questions.","container-title":"PeerJ","DOI":"10.7717/peerj.4794","ISSN":"2167-8359","journalAbbreviation":"PeerJ","language":"en","page":"e4794","source":"peerj.com","title":"A brief introduction to mixed effects modelling and multi-model inference in ecology","volume":"6","author":[{"family":"Harrison","given":"Xavier A."},{"family":"Donaldson","given":"Lynda"},{"family":"Correa-Cano","given":"Maria Eugenia"},{"family":"Evans","given":"Julian"},{"family":"Fisher","given":"David N."},{"family":"Goodwin","given":"Cecily E. D."},{"family":"Robinson","given":"Beth S."},{"family":"Hodgson","given":"David J."},{"family":"Inger","given":"Richard"}],"issued":{"date-parts":[["2018",5,23]]}}}],"schema":"https://github.com/citation-style-language/schema/raw/master/csl-citation.json"} </w:instrText>
+      </w:r>
+      <w:r>
+        <w:fldChar w:fldCharType="separate"/>
+      </w:r>
+      <w:r>
+        <w:t>Harrison et al (2018)</w:t>
+      </w:r>
+      <w:r>
+        <w:fldChar w:fldCharType="end"/>
+      </w:r>
+      <w:r>
+        <w:t>).  Marginal (fixed effects only) and conditional (fixed and random effects) pseudo-R</w:t>
       </w:r>
       <w:r>
         <w:rPr>
@@ -376,75 +471,19 @@
         <w:t>2</w:t>
       </w:r>
       <w:r>
-        <w:t xml:space="preserve">) was used as an offset term in all models to account for large variation in commune size. Due to the large number of available predictor variables, maximal within-set models were run first for each of the 8 variable sets (Table S8), and variables with very weak, or no effect were dropped. Simplified models were compared with maximal models using likelihood ratio tests and analysis of variance tests. If a variable set had only one variable, this was automatically taken forward. Because assessment of term significance in GLMMs is complex, predictions and plots were made for all terms before being dropped to ensure noteworthy effects were not being missed. This process resulted in a final set of 13 variables which were used to create a candidate set of 10 models (Table S19). Following an information theoretic approach </w:t>
+        <w:t xml:space="preserve"> values were calculated based on </w:t>
       </w:r>
       <w:r>
         <w:fldChar w:fldCharType="begin"/>
       </w:r>
       <w:r>
-        <w:instrText xml:space="preserve"> ADDIN ZOTERO_ITEM CSL_CITATION {"citationID":"8ICFBCnK","properties":{"formattedCitation":"(Burnham and Anderson, 2007)","plainCitation":"(Burnham and Anderson, 2007)","noteIndex":0},"citationItems":[{"id":2667,"uris":["http://zotero.org/users/2170232/items/XAWFRFE5"],"uri":["http://zotero.org/users/2170232/items/XAWFRFE5"],"itemData":{"id":2667,"type":"book","abstract":"We wrote this book to introduce graduate students and research workers in various scienti?c disciplines to the use of information-theoretic approaches in the analysis of empirical data. These methods allow the data-based selection of a “best” model and a ranking and weighting of the remaining models in a pre-de?ned set. Traditional statistical inference can then be based on this selected best model. However, we now emphasize that information-theoretic approaches allow formal inference to be based on more than one model (m- timodel inference). Such procedures lead to more robust inferences in many cases, and we advocate these approaches throughout the book. The second edition was prepared with three goals in mind. First, we have tried to improve the presentation of the material. Boxes now highlight ess- tial expressions and points. Some reorganization has been done to improve the ?ow of concepts, and a new chapter has been added. Chapters 2 and 4 have been streamlined in view of the detailed theory provided in Chapter 7. S- ond, concepts related to making formal inferences from more than one model (multimodel inference) have been emphasized throughout the book, but p- ticularly in Chapters 4, 5, and 6. Third, new technical material has been added to Chapters 5 and 6. Well over 100 new references to the technical literature are given. These changes result primarily from our experiences while giving several seminars, workshops, and graduate courses on material in the ?rst e- tion.","ISBN":"978-0-387-22456-5","language":"en","note":"Google-Books-ID: IWUKBwAAQBAJ","number-of-pages":"512","publisher":"Springer Science &amp; Business Media","source":"Google Books","title":"Model Selection and Multimodel Inference: A Practical Information-Theoretic Approach","title-short":"Model Selection and Multimodel Inference","author":[{"family":"Burnham","given":"Kenneth P."},{"family":"Anderson","given":"David R."}],"issued":{"date-parts":[["2007",5,28]]}}}],"schema":"https://github.com/citation-style-language/schema/raw/master/csl-citation.json"} </w:instrText>
+        <w:instrText xml:space="preserve"> ADDIN ZOTERO_ITEM CSL_CITATION {"citationID":"V5omb3jK","properties":{"formattedCitation":"(Nakagawa &amp; Schielzeth 2017)","plainCitation":"(Nakagawa &amp; Schielzeth 2017)","dontUpdate":true,"noteIndex":0},"citationItems":[{"id":2205,"uris":["http://zotero.org/users/2170232/items/NWMA7IIB"],"uri":["http://zotero.org/users/2170232/items/NWMA7IIB"],"itemData":{"id":2205,"type":"article-journal","abstract":"Summary The use of both linear and generalized linear mixed-effects models (LMMs and GLMMs) has become popular not only in social and medical sciences, but also in biological sciences, especially in the field of ecology and evolution. Information criteria, such as Akaike Information Criterion (AIC), are usually presented as model comparison tools for mixed-effects models. The presentation of ?variance explained? (R2) as a relevant summarizing statistic of mixed-effects models, however, is rare, even though R2 is routinely reported for linear models (LMs) and also generalized linear models (GLMs). R2 has the extremely useful property of providing an absolute value for the goodness-of-fit of a model, which cannot be given by the information criteria. As a summary statistic that describes the amount of variance explained, R2 can also be a quantity of biological interest. One reason for the under-appreciation of R2 for mixed-effects models lies in the fact that R2 can be defined in a number of ways. Furthermore, most definitions of R2 for mixed-effects have theoretical problems (e.g. decreased or negative R2 values in larger models) and/or their use is hindered by practical difficulties (e.g. implementation). Here, we make a case for the importance of reporting R2 for mixed-effects models. We first provide the common definitions of R2 for LMs and GLMs and discuss the key problems associated with calculating R2 for mixed-effects models. We then recommend a general and simple method for calculating two types of R2 (marginal and conditional R2) for both LMMs and GLMMs, which are less susceptible to common problems. This method is illustrated by examples and can be widely employed by researchers in any fields of research, regardless of software packages used for fitting mixed-effects models. The proposed method has the potential to facilitate the presentation of R2 for a wide range of circumstances.","container-title":"Methods in Ecology and Evolution","DOI":"10.1111/j.2041-210x.2012.00261.x@10.1111/(ISSN)2041-210X.STATSTOO","ISSN":"2041-210X","journalAbbreviation":"Methods in Ecology and Evolution","page":"133-142","source":"besjournals.onlinelibrary.wiley.com (Atypon)","title":"A general and simple method for obtaining R2 from generalized linear mixed-effects models","author":[{"family":"Nakagawa","given":"Shinichi"},{"family":"Schielzeth","given":"Holger"}],"issued":{"date-parts":[["2017",7,25]]}}}],"schema":"https://github.com/citation-style-language/schema/raw/master/csl-citation.json"} </w:instrText>
       </w:r>
       <w:r>
         <w:fldChar w:fldCharType="separate"/>
       </w:r>
       <w:r>
-        <w:rPr>
-          <w:rFonts w:ascii="Calibri" w:hAnsi="Calibri" w:cs="Calibri"/>
-        </w:rPr>
-        <w:t>(Burnham and Anderson, 2007)</w:t>
-      </w:r>
-      <w:r>
-        <w:fldChar w:fldCharType="end"/>
-      </w:r>
-      <w:r>
-        <w:t xml:space="preserve"> models were compared via AIC to select the top model or models. The resulting final model fit was assessed via diagnostic plots (residuals versus fitted, quantile-quantile of random effects, Supporting Information, </w:t>
-      </w:r>
-      <w:r>
-        <w:fldChar w:fldCharType="begin"/>
-      </w:r>
-      <w:r>
-        <w:instrText xml:space="preserve"> ADDIN ZOTERO_ITEM CSL_CITATION {"citationID":"suNnabPj","properties":{"formattedCitation":"(Harrison et al. 2018)","plainCitation":"(Harrison et al. 2018)","dontUpdate":true,"noteIndex":0},"citationItems":[{"id":2215,"uris":["http://zotero.org/users/2170232/items/Y263KQX6"],"uri":["http://zotero.org/users/2170232/items/Y263KQX6"],"itemData":{"id":2215,"type":"article-journal","abstract":"The use of linear mixed effects models (LMMs) is increasingly common in the analysis of biological data. Whilst LMMs offer a flexible approach to modelling a broad range of data types, ecological data are often complex and require complex model structures, and the fitting and interpretation of such models is not always straightforward. The ability to achieve robust biological inference requires that practitioners know how and when to apply these tools. Here, we provide a general overview of current methods for the application of LMMs to biological data, and highlight the typical pitfalls that can be encountered in the statistical modelling process. We tackle several issues regarding methods of model selection, with particular reference to the use of information theory and multi-model inference in ecology. We offer practical solutions and direct the reader to key references that provide further technical detail for those seeking a deeper understanding. This overview should serve as a widely accessible code of best practice for applying LMMs to complex biological problems and model structures, and in doing so improve the robustness of conclusions drawn from studies investigating ecological and evolutionary questions.","container-title":"PeerJ","DOI":"10.7717/peerj.4794","ISSN":"2167-8359","journalAbbreviation":"PeerJ","language":"en","page":"e4794","source":"peerj.com","title":"A brief introduction to mixed effects modelling and multi-model inference in ecology","volume":"6","author":[{"family":"Harrison","given":"Xavier A."},{"family":"Donaldson","given":"Lynda"},{"family":"Correa-Cano","given":"Maria Eugenia"},{"family":"Evans","given":"Julian"},{"family":"Fisher","given":"David N."},{"family":"Goodwin","given":"Cecily E. D."},{"family":"Robinson","given":"Beth S."},{"family":"Hodgson","given":"David J."},{"family":"Inger","given":"Richard"}],"issued":{"date-parts":[["2018",5,23]]}}}],"schema":"https://github.com/citation-style-language/schema/raw/master/csl-citation.json"} </w:instrText>
-      </w:r>
-      <w:r>
-        <w:fldChar w:fldCharType="separate"/>
-      </w:r>
-      <w:r>
-        <w:t>Harrison et al (2018)</w:t>
-      </w:r>
-      <w:r>
-        <w:fldChar w:fldCharType="end"/>
-      </w:r>
-      <w:r>
-        <w:t>).  Marginal (fixed effects only) and conditional (fixed and random effects) pseudo-R</w:t>
-      </w:r>
-      <w:r>
-        <w:rPr>
-          <w:vertAlign w:val="superscript"/>
-        </w:rPr>
-        <w:t>2</w:t>
-      </w:r>
-      <w:r>
-        <w:t xml:space="preserve"> values were calculated based on </w:t>
-      </w:r>
-      <w:r>
-        <w:fldChar w:fldCharType="begin"/>
-      </w:r>
-      <w:r>
-        <w:instrText xml:space="preserve"> ADDIN ZOTERO_ITEM CSL_CITATION {"citationID":"V5omb3jK","properties":{"formattedCitation":"(Nakagawa &amp; Schielzeth 2017)","plainCitation":"(Nakagawa &amp; Schielzeth 2017)","dontUpdate":true,"noteIndex":0},"citationItems":[{"id":2205,"uris":["http://zotero.org/users/2170232/items/NWMA7IIB"],"uri":["http://zotero.org/users/2170232/items/NWMA7IIB"],"itemData":{"id":2205,"type":"article-journal","abstract":"Summary The use of both linear and generalized linear mixed-effects models (LMMs and GLMMs) has become popular not only in social and medical sciences, but also in biological sciences, especially in the field of ecology and evolution. Information criteria, such as Akaike Information Criterion (AIC), are usually presented as model comparison tools for mixed-effects models. The presentation of ?variance explained? (R2) as a relevant summarizing statistic of mixed-effects models, however, is rare, even though R2 is routinely reported for linear models (LMs) and also generalized linear models (GLMs). R2 has the extremely useful property of providing an absolute value for the goodness-of-fit of a model, which cannot be given by the information criteria. As a summary statistic that describes the amount of variance explained, R2 can also be a quantity of biological interest. One reason for the under-appreciation of R2 for mixed-effects models lies in the fact that R2 can be defined in a number of ways. Furthermore, most definitions of R2 for mixed-effects have theoretical problems (e.g. decreased or negative R2 values in larger models) and/or their use is hindered by practical difficulties (e.g. implementation). Here, we make a case for the importance of reporting R2 for mixed-effects models. We first provide the common definitions of R2 for LMs and GLMs and discuss the key problems associated with calculating R2 for mixed-effects models. We then recommend a general and simple method for calculating two types of R2 (marginal and conditional R2) for both LMMs and GLMMs, which are less susceptible to common problems. This method is illustrated by examples and can be widely employed by researchers in any fields of research, regardless of software packages used for fitting mixed-effects models. The proposed method has the potential to facilitate the presentation of R2 for a wide range of circumstances.","container-title":"Methods in Ecology and Evolution","DOI":"10.1111/j.2041-210x.2012.00261.x@10.1111/(ISSN)2041-210X.STATSTOO","ISSN":"2041-210X","journalAbbreviation":"Methods in Ecology and Evolution","page":"133-142","source":"besjournals.onlinelibrary.wiley.com (Atypon)","title":"A general and simple method for obtaining R2 from generalized linear mixed-effects models","author":[{"family":"Nakagawa","given":"Shinichi"},{"family":"Schielzeth","given":"Holger"}],"issued":{"date-parts":[["2017",7,25]]}}}],"schema":"https://github.com/citation-style-language/schema/raw/master/csl-citation.json"} </w:instrText>
-      </w:r>
-      <w:r>
-        <w:fldChar w:fldCharType="separate"/>
-      </w:r>
-      <w:r>
-        <w:t xml:space="preserve">Nakagawa &amp; </w:t>
-      </w:r>
-      <w:proofErr w:type="spellStart"/>
-      <w:r>
-        <w:t>Schielzeth</w:t>
-      </w:r>
-      <w:proofErr w:type="spellEnd"/>
-      <w:r>
-        <w:t xml:space="preserve"> (2017)</w:t>
+        <w:t>Nakagawa &amp; Schielzeth (2017)</w:t>
       </w:r>
       <w:r>
         <w:fldChar w:fldCharType="end"/>
@@ -496,93 +535,103 @@
         <w:fldChar w:fldCharType="end"/>
       </w:r>
       <w:r>
-        <w:t xml:space="preserve">. To investigate the variation in effects between provinces, predictions were made for each variable within each commune and the 50% quantile from all commune-level predictions within each province was extracted as the provincial mean prediction. </w:t>
+        <w:t>. To investigate the variation in effects between provinces, predictions were made for each variable within each commune and the 50% quantile</w:t>
+      </w:r>
+      <w:r>
+        <w:t xml:space="preserve"> (median)</w:t>
+      </w:r>
+      <w:r>
+        <w:t xml:space="preserve"> from all commune-level predictions within each province was extracted as the provincial mean prediction. </w:t>
       </w:r>
     </w:p>
     <w:p>
       <w:pPr>
         <w:rPr>
+          <w:u w:val="single"/>
+        </w:rPr>
+      </w:pPr>
+      <w:r>
+        <w:rPr>
+          <w:u w:val="single"/>
+        </w:rPr>
+        <w:t>Province-level models</w:t>
+      </w:r>
+    </w:p>
+    <w:p>
+      <w:r>
+        <w:t xml:space="preserve">The same GLMM model formulation was used for the province-level models except that commune was removed from the random effects structure. Based on provincial-level histograms of predictor variables, 14 predictors were converted to categorical variables by splitting the data by the mean, resulting in “high” and “low” values (Table </w:t>
+      </w:r>
+      <w:r>
+        <w:t>1</w:t>
+      </w:r>
+      <w:r>
+        <w:t>). Following an information theoretic approach, a candidate set of models was created (</w:t>
+      </w:r>
+      <w:r>
+        <w:rPr>
+          <w:highlight w:val="yellow"/>
+        </w:rPr>
+        <w:t xml:space="preserve">Table </w:t>
+      </w:r>
+      <w:proofErr w:type="spellStart"/>
+      <w:r>
+        <w:rPr>
+          <w:highlight w:val="yellow"/>
+        </w:rPr>
+        <w:t>Sx</w:t>
+      </w:r>
+      <w:proofErr w:type="spellEnd"/>
+      <w:r>
+        <w:t>) and model comparison was done using AIC.</w:t>
+      </w:r>
+    </w:p>
+    <w:p>
+      <w:r>
+        <w:rPr>
           <w:i/>
           <w:iCs/>
         </w:rPr>
-      </w:pPr>
-      <w:r>
-        <w:tab/>
+        <w:t>Cluster analysis</w:t>
+      </w:r>
+    </w:p>
+    <w:p>
+      <w:r>
+        <w:t>Agglomerative clustering was conducted to create a typology for provinces based on the socioeconomic variables used in the analysis above. Several agglomerative clustering approaches were assessed. These were single linkage, complete linkage, unweighted pair-group using arithmetic averages (UPGMA), unweighted pair-group using centroids (UPGMC), Ward’s minimum variance, and flexible clustering. The methods were compared using cophenetic correlation and Gower distance metrics, and the appropriate number of clusters (</w:t>
       </w:r>
       <w:r>
         <w:rPr>
           <w:i/>
           <w:iCs/>
         </w:rPr>
-        <w:t>Province-level models</w:t>
-      </w:r>
-    </w:p>
-    <w:p>
-      <w:r>
-        <w:t xml:space="preserve">The same GLMM model formulation was used for the province-level models except that commune was removed from the random effects structure. Based on provincial-level histograms of predictor variables, 14 predictors were converted to categorical variables by splitting the data by the mean, resulting in “high” and “low” values (Table 2). Following an information theoretic approach, a candidate set of models was created (Table </w:t>
-      </w:r>
-      <w:proofErr w:type="spellStart"/>
-      <w:r>
-        <w:t>Sx</w:t>
-      </w:r>
-      <w:proofErr w:type="spellEnd"/>
-      <w:r>
-        <w:t>) and model comparison was done using AIC.</w:t>
-      </w:r>
-    </w:p>
-    <w:p>
-      <w:r>
-        <w:rPr>
-          <w:b/>
-          <w:bCs/>
-          <w:i/>
-          <w:iCs/>
-        </w:rPr>
-        <w:t>Cluster analysis</w:t>
-      </w:r>
-    </w:p>
-    <w:p>
+        <w:t>k</w:t>
+      </w:r>
+      <w:r>
+        <w:t xml:space="preserve">) was selected using the matrix correlation statistics </w:t>
+      </w:r>
+      <w:r>
+        <w:fldChar w:fldCharType="begin"/>
+      </w:r>
+      <w:r>
+        <w:instrText xml:space="preserve"> ADDIN ZOTERO_ITEM CSL_CITATION {"citationID":"R9LUkZIu","properties":{"formattedCitation":"(Borcard et al., 2018)","plainCitation":"(Borcard et al., 2018)","noteIndex":0},"citationItems":[{"id":2706,"uris":["http://zotero.org/users/2170232/items/5WYR7AXF"],"uri":["http://zotero.org/users/2170232/items/5WYR7AXF"],"itemData":{"id":2706,"type":"chapter","abstract":"In most cases, data exploration and the computation of association matrices are preliminary steps towards deeper analyses. In this chapter you will go further by experimenting one of the large groups of analytical methods used in ecology: clustering. Practically, you will learn how to choose among various clustering methods and compute them, apply these techniques to the Doubs River data to identify groups of sites and fish species. You will also explore two methods of constrained clustering, a powerful modelling approach where the clustering process is constrained by an external data set.","collection-title":"Use R!","container-title":"Numerical Ecology with R","event-place":"Cham","ISBN":"978-3-319-71404-2","language":"en","note":"DOI: 10.1007/978-3-319-71404-2_4","page":"59-150","publisher":"Springer International Publishing","publisher-place":"Cham","source":"Springer Link","title":"Cluster Analysis","URL":"https://doi.org/10.1007/978-3-319-71404-2_4","author":[{"family":"Borcard","given":"Daniel"},{"family":"Gillet","given":"François"},{"family":"Legendre","given":"Pierre"}],"editor":[{"family":"Borcard","given":"Daniel"},{"family":"Gillet","given":"François"},{"family":"Legendre","given":"Pierre"}],"accessed":{"date-parts":[["2021",4,30]]},"issued":{"date-parts":[["2018"]]}}}],"schema":"https://github.com/citation-style-language/schema/raw/master/csl-citation.json"} </w:instrText>
+      </w:r>
+      <w:r>
+        <w:fldChar w:fldCharType="separate"/>
+      </w:r>
+      <w:r>
+        <w:rPr>
+          <w:rFonts w:ascii="Calibri" w:hAnsi="Calibri" w:cs="Calibri"/>
+        </w:rPr>
+        <w:t>(Borcard et al., 2018)</w:t>
+      </w:r>
+      <w:r>
+        <w:fldChar w:fldCharType="end"/>
+      </w:r>
+      <w:r>
+        <w:t xml:space="preserve">. The capital city of Phnom Penh, which is technically a </w:t>
+      </w:r>
+      <w:proofErr w:type="gramStart"/>
       <w:r>
         <w:lastRenderedPageBreak/>
-        <w:t xml:space="preserve">Agglomerative clustering was conducted to create a typology for provinces based on the socioeconomic variables used in the analysis above. Several agglomerative clustering approaches were assessed. These were single linkage, complete linkage, unweighted pair-group using arithmetic averages (UPGMA), unweighted pair-group using centroids (UPGMC), Ward’s minimum variance, and flexible clustering. The methods were compared using cophenetic correlation and Gower distance metrics, and the appropriate number of clusters (k) was selected using the matrix correlation statistics </w:t>
-      </w:r>
-      <w:r>
-        <w:fldChar w:fldCharType="begin"/>
-      </w:r>
-      <w:r>
-        <w:instrText xml:space="preserve"> ADDIN ZOTERO_ITEM CSL_CITATION {"citationID":"R9LUkZIu","properties":{"formattedCitation":"(Borcard et al., 2018)","plainCitation":"(Borcard et al., 2018)","noteIndex":0},"citationItems":[{"id":2706,"uris":["http://zotero.org/users/2170232/items/5WYR7AXF"],"uri":["http://zotero.org/users/2170232/items/5WYR7AXF"],"itemData":{"id":2706,"type":"chapter","abstract":"In most cases, data exploration and the computation of association matrices are preliminary steps towards deeper analyses. In this chapter you will go further by experimenting one of the large groups of analytical methods used in ecology: clustering. Practically, you will learn how to choose among various clustering methods and compute them, apply these techniques to the Doubs River data to identify groups of sites and fish species. You will also explore two methods of constrained clustering, a powerful modelling approach where the clustering process is constrained by an external data set.","collection-title":"Use R!","container-title":"Numerical Ecology with R","event-place":"Cham","ISBN":"978-3-319-71404-2","language":"en","note":"DOI: 10.1007/978-3-319-71404-2_4","page":"59-150","publisher":"Springer International Publishing","publisher-place":"Cham","source":"Springer Link","title":"Cluster Analysis","URL":"https://doi.org/10.1007/978-3-319-71404-2_4","author":[{"family":"Borcard","given":"Daniel"},{"family":"Gillet","given":"François"},{"family":"Legendre","given":"Pierre"}],"editor":[{"family":"Borcard","given":"Daniel"},{"family":"Gillet","given":"François"},{"family":"Legendre","given":"Pierre"}],"accessed":{"date-parts":[["2021",4,30]]},"issued":{"date-parts":[["2018"]]}}}],"schema":"https://github.com/citation-style-language/schema/raw/master/csl-citation.json"} </w:instrText>
-      </w:r>
-      <w:r>
-        <w:fldChar w:fldCharType="separate"/>
-      </w:r>
-      <w:r>
-        <w:rPr>
-          <w:rFonts w:ascii="Calibri" w:hAnsi="Calibri" w:cs="Calibri"/>
-        </w:rPr>
-        <w:t>(</w:t>
-      </w:r>
-      <w:proofErr w:type="spellStart"/>
-      <w:r>
-        <w:rPr>
-          <w:rFonts w:ascii="Calibri" w:hAnsi="Calibri" w:cs="Calibri"/>
-        </w:rPr>
-        <w:t>Borcard</w:t>
-      </w:r>
-      <w:proofErr w:type="spellEnd"/>
-      <w:r>
-        <w:rPr>
-          <w:rFonts w:ascii="Calibri" w:hAnsi="Calibri" w:cs="Calibri"/>
-        </w:rPr>
-        <w:t xml:space="preserve"> et al., 2018)</w:t>
-      </w:r>
-      <w:r>
-        <w:fldChar w:fldCharType="end"/>
-      </w:r>
-      <w:r>
-        <w:t xml:space="preserve">. The capital city of Phnom Penh, which is technically a </w:t>
-      </w:r>
-      <w:proofErr w:type="gramStart"/>
-      <w:r>
         <w:t>province in itself, was</w:t>
       </w:r>
       <w:proofErr w:type="gramEnd"/>
@@ -619,7 +668,21 @@
           <w:bCs/>
         </w:rPr>
         <w:lastRenderedPageBreak/>
-        <w:t xml:space="preserve">Table 2. Variables selected for the socioeconomic analysis. Variables range from 2007 – 2012. </w:t>
+        <w:t xml:space="preserve">Table </w:t>
+      </w:r>
+      <w:r>
+        <w:rPr>
+          <w:b/>
+          <w:bCs/>
+        </w:rPr>
+        <w:t>1</w:t>
+      </w:r>
+      <w:r>
+        <w:rPr>
+          <w:b/>
+          <w:bCs/>
+        </w:rPr>
+        <w:t xml:space="preserve">. Variables selected for the socioeconomic analysis. Variables range from 2007 – 2012. </w:t>
       </w:r>
     </w:p>
     <w:tbl>
@@ -2423,7 +2486,7 @@
           <w:iCs/>
         </w:rPr>
       </w:pPr>
-      <w:commentRangeStart w:id="1"/>
+      <w:commentRangeStart w:id="0"/>
       <w:r>
         <w:rPr>
           <w:i/>
@@ -2431,12 +2494,12 @@
         </w:rPr>
         <w:t>Commune-level model</w:t>
       </w:r>
-      <w:commentRangeEnd w:id="1"/>
+      <w:commentRangeEnd w:id="0"/>
       <w:r>
         <w:rPr>
           <w:rStyle w:val="CommentReference"/>
         </w:rPr>
-        <w:commentReference w:id="1"/>
+        <w:commentReference w:id="0"/>
       </w:r>
     </w:p>
     <w:p>
@@ -8782,7 +8845,7 @@
         </w:rPr>
         <w:t xml:space="preserve">. </w:t>
       </w:r>
-      <w:commentRangeStart w:id="2"/>
+      <w:commentRangeStart w:id="1"/>
       <w:r>
         <w:rPr>
           <w:b/>
@@ -8792,12 +8855,12 @@
         </w:rPr>
         <w:t xml:space="preserve">Predicted </w:t>
       </w:r>
-      <w:commentRangeEnd w:id="2"/>
+      <w:commentRangeEnd w:id="1"/>
       <w:r>
         <w:rPr>
           <w:rStyle w:val="CommentReference"/>
         </w:rPr>
-        <w:commentReference w:id="2"/>
+        <w:commentReference w:id="1"/>
       </w:r>
       <w:r>
         <w:rPr>
@@ -9927,10 +9990,10 @@
         </w:rPr>
         <w:lastRenderedPageBreak/>
         <w:drawing>
-          <wp:anchor distT="0" distB="0" distL="114300" distR="114300" simplePos="0" relativeHeight="251663360" behindDoc="1" locked="0" layoutInCell="1" allowOverlap="1" wp14:anchorId="1088F25A" wp14:editId="70C62C3A">
+          <wp:anchor distT="0" distB="0" distL="114300" distR="114300" simplePos="0" relativeHeight="251663360" behindDoc="1" locked="0" layoutInCell="1" allowOverlap="1" wp14:anchorId="1088F25A" wp14:editId="397F7722">
             <wp:simplePos x="0" y="0"/>
             <wp:positionH relativeFrom="margin">
-              <wp:posOffset>0</wp:posOffset>
+              <wp:posOffset>-304800</wp:posOffset>
             </wp:positionH>
             <wp:positionV relativeFrom="paragraph">
               <wp:posOffset>0</wp:posOffset>
@@ -9967,7 +10030,7 @@
                   <pic:spPr bwMode="auto">
                     <a:xfrm>
                       <a:off x="0" y="0"/>
-                      <a:ext cx="6594275" cy="4395939"/>
+                      <a:ext cx="6590805" cy="4393626"/>
                     </a:xfrm>
                     <a:prstGeom prst="rect">
                       <a:avLst/>
@@ -10015,6 +10078,7 @@
           <w:szCs w:val="20"/>
         </w:rPr>
       </w:pPr>
+      <w:commentRangeStart w:id="2"/>
       <w:r>
         <w:rPr>
           <w:b/>
@@ -10040,7 +10104,23 @@
           <w:sz w:val="20"/>
           <w:szCs w:val="20"/>
         </w:rPr>
-        <w:t xml:space="preserve">. Boxplots showing the distribution of environmental variables for each cluster: </w:t>
+        <w:t xml:space="preserve">. </w:t>
+      </w:r>
+      <w:commentRangeEnd w:id="2"/>
+      <w:r>
+        <w:rPr>
+          <w:rStyle w:val="CommentReference"/>
+        </w:rPr>
+        <w:commentReference w:id="2"/>
+      </w:r>
+      <w:r>
+        <w:rPr>
+          <w:b/>
+          <w:bCs/>
+          <w:sz w:val="20"/>
+          <w:szCs w:val="20"/>
+        </w:rPr>
+        <w:t xml:space="preserve">Boxplots showing the distribution of environmental variables for each cluster: </w:t>
       </w:r>
       <w:r>
         <w:rPr>
@@ -10944,7 +11024,7 @@
 
 <file path=word/comments.xml><?xml version="1.0" encoding="utf-8"?>
 <w:comments xmlns:wpc="http://schemas.microsoft.com/office/word/2010/wordprocessingCanvas" xmlns:cx="http://schemas.microsoft.com/office/drawing/2014/chartex" xmlns:cx1="http://schemas.microsoft.com/office/drawing/2015/9/8/chartex" xmlns:cx2="http://schemas.microsoft.com/office/drawing/2015/10/21/chartex" xmlns:cx3="http://schemas.microsoft.com/office/drawing/2016/5/9/chartex" xmlns:cx4="http://schemas.microsoft.com/office/drawing/2016/5/10/chartex" xmlns:cx5="http://schemas.microsoft.com/office/drawing/2016/5/11/chartex" xmlns:cx6="http://schemas.microsoft.com/office/drawing/2016/5/12/chartex" xmlns:cx7="http://schemas.microsoft.com/office/drawing/2016/5/13/chartex" xmlns:cx8="http://schemas.microsoft.com/office/drawing/2016/5/14/chartex" xmlns:mc="http://schemas.openxmlformats.org/markup-compatibility/2006" xmlns:aink="http://schemas.microsoft.com/office/drawing/2016/ink" xmlns:am3d="http://schemas.microsoft.com/office/drawing/2017/model3d" xmlns:o="urn:schemas-microsoft-com:office:office" xmlns:r="http://schemas.openxmlformats.org/officeDocument/2006/relationships" xmlns:m="http://schemas.openxmlformats.org/officeDocument/2006/math" xmlns:v="urn:schemas-microsoft-com:vml" xmlns:wp14="http://schemas.microsoft.com/office/word/2010/wordprocessingDrawing" xmlns:wp="http://schemas.openxmlformats.org/drawingml/2006/wordprocessingDrawing" xmlns:w10="urn:schemas-microsoft-com:office:word" xmlns:w="http://schemas.openxmlformats.org/wordprocessingml/2006/main" xmlns:w14="http://schemas.microsoft.com/office/word/2010/wordml" xmlns:w15="http://schemas.microsoft.com/office/word/2012/wordml" xmlns:w16cex="http://schemas.microsoft.com/office/word/2018/wordml/cex" xmlns:w16cid="http://schemas.microsoft.com/office/word/2016/wordml/cid" xmlns:w16="http://schemas.microsoft.com/office/word/2018/wordml" xmlns:w16sdtdh="http://schemas.microsoft.com/office/word/2020/wordml/sdtdatahash" xmlns:w16se="http://schemas.microsoft.com/office/word/2015/wordml/symex" xmlns:wpg="http://schemas.microsoft.com/office/word/2010/wordprocessingGroup" xmlns:wpi="http://schemas.microsoft.com/office/word/2010/wordprocessingInk" xmlns:wne="http://schemas.microsoft.com/office/word/2006/wordml" xmlns:wps="http://schemas.microsoft.com/office/word/2010/wordprocessingShape" mc:Ignorable="w14 w15 w16se w16cid w16 w16cex w16sdtdh wp14">
-  <w:comment w:id="0" w:author="Philip McGowan" w:date="2021-09-23T19:53:00Z" w:initials="PM">
+  <w:comment w:id="0" w:author="Philip McGowan" w:date="2021-09-23T20:29:00Z" w:initials="PM">
     <w:p>
       <w:pPr>
         <w:pStyle w:val="CommentText"/>
@@ -10956,11 +11036,11 @@
         <w:annotationRef/>
       </w:r>
       <w:r>
-        <w:t xml:space="preserve">Is this all communes in the country? Sounds quite a task to create those. </w:t>
+        <w:t xml:space="preserve">Might be worth re-stating what the research question is here, rather than giving is an analytical subtitle. </w:t>
       </w:r>
     </w:p>
   </w:comment>
-  <w:comment w:id="1" w:author="Philip McGowan" w:date="2021-09-23T20:29:00Z" w:initials="PM">
+  <w:comment w:id="1" w:author="Matthew Nuttall" w:date="2021-07-23T13:30:00Z" w:initials="MN">
     <w:p>
       <w:pPr>
         <w:pStyle w:val="CommentText"/>
@@ -10972,11 +11052,11 @@
         <w:annotationRef/>
       </w:r>
       <w:r>
-        <w:t xml:space="preserve">Might be worth re-stating what the research question is here, rather than giving is an analytical subtitle. </w:t>
+        <w:t>Need to check/change y axis labels (can’t be both pixels and km2)</w:t>
       </w:r>
     </w:p>
   </w:comment>
-  <w:comment w:id="2" w:author="Matthew Nuttall" w:date="2021-07-23T13:30:00Z" w:initials="MN">
+  <w:comment w:id="2" w:author="Matthew Nuttall" w:date="2021-10-28T11:36:00Z" w:initials="MN">
     <w:p>
       <w:pPr>
         <w:pStyle w:val="CommentText"/>
@@ -10988,7 +11068,7 @@
         <w:annotationRef/>
       </w:r>
       <w:r>
-        <w:t>Need to check/change y axis labels (can’t be both pixels and km2)</w:t>
+        <w:t>Check units for y axis for a, c, e, f</w:t>
       </w:r>
     </w:p>
   </w:comment>
@@ -10997,23 +11077,24 @@
 
 <file path=word/commentsExtended.xml><?xml version="1.0" encoding="utf-8"?>
 <w15:commentsEx xmlns:wpc="http://schemas.microsoft.com/office/word/2010/wordprocessingCanvas" xmlns:cx="http://schemas.microsoft.com/office/drawing/2014/chartex" xmlns:cx1="http://schemas.microsoft.com/office/drawing/2015/9/8/chartex" xmlns:cx2="http://schemas.microsoft.com/office/drawing/2015/10/21/chartex" xmlns:cx3="http://schemas.microsoft.com/office/drawing/2016/5/9/chartex" xmlns:cx4="http://schemas.microsoft.com/office/drawing/2016/5/10/chartex" xmlns:cx5="http://schemas.microsoft.com/office/drawing/2016/5/11/chartex" xmlns:cx6="http://schemas.microsoft.com/office/drawing/2016/5/12/chartex" xmlns:cx7="http://schemas.microsoft.com/office/drawing/2016/5/13/chartex" xmlns:cx8="http://schemas.microsoft.com/office/drawing/2016/5/14/chartex" xmlns:mc="http://schemas.openxmlformats.org/markup-compatibility/2006" xmlns:aink="http://schemas.microsoft.com/office/drawing/2016/ink" xmlns:am3d="http://schemas.microsoft.com/office/drawing/2017/model3d" xmlns:o="urn:schemas-microsoft-com:office:office" xmlns:r="http://schemas.openxmlformats.org/officeDocument/2006/relationships" xmlns:m="http://schemas.openxmlformats.org/officeDocument/2006/math" xmlns:v="urn:schemas-microsoft-com:vml" xmlns:wp14="http://schemas.microsoft.com/office/word/2010/wordprocessingDrawing" xmlns:wp="http://schemas.openxmlformats.org/drawingml/2006/wordprocessingDrawing" xmlns:w10="urn:schemas-microsoft-com:office:word" xmlns:w="http://schemas.openxmlformats.org/wordprocessingml/2006/main" xmlns:w14="http://schemas.microsoft.com/office/word/2010/wordml" xmlns:w15="http://schemas.microsoft.com/office/word/2012/wordml" xmlns:w16cex="http://schemas.microsoft.com/office/word/2018/wordml/cex" xmlns:w16cid="http://schemas.microsoft.com/office/word/2016/wordml/cid" xmlns:w16="http://schemas.microsoft.com/office/word/2018/wordml" xmlns:w16sdtdh="http://schemas.microsoft.com/office/word/2020/wordml/sdtdatahash" xmlns:w16se="http://schemas.microsoft.com/office/word/2015/wordml/symex" xmlns:wpg="http://schemas.microsoft.com/office/word/2010/wordprocessingGroup" xmlns:wpi="http://schemas.microsoft.com/office/word/2010/wordprocessingInk" xmlns:wne="http://schemas.microsoft.com/office/word/2006/wordml" xmlns:wps="http://schemas.microsoft.com/office/word/2010/wordprocessingShape" mc:Ignorable="w14 w15 w16se w16cid w16 w16cex w16sdtdh wp14">
-  <w15:commentEx w15:paraId="3ECB87EF" w15:done="0"/>
   <w15:commentEx w15:paraId="7D74B6CD" w15:done="0"/>
   <w15:commentEx w15:paraId="65883D35" w15:done="0"/>
+  <w15:commentEx w15:paraId="1A0F7703" w15:done="0"/>
 </w15:commentsEx>
 </file>
 
 <file path=word/commentsExtensible.xml><?xml version="1.0" encoding="utf-8"?>
 <w16cex:commentsExtensible xmlns:wpc="http://schemas.microsoft.com/office/word/2010/wordprocessingCanvas" xmlns:cx="http://schemas.microsoft.com/office/drawing/2014/chartex" xmlns:cx1="http://schemas.microsoft.com/office/drawing/2015/9/8/chartex" xmlns:cx2="http://schemas.microsoft.com/office/drawing/2015/10/21/chartex" xmlns:cx3="http://schemas.microsoft.com/office/drawing/2016/5/9/chartex" xmlns:cx4="http://schemas.microsoft.com/office/drawing/2016/5/10/chartex" xmlns:cx5="http://schemas.microsoft.com/office/drawing/2016/5/11/chartex" xmlns:cx6="http://schemas.microsoft.com/office/drawing/2016/5/12/chartex" xmlns:cx7="http://schemas.microsoft.com/office/drawing/2016/5/13/chartex" xmlns:cx8="http://schemas.microsoft.com/office/drawing/2016/5/14/chartex" xmlns:mc="http://schemas.openxmlformats.org/markup-compatibility/2006" xmlns:aink="http://schemas.microsoft.com/office/drawing/2016/ink" xmlns:am3d="http://schemas.microsoft.com/office/drawing/2017/model3d" xmlns:o="urn:schemas-microsoft-com:office:office" xmlns:r="http://schemas.openxmlformats.org/officeDocument/2006/relationships" xmlns:m="http://schemas.openxmlformats.org/officeDocument/2006/math" xmlns:v="urn:schemas-microsoft-com:vml" xmlns:wp14="http://schemas.microsoft.com/office/word/2010/wordprocessingDrawing" xmlns:wp="http://schemas.openxmlformats.org/drawingml/2006/wordprocessingDrawing" xmlns:w10="urn:schemas-microsoft-com:office:word" xmlns:w="http://schemas.openxmlformats.org/wordprocessingml/2006/main" xmlns:w14="http://schemas.microsoft.com/office/word/2010/wordml" xmlns:w15="http://schemas.microsoft.com/office/word/2012/wordml" xmlns:w16cex="http://schemas.microsoft.com/office/word/2018/wordml/cex" xmlns:w16cid="http://schemas.microsoft.com/office/word/2016/wordml/cid" xmlns:w16="http://schemas.microsoft.com/office/word/2018/wordml" xmlns:w16sdtdh="http://schemas.microsoft.com/office/word/2020/wordml/sdtdatahash" xmlns:w16se="http://schemas.microsoft.com/office/word/2015/wordml/symex" xmlns:wpg="http://schemas.microsoft.com/office/word/2010/wordprocessingGroup" xmlns:wpi="http://schemas.microsoft.com/office/word/2010/wordprocessingInk" xmlns:wne="http://schemas.microsoft.com/office/word/2006/wordml" xmlns:wps="http://schemas.microsoft.com/office/word/2010/wordprocessingShape" mc:Ignorable="w14 w15 w16se w16cid w16 w16cex w16sdtdh wp14">
   <w16cex:commentExtensible w16cex:durableId="24A542F3" w16cex:dateUtc="2021-07-23T12:30:00Z"/>
+  <w16cex:commentExtensible w16cex:durableId="252509C9" w16cex:dateUtc="2021-10-28T10:36:00Z"/>
 </w16cex:commentsExtensible>
 </file>
 
 <file path=word/commentsIds.xml><?xml version="1.0" encoding="utf-8"?>
 <w16cid:commentsIds xmlns:wpc="http://schemas.microsoft.com/office/word/2010/wordprocessingCanvas" xmlns:cx="http://schemas.microsoft.com/office/drawing/2014/chartex" xmlns:cx1="http://schemas.microsoft.com/office/drawing/2015/9/8/chartex" xmlns:cx2="http://schemas.microsoft.com/office/drawing/2015/10/21/chartex" xmlns:cx3="http://schemas.microsoft.com/office/drawing/2016/5/9/chartex" xmlns:cx4="http://schemas.microsoft.com/office/drawing/2016/5/10/chartex" xmlns:cx5="http://schemas.microsoft.com/office/drawing/2016/5/11/chartex" xmlns:cx6="http://schemas.microsoft.com/office/drawing/2016/5/12/chartex" xmlns:cx7="http://schemas.microsoft.com/office/drawing/2016/5/13/chartex" xmlns:cx8="http://schemas.microsoft.com/office/drawing/2016/5/14/chartex" xmlns:mc="http://schemas.openxmlformats.org/markup-compatibility/2006" xmlns:aink="http://schemas.microsoft.com/office/drawing/2016/ink" xmlns:am3d="http://schemas.microsoft.com/office/drawing/2017/model3d" xmlns:o="urn:schemas-microsoft-com:office:office" xmlns:r="http://schemas.openxmlformats.org/officeDocument/2006/relationships" xmlns:m="http://schemas.openxmlformats.org/officeDocument/2006/math" xmlns:v="urn:schemas-microsoft-com:vml" xmlns:wp14="http://schemas.microsoft.com/office/word/2010/wordprocessingDrawing" xmlns:wp="http://schemas.openxmlformats.org/drawingml/2006/wordprocessingDrawing" xmlns:w10="urn:schemas-microsoft-com:office:word" xmlns:w="http://schemas.openxmlformats.org/wordprocessingml/2006/main" xmlns:w14="http://schemas.microsoft.com/office/word/2010/wordml" xmlns:w15="http://schemas.microsoft.com/office/word/2012/wordml" xmlns:w16cex="http://schemas.microsoft.com/office/word/2018/wordml/cex" xmlns:w16cid="http://schemas.microsoft.com/office/word/2016/wordml/cid" xmlns:w16="http://schemas.microsoft.com/office/word/2018/wordml" xmlns:w16sdtdh="http://schemas.microsoft.com/office/word/2020/wordml/sdtdatahash" xmlns:w16se="http://schemas.microsoft.com/office/word/2015/wordml/symex" xmlns:wpg="http://schemas.microsoft.com/office/word/2010/wordprocessingGroup" xmlns:wpi="http://schemas.microsoft.com/office/word/2010/wordprocessingInk" xmlns:wne="http://schemas.microsoft.com/office/word/2006/wordml" xmlns:wps="http://schemas.microsoft.com/office/word/2010/wordprocessingShape" mc:Ignorable="w14 w15 w16se w16cid w16 w16cex w16sdtdh wp14">
-  <w16cid:commentId w16cid:paraId="3ECB87EF" w16cid:durableId="2522DFEB"/>
   <w16cid:commentId w16cid:paraId="7D74B6CD" w16cid:durableId="2522DFF1"/>
   <w16cid:commentId w16cid:paraId="65883D35" w16cid:durableId="24A542F3"/>
+  <w16cid:commentId w16cid:paraId="1A0F7703" w16cid:durableId="252509C9"/>
 </w16cid:commentsIds>
 </file>
 
@@ -11430,6 +11511,7 @@
   <w:style w:type="character" w:default="1" w:styleId="DefaultParagraphFont">
     <w:name w:val="Default Paragraph Font"/>
     <w:uiPriority w:val="1"/>
+    <w:semiHidden/>
     <w:unhideWhenUsed/>
   </w:style>
   <w:style w:type="table" w:default="1" w:styleId="TableNormal">
@@ -11532,6 +11614,34 @@
         <w:insideV w:val="single" w:sz="4" w:space="0" w:color="auto"/>
       </w:tblBorders>
     </w:tblPr>
+  </w:style>
+  <w:style w:type="paragraph" w:styleId="CommentSubject">
+    <w:name w:val="annotation subject"/>
+    <w:basedOn w:val="CommentText"/>
+    <w:next w:val="CommentText"/>
+    <w:link w:val="CommentSubjectChar"/>
+    <w:uiPriority w:val="99"/>
+    <w:semiHidden/>
+    <w:unhideWhenUsed/>
+    <w:rsid w:val="00C73044"/>
+    <w:rPr>
+      <w:b/>
+      <w:bCs/>
+    </w:rPr>
+  </w:style>
+  <w:style w:type="character" w:customStyle="1" w:styleId="CommentSubjectChar">
+    <w:name w:val="Comment Subject Char"/>
+    <w:basedOn w:val="CommentTextChar"/>
+    <w:link w:val="CommentSubject"/>
+    <w:uiPriority w:val="99"/>
+    <w:semiHidden/>
+    <w:rsid w:val="00C73044"/>
+    <w:rPr>
+      <w:b/>
+      <w:bCs/>
+      <w:sz w:val="20"/>
+      <w:szCs w:val="20"/>
+    </w:rPr>
   </w:style>
 </w:styles>
 </file>

</xml_diff>

<commit_message>
Refs and notes for Intro/discussion
</commit_message>
<xml_diff>
--- a/Write_up/Chapter_2_full_draft_v0.docx
+++ b/Write_up/Chapter_2_full_draft_v0.docx
@@ -15,6 +15,26 @@
           <w:bCs/>
         </w:rPr>
         <w:t xml:space="preserve">Introduction </w:t>
+      </w:r>
+    </w:p>
+    <w:p>
+      <w:r>
+        <w:t>Opening para – deforestation = bad. Drivers are complex, multifaceted and operate at different scales. Difficult to make generalisations so need specific studies to be able to make good policies and strategies.</w:t>
+      </w:r>
+    </w:p>
+    <w:p>
+      <w:r>
+        <w:t xml:space="preserve">Wider literature – socioeconomics and deforestation around the world, then focused on SEA and Cambodia. </w:t>
+      </w:r>
+    </w:p>
+    <w:p>
+      <w:r>
+        <w:t>Cambodia – history, economic and socioeconomic development.</w:t>
+      </w:r>
+    </w:p>
+    <w:p>
+      <w:r>
+        <w:t>This study…</w:t>
       </w:r>
     </w:p>
     <w:p/>
@@ -139,13 +159,43 @@
         <w:fldChar w:fldCharType="begin"/>
       </w:r>
       <w:r>
-        <w:instrText xml:space="preserve"> ADDIN ZOTERO_ITEM CSL_CITATION {"citationID":"JoSCyoNc","properties":{"formattedCitation":"(Luck et al. 2009; Ty et al. 2012; Kristensen et al. 2016; Bonilla-Bedoya et al. 2018)","plainCitation":"(Luck et al. 2009; Ty et al. 2012; Kristensen et al. 2016; Bonilla-Bedoya et al. 2018)","dontUpdate":true,"noteIndex":0},"citationItems":[{"id":2655,"uris":["http://zotero.org/users/2170232/items/P4U3LHQJ"],"uri":["http://zotero.org/users/2170232/items/P4U3LHQJ"],"itemData":{"id":2655,"type":"article-journal","abstract":"By 2050, 70% of the Earth’s human population will live in urban areas. Urbanization can have a devastating impact on local ecosystems, but these impacts vary across time and space. Identifying links between spatiotemporal change in urban ecosystems and neighborhood socio-economics is crucial to management aimed at maintaining flora and fauna in urban areas. Here, we tracked 20 years of socio-economic change and 15 years of vegetation change in 32 residential neighborhoods in south-eastern Australia. Regression models that explicitly accounted for a time lag between neighborhood socio-economic characteristics and vegetation response explained more variation in vegetation cover than models that ignored the effects of time. Also, relationships between vegetation and socio-economic factors were stronger in later years for the same neighborhoods suggesting the influence of socio-economics is more readily identified in established neighborhoods. Socio-economic variables alone, or in combination with biophysical variables, were better predictors of vegetation cover than only biophysical variables. Across space, vegetation cover had a negative quadratic relationship with neighborhood housing density, peaking at mid-density values, and a positive relationship with education level and immigration status (the percentage of residents with a non-Australian background). Over time, housing density had a positive relationship with vegetation cover, reflecting an increase in vegetation as neighborhoods develop. Our results highlight the need to understand temporal context when attempting to explain contemporary patterns in vegetation cover and the increasing importance of socio-economic factors in influencing cover as neighborhoods become established.","container-title":"Ecosystems","DOI":"10.1007/s10021-009-9244-6","ISSN":"1435-0629","issue":"4","journalAbbreviation":"Ecosystems","language":"en","page":"604","source":"Springer Link","title":"Socio-Economics and Vegetation Change in Urban Ecosystems: Patterns in Space and Time","title-short":"Socio-Economics and Vegetation Change in Urban Ecosystems","volume":"12","author":[{"family":"Luck","given":"Gary W."},{"family":"Smallbone","given":"Lisa T."},{"family":"O’Brien","given":"Rachel"}],"issued":{"date-parts":[["2009",3,12]]}}},{"id":1660,"uris":["http://zotero.org/users/2170232/items/ELFJNY56"],"uri":["http://zotero.org/users/2170232/items/ELFJNY56"],"itemData":{"id":1660,"type":"article-journal","abstract":"This study investigates an interdisciplinary scenario analysis to assess the potential impacts of climate, land use/cover and population changes on future water availability and demand in the Srepok River basin, a trans-boundary basin. Based on the output from a high-resolution Regional Climate Model (ECHAM 4, Scenarios A2 and B2) developed by the Southeast Asia—System for Analysis, Research and Training (SEA-START) Regional Center, future rainfall was downscaled to the study area and bias correction was carried out to generate the daily rainfall series. Land use/cover change was quantified using a GIS-based logistic regression approach and future population was projected from the historical data. These changes, individually or in combination, were then input into the calibrated hydrological model (HEC-HMS) to project future hydrological variables. The results reveal that surface runoff will be increased with increased future rainfall. Land use/cover change is found to have the largest impact on increased water demand, and thus reduced future water availability. The combined scenario shows an increasing level of water stress at both the basin and sub-basin levels, especially in the dry season.","container-title":"Water Resources Management","DOI":"10.1007/s11269-011-9964-1","ISSN":"0920-4741, 1573-1650","issue":"5","journalAbbreviation":"Water Resour Manage","language":"en","page":"1387-1407","source":"link.springer.com","title":"Scenario-based Impact Assessment of Land Use/Cover and Climate Changes on Water Resources and Demand: A Case Study in the Srepok River Basin, Vietnam—Cambodia","title-short":"Scenario-based Impact Assessment of Land Use/Cover and Climate Changes on Water Resources and Demand","volume":"26","author":[{"family":"Ty","given":"Tran Van"},{"family":"Sunada","given":"Kengo"},{"family":"Ichikawa","given":"Yutaka"},{"family":"Oishi","given":"Satoru"}],"issued":{"date-parts":[["2012",3,1]]}}},{"id":2659,"uris":["http://zotero.org/users/2170232/items/M668EE6L"],"uri":["http://zotero.org/users/2170232/items/M668EE6L"],"itemData":{"id":2659,"type":"article-journal","abstract":"Many of the semi-natural landscape elements found in rural areas, such as woodlots, hedgerows and grasslands, were originally maintained as part of the agricultural system. During the 20th century, they lost most of their functions and were often removed or transformed. Presently, production concerns are less dominant and many landscape and land use changes are undertaken to improve public goods or fulfil personal and family ambitions and values. This paper investigates the patterns of farm-level land use changes that occurred between 2002 and 2012 in three different landscape regions of Europe (peri-urban landscapes, areas with marginal potential for agriculture, post-socialist landscapes) and the drivers behind, based on a questionnaire survey in six study areas. A second objective is to analyse landowners’ decision-making and endogenous factors that are correlated with their engagement in land use changes. Common to all areas is that agricultural production is under pressure due to physical or socio-economic challenges. The results indicate that relatively more nature or landscape features have been added by landowners than removed by them in the six study areas. Furthermore, the analysis revealed that full-time landowners were responsible for the largest proportion of landscape change and that the areas involved differed greatly. The analysis also underlined the variety of European landscapes, as many landscape activities exhibited strong geographical patterns. A multivariate analysis of the relationship between ten farm and landowner characteristics confirmed the geographical diversity, as only a dummy variable representing the geographical location was statistically significant. When location was omitted from the analysis, two factors were significant: farm size and ownership of livestock. In addition, the results suggest that landowners in peri-urban locations were more engaged in landscape activities than landowners in other locations.","container-title":"Land Use Policy","DOI":"10.1016/j.landusepol.2015.07.014","ISSN":"0264-8377","journalAbbreviation":"Land Use Policy","language":"en","page":"786-799","source":"ScienceDirect","title":"Patterns and drivers of farm-level land use change in selected European rural landscapes","volume":"57","author":[{"family":"Kristensen","given":"Søren Bech Pilgaard"},{"family":"Busck","given":"Anne Gravsholt"},{"family":"Sluis","given":"Theo","non-dropping-particle":"van der"},{"family":"Gaube","given":"Veronika"}],"issued":{"date-parts":[["2016",11,30]]}}},{"id":179,"uris":["http://zotero.org/users/2170232/items/WZLMGHYE"],"uri":["http://zotero.org/users/2170232/items/WZLMGHYE"],"itemData":{"id":179,"type":"article-journal","abstract":"The ecosystem services provided by tropical forests are affected by deforestation. Territorial management strategies aim to prevent and mitigate forest loss. Therefore, modeling potential land use changes is important for forest management, monitoring, and evaluation. This study determined whether there are relationships between forest vulnerability to deforestation (potential deforestation distribution) and the forest management policies applied in the Ecuadorian Amazon. Proxy and underlying variables were used to construct a statistical model, based on the principle of maximum entropy that could predict potential land use changes. Entropy can be seen as a measure of uncertainty for a density function. Receiver operating characteristics (ROC) analysis and the Jackknife Test were used to validate the model. The importance of input variables in the model was determined through: Percent Contribution (PC) and Permutation Importance (PI). The results were compared with prevailing regional forest management strategies. The socioeconomic variables that provided the largest amount of information in the overall model (AUC = 0.81) and that showed most of the information not present in other variables were: “Protected areas-Intangible zone” (PC = 24%, PI = 12.4%), “timber harvesting programs” (PC = 21.7%, PI = 4.7%), “road network” (PC = 18.9%, PI = 7.7%), and “poverty rate” (PC = 3.7%, PI = 6.1%). Also, the biophysical variable “temperature” (PC = 7,9%, PI = 22.3%) provided information in the overall model. The results suggested the need for changes in forest management strategies. Forest policies and management plans should consider integrating and strengthening protected areas and intangible zones, as well as restricting timber harvesting in native forest and establishing forest areas under permanent management. Furthermore, the results also suggested that financial incentive programs to reduce deforestation have to be evaluated because their present distribution is inefficient. In this context, conservation incentive plans need to be revised so that they focus on areas at deforestation risk.","container-title":"Science of The Total Environment","DOI":"10.1016/j.scitotenv.2018.07.028","ISSN":"0048-9697","journalAbbreviation":"Science of The Total Environment","page":"1044-1055","source":"ScienceDirect","title":"Socioecological system and potential deforestation in Western Amazon forest landscapes","volume":"644","author":[{"family":"Bonilla-Bedoya","given":"S."},{"family":"Estrella-Bastidas","given":"Anabel"},{"family":"Molina","given":"Juan Ramón"},{"family":"Herrera","given":"Miguel Ángel"}],"issued":{"date-parts":[["2018",12,10]]}}}],"schema":"https://github.com/citation-style-language/schema/raw/master/csl-citation.json"} </w:instrText>
+        <w:instrText xml:space="preserve"> ADDIN ZOTERO_ITEM CSL_CITATION {"citationID":"YrLq4LLp","properties":{"formattedCitation":"(Dasgupta et al. 2005; Mena et al. 2006; Rowcroft 2008; Luck et al. 2009; Ty et al. 2012; Kristensen et al. 2016; Bonilla-Bedoya et al. 2018)","plainCitation":"(Dasgupta et al. 2005; Mena et al. 2006; Rowcroft 2008; Luck et al. 2009; Ty et al. 2012; Kristensen et al. 2016; Bonilla-Bedoya et al. 2018)","noteIndex":0},"citationItems":[{"id":2258,"uris":["http://zotero.org/users/2170232/items/GW5M54UX"],"uri":["http://zotero.org/users/2170232/items/GW5M54UX"],"itemData":{"id":2258,"type":"article-journal","abstract":"Summary\nThis paper investigates the poverty–environment nexus at the provincial and district levels in Cambodia, Lao PDR, and Vietnam. The analysis focuses on spatial associations between poverty populations and five environmental problems: deforestation, fragile soils, indoor air pollution, contaminated water, and outdoor air pollution. The results suggest that the nexus is quite different in each country. We conclude that the nexus concept can provide a useful catalyst for country-specific work, but not a general formula for program design. Joint implementation of poverty and environment strategies may be cost effective for some environmental problems, but independent implementation may be preferable in many cases as well.","container-title":"World Development","DOI":"10.1016/j.worlddev.2004.10.003","ISSN":"0305-750X","issue":"4","journalAbbreviation":"World Development","page":"617-638","source":"ScienceDirect","title":"Where is the Poverty–Environment Nexus? Evidence from Cambodia, Lao PDR, and Vietnam","title-short":"Where is the Poverty–Environment Nexus?","volume":"33","author":[{"family":"Dasgupta","given":"Susmita"},{"family":"Deichmann","given":"Uwe"},{"family":"Meisner","given":"Craig"},{"family":"Wheeler","given":"David"}],"issued":{"date-parts":[["2005",4,1]]}}},{"id":2260,"uris":["http://zotero.org/users/2170232/items/BTIITC3E"],"uri":["http://zotero.org/users/2170232/items/BTIITC3E"],"itemData":{"id":2260,"type":"article-journal","abstract":"Investigations of land use/land cover (LULC) change and forest management are limited by a lack of understanding of how socioeconomic factors affect land use. This lack also constrains the predictions of future deforestation, which is especially important in the Amazon basin, where large tracts of natural forest are being converted to managed uses. Research presented in this article was conducted to address this lack of understanding. Its objectives are (a) to quantify deforestation in the Northern Ecuadorian Amazon (NEA) during the periods 1986–1996 and 1996–2002; and (b) to determine the significance and magnitude of the effects of socioeconomic factors on deforestation rates at both the parroquia (parish) and finca (farm) levels. Annual deforestation rates were quantified via satellite image processing and geographic information systems. Linear spatial lag regression analyses were then used to explore relationships between socioeconomic factors and deforestation. Socioeconomic factors were obtained, at the finca level, from a detailed household survey carried out in 1990 and 1999, and at the parroquia level from data in the 1990 and 2001 Ecuadorian censuses of population. We found that the average annual deforestation rate was 2.5% and 1.8%/year for 1986–1996 and 1996–2002, respectively. At the parroquia level, variables representing demographic factors (i.e., population density) and accessibility factors (i.e., road density), among others, were found to be significantly related to deforestation. At the farm level, the factors related to deforestation were household size, distance by road to main cities, education, and hired labor. The findings of this research demonstrate both the severity of deforestation in the Northern Ecuadorian Amazon and the array of factors affecting deforestation in the tropics.","container-title":"Environmental Management","DOI":"10.1007/s00267-003-0230-z","ISSN":"1432-1009","issue":"6","journalAbbreviation":"Environmental Management","language":"en","page":"802-815","source":"Springer Link","title":"Socioeconomic Drivers of Deforestation in the Northern Ecuadorian Amazon","volume":"37","author":[{"family":"Mena","given":"Carlos F."},{"family":"Bilsborrow","given":"Richard E."},{"family":"McClain","given":"Michael E."}],"issued":{"date-parts":[["2006",6,1]]}}},{"id":2942,"uris":["http://zotero.org/users/2170232/items/V6APMHVL"],"uri":["http://zotero.org/users/2170232/items/V6APMHVL"],"itemData":{"id":2942,"type":"article-journal","abstract":"Land-use change processes are commonly understood as simplified cause-effect relationships, which, in turn, support many environment-development policies. This paper uses wide-ranging evidence from a number of global case studies to challenge some of the prevailing “myths” around land-use change in the Mekong Basin and supports the conclusion that the simple explanations found in population growth, poverty, and infrastructure studies rarely provide an adequate understanding of land-use change.","container-title":"AMBIO: A Journal of the Human Environment","DOI":"10.1579/0044-7447(2008)37[213:FOCTRB]2.0.CO;2","ISSN":"0044-7447, 1654-7209","issue":"3","journalAbbreviation":"ambi","note":"publisher: Royal Swedish Academy of Sciences","page":"213-218","source":"bioone.org","title":"Frontiers of Change: The Reasons Behind Land-use Change in the Mekong Basin","title-short":"Frontiers of Change","volume":"37","author":[{"family":"Rowcroft","given":"Petrina"}],"issued":{"date-parts":[["2008",5]]}}},{"id":2655,"uris":["http://zotero.org/users/2170232/items/P4U3LHQJ"],"uri":["http://zotero.org/users/2170232/items/P4U3LHQJ"],"itemData":{"id":2655,"type":"article-journal","abstract":"By 2050, 70% of the Earth’s human population will live in urban areas. Urbanization can have a devastating impact on local ecosystems, but these impacts vary across time and space. Identifying links between spatiotemporal change in urban ecosystems and neighborhood socio-economics is crucial to management aimed at maintaining flora and fauna in urban areas. Here, we tracked 20 years of socio-economic change and 15 years of vegetation change in 32 residential neighborhoods in south-eastern Australia. Regression models that explicitly accounted for a time lag between neighborhood socio-economic characteristics and vegetation response explained more variation in vegetation cover than models that ignored the effects of time. Also, relationships between vegetation and socio-economic factors were stronger in later years for the same neighborhoods suggesting the influence of socio-economics is more readily identified in established neighborhoods. Socio-economic variables alone, or in combination with biophysical variables, were better predictors of vegetation cover than only biophysical variables. Across space, vegetation cover had a negative quadratic relationship with neighborhood housing density, peaking at mid-density values, and a positive relationship with education level and immigration status (the percentage of residents with a non-Australian background). Over time, housing density had a positive relationship with vegetation cover, reflecting an increase in vegetation as neighborhoods develop. Our results highlight the need to understand temporal context when attempting to explain contemporary patterns in vegetation cover and the increasing importance of socio-economic factors in influencing cover as neighborhoods become established.","container-title":"Ecosystems","DOI":"10.1007/s10021-009-9244-6","ISSN":"1435-0629","issue":"4","journalAbbreviation":"Ecosystems","language":"en","page":"604","source":"Springer Link","title":"Socio-Economics and Vegetation Change in Urban Ecosystems: Patterns in Space and Time","title-short":"Socio-Economics and Vegetation Change in Urban Ecosystems","volume":"12","author":[{"family":"Luck","given":"Gary W."},{"family":"Smallbone","given":"Lisa T."},{"family":"O’Brien","given":"Rachel"}],"issued":{"date-parts":[["2009",3,12]]}}},{"id":1660,"uris":["http://zotero.org/users/2170232/items/ELFJNY56"],"uri":["http://zotero.org/users/2170232/items/ELFJNY56"],"itemData":{"id":1660,"type":"article-journal","abstract":"This study investigates an interdisciplinary scenario analysis to assess the potential impacts of climate, land use/cover and population changes on future water availability and demand in the Srepok River basin, a trans-boundary basin. Based on the output from a high-resolution Regional Climate Model (ECHAM 4, Scenarios A2 and B2) developed by the Southeast Asia—System for Analysis, Research and Training (SEA-START) Regional Center, future rainfall was downscaled to the study area and bias correction was carried out to generate the daily rainfall series. Land use/cover change was quantified using a GIS-based logistic regression approach and future population was projected from the historical data. These changes, individually or in combination, were then input into the calibrated hydrological model (HEC-HMS) to project future hydrological variables. The results reveal that surface runoff will be increased with increased future rainfall. Land use/cover change is found to have the largest impact on increased water demand, and thus reduced future water availability. The combined scenario shows an increasing level of water stress at both the basin and sub-basin levels, especially in the dry season.","container-title":"Water Resources Management","DOI":"10.1007/s11269-011-9964-1","ISSN":"0920-4741, 1573-1650","issue":"5","journalAbbreviation":"Water Resour Manage","language":"en","page":"1387-1407","source":"link.springer.com","title":"Scenario-based Impact Assessment of Land Use/Cover and Climate Changes on Water Resources and Demand: A Case Study in the Srepok River Basin, Vietnam—Cambodia","title-short":"Scenario-based Impact Assessment of Land Use/Cover and Climate Changes on Water Resources and Demand","volume":"26","author":[{"family":"Ty","given":"Tran Van"},{"family":"Sunada","given":"Kengo"},{"family":"Ichikawa","given":"Yutaka"},{"family":"Oishi","given":"Satoru"}],"issued":{"date-parts":[["2012",3,1]]}}},{"id":2659,"uris":["http://zotero.org/users/2170232/items/M668EE6L"],"uri":["http://zotero.org/users/2170232/items/M668EE6L"],"itemData":{"id":2659,"type":"article-journal","abstract":"Many of the semi-natural landscape elements found in rural areas, such as woodlots, hedgerows and grasslands, were originally maintained as part of the agricultural system. During the 20th century, they lost most of their functions and were often removed or transformed. Presently, production concerns are less dominant and many landscape and land use changes are undertaken to improve public goods or fulfil personal and family ambitions and values. This paper investigates the patterns of farm-level land use changes that occurred between 2002 and 2012 in three different landscape regions of Europe (peri-urban landscapes, areas with marginal potential for agriculture, post-socialist landscapes) and the drivers behind, based on a questionnaire survey in six study areas. A second objective is to analyse landowners’ decision-making and endogenous factors that are correlated with their engagement in land use changes. Common to all areas is that agricultural production is under pressure due to physical or socio-economic challenges. The results indicate that relatively more nature or landscape features have been added by landowners than removed by them in the six study areas. Furthermore, the analysis revealed that full-time landowners were responsible for the largest proportion of landscape change and that the areas involved differed greatly. The analysis also underlined the variety of European landscapes, as many landscape activities exhibited strong geographical patterns. A multivariate analysis of the relationship between ten farm and landowner characteristics confirmed the geographical diversity, as only a dummy variable representing the geographical location was statistically significant. When location was omitted from the analysis, two factors were significant: farm size and ownership of livestock. In addition, the results suggest that landowners in peri-urban locations were more engaged in landscape activities than landowners in other locations.","container-title":"Land Use Policy","DOI":"10.1016/j.landusepol.2015.07.014","ISSN":"0264-8377","journalAbbreviation":"Land Use Policy","language":"en","page":"786-799","source":"ScienceDirect","title":"Patterns and drivers of farm-level land use change in selected European rural landscapes","volume":"57","author":[{"family":"Kristensen","given":"Søren Bech Pilgaard"},{"family":"Busck","given":"Anne Gravsholt"},{"family":"Sluis","given":"Theo","non-dropping-particle":"van der"},{"family":"Gaube","given":"Veronika"}],"issued":{"date-parts":[["2016",11,30]]}}},{"id":179,"uris":["http://zotero.org/users/2170232/items/WZLMGHYE"],"uri":["http://zotero.org/users/2170232/items/WZLMGHYE"],"itemData":{"id":179,"type":"article-journal","abstract":"The ecosystem services provided by tropical forests are affected by deforestation. Territorial management strategies aim to prevent and mitigate forest loss. Therefore, modeling potential land use changes is important for forest management, monitoring, and evaluation. This study determined whether there are relationships between forest vulnerability to deforestation (potential deforestation distribution) and the forest management policies applied in the Ecuadorian Amazon. Proxy and underlying variables were used to construct a statistical model, based on the principle of maximum entropy that could predict potential land use changes. Entropy can be seen as a measure of uncertainty for a density function. Receiver operating characteristics (ROC) analysis and the Jackknife Test were used to validate the model. The importance of input variables in the model was determined through: Percent Contribution (PC) and Permutation Importance (PI). The results were compared with prevailing regional forest management strategies. The socioeconomic variables that provided the largest amount of information in the overall model (AUC = 0.81) and that showed most of the information not present in other variables were: “Protected areas-Intangible zone” (PC = 24%, PI = 12.4%), “timber harvesting programs” (PC = 21.7%, PI = 4.7%), “road network” (PC = 18.9%, PI = 7.7%), and “poverty rate” (PC = 3.7%, PI = 6.1%). Also, the biophysical variable “temperature” (PC = 7,9%, PI = 22.3%) provided information in the overall model. The results suggested the need for changes in forest management strategies. Forest policies and management plans should consider integrating and strengthening protected areas and intangible zones, as well as restricting timber harvesting in native forest and establishing forest areas under permanent management. Furthermore, the results also suggested that financial incentive programs to reduce deforestation have to be evaluated because their present distribution is inefficient. In this context, conservation incentive plans need to be revised so that they focus on areas at deforestation risk.","container-title":"Science of The Total Environment","DOI":"10.1016/j.scitotenv.2018.07.028","ISSN":"0048-9697","journalAbbreviation":"Science of The Total Environment","page":"1044-1055","source":"ScienceDirect","title":"Socioecological system and potential deforestation in Western Amazon forest landscapes","volume":"644","author":[{"family":"Bonilla-Bedoya","given":"S."},{"family":"Estrella-Bastidas","given":"Anabel"},{"family":"Molina","given":"Juan Ramón"},{"family":"Herrera","given":"Miguel Ángel"}],"issued":{"date-parts":[["2018",12,10]]}}}],"schema":"https://github.com/citation-style-language/schema/raw/master/csl-citation.json"} </w:instrText>
       </w:r>
       <w:r>
         <w:fldChar w:fldCharType="separate"/>
       </w:r>
       <w:r>
-        <w:t>(Table S3, Luck et al. 2009; Ty et al. 2012; Kristensen et al. 2016; Bonilla-Bedoya et al. 2018)</w:t>
+        <w:rPr>
+          <w:rFonts w:ascii="Calibri" w:hAnsi="Calibri" w:cs="Calibri"/>
+          <w:highlight w:val="yellow"/>
+        </w:rPr>
+        <w:t>(Table x</w:t>
+      </w:r>
+      <w:r>
+        <w:rPr>
+          <w:rFonts w:ascii="Calibri" w:hAnsi="Calibri" w:cs="Calibri"/>
+        </w:rPr>
+        <w:t xml:space="preserve">, </w:t>
+      </w:r>
+      <w:r>
+        <w:rPr>
+          <w:rFonts w:ascii="Calibri" w:hAnsi="Calibri" w:cs="Calibri"/>
+        </w:rPr>
+        <w:t xml:space="preserve">Dasgupta et al. 2005; Mena et al. 2006; </w:t>
+      </w:r>
+      <w:proofErr w:type="spellStart"/>
+      <w:r>
+        <w:rPr>
+          <w:rFonts w:ascii="Calibri" w:hAnsi="Calibri" w:cs="Calibri"/>
+        </w:rPr>
+        <w:t>Rowcroft</w:t>
+      </w:r>
+      <w:proofErr w:type="spellEnd"/>
+      <w:r>
+        <w:rPr>
+          <w:rFonts w:ascii="Calibri" w:hAnsi="Calibri" w:cs="Calibri"/>
+        </w:rPr>
+        <w:t xml:space="preserve"> 2008; Luck et al. 2009; Ty et al. 2012; Kristensen et al. 2016; Bonilla-Bedoya et al. 2018)</w:t>
       </w:r>
       <w:r>
         <w:fldChar w:fldCharType="end"/>
@@ -157,13 +207,30 @@
         <w:fldChar w:fldCharType="begin"/>
       </w:r>
       <w:r>
-        <w:instrText xml:space="preserve"> ADDIN ZOTERO_ITEM CSL_CITATION {"citationID":"YS0y28tC","properties":{"formattedCitation":"(Abdullah and Nakagoshi, 2007; Davis et al., 2015)","plainCitation":"(Abdullah and Nakagoshi, 2007; Davis et al., 2015)","noteIndex":0},"citationItems":[{"id":2636,"uris":["http://zotero.org/users/2170232/items/BW7PN9QB"],"uri":["http://zotero.org/users/2170232/items/BW7PN9QB"],"itemData":{"id":2636,"type":"article-journal","abstract":"In many tropical countries forest fragmentation caused by changes in human land use activities is of primary concern for sustainability. In Malaysia this relationship is usually described without any quantitative measurement to show the implications for land use planning and management. To understand this relationship, this study developed a single forest fragmentation index based on a combination of three landscape metrics, i.e., non-forest area, forest edge bordered by human land use and patch size coefficient of variation, using the state of Selangor, Malaysia as a case study. Two defined natural landscapes; wetland and forest landscapes were used as a basic unit of analyses of pattern change of forest fragmentation and its relationship to human land use in three temporal years of 1966, 1981 and 1995. Results showed that forest fragmentation in the state of Selangor generally increased during the time periods studied. Multiple regression analysis showed that human land use is an important determinant of forest fragmentation, but the significance of several land uses as explanatory variables to forest fragmentation changed temporally. Oil palm and rubber plantations were apparently the major contributors to forest fragmentation. Differences in fragmentation pattern occurred between the two natural landscapes. Forest fragmentation increased in the wetland landscape, whereas not much change was observed in the forest landscape. Oil palm plantation appeared to be the major contributor to forest fragmentation in the wetland landscape, whereas rubber plantation was the major factor in the forest landscape. This study also revealed that knowledge of forest fragmentation through a single index in different natural landscapes provides a pathway for identifying which forested areas are highly threatened and must be given priority in strategic planning of nature conservation. In conclusion, it is vital to understand the relationship between changes in human land use and degree of forest degradation measured by a single index in order to describe the implications for land use planning and management.","container-title":"Forest Ecology and Management","DOI":"10.1016/j.foreco.2006.12.016","ISSN":"0378-1127","issue":"1","journalAbbreviation":"Forest Ecology and Management","language":"en","page":"39-48","source":"ScienceDirect","title":"Forest fragmentation and its correlation to human land use change in the state of Selangor, peninsular Malaysia","volume":"241","author":[{"family":"Abdullah","given":"Saiful Arif"},{"family":"Nakagoshi","given":"Nobukazu"}],"issued":{"date-parts":[["2007",3,30]]}}},{"id":2465,"uris":["http://zotero.org/users/2170232/items/BM9FJ8GU"],"uri":["http://zotero.org/users/2170232/items/BM9FJ8GU"],"itemData":{"id":2465,"type":"article-journal","abstract":"Investment in agricultural land in the developing world has rapidly increased in the past two decades1,2,3. In Cambodia, there has been a surge in economic land concessions, in which long-term leases are provided to foreign and domestic investors for economic development. More than two million hectares4 have been leased so far, sparking debate over the consequences for local communities and the environment5. Here we combined official records of concession locations4,6 with a high-resolution data set of changes in forest cover7 to quantify the contribution of land concessions to deforestation between 2000 and 2012. We used covariate matching to control for variables other than classification as a concession that may influence forest loss. Nearly half of the area where concessions were granted between 2000 and 2012 was forested in 2000; this area then represented 12.4% of forest land cover in Cambodia. Within concessions, the annual rate of forest loss was between 29% and 105% higher than in comparable land areas outside concessions. Most of the deforestation within concessions occurred after the contract date, and whether an investor was domestic or foreign had no effect on deforestation rates. We conclude that land acquisitions can act as powerful drivers of deforestation.","container-title":"Nature Geoscience","DOI":"10.1038/ngeo2540","ISSN":"1752-0908","issue":"10","language":"en","page":"772-775","source":"www.nature.com","title":"Accelerated deforestation driven by large-scale land acquisitions in Cambodia","volume":"8","author":[{"family":"Davis","given":"Kyle Frankel"},{"family":"Yu","given":"Kailiang"},{"family":"Rulli","given":"Maria Cristina"},{"family":"Pichdara","given":"Lonn"},{"family":"D’Odorico","given":"Paolo"}],"issued":{"date-parts":[["2015"]]}}}],"schema":"https://github.com/citation-style-language/schema/raw/master/csl-citation.json"} </w:instrText>
+        <w:instrText xml:space="preserve"> ADDIN ZOTERO_ITEM CSL_CITATION {"citationID":"EOmyQ158","properties":{"formattedCitation":"(Abdullah &amp; Nakagoshi 2007; Davis et al. 2015; Xu et al. 2019)","plainCitation":"(Abdullah &amp; Nakagoshi 2007; Davis et al. 2015; Xu et al. 2019)","noteIndex":0},"citationItems":[{"id":2636,"uris":["http://zotero.org/users/2170232/items/BW7PN9QB"],"uri":["http://zotero.org/users/2170232/items/BW7PN9QB"],"itemData":{"id":2636,"type":"article-journal","abstract":"In many tropical countries forest fragmentation caused by changes in human land use activities is of primary concern for sustainability. In Malaysia this relationship is usually described without any quantitative measurement to show the implications for land use planning and management. To understand this relationship, this study developed a single forest fragmentation index based on a combination of three landscape metrics, i.e., non-forest area, forest edge bordered by human land use and patch size coefficient of variation, using the state of Selangor, Malaysia as a case study. Two defined natural landscapes; wetland and forest landscapes were used as a basic unit of analyses of pattern change of forest fragmentation and its relationship to human land use in three temporal years of 1966, 1981 and 1995. Results showed that forest fragmentation in the state of Selangor generally increased during the time periods studied. Multiple regression analysis showed that human land use is an important determinant of forest fragmentation, but the significance of several land uses as explanatory variables to forest fragmentation changed temporally. Oil palm and rubber plantations were apparently the major contributors to forest fragmentation. Differences in fragmentation pattern occurred between the two natural landscapes. Forest fragmentation increased in the wetland landscape, whereas not much change was observed in the forest landscape. Oil palm plantation appeared to be the major contributor to forest fragmentation in the wetland landscape, whereas rubber plantation was the major factor in the forest landscape. This study also revealed that knowledge of forest fragmentation through a single index in different natural landscapes provides a pathway for identifying which forested areas are highly threatened and must be given priority in strategic planning of nature conservation. In conclusion, it is vital to understand the relationship between changes in human land use and degree of forest degradation measured by a single index in order to describe the implications for land use planning and management.","container-title":"Forest Ecology and Management","DOI":"10.1016/j.foreco.2006.12.016","ISSN":"0378-1127","issue":"1","journalAbbreviation":"Forest Ecology and Management","language":"en","page":"39-48","source":"ScienceDirect","title":"Forest fragmentation and its correlation to human land use change in the state of Selangor, peninsular Malaysia","volume":"241","author":[{"family":"Abdullah","given":"Saiful Arif"},{"family":"Nakagoshi","given":"Nobukazu"}],"issued":{"date-parts":[["2007",3,30]]}}},{"id":2465,"uris":["http://zotero.org/users/2170232/items/BM9FJ8GU"],"uri":["http://zotero.org/users/2170232/items/BM9FJ8GU"],"itemData":{"id":2465,"type":"article-journal","abstract":"Investment in agricultural land in the developing world has rapidly increased in the past two decades1,2,3. In Cambodia, there has been a surge in economic land concessions, in which long-term leases are provided to foreign and domestic investors for economic development. More than two million hectares4 have been leased so far, sparking debate over the consequences for local communities and the environment5. Here we combined official records of concession locations4,6 with a high-resolution data set of changes in forest cover7 to quantify the contribution of land concessions to deforestation between 2000 and 2012. We used covariate matching to control for variables other than classification as a concession that may influence forest loss. Nearly half of the area where concessions were granted between 2000 and 2012 was forested in 2000; this area then represented 12.4% of forest land cover in Cambodia. Within concessions, the annual rate of forest loss was between 29% and 105% higher than in comparable land areas outside concessions. Most of the deforestation within concessions occurred after the contract date, and whether an investor was domestic or foreign had no effect on deforestation rates. We conclude that land acquisitions can act as powerful drivers of deforestation.","container-title":"Nature Geoscience","DOI":"10.1038/ngeo2540","ISSN":"1752-0908","issue":"10","language":"en","page":"772-775","source":"www.nature.com","title":"Accelerated deforestation driven by large-scale land acquisitions in Cambodia","volume":"8","author":[{"family":"Davis","given":"Kyle Frankel"},{"family":"Yu","given":"Kailiang"},{"family":"Rulli","given":"Maria Cristina"},{"family":"Pichdara","given":"Lonn"},{"family":"D’Odorico","given":"Paolo"}],"issued":{"date-parts":[["2015"]]}}},{"id":2021,"uris":["http://zotero.org/users/2170232/items/ABVWHT2J"],"uri":["http://zotero.org/users/2170232/items/ABVWHT2J"],"itemData":{"id":2021,"type":"article-journal","abstract":"South and Southeast Asia (SSEA) has been a hotspot for land use and land cover change (LULCC) in the past few decades. The identification and quantification of the drivers of LULCC are crucial for improving our understanding of LULCC trends. So far, the biophysical and socioeconomic drivers of forest change have not been quantified at the regional scale, particularly for SSEA. In this study, we quantify the biophysical and socioeconomic drivers of forest change on a country-by-country basis in SSEA using an integrated quantitative methodology, which systematically accounts for previously published driver information and regional datasets. We synthesize more than 200 publications to identify the drivers of the forest change at different spatial scales in SSEA. Subsequently, we collect spatially explicit proxy data to represent the identified drivers. We quantify the dynamics of forest and agricultural land from 1992 to 2015 using the Climate Change Initiative (CCI) land cover data developed by the European Space Agency (ESA). A geographically weighted regression method is employed to quantify the spatially heterogeneous drivers of forest change. Our results show that socioeconomic drivers are more important than biophysical drivers for the conversion of forest to agricultural land in South Asia and maritime Southeast Asia. In contrast, biophysical drivers are more important than socioeconomic drivers for the conversion of agricultural land to forest in maritime Southeast Asia and less important in South Asia. Both biophysical and socioeconomic drivers contribute approximately equally to both changes in the mainland Southeast Asia region. By quantifying the dynamics of forest and agricultural land and the spatially explicit drivers of their changes in SSEA, this study provides a solid foundation for LULCC modeling and projection.","container-title":"Global Change Biology","DOI":"10.1111/gcb.14611","ISSN":"1365-2486","issue":"6","language":"en","page":"2137-2151","source":"Wiley Online Library","title":"Quantifying the biophysical and socioeconomic drivers of changes in forest and agricultural land in South and Southeast Asia","volume":"25","author":[{"family":"Xu","given":"Xiaoming"},{"family":"Jain","given":"Atul K."},{"family":"Calvin","given":"Katherine V."}],"issued":{"date-parts":[["2019"]]}}}],"schema":"https://github.com/citation-style-language/schema/raw/master/csl-citation.json"} </w:instrText>
       </w:r>
       <w:r>
         <w:fldChar w:fldCharType="separate"/>
       </w:r>
       <w:r>
-        <w:t>(Abdullah and Nakagoshi, 2007; Davis et al., 2015)</w:t>
+        <w:rPr>
+          <w:rFonts w:ascii="Calibri" w:hAnsi="Calibri" w:cs="Calibri"/>
+        </w:rPr>
+        <w:t xml:space="preserve">(Abdullah &amp; </w:t>
+      </w:r>
+      <w:proofErr w:type="spellStart"/>
+      <w:r>
+        <w:rPr>
+          <w:rFonts w:ascii="Calibri" w:hAnsi="Calibri" w:cs="Calibri"/>
+        </w:rPr>
+        <w:t>Nakagoshi</w:t>
+      </w:r>
+      <w:proofErr w:type="spellEnd"/>
+      <w:r>
+        <w:rPr>
+          <w:rFonts w:ascii="Calibri" w:hAnsi="Calibri" w:cs="Calibri"/>
+        </w:rPr>
+        <w:t xml:space="preserve"> 2007; Davis et al. 2015; Xu et al. 2019)</w:t>
       </w:r>
       <w:r>
         <w:fldChar w:fldCharType="end"/>
@@ -175,13 +242,16 @@
         <w:fldChar w:fldCharType="begin"/>
       </w:r>
       <w:r>
-        <w:instrText xml:space="preserve"> ADDIN ZOTERO_ITEM CSL_CITATION {"citationID":"KPXyqeHU","properties":{"formattedCitation":"(Bonilla-Bedoya et al., 2018)","plainCitation":"(Bonilla-Bedoya et al., 2018)","noteIndex":0},"citationItems":[{"id":179,"uris":["http://zotero.org/users/2170232/items/WZLMGHYE"],"uri":["http://zotero.org/users/2170232/items/WZLMGHYE"],"itemData":{"id":179,"type":"article-journal","abstract":"The ecosystem services provided by tropical forests are affected by deforestation. Territorial management strategies aim to prevent and mitigate forest loss. Therefore, modeling potential land use changes is important for forest management, monitoring, and evaluation. This study determined whether there are relationships between forest vulnerability to deforestation (potential deforestation distribution) and the forest management policies applied in the Ecuadorian Amazon. Proxy and underlying variables were used to construct a statistical model, based on the principle of maximum entropy that could predict potential land use changes. Entropy can be seen as a measure of uncertainty for a density function. Receiver operating characteristics (ROC) analysis and the Jackknife Test were used to validate the model. The importance of input variables in the model was determined through: Percent Contribution (PC) and Permutation Importance (PI). The results were compared with prevailing regional forest management strategies. The socioeconomic variables that provided the largest amount of information in the overall model (AUC = 0.81) and that showed most of the information not present in other variables were: “Protected areas-Intangible zone” (PC = 24%, PI = 12.4%), “timber harvesting programs” (PC = 21.7%, PI = 4.7%), “road network” (PC = 18.9%, PI = 7.7%), and “poverty rate” (PC = 3.7%, PI = 6.1%). Also, the biophysical variable “temperature” (PC = 7,9%, PI = 22.3%) provided information in the overall model. The results suggested the need for changes in forest management strategies. Forest policies and management plans should consider integrating and strengthening protected areas and intangible zones, as well as restricting timber harvesting in native forest and establishing forest areas under permanent management. Furthermore, the results also suggested that financial incentive programs to reduce deforestation have to be evaluated because their present distribution is inefficient. In this context, conservation incentive plans need to be revised so that they focus on areas at deforestation risk.","container-title":"Science of The Total Environment","DOI":"10.1016/j.scitotenv.2018.07.028","ISSN":"0048-9697","journalAbbreviation":"Science of The Total Environment","page":"1044-1055","source":"ScienceDirect","title":"Socioecological system and potential deforestation in Western Amazon forest landscapes","volume":"644","author":[{"family":"Bonilla-Bedoya","given":"S."},{"family":"Estrella-Bastidas","given":"Anabel"},{"family":"Molina","given":"Juan Ramón"},{"family":"Herrera","given":"Miguel Ángel"}],"issued":{"date-parts":[["2018",12,10]]}}}],"schema":"https://github.com/citation-style-language/schema/raw/master/csl-citation.json"} </w:instrText>
+        <w:instrText xml:space="preserve"> ADDIN ZOTERO_ITEM CSL_CITATION {"citationID":"KPXyqeHU","properties":{"formattedCitation":"(Bonilla-Bedoya et al. 2018)","plainCitation":"(Bonilla-Bedoya et al. 2018)","noteIndex":0},"citationItems":[{"id":179,"uris":["http://zotero.org/users/2170232/items/WZLMGHYE"],"uri":["http://zotero.org/users/2170232/items/WZLMGHYE"],"itemData":{"id":179,"type":"article-journal","abstract":"The ecosystem services provided by tropical forests are affected by deforestation. Territorial management strategies aim to prevent and mitigate forest loss. Therefore, modeling potential land use changes is important for forest management, monitoring, and evaluation. This study determined whether there are relationships between forest vulnerability to deforestation (potential deforestation distribution) and the forest management policies applied in the Ecuadorian Amazon. Proxy and underlying variables were used to construct a statistical model, based on the principle of maximum entropy that could predict potential land use changes. Entropy can be seen as a measure of uncertainty for a density function. Receiver operating characteristics (ROC) analysis and the Jackknife Test were used to validate the model. The importance of input variables in the model was determined through: Percent Contribution (PC) and Permutation Importance (PI). The results were compared with prevailing regional forest management strategies. The socioeconomic variables that provided the largest amount of information in the overall model (AUC = 0.81) and that showed most of the information not present in other variables were: “Protected areas-Intangible zone” (PC = 24%, PI = 12.4%), “timber harvesting programs” (PC = 21.7%, PI = 4.7%), “road network” (PC = 18.9%, PI = 7.7%), and “poverty rate” (PC = 3.7%, PI = 6.1%). Also, the biophysical variable “temperature” (PC = 7,9%, PI = 22.3%) provided information in the overall model. The results suggested the need for changes in forest management strategies. Forest policies and management plans should consider integrating and strengthening protected areas and intangible zones, as well as restricting timber harvesting in native forest and establishing forest areas under permanent management. Furthermore, the results also suggested that financial incentive programs to reduce deforestation have to be evaluated because their present distribution is inefficient. In this context, conservation incentive plans need to be revised so that they focus on areas at deforestation risk.","container-title":"Science of The Total Environment","DOI":"10.1016/j.scitotenv.2018.07.028","ISSN":"0048-9697","journalAbbreviation":"Science of The Total Environment","page":"1044-1055","source":"ScienceDirect","title":"Socioecological system and potential deforestation in Western Amazon forest landscapes","volume":"644","author":[{"family":"Bonilla-Bedoya","given":"S."},{"family":"Estrella-Bastidas","given":"Anabel"},{"family":"Molina","given":"Juan Ramón"},{"family":"Herrera","given":"Miguel Ángel"}],"issued":{"date-parts":[["2018",12,10]]}}}],"schema":"https://github.com/citation-style-language/schema/raw/master/csl-citation.json"} </w:instrText>
       </w:r>
       <w:r>
         <w:fldChar w:fldCharType="separate"/>
       </w:r>
       <w:r>
-        <w:t>(Bonilla-Bedoya et al., 2018)</w:t>
+        <w:rPr>
+          <w:rFonts w:ascii="Calibri" w:hAnsi="Calibri" w:cs="Calibri"/>
+        </w:rPr>
+        <w:t>(Bonilla-Bedoya et al. 2018)</w:t>
       </w:r>
       <w:r>
         <w:fldChar w:fldCharType="end"/>
@@ -193,13 +263,16 @@
         <w:fldChar w:fldCharType="begin"/>
       </w:r>
       <w:r>
-        <w:instrText xml:space="preserve"> ADDIN ZOTERO_ITEM CSL_CITATION {"citationID":"otYqPcRZ","properties":{"formattedCitation":"(Ty et al., 2012)","plainCitation":"(Ty et al., 2012)","noteIndex":0},"citationItems":[{"id":1660,"uris":["http://zotero.org/users/2170232/items/ELFJNY56"],"uri":["http://zotero.org/users/2170232/items/ELFJNY56"],"itemData":{"id":1660,"type":"article-journal","abstract":"This study investigates an interdisciplinary scenario analysis to assess the potential impacts of climate, land use/cover and population changes on future water availability and demand in the Srepok River basin, a trans-boundary basin. Based on the output from a high-resolution Regional Climate Model (ECHAM 4, Scenarios A2 and B2) developed by the Southeast Asia—System for Analysis, Research and Training (SEA-START) Regional Center, future rainfall was downscaled to the study area and bias correction was carried out to generate the daily rainfall series. Land use/cover change was quantified using a GIS-based logistic regression approach and future population was projected from the historical data. These changes, individually or in combination, were then input into the calibrated hydrological model (HEC-HMS) to project future hydrological variables. The results reveal that surface runoff will be increased with increased future rainfall. Land use/cover change is found to have the largest impact on increased water demand, and thus reduced future water availability. The combined scenario shows an increasing level of water stress at both the basin and sub-basin levels, especially in the dry season.","container-title":"Water Resources Management","DOI":"10.1007/s11269-011-9964-1","ISSN":"0920-4741, 1573-1650","issue":"5","journalAbbreviation":"Water Resour Manage","language":"en","page":"1387-1407","source":"link.springer.com","title":"Scenario-based Impact Assessment of Land Use/Cover and Climate Changes on Water Resources and Demand: A Case Study in the Srepok River Basin, Vietnam—Cambodia","title-short":"Scenario-based Impact Assessment of Land Use/Cover and Climate Changes on Water Resources and Demand","volume":"26","author":[{"family":"Ty","given":"Tran Van"},{"family":"Sunada","given":"Kengo"},{"family":"Ichikawa","given":"Yutaka"},{"family":"Oishi","given":"Satoru"}],"issued":{"date-parts":[["2012",3,1]]}}}],"schema":"https://github.com/citation-style-language/schema/raw/master/csl-citation.json"} </w:instrText>
+        <w:instrText xml:space="preserve"> ADDIN ZOTERO_ITEM CSL_CITATION {"citationID":"otYqPcRZ","properties":{"formattedCitation":"(Ty et al. 2012)","plainCitation":"(Ty et al. 2012)","noteIndex":0},"citationItems":[{"id":1660,"uris":["http://zotero.org/users/2170232/items/ELFJNY56"],"uri":["http://zotero.org/users/2170232/items/ELFJNY56"],"itemData":{"id":1660,"type":"article-journal","abstract":"This study investigates an interdisciplinary scenario analysis to assess the potential impacts of climate, land use/cover and population changes on future water availability and demand in the Srepok River basin, a trans-boundary basin. Based on the output from a high-resolution Regional Climate Model (ECHAM 4, Scenarios A2 and B2) developed by the Southeast Asia—System for Analysis, Research and Training (SEA-START) Regional Center, future rainfall was downscaled to the study area and bias correction was carried out to generate the daily rainfall series. Land use/cover change was quantified using a GIS-based logistic regression approach and future population was projected from the historical data. These changes, individually or in combination, were then input into the calibrated hydrological model (HEC-HMS) to project future hydrological variables. The results reveal that surface runoff will be increased with increased future rainfall. Land use/cover change is found to have the largest impact on increased water demand, and thus reduced future water availability. The combined scenario shows an increasing level of water stress at both the basin and sub-basin levels, especially in the dry season.","container-title":"Water Resources Management","DOI":"10.1007/s11269-011-9964-1","ISSN":"0920-4741, 1573-1650","issue":"5","journalAbbreviation":"Water Resour Manage","language":"en","page":"1387-1407","source":"link.springer.com","title":"Scenario-based Impact Assessment of Land Use/Cover and Climate Changes on Water Resources and Demand: A Case Study in the Srepok River Basin, Vietnam—Cambodia","title-short":"Scenario-based Impact Assessment of Land Use/Cover and Climate Changes on Water Resources and Demand","volume":"26","author":[{"family":"Ty","given":"Tran Van"},{"family":"Sunada","given":"Kengo"},{"family":"Ichikawa","given":"Yutaka"},{"family":"Oishi","given":"Satoru"}],"issued":{"date-parts":[["2012",3,1]]}}}],"schema":"https://github.com/citation-style-language/schema/raw/master/csl-citation.json"} </w:instrText>
       </w:r>
       <w:r>
         <w:fldChar w:fldCharType="separate"/>
       </w:r>
       <w:r>
-        <w:t>(Ty et al., 2012)</w:t>
+        <w:rPr>
+          <w:rFonts w:ascii="Calibri" w:hAnsi="Calibri" w:cs="Calibri"/>
+        </w:rPr>
+        <w:t>(Ty et al. 2012)</w:t>
       </w:r>
       <w:r>
         <w:fldChar w:fldCharType="end"/>
@@ -211,13 +284,16 @@
         <w:fldChar w:fldCharType="begin"/>
       </w:r>
       <w:r>
-        <w:instrText xml:space="preserve"> ADDIN ZOTERO_ITEM CSL_CITATION {"citationID":"0lM0f2uy","properties":{"formattedCitation":"(Ty et al., 2012)","plainCitation":"(Ty et al., 2012)","noteIndex":0},"citationItems":[{"id":1660,"uris":["http://zotero.org/users/2170232/items/ELFJNY56"],"uri":["http://zotero.org/users/2170232/items/ELFJNY56"],"itemData":{"id":1660,"type":"article-journal","abstract":"This study investigates an interdisciplinary scenario analysis to assess the potential impacts of climate, land use/cover and population changes on future water availability and demand in the Srepok River basin, a trans-boundary basin. Based on the output from a high-resolution Regional Climate Model (ECHAM 4, Scenarios A2 and B2) developed by the Southeast Asia—System for Analysis, Research and Training (SEA-START) Regional Center, future rainfall was downscaled to the study area and bias correction was carried out to generate the daily rainfall series. Land use/cover change was quantified using a GIS-based logistic regression approach and future population was projected from the historical data. These changes, individually or in combination, were then input into the calibrated hydrological model (HEC-HMS) to project future hydrological variables. The results reveal that surface runoff will be increased with increased future rainfall. Land use/cover change is found to have the largest impact on increased water demand, and thus reduced future water availability. The combined scenario shows an increasing level of water stress at both the basin and sub-basin levels, especially in the dry season.","container-title":"Water Resources Management","DOI":"10.1007/s11269-011-9964-1","ISSN":"0920-4741, 1573-1650","issue":"5","journalAbbreviation":"Water Resour Manage","language":"en","page":"1387-1407","source":"link.springer.com","title":"Scenario-based Impact Assessment of Land Use/Cover and Climate Changes on Water Resources and Demand: A Case Study in the Srepok River Basin, Vietnam—Cambodia","title-short":"Scenario-based Impact Assessment of Land Use/Cover and Climate Changes on Water Resources and Demand","volume":"26","author":[{"family":"Ty","given":"Tran Van"},{"family":"Sunada","given":"Kengo"},{"family":"Ichikawa","given":"Yutaka"},{"family":"Oishi","given":"Satoru"}],"issued":{"date-parts":[["2012",3,1]]}}}],"schema":"https://github.com/citation-style-language/schema/raw/master/csl-citation.json"} </w:instrText>
+        <w:instrText xml:space="preserve"> ADDIN ZOTERO_ITEM CSL_CITATION {"citationID":"0lM0f2uy","properties":{"formattedCitation":"(Ty et al. 2012)","plainCitation":"(Ty et al. 2012)","noteIndex":0},"citationItems":[{"id":1660,"uris":["http://zotero.org/users/2170232/items/ELFJNY56"],"uri":["http://zotero.org/users/2170232/items/ELFJNY56"],"itemData":{"id":1660,"type":"article-journal","abstract":"This study investigates an interdisciplinary scenario analysis to assess the potential impacts of climate, land use/cover and population changes on future water availability and demand in the Srepok River basin, a trans-boundary basin. Based on the output from a high-resolution Regional Climate Model (ECHAM 4, Scenarios A2 and B2) developed by the Southeast Asia—System for Analysis, Research and Training (SEA-START) Regional Center, future rainfall was downscaled to the study area and bias correction was carried out to generate the daily rainfall series. Land use/cover change was quantified using a GIS-based logistic regression approach and future population was projected from the historical data. These changes, individually or in combination, were then input into the calibrated hydrological model (HEC-HMS) to project future hydrological variables. The results reveal that surface runoff will be increased with increased future rainfall. Land use/cover change is found to have the largest impact on increased water demand, and thus reduced future water availability. The combined scenario shows an increasing level of water stress at both the basin and sub-basin levels, especially in the dry season.","container-title":"Water Resources Management","DOI":"10.1007/s11269-011-9964-1","ISSN":"0920-4741, 1573-1650","issue":"5","journalAbbreviation":"Water Resour Manage","language":"en","page":"1387-1407","source":"link.springer.com","title":"Scenario-based Impact Assessment of Land Use/Cover and Climate Changes on Water Resources and Demand: A Case Study in the Srepok River Basin, Vietnam—Cambodia","title-short":"Scenario-based Impact Assessment of Land Use/Cover and Climate Changes on Water Resources and Demand","volume":"26","author":[{"family":"Ty","given":"Tran Van"},{"family":"Sunada","given":"Kengo"},{"family":"Ichikawa","given":"Yutaka"},{"family":"Oishi","given":"Satoru"}],"issued":{"date-parts":[["2012",3,1]]}}}],"schema":"https://github.com/citation-style-language/schema/raw/master/csl-citation.json"} </w:instrText>
       </w:r>
       <w:r>
         <w:fldChar w:fldCharType="separate"/>
       </w:r>
       <w:r>
-        <w:t>(Ty et al., 2012)</w:t>
+        <w:rPr>
+          <w:rFonts w:ascii="Calibri" w:hAnsi="Calibri" w:cs="Calibri"/>
+        </w:rPr>
+        <w:t>(Ty et al. 2012)</w:t>
       </w:r>
       <w:r>
         <w:fldChar w:fldCharType="end"/>
@@ -273,7 +349,11 @@
         <w:t>T</w:t>
       </w:r>
       <w:r>
-        <w:t xml:space="preserve">he forest cover layer was stratified into forest cover per commune and forest cover per province. Forest cover data processing was done in QGIS </w:t>
+        <w:t xml:space="preserve">he forest cover layer was stratified into forest cover per commune and forest </w:t>
+      </w:r>
+      <w:r>
+        <w:lastRenderedPageBreak/>
+        <w:t xml:space="preserve">cover per province. Forest cover data processing was done in QGIS </w:t>
       </w:r>
       <w:r>
         <w:fldChar w:fldCharType="begin"/>
@@ -313,11 +393,7 @@
         <w:t>1</w:t>
       </w:r>
       <w:r>
-        <w:t xml:space="preserve">) were aggregated to the commune and province level after error checking and cleaning (Supporting Information). This resulted in between 1,317 and 1,512 communes, and 23 Provinces (excluding Phnom Penh). The number of communes changed between years due to administrative changes. Some variables were converted from raw values to proportional data to </w:t>
-      </w:r>
-      <w:r>
-        <w:lastRenderedPageBreak/>
-        <w:t xml:space="preserve">account for large differences in commune and province size and human population (Table </w:t>
+        <w:t xml:space="preserve">) were aggregated to the commune and province level after error checking and cleaning (Supporting Information). This resulted in between 1,317 and 1,512 communes, and 23 Provinces (excluding Phnom Penh). The number of communes changed between years due to administrative changes. Some variables were converted from raw values to proportional data to account for large differences in commune and province size and human population (Table </w:t>
       </w:r>
       <w:r>
         <w:t>1</w:t>
@@ -381,7 +457,7 @@
         <w:fldChar w:fldCharType="begin"/>
       </w:r>
       <w:r>
-        <w:instrText xml:space="preserve"> ADDIN ZOTERO_ITEM CSL_CITATION {"citationID":"SmityQpd","properties":{"formattedCitation":"(Zuur et al., 2009)","plainCitation":"(Zuur et al., 2009)","noteIndex":0},"citationItems":[{"id":2700,"uris":["http://zotero.org/users/2170232/items/A3LU44GR"],"uri":["http://zotero.org/users/2170232/items/A3LU44GR"],"itemData":{"id":2700,"type":"book","collection-title":"Statistics for Biology and Health","event-place":"New York, USA","ISBN":"978-0-387-87457-9","publisher":"Springer Science+Business Media","publisher-place":"New York, USA","title":"Mixed effects models and extensions in ecology with R","URL":"DOI 10.1007/978-0-387-87458-6 1,","author":[{"family":"Zuur","given":"Alain F."},{"family":"Ieno","given":"Elena N."},{"family":"Walker","given":"Neil J."},{"family":"Saveliev","given":"Anatoly A."},{"family":"Smith","given":"Graham M."}],"issued":{"date-parts":[["2009"]]}}}],"schema":"https://github.com/citation-style-language/schema/raw/master/csl-citation.json"} </w:instrText>
+        <w:instrText xml:space="preserve"> ADDIN ZOTERO_ITEM CSL_CITATION {"citationID":"SmityQpd","properties":{"formattedCitation":"(Zuur et al. 2009)","plainCitation":"(Zuur et al. 2009)","noteIndex":0},"citationItems":[{"id":2700,"uris":["http://zotero.org/users/2170232/items/A3LU44GR"],"uri":["http://zotero.org/users/2170232/items/A3LU44GR"],"itemData":{"id":2700,"type":"book","collection-title":"Statistics for Biology and Health","event-place":"New York, USA","ISBN":"978-0-387-87457-9","publisher":"Springer Science+Business Media","publisher-place":"New York, USA","title":"Mixed effects models and extensions in ecology with R","URL":"DOI 10.1007/978-0-387-87458-6 1,","author":[{"family":"Zuur","given":"Alain F."},{"family":"Ieno","given":"Elena N."},{"family":"Walker","given":"Neil J."},{"family":"Saveliev","given":"Anatoly A."},{"family":"Smith","given":"Graham M."}],"issued":{"date-parts":[["2009"]]}}}],"schema":"https://github.com/citation-style-language/schema/raw/master/csl-citation.json"} </w:instrText>
       </w:r>
       <w:r>
         <w:fldChar w:fldCharType="separate"/>
@@ -390,7 +466,21 @@
         <w:rPr>
           <w:rFonts w:ascii="Calibri" w:hAnsi="Calibri" w:cs="Calibri"/>
         </w:rPr>
-        <w:t>(Zuur et al., 2009)</w:t>
+        <w:t>(</w:t>
+      </w:r>
+      <w:proofErr w:type="spellStart"/>
+      <w:r>
+        <w:rPr>
+          <w:rFonts w:ascii="Calibri" w:hAnsi="Calibri" w:cs="Calibri"/>
+        </w:rPr>
+        <w:t>Zuur</w:t>
+      </w:r>
+      <w:proofErr w:type="spellEnd"/>
+      <w:r>
+        <w:rPr>
+          <w:rFonts w:ascii="Calibri" w:hAnsi="Calibri" w:cs="Calibri"/>
+        </w:rPr>
+        <w:t xml:space="preserve"> et al. 2009)</w:t>
       </w:r>
       <w:r>
         <w:fldChar w:fldCharType="end"/>
@@ -429,7 +519,7 @@
         <w:fldChar w:fldCharType="begin"/>
       </w:r>
       <w:r>
-        <w:instrText xml:space="preserve"> ADDIN ZOTERO_ITEM CSL_CITATION {"citationID":"8ICFBCnK","properties":{"formattedCitation":"(Burnham and Anderson, 2007)","plainCitation":"(Burnham and Anderson, 2007)","noteIndex":0},"citationItems":[{"id":2667,"uris":["http://zotero.org/users/2170232/items/XAWFRFE5"],"uri":["http://zotero.org/users/2170232/items/XAWFRFE5"],"itemData":{"id":2667,"type":"book","abstract":"We wrote this book to introduce graduate students and research workers in various scienti?c disciplines to the use of information-theoretic approaches in the analysis of empirical data. These methods allow the data-based selection of a “best” model and a ranking and weighting of the remaining models in a pre-de?ned set. Traditional statistical inference can then be based on this selected best model. However, we now emphasize that information-theoretic approaches allow formal inference to be based on more than one model (m- timodel inference). Such procedures lead to more robust inferences in many cases, and we advocate these approaches throughout the book. The second edition was prepared with three goals in mind. First, we have tried to improve the presentation of the material. Boxes now highlight ess- tial expressions and points. Some reorganization has been done to improve the ?ow of concepts, and a new chapter has been added. Chapters 2 and 4 have been streamlined in view of the detailed theory provided in Chapter 7. S- ond, concepts related to making formal inferences from more than one model (multimodel inference) have been emphasized throughout the book, but p- ticularly in Chapters 4, 5, and 6. Third, new technical material has been added to Chapters 5 and 6. Well over 100 new references to the technical literature are given. These changes result primarily from our experiences while giving several seminars, workshops, and graduate courses on material in the ?rst e- tion.","ISBN":"978-0-387-22456-5","language":"en","note":"Google-Books-ID: IWUKBwAAQBAJ","number-of-pages":"512","publisher":"Springer Science &amp; Business Media","source":"Google Books","title":"Model Selection and Multimodel Inference: A Practical Information-Theoretic Approach","title-short":"Model Selection and Multimodel Inference","author":[{"family":"Burnham","given":"Kenneth P."},{"family":"Anderson","given":"David R."}],"issued":{"date-parts":[["2007",5,28]]}}}],"schema":"https://github.com/citation-style-language/schema/raw/master/csl-citation.json"} </w:instrText>
+        <w:instrText xml:space="preserve"> ADDIN ZOTERO_ITEM CSL_CITATION {"citationID":"8ICFBCnK","properties":{"formattedCitation":"(Burnham &amp; Anderson 2007)","plainCitation":"(Burnham &amp; Anderson 2007)","noteIndex":0},"citationItems":[{"id":2667,"uris":["http://zotero.org/users/2170232/items/XAWFRFE5"],"uri":["http://zotero.org/users/2170232/items/XAWFRFE5"],"itemData":{"id":2667,"type":"book","abstract":"We wrote this book to introduce graduate students and research workers in various scienti?c disciplines to the use of information-theoretic approaches in the analysis of empirical data. These methods allow the data-based selection of a “best” model and a ranking and weighting of the remaining models in a pre-de?ned set. Traditional statistical inference can then be based on this selected best model. However, we now emphasize that information-theoretic approaches allow formal inference to be based on more than one model (m- timodel inference). Such procedures lead to more robust inferences in many cases, and we advocate these approaches throughout the book. The second edition was prepared with three goals in mind. First, we have tried to improve the presentation of the material. Boxes now highlight ess- tial expressions and points. Some reorganization has been done to improve the ?ow of concepts, and a new chapter has been added. Chapters 2 and 4 have been streamlined in view of the detailed theory provided in Chapter 7. S- ond, concepts related to making formal inferences from more than one model (multimodel inference) have been emphasized throughout the book, but p- ticularly in Chapters 4, 5, and 6. Third, new technical material has been added to Chapters 5 and 6. Well over 100 new references to the technical literature are given. These changes result primarily from our experiences while giving several seminars, workshops, and graduate courses on material in the ?rst e- tion.","ISBN":"978-0-387-22456-5","language":"en","note":"Google-Books-ID: IWUKBwAAQBAJ","number-of-pages":"512","publisher":"Springer Science &amp; Business Media","source":"Google Books","title":"Model Selection and Multimodel Inference: A Practical Information-Theoretic Approach","title-short":"Model Selection and Multimodel Inference","author":[{"family":"Burnham","given":"Kenneth P."},{"family":"Anderson","given":"David R."}],"issued":{"date-parts":[["2007",5,28]]}}}],"schema":"https://github.com/citation-style-language/schema/raw/master/csl-citation.json"} </w:instrText>
       </w:r>
       <w:r>
         <w:fldChar w:fldCharType="separate"/>
@@ -438,7 +528,7 @@
         <w:rPr>
           <w:rFonts w:ascii="Calibri" w:hAnsi="Calibri" w:cs="Calibri"/>
         </w:rPr>
-        <w:t>(Burnham and Anderson, 2007)</w:t>
+        <w:t>(Burnham &amp; Anderson 2007)</w:t>
       </w:r>
       <w:r>
         <w:fldChar w:fldCharType="end"/>
@@ -503,7 +593,7 @@
         <w:fldChar w:fldCharType="begin"/>
       </w:r>
       <w:r>
-        <w:instrText xml:space="preserve"> ADDIN ZOTERO_ITEM CSL_CITATION {"citationID":"aNENcyHk","properties":{"formattedCitation":"(Barto\\uc0\\u324{}, 2020)","plainCitation":"(Bartoń, 2020)","noteIndex":0},"citationItems":[{"id":2704,"uris":["http://zotero.org/users/2170232/items/TVZKJH5U"],"uri":["http://zotero.org/users/2170232/items/TVZKJH5U"],"itemData":{"id":2704,"type":"book","abstract":"Tools for performing model selection and model averaging. Automated\n             model selection through subsetting the maximum model, with optional\n             constraints for model inclusion. Model parameter and prediction\n             averaging based on model weights derived from information criteria\n             (AICc and alike) or custom model weighting schemes.","medium":"R","title":"MuMIn: Multi-Model Inference","title-short":"MuMIn","URL":"https://rdrr.io/cran/MuMIn/","version":"1.43.17","author":[{"family":"Bartoń","given":"K"}],"accessed":{"date-parts":[["2021",4,29]]},"issued":{"date-parts":[["2020"]]}}}],"schema":"https://github.com/citation-style-language/schema/raw/master/csl-citation.json"} </w:instrText>
+        <w:instrText xml:space="preserve"> ADDIN ZOTERO_ITEM CSL_CITATION {"citationID":"aNENcyHk","properties":{"formattedCitation":"(Barto\\uc0\\u324{} 2020)","plainCitation":"(Bartoń 2020)","noteIndex":0},"citationItems":[{"id":2704,"uris":["http://zotero.org/users/2170232/items/TVZKJH5U"],"uri":["http://zotero.org/users/2170232/items/TVZKJH5U"],"itemData":{"id":2704,"type":"book","abstract":"Tools for performing model selection and model averaging. Automated\n             model selection through subsetting the maximum model, with optional\n             constraints for model inclusion. Model parameter and prediction\n             averaging based on model weights derived from information criteria\n             (AICc and alike) or custom model weighting schemes.","medium":"R","title":"MuMIn: Multi-Model Inference","title-short":"MuMIn","URL":"https://rdrr.io/cran/MuMIn/","version":"1.43.17","author":[{"family":"Bartoń","given":"K"}],"accessed":{"date-parts":[["2021",4,29]]},"issued":{"date-parts":[["2020"]]}}}],"schema":"https://github.com/citation-style-language/schema/raw/master/csl-citation.json"} </w:instrText>
       </w:r>
       <w:r>
         <w:fldChar w:fldCharType="separate"/>
@@ -529,7 +619,7 @@
           <w:rFonts w:ascii="Calibri" w:hAnsi="Calibri" w:cs="Calibri"/>
           <w:szCs w:val="24"/>
         </w:rPr>
-        <w:t>, 2020)</w:t>
+        <w:t xml:space="preserve"> 2020)</w:t>
       </w:r>
       <w:r>
         <w:fldChar w:fldCharType="end"/>
@@ -591,6 +681,7 @@
           <w:i/>
           <w:iCs/>
         </w:rPr>
+        <w:lastRenderedPageBreak/>
         <w:t>Cluster analysis</w:t>
       </w:r>
     </w:p>
@@ -612,7 +703,7 @@
         <w:fldChar w:fldCharType="begin"/>
       </w:r>
       <w:r>
-        <w:instrText xml:space="preserve"> ADDIN ZOTERO_ITEM CSL_CITATION {"citationID":"R9LUkZIu","properties":{"formattedCitation":"(Borcard et al., 2018)","plainCitation":"(Borcard et al., 2018)","noteIndex":0},"citationItems":[{"id":2706,"uris":["http://zotero.org/users/2170232/items/5WYR7AXF"],"uri":["http://zotero.org/users/2170232/items/5WYR7AXF"],"itemData":{"id":2706,"type":"chapter","abstract":"In most cases, data exploration and the computation of association matrices are preliminary steps towards deeper analyses. In this chapter you will go further by experimenting one of the large groups of analytical methods used in ecology: clustering. Practically, you will learn how to choose among various clustering methods and compute them, apply these techniques to the Doubs River data to identify groups of sites and fish species. You will also explore two methods of constrained clustering, a powerful modelling approach where the clustering process is constrained by an external data set.","collection-title":"Use R!","container-title":"Numerical Ecology with R","event-place":"Cham","ISBN":"978-3-319-71404-2","language":"en","note":"DOI: 10.1007/978-3-319-71404-2_4","page":"59-150","publisher":"Springer International Publishing","publisher-place":"Cham","source":"Springer Link","title":"Cluster Analysis","URL":"https://doi.org/10.1007/978-3-319-71404-2_4","author":[{"family":"Borcard","given":"Daniel"},{"family":"Gillet","given":"François"},{"family":"Legendre","given":"Pierre"}],"editor":[{"family":"Borcard","given":"Daniel"},{"family":"Gillet","given":"François"},{"family":"Legendre","given":"Pierre"}],"accessed":{"date-parts":[["2021",4,30]]},"issued":{"date-parts":[["2018"]]}}}],"schema":"https://github.com/citation-style-language/schema/raw/master/csl-citation.json"} </w:instrText>
+        <w:instrText xml:space="preserve"> ADDIN ZOTERO_ITEM CSL_CITATION {"citationID":"R9LUkZIu","properties":{"formattedCitation":"(Borcard et al. 2018)","plainCitation":"(Borcard et al. 2018)","noteIndex":0},"citationItems":[{"id":2706,"uris":["http://zotero.org/users/2170232/items/5WYR7AXF"],"uri":["http://zotero.org/users/2170232/items/5WYR7AXF"],"itemData":{"id":2706,"type":"chapter","abstract":"In most cases, data exploration and the computation of association matrices are preliminary steps towards deeper analyses. In this chapter you will go further by experimenting one of the large groups of analytical methods used in ecology: clustering. Practically, you will learn how to choose among various clustering methods and compute them, apply these techniques to the Doubs River data to identify groups of sites and fish species. You will also explore two methods of constrained clustering, a powerful modelling approach where the clustering process is constrained by an external data set.","collection-title":"Use R!","container-title":"Numerical Ecology with R","event-place":"Cham","ISBN":"978-3-319-71404-2","language":"en","note":"DOI: 10.1007/978-3-319-71404-2_4","page":"59-150","publisher":"Springer International Publishing","publisher-place":"Cham","source":"Springer Link","title":"Cluster Analysis","URL":"https://doi.org/10.1007/978-3-319-71404-2_4","author":[{"family":"Borcard","given":"Daniel"},{"family":"Gillet","given":"François"},{"family":"Legendre","given":"Pierre"}],"editor":[{"family":"Borcard","given":"Daniel"},{"family":"Gillet","given":"François"},{"family":"Legendre","given":"Pierre"}],"accessed":{"date-parts":[["2021",4,30]]},"issued":{"date-parts":[["2018"]]}}}],"schema":"https://github.com/citation-style-language/schema/raw/master/csl-citation.json"} </w:instrText>
       </w:r>
       <w:r>
         <w:fldChar w:fldCharType="separate"/>
@@ -621,7 +712,21 @@
         <w:rPr>
           <w:rFonts w:ascii="Calibri" w:hAnsi="Calibri" w:cs="Calibri"/>
         </w:rPr>
-        <w:t>(Borcard et al., 2018)</w:t>
+        <w:t>(</w:t>
+      </w:r>
+      <w:proofErr w:type="spellStart"/>
+      <w:r>
+        <w:rPr>
+          <w:rFonts w:ascii="Calibri" w:hAnsi="Calibri" w:cs="Calibri"/>
+        </w:rPr>
+        <w:t>Borcard</w:t>
+      </w:r>
+      <w:proofErr w:type="spellEnd"/>
+      <w:r>
+        <w:rPr>
+          <w:rFonts w:ascii="Calibri" w:hAnsi="Calibri" w:cs="Calibri"/>
+        </w:rPr>
+        <w:t xml:space="preserve"> et al. 2018)</w:t>
       </w:r>
       <w:r>
         <w:fldChar w:fldCharType="end"/>
@@ -631,7 +736,6 @@
       </w:r>
       <w:proofErr w:type="gramStart"/>
       <w:r>
-        <w:lastRenderedPageBreak/>
         <w:t>province in itself, was</w:t>
       </w:r>
       <w:proofErr w:type="gramEnd"/>
@@ -11511,7 +11615,6 @@
   <w:style w:type="character" w:default="1" w:styleId="DefaultParagraphFont">
     <w:name w:val="Default Paragraph Font"/>
     <w:uiPriority w:val="1"/>
-    <w:semiHidden/>
     <w:unhideWhenUsed/>
   </w:style>
   <w:style w:type="table" w:default="1" w:styleId="TableNormal">

</xml_diff>

<commit_message>
intro 1st para done
</commit_message>
<xml_diff>
--- a/Write_up/Chapter_2_full_draft_v0.docx
+++ b/Write_up/Chapter_2_full_draft_v0.docx
@@ -139,7 +139,119 @@
         <w:fldChar w:fldCharType="end"/>
       </w:r>
       <w:r>
-        <w:t>. The dynamics between drivers at different scales makes disentangling the causes of deforestation highly contextual – both global and local…?</w:t>
+        <w:t>. The dynamics between drivers at different scales makes disentangling the causes of deforestation highly contextual</w:t>
+      </w:r>
+      <w:r>
+        <w:t xml:space="preserve">, increasing the value of local studies. Local socioeconomic conditions </w:t>
+      </w:r>
+      <w:r>
+        <w:t>are</w:t>
+      </w:r>
+      <w:r>
+        <w:t xml:space="preserve"> important</w:t>
+      </w:r>
+      <w:r>
+        <w:t xml:space="preserve"> factors</w:t>
+      </w:r>
+      <w:r>
+        <w:t xml:space="preserve"> in understanding the link between broader drivers </w:t>
+      </w:r>
+      <w:r>
+        <w:t xml:space="preserve">of land use change and deforestation, and can be effective predictors of forest loss </w:t>
+      </w:r>
+      <w:r>
+        <w:fldChar w:fldCharType="begin"/>
+      </w:r>
+      <w:r>
+        <w:instrText xml:space="preserve"> ADDIN ZOTERO_ITEM CSL_CITATION {"citationID":"oEfpEEeC","properties":{"formattedCitation":"(Liu et al. 2017; Bonilla-Bedoya et al. 2018)","plainCitation":"(Liu et al. 2017; Bonilla-Bedoya et al. 2018)","noteIndex":0},"citationItems":[{"id":2927,"uris":["http://zotero.org/users/2170232/items/8EQ6DGVW"],"uri":["http://zotero.org/users/2170232/items/8EQ6DGVW"],"itemData":{"id":2927,"type":"article-journal","abstract":"Forest transition (FT) over the last three decades has attracted much academic attention. In this paper we present a comparative study of FT to assess regional variety in nine countries in Asia: China, Japan, the Republic of Korea, India, Indonesia, Malaysia, the Philippines, Laos and Vietnam, using data covering the years 1960–2010. This study's examination of changes in forest area demonstrates that Korea and Japan achieved FT before the 1980s, and that China, Vietnam, India and the Philippines achieved FT more recently, while Indonesia, Malaysia and Laos still experience forest cover decline. Economic development pathway and state forest policy pathway are most common in these nine countries. The globalization pathway is also found to contribute to FT, primarily in countries that are net importers of forest products. The land use intensification pathway is not identified in any of the nine countries. This study also observed that four countries (China, Vietnam, India and the Philippines) tend to achieve FT at relatively low income levels, which may point to the significance of state intervention in the region's countries via forest protection laws, national forest planning and afforestation programs.","collection-title":"Forest transition in Asia","container-title":"Forest Policy and Economics","DOI":"10.1016/j.forpol.2016.03.007","ISSN":"1389-9341","journalAbbreviation":"Forest Policy and Economics","language":"en","page":"25-34","source":"ScienceDirect","title":"Comparative study of the forest transition pathways of nine Asia-Pacific countries","volume":"76","author":[{"family":"Liu","given":"Jinlong"},{"family":"Liang","given":"Ming"},{"family":"Li","given":"Lingchao"},{"family":"Long","given":"Hexing"},{"family":"De Jong","given":"Wil"}],"issued":{"date-parts":[["2017",3,1]]}}},{"id":179,"uris":["http://zotero.org/users/2170232/items/WZLMGHYE"],"uri":["http://zotero.org/users/2170232/items/WZLMGHYE"],"itemData":{"id":179,"type":"article-journal","abstract":"The ecosystem services provided by tropical forests are affected by deforestation. Territorial management strategies aim to prevent and mitigate forest loss. Therefore, modeling potential land use changes is important for forest management, monitoring, and evaluation. This study determined whether there are relationships between forest vulnerability to deforestation (potential deforestation distribution) and the forest management policies applied in the Ecuadorian Amazon. Proxy and underlying variables were used to construct a statistical model, based on the principle of maximum entropy that could predict potential land use changes. Entropy can be seen as a measure of uncertainty for a density function. Receiver operating characteristics (ROC) analysis and the Jackknife Test were used to validate the model. The importance of input variables in the model was determined through: Percent Contribution (PC) and Permutation Importance (PI). The results were compared with prevailing regional forest management strategies. The socioeconomic variables that provided the largest amount of information in the overall model (AUC = 0.81) and that showed most of the information not present in other variables were: “Protected areas-Intangible zone” (PC = 24%, PI = 12.4%), “timber harvesting programs” (PC = 21.7%, PI = 4.7%), “road network” (PC = 18.9%, PI = 7.7%), and “poverty rate” (PC = 3.7%, PI = 6.1%). Also, the biophysical variable “temperature” (PC = 7,9%, PI = 22.3%) provided information in the overall model. The results suggested the need for changes in forest management strategies. Forest policies and management plans should consider integrating and strengthening protected areas and intangible zones, as well as restricting timber harvesting in native forest and establishing forest areas under permanent management. Furthermore, the results also suggested that financial incentive programs to reduce deforestation have to be evaluated because their present distribution is inefficient. In this context, conservation incentive plans need to be revised so that they focus on areas at deforestation risk.","container-title":"Science of The Total Environment","DOI":"10.1016/j.scitotenv.2018.07.028","ISSN":"0048-9697","journalAbbreviation":"Science of The Total Environment","page":"1044-1055","source":"ScienceDirect","title":"Socioecological system and potential deforestation in Western Amazon forest landscapes","volume":"644","author":[{"family":"Bonilla-Bedoya","given":"S."},{"family":"Estrella-Bastidas","given":"Anabel"},{"family":"Molina","given":"Juan Ramón"},{"family":"Herrera","given":"Miguel Ángel"}],"issued":{"date-parts":[["2018",12,10]]}}}],"schema":"https://github.com/citation-style-language/schema/raw/master/csl-citation.json"} </w:instrText>
+      </w:r>
+      <w:r>
+        <w:fldChar w:fldCharType="separate"/>
+      </w:r>
+      <w:r>
+        <w:rPr>
+          <w:rFonts w:ascii="Calibri" w:hAnsi="Calibri" w:cs="Calibri"/>
+        </w:rPr>
+        <w:t>(Liu et al. 2017; Bonilla-Bedoya et al. 2018)</w:t>
+      </w:r>
+      <w:r>
+        <w:fldChar w:fldCharType="end"/>
+      </w:r>
+      <w:r>
+        <w:t>.</w:t>
+      </w:r>
+      <w:r>
+        <w:t xml:space="preserve"> </w:t>
+      </w:r>
+      <w:r>
+        <w:t xml:space="preserve">Proximate causes of deforestation such as agricultural expansion and infrastructure development are often closely linked via feedback loops and dependencies to socioeconomic conditions, including poverty, migration, local economies, and land and wealth inequality </w:t>
+      </w:r>
+      <w:r>
+        <w:fldChar w:fldCharType="begin"/>
+      </w:r>
+      <w:r>
+        <w:instrText xml:space="preserve"> ADDIN ZOTERO_ITEM CSL_CITATION {"citationID":"p7dz9ICJ","properties":{"formattedCitation":"(Geist &amp; Lambin 2002; Khuc et al. 2018)","plainCitation":"(Geist &amp; Lambin 2002; Khuc et al. 2018)","noteIndex":0},"citationItems":[{"id":1947,"uris":["http://zotero.org/users/2170232/items/HNTSNFG3"],"uri":["http://zotero.org/users/2170232/items/HNTSNFG3"],"itemData":{"id":1947,"type":"article-journal","abstract":"One of the primary causes of global environmental change is tropical deforestation, but the question of what factors drive deforestation remains largely unanswe","container-title":"BioScience","DOI":"10.1641/0006-3568(2002)052[0143:PCAUDF]2.0.CO;2","ISSN":"0006-3568","issue":"2","journalAbbreviation":"BioScience","language":"en","page":"143-150","source":"academic.oup.com","title":"Proximate Causes and Underlying Driving Forces of Tropical DeforestationTropical forests are disappearing as the result of many pressures, both local and regional, acting in various combinations in different geographical locations","volume":"52","author":[{"family":"Geist","given":"Helmut J."},{"family":"Lambin","given":"Eric F."}],"issued":{"date-parts":[["2002",2,1]]}}},{"id":2118,"uris":["http://zotero.org/users/2170232/items/W2T66ULU"],"uri":["http://zotero.org/users/2170232/items/W2T66ULU"],"itemData":{"id":2118,"type":"article-journal","abstract":"Climate change is a pressing global issue and it negatively affects many developing countries, including Vietnam. To help Vietnam effectively respond to this pressing challenge, the country has recently introduced a major program for reducing carbon emissions arising from deforestation and forest degradation, fostering conservation, managing forests sustainably, and enhancing forest carbon stocks (REDD+). Current policies in Vietnam provide a sound platform for the development of REDD+, and REDD+ can potentially greatly contribute to the reduction of deforestation and forest degradation. However, these policies and the REDD+ program are hindered by limited understanding of the extent of deforestation and forest degradation and their underlying causes. This study employed geographic information system (GIS) tools, a structural regression model (structural model), and a regression tree method to quantify the extent as well as the approximate causes of deforestation and forest degradation in Vietnam. Results show that around 1.77 and 0.65 million ha of forests were lost and degraded, respectively, between 2000 and 2010. Deforestation and forest degradation were most notable in the north central, northeast, central highland, and northwest areas of the nation. There were several underlying indicators of deforestation and forest degradation including initial forest cover, per capita income, agricultural production, governance, population growth, food, and poverty. Our results illustrate several important policy implications for forest restoration and the REDD+ program in Vietnam: Vietnam should focus most strongly on reducing poverty, preserving existing forests, improving provincial-level governance, and controlling population growth.","container-title":"Forest Policy and Economics","DOI":"10.1016/j.forpol.2018.02.004","ISSN":"1389-9341","journalAbbreviation":"Forest Policy and Economics","language":"en","page":"128-141","source":"ScienceDirect","title":"Drivers of deforestation and forest degradation in Vietnam: An exploratory analysis at the national level","title-short":"Drivers of deforestation and forest degradation in Vietnam","volume":"90","author":[{"family":"Khuc","given":"Quy Van"},{"family":"Tran","given":"Bao Quang"},{"family":"Meyfroidt","given":"Patrick"},{"family":"Paschke","given":"Mark W."}],"issued":{"date-parts":[["2018",5,1]]}}}],"schema":"https://github.com/citation-style-language/schema/raw/master/csl-citation.json"} </w:instrText>
+      </w:r>
+      <w:r>
+        <w:fldChar w:fldCharType="separate"/>
+      </w:r>
+      <w:r>
+        <w:rPr>
+          <w:rFonts w:ascii="Calibri" w:hAnsi="Calibri" w:cs="Calibri"/>
+        </w:rPr>
+        <w:t xml:space="preserve">(Geist &amp; </w:t>
+      </w:r>
+      <w:proofErr w:type="spellStart"/>
+      <w:r>
+        <w:rPr>
+          <w:rFonts w:ascii="Calibri" w:hAnsi="Calibri" w:cs="Calibri"/>
+        </w:rPr>
+        <w:t>Lambin</w:t>
+      </w:r>
+      <w:proofErr w:type="spellEnd"/>
+      <w:r>
+        <w:rPr>
+          <w:rFonts w:ascii="Calibri" w:hAnsi="Calibri" w:cs="Calibri"/>
+        </w:rPr>
+        <w:t xml:space="preserve"> 2002; </w:t>
+      </w:r>
+      <w:proofErr w:type="spellStart"/>
+      <w:r>
+        <w:rPr>
+          <w:rFonts w:ascii="Calibri" w:hAnsi="Calibri" w:cs="Calibri"/>
+        </w:rPr>
+        <w:t>Khuc</w:t>
+      </w:r>
+      <w:proofErr w:type="spellEnd"/>
+      <w:r>
+        <w:rPr>
+          <w:rFonts w:ascii="Calibri" w:hAnsi="Calibri" w:cs="Calibri"/>
+        </w:rPr>
+        <w:t xml:space="preserve"> et al. 2018)</w:t>
+      </w:r>
+      <w:r>
+        <w:fldChar w:fldCharType="end"/>
+      </w:r>
+      <w:r>
+        <w:t xml:space="preserve">. Therefore, understanding </w:t>
+      </w:r>
+      <w:r>
+        <w:t>the link between</w:t>
+      </w:r>
+      <w:r>
+        <w:t xml:space="preserve"> socioeconomics </w:t>
+      </w:r>
+      <w:r>
+        <w:t>and</w:t>
+      </w:r>
+      <w:r>
+        <w:t xml:space="preserve"> forest cover at different scales is a crucial step in the development of effective economic and environmental policies that have positive effects on both people and forests. </w:t>
+      </w:r>
+    </w:p>
+    <w:p/>
+    <w:p>
+      <w:r>
+        <w:t xml:space="preserve">Poverty </w:t>
       </w:r>
     </w:p>
     <w:p>
@@ -170,33 +282,15 @@
     </w:p>
     <w:p>
       <w:r>
-        <w:t xml:space="preserve">Describing relationships between forest cover and macroeconomic and socioeconomic variables, rather than simply biophysical variables, is particularly important in developing countries that are undergoing social transition, as these are the conditions under which deforestation is often accelerated </w:t>
-      </w:r>
-      <w:r>
-        <w:fldChar w:fldCharType="begin"/>
-      </w:r>
-      <w:r>
-        <w:instrText xml:space="preserve"> ADDIN ZOTERO_ITEM CSL_CITATION {"citationID":"tlFKF8HG","properties":{"formattedCitation":"(Imai et al. 2018)","plainCitation":"(Imai et al. 2018)","noteIndex":0},"citationItems":[{"id":2735,"uris":["http://zotero.org/users/2170232/items/NRDB68R8"],"uri":["http://zotero.org/users/2170232/items/NRDB68R8"],"itemData":{"id":2735,"type":"article-journal","abstract":"While many tropical countries are experiencing rapid deforestation, some have experienced forest transition (FT) from net deforestation to net reforestation. Numerous studies have identified causative factors of FT, among which forest scarcity has been considered as a prerequisite for FT. In fact, in SE Asia, the Philippines, Thailand and Viet Nam, which experienced FT since 1990, exhibited a lower remaining forest area (30±8%) than the other five countries (68±6%, Cambodia, Indonesia, Laos, Malaysia, and Myanmar) where forest loss continues. In this study, we examined 1) the factors associated with forest scarcity, 2) the proximate and/or underlying factors that have driven forest area change, and 3) whether causative factors changed across FT phases (from deforestation to net forest gain) during 1980–2010 in the eight SE Asian countries. We used production of wood, food, and export-oriented food commodities as proximate causes and demographic, social, economic and environmental factors, as well as land-use efficiency, and wood and food trade as underlying causes that affect forest area change. Remaining forest area in 1990 was negatively correlated with population density and potential land area of lowland forests, while positively correlated with per capita wood production. This implies that countries rich in accessible and productive forests, and higher population pressures are the ones that have experienced forest scarcity, and eventually FT. Food production and agricultural input were negatively and positively correlated, respectively, with forest area change during 1980–2009. This indicates that more food production drives deforestation, but higher efficiency of agriculture is correlated with forest gain. We also found a U-shaped response of forest area change to social openness, suggesting that forest gain can be achieved in both open and closed countries, but deforestation might be accelerated in countries undergoing societal transition. These results indicate the importance of environmental, agricultural and social variables on forest area dynamics, and have important implications for predicting future tropical forest change.","container-title":"PLOS ONE","DOI":"10.1371/journal.pone.0197391","ISSN":"1932-6203","issue":"5","journalAbbreviation":"PLOS ONE","language":"en","note":"publisher: Public Library of Science","page":"e0197391","source":"PLoS Journals","title":"Factors affecting forest area change in Southeast Asia during 1980-2010","volume":"13","author":[{"family":"Imai","given":"Nobuo"},{"family":"Furukawa","given":"Takuya"},{"family":"Tsujino","given":"Riyou"},{"family":"Kitamura","given":"Shumpei"},{"family":"Yumoto","given":"Takakazu"}],"issued":{"date-parts":[["2018",5,15]]}}}],"schema":"https://github.com/citation-style-language/schema/raw/master/csl-citation.json"} </w:instrText>
-      </w:r>
-      <w:r>
-        <w:fldChar w:fldCharType="separate"/>
-      </w:r>
-      <w:r>
-        <w:rPr>
-          <w:rFonts w:ascii="Calibri" w:hAnsi="Calibri" w:cs="Calibri"/>
-        </w:rPr>
-        <w:t>(Imai et al. 2018)</w:t>
-      </w:r>
-      <w:r>
-        <w:fldChar w:fldCharType="end"/>
-      </w:r>
-      <w:r>
-        <w:t>.</w:t>
-      </w:r>
-    </w:p>
-    <w:p>
-      <w:r>
-        <w:t xml:space="preserve">Successfully isolating the signals of these relationships is however, challenging, due to the complexity of social-ecological systems, the non-linear feedback loops, and the heterogeneity in system dynamics at different scales.   </w:t>
+        <w:t>Successfully isolating the signals of these relationships is however, challenging, due to the complexity of social-ecological systems, the non-linear feedback loops, and the heterogeneity in system dynamics at different scales</w:t>
+      </w:r>
+      <w:proofErr w:type="gramStart"/>
+      <w:r>
+        <w:t xml:space="preserve">.  </w:t>
+      </w:r>
+      <w:proofErr w:type="gramEnd"/>
+      <w:r>
+        <w:t xml:space="preserve"> </w:t>
       </w:r>
       <w:r>
         <w:tab/>
@@ -264,6 +358,7 @@
           <w:i/>
           <w:iCs/>
         </w:rPr>
+        <w:lastRenderedPageBreak/>
         <w:t>Data sources</w:t>
       </w:r>
     </w:p>
@@ -289,11 +384,7 @@
         </w:r>
       </w:hyperlink>
       <w:r>
-        <w:t xml:space="preserve">). Data on economic land concessions, protected areas, and elevation (digital elevation model), and shapefiles for the country, provinces, and communes were </w:t>
-      </w:r>
-      <w:r>
-        <w:lastRenderedPageBreak/>
-        <w:t>provided by the</w:t>
+        <w:t>). Data on economic land concessions, protected areas, and elevation (digital elevation model), and shapefiles for the country, provinces, and communes were provided by the</w:t>
       </w:r>
       <w:r>
         <w:t xml:space="preserve"> Royal Government of Cambodia (via the</w:t>
@@ -349,7 +440,7 @@
         <w:fldChar w:fldCharType="begin"/>
       </w:r>
       <w:r>
-        <w:instrText xml:space="preserve"> ADDIN ZOTERO_ITEM CSL_CITATION {"citationID":"YrLq4LLp","properties":{"formattedCitation":"(Dasgupta et al. 2005; Mena et al. 2006; Rowcroft 2008; Luck et al. 2009; Ty et al. 2012; Kristensen et al. 2016; Bonilla-Bedoya et al. 2018)","plainCitation":"(Dasgupta et al. 2005; Mena et al. 2006; Rowcroft 2008; Luck et al. 2009; Ty et al. 2012; Kristensen et al. 2016; Bonilla-Bedoya et al. 2018)","noteIndex":0},"citationItems":[{"id":2258,"uris":["http://zotero.org/users/2170232/items/GW5M54UX"],"uri":["http://zotero.org/users/2170232/items/GW5M54UX"],"itemData":{"id":2258,"type":"article-journal","abstract":"Summary\nThis paper investigates the poverty–environment nexus at the provincial and district levels in Cambodia, Lao PDR, and Vietnam. The analysis focuses on spatial associations between poverty populations and five environmental problems: deforestation, fragile soils, indoor air pollution, contaminated water, and outdoor air pollution. The results suggest that the nexus is quite different in each country. We conclude that the nexus concept can provide a useful catalyst for country-specific work, but not a general formula for program design. Joint implementation of poverty and environment strategies may be cost effective for some environmental problems, but independent implementation may be preferable in many cases as well.","container-title":"World Development","DOI":"10.1016/j.worlddev.2004.10.003","ISSN":"0305-750X","issue":"4","journalAbbreviation":"World Development","page":"617-638","source":"ScienceDirect","title":"Where is the Poverty–Environment Nexus? Evidence from Cambodia, Lao PDR, and Vietnam","title-short":"Where is the Poverty–Environment Nexus?","volume":"33","author":[{"family":"Dasgupta","given":"Susmita"},{"family":"Deichmann","given":"Uwe"},{"family":"Meisner","given":"Craig"},{"family":"Wheeler","given":"David"}],"issued":{"date-parts":[["2005",4,1]]}}},{"id":2260,"uris":["http://zotero.org/users/2170232/items/BTIITC3E"],"uri":["http://zotero.org/users/2170232/items/BTIITC3E"],"itemData":{"id":2260,"type":"article-journal","abstract":"Investigations of land use/land cover (LULC) change and forest management are limited by a lack of understanding of how socioeconomic factors affect land use. This lack also constrains the predictions of future deforestation, which is especially important in the Amazon basin, where large tracts of natural forest are being converted to managed uses. Research presented in this article was conducted to address this lack of understanding. Its objectives are (a) to quantify deforestation in the Northern Ecuadorian Amazon (NEA) during the periods 1986–1996 and 1996–2002; and (b) to determine the significance and magnitude of the effects of socioeconomic factors on deforestation rates at both the parroquia (parish) and finca (farm) levels. Annual deforestation rates were quantified via satellite image processing and geographic information systems. Linear spatial lag regression analyses were then used to explore relationships between socioeconomic factors and deforestation. Socioeconomic factors were obtained, at the finca level, from a detailed household survey carried out in 1990 and 1999, and at the parroquia level from data in the 1990 and 2001 Ecuadorian censuses of population. We found that the average annual deforestation rate was 2.5% and 1.8%/year for 1986–1996 and 1996–2002, respectively. At the parroquia level, variables representing demographic factors (i.e., population density) and accessibility factors (i.e., road density), among others, were found to be significantly related to deforestation. At the farm level, the factors related to deforestation were household size, distance by road to main cities, education, and hired labor. The findings of this research demonstrate both the severity of deforestation in the Northern Ecuadorian Amazon and the array of factors affecting deforestation in the tropics.","container-title":"Environmental Management","DOI":"10.1007/s00267-003-0230-z","ISSN":"1432-1009","issue":"6","journalAbbreviation":"Environmental Management","language":"en","page":"802-815","source":"Springer Link","title":"Socioeconomic Drivers of Deforestation in the Northern Ecuadorian Amazon","volume":"37","author":[{"family":"Mena","given":"Carlos F."},{"family":"Bilsborrow","given":"Richard E."},{"family":"McClain","given":"Michael E."}],"issued":{"date-parts":[["2006",6,1]]}}},{"id":2942,"uris":["http://zotero.org/users/2170232/items/V6APMHVL"],"uri":["http://zotero.org/users/2170232/items/V6APMHVL"],"itemData":{"id":2942,"type":"article-journal","abstract":"Land-use change processes are commonly understood as simplified cause-effect relationships, which, in turn, support many environment-development policies. This paper uses wide-ranging evidence from a number of global case studies to challenge some of the prevailing “myths” around land-use change in the Mekong Basin and supports the conclusion that the simple explanations found in population growth, poverty, and infrastructure studies rarely provide an adequate understanding of land-use change.","container-title":"AMBIO: A Journal of the Human Environment","DOI":"10.1579/0044-7447(2008)37[213:FOCTRB]2.0.CO;2","ISSN":"0044-7447, 1654-7209","issue":"3","journalAbbreviation":"ambi","note":"publisher: Royal Swedish Academy of Sciences","page":"213-218","source":"bioone.org","title":"Frontiers of Change: The Reasons Behind Land-use Change in the Mekong Basin","title-short":"Frontiers of Change","volume":"37","author":[{"family":"Rowcroft","given":"Petrina"}],"issued":{"date-parts":[["2008",5]]}}},{"id":2655,"uris":["http://zotero.org/users/2170232/items/P4U3LHQJ"],"uri":["http://zotero.org/users/2170232/items/P4U3LHQJ"],"itemData":{"id":2655,"type":"article-journal","abstract":"By 2050, 70% of the Earth’s human population will live in urban areas. Urbanization can have a devastating impact on local ecosystems, but these impacts vary across time and space. Identifying links between spatiotemporal change in urban ecosystems and neighborhood socio-economics is crucial to management aimed at maintaining flora and fauna in urban areas. Here, we tracked 20 years of socio-economic change and 15 years of vegetation change in 32 residential neighborhoods in south-eastern Australia. Regression models that explicitly accounted for a time lag between neighborhood socio-economic characteristics and vegetation response explained more variation in vegetation cover than models that ignored the effects of time. Also, relationships between vegetation and socio-economic factors were stronger in later years for the same neighborhoods suggesting the influence of socio-economics is more readily identified in established neighborhoods. Socio-economic variables alone, or in combination with biophysical variables, were better predictors of vegetation cover than only biophysical variables. Across space, vegetation cover had a negative quadratic relationship with neighborhood housing density, peaking at mid-density values, and a positive relationship with education level and immigration status (the percentage of residents with a non-Australian background). Over time, housing density had a positive relationship with vegetation cover, reflecting an increase in vegetation as neighborhoods develop. Our results highlight the need to understand temporal context when attempting to explain contemporary patterns in vegetation cover and the increasing importance of socio-economic factors in influencing cover as neighborhoods become established.","container-title":"Ecosystems","DOI":"10.1007/s10021-009-9244-6","ISSN":"1435-0629","issue":"4","journalAbbreviation":"Ecosystems","language":"en","page":"604","source":"Springer Link","title":"Socio-Economics and Vegetation Change in Urban Ecosystems: Patterns in Space and Time","title-short":"Socio-Economics and Vegetation Change in Urban Ecosystems","volume":"12","author":[{"family":"Luck","given":"Gary W."},{"family":"Smallbone","given":"Lisa T."},{"family":"O’Brien","given":"Rachel"}],"issued":{"date-parts":[["2009",3,12]]}}},{"id":1660,"uris":["http://zotero.org/users/2170232/items/ELFJNY56"],"uri":["http://zotero.org/users/2170232/items/ELFJNY56"],"itemData":{"id":1660,"type":"article-journal","abstract":"This study investigates an interdisciplinary scenario analysis to assess the potential impacts of climate, land use/cover and population changes on future water availability and demand in the Srepok River basin, a trans-boundary basin. Based on the output from a high-resolution Regional Climate Model (ECHAM 4, Scenarios A2 and B2) developed by the Southeast Asia—System for Analysis, Research and Training (SEA-START) Regional Center, future rainfall was downscaled to the study area and bias correction was carried out to generate the daily rainfall series. Land use/cover change was quantified using a GIS-based logistic regression approach and future population was projected from the historical data. These changes, individually or in combination, were then input into the calibrated hydrological model (HEC-HMS) to project future hydrological variables. The results reveal that surface runoff will be increased with increased future rainfall. Land use/cover change is found to have the largest impact on increased water demand, and thus reduced future water availability. The combined scenario shows an increasing level of water stress at both the basin and sub-basin levels, especially in the dry season.","container-title":"Water Resources Management","DOI":"10.1007/s11269-011-9964-1","ISSN":"0920-4741, 1573-1650","issue":"5","journalAbbreviation":"Water Resour Manage","language":"en","page":"1387-1407","source":"link.springer.com","title":"Scenario-based Impact Assessment of Land Use/Cover and Climate Changes on Water Resources and Demand: A Case Study in the Srepok River Basin, Vietnam—Cambodia","title-short":"Scenario-based Impact Assessment of Land Use/Cover and Climate Changes on Water Resources and Demand","volume":"26","author":[{"family":"Ty","given":"Tran Van"},{"family":"Sunada","given":"Kengo"},{"family":"Ichikawa","given":"Yutaka"},{"family":"Oishi","given":"Satoru"}],"issued":{"date-parts":[["2012",3,1]]}}},{"id":2659,"uris":["http://zotero.org/users/2170232/items/M668EE6L"],"uri":["http://zotero.org/users/2170232/items/M668EE6L"],"itemData":{"id":2659,"type":"article-journal","abstract":"Many of the semi-natural landscape elements found in rural areas, such as woodlots, hedgerows and grasslands, were originally maintained as part of the agricultural system. During the 20th century, they lost most of their functions and were often removed or transformed. Presently, production concerns are less dominant and many landscape and land use changes are undertaken to improve public goods or fulfil personal and family ambitions and values. This paper investigates the patterns of farm-level land use changes that occurred between 2002 and 2012 in three different landscape regions of Europe (peri-urban landscapes, areas with marginal potential for agriculture, post-socialist landscapes) and the drivers behind, based on a questionnaire survey in six study areas. A second objective is to analyse landowners’ decision-making and endogenous factors that are correlated with their engagement in land use changes. Common to all areas is that agricultural production is under pressure due to physical or socio-economic challenges. The results indicate that relatively more nature or landscape features have been added by landowners than removed by them in the six study areas. Furthermore, the analysis revealed that full-time landowners were responsible for the largest proportion of landscape change and that the areas involved differed greatly. The analysis also underlined the variety of European landscapes, as many landscape activities exhibited strong geographical patterns. A multivariate analysis of the relationship between ten farm and landowner characteristics confirmed the geographical diversity, as only a dummy variable representing the geographical location was statistically significant. When location was omitted from the analysis, two factors were significant: farm size and ownership of livestock. In addition, the results suggest that landowners in peri-urban locations were more engaged in landscape activities than landowners in other locations.","container-title":"Land Use Policy","DOI":"10.1016/j.landusepol.2015.07.014","ISSN":"0264-8377","journalAbbreviation":"Land Use Policy","language":"en","page":"786-799","source":"ScienceDirect","title":"Patterns and drivers of farm-level land use change in selected European rural landscapes","volume":"57","author":[{"family":"Kristensen","given":"Søren Bech Pilgaard"},{"family":"Busck","given":"Anne Gravsholt"},{"family":"Sluis","given":"Theo","non-dropping-particle":"van der"},{"family":"Gaube","given":"Veronika"}],"issued":{"date-parts":[["2016",11,30]]}}},{"id":179,"uris":["http://zotero.org/users/2170232/items/WZLMGHYE"],"uri":["http://zotero.org/users/2170232/items/WZLMGHYE"],"itemData":{"id":179,"type":"article-journal","abstract":"The ecosystem services provided by tropical forests are affected by deforestation. Territorial management strategies aim to prevent and mitigate forest loss. Therefore, modeling potential land use changes is important for forest management, monitoring, and evaluation. This study determined whether there are relationships between forest vulnerability to deforestation (potential deforestation distribution) and the forest management policies applied in the Ecuadorian Amazon. Proxy and underlying variables were used to construct a statistical model, based on the principle of maximum entropy that could predict potential land use changes. Entropy can be seen as a measure of uncertainty for a density function. Receiver operating characteristics (ROC) analysis and the Jackknife Test were used to validate the model. The importance of input variables in the model was determined through: Percent Contribution (PC) and Permutation Importance (PI). The results were compared with prevailing regional forest management strategies. The socioeconomic variables that provided the largest amount of information in the overall model (AUC = 0.81) and that showed most of the information not present in other variables were: “Protected areas-Intangible zone” (PC = 24%, PI = 12.4%), “timber harvesting programs” (PC = 21.7%, PI = 4.7%), “road network” (PC = 18.9%, PI = 7.7%), and “poverty rate” (PC = 3.7%, PI = 6.1%). Also, the biophysical variable “temperature” (PC = 7,9%, PI = 22.3%) provided information in the overall model. The results suggested the need for changes in forest management strategies. Forest policies and management plans should consider integrating and strengthening protected areas and intangible zones, as well as restricting timber harvesting in native forest and establishing forest areas under permanent management. Furthermore, the results also suggested that financial incentive programs to reduce deforestation have to be evaluated because their present distribution is inefficient. In this context, conservation incentive plans need to be revised so that they focus on areas at deforestation risk.","container-title":"Science of The Total Environment","DOI":"10.1016/j.scitotenv.2018.07.028","ISSN":"0048-9697","journalAbbreviation":"Science of The Total Environment","page":"1044-1055","source":"ScienceDirect","title":"Socioecological system and potential deforestation in Western Amazon forest landscapes","volume":"644","author":[{"family":"Bonilla-Bedoya","given":"S."},{"family":"Estrella-Bastidas","given":"Anabel"},{"family":"Molina","given":"Juan Ramón"},{"family":"Herrera","given":"Miguel Ángel"}],"issued":{"date-parts":[["2018",12,10]]}}}],"schema":"https://github.com/citation-style-language/schema/raw/master/csl-citation.json"} </w:instrText>
+        <w:instrText xml:space="preserve"> ADDIN ZOTERO_ITEM CSL_CITATION {"citationID":"YrLq4LLp","properties":{"formattedCitation":"(Dasgupta et al. 2005; Mena et al. 2006; Rowcroft 2008; Luck et al. 2009; Ty et al. 2012; Kristensen et al. 2016; Bonilla-Bedoya et al. 2018)","plainCitation":"(Dasgupta et al. 2005; Mena et al. 2006; Rowcroft 2008; Luck et al. 2009; Ty et al. 2012; Kristensen et al. 2016; Bonilla-Bedoya et al. 2018)","dontUpdate":true,"noteIndex":0},"citationItems":[{"id":2258,"uris":["http://zotero.org/users/2170232/items/GW5M54UX"],"uri":["http://zotero.org/users/2170232/items/GW5M54UX"],"itemData":{"id":2258,"type":"article-journal","abstract":"Summary\nThis paper investigates the poverty–environment nexus at the provincial and district levels in Cambodia, Lao PDR, and Vietnam. The analysis focuses on spatial associations between poverty populations and five environmental problems: deforestation, fragile soils, indoor air pollution, contaminated water, and outdoor air pollution. The results suggest that the nexus is quite different in each country. We conclude that the nexus concept can provide a useful catalyst for country-specific work, but not a general formula for program design. Joint implementation of poverty and environment strategies may be cost effective for some environmental problems, but independent implementation may be preferable in many cases as well.","container-title":"World Development","DOI":"10.1016/j.worlddev.2004.10.003","ISSN":"0305-750X","issue":"4","journalAbbreviation":"World Development","page":"617-638","source":"ScienceDirect","title":"Where is the Poverty–Environment Nexus? Evidence from Cambodia, Lao PDR, and Vietnam","title-short":"Where is the Poverty–Environment Nexus?","volume":"33","author":[{"family":"Dasgupta","given":"Susmita"},{"family":"Deichmann","given":"Uwe"},{"family":"Meisner","given":"Craig"},{"family":"Wheeler","given":"David"}],"issued":{"date-parts":[["2005",4,1]]}}},{"id":2260,"uris":["http://zotero.org/users/2170232/items/BTIITC3E"],"uri":["http://zotero.org/users/2170232/items/BTIITC3E"],"itemData":{"id":2260,"type":"article-journal","abstract":"Investigations of land use/land cover (LULC) change and forest management are limited by a lack of understanding of how socioeconomic factors affect land use. This lack also constrains the predictions of future deforestation, which is especially important in the Amazon basin, where large tracts of natural forest are being converted to managed uses. Research presented in this article was conducted to address this lack of understanding. Its objectives are (a) to quantify deforestation in the Northern Ecuadorian Amazon (NEA) during the periods 1986–1996 and 1996–2002; and (b) to determine the significance and magnitude of the effects of socioeconomic factors on deforestation rates at both the parroquia (parish) and finca (farm) levels. Annual deforestation rates were quantified via satellite image processing and geographic information systems. Linear spatial lag regression analyses were then used to explore relationships between socioeconomic factors and deforestation. Socioeconomic factors were obtained, at the finca level, from a detailed household survey carried out in 1990 and 1999, and at the parroquia level from data in the 1990 and 2001 Ecuadorian censuses of population. We found that the average annual deforestation rate was 2.5% and 1.8%/year for 1986–1996 and 1996–2002, respectively. At the parroquia level, variables representing demographic factors (i.e., population density) and accessibility factors (i.e., road density), among others, were found to be significantly related to deforestation. At the farm level, the factors related to deforestation were household size, distance by road to main cities, education, and hired labor. The findings of this research demonstrate both the severity of deforestation in the Northern Ecuadorian Amazon and the array of factors affecting deforestation in the tropics.","container-title":"Environmental Management","DOI":"10.1007/s00267-003-0230-z","ISSN":"1432-1009","issue":"6","journalAbbreviation":"Environmental Management","language":"en","page":"802-815","source":"Springer Link","title":"Socioeconomic Drivers of Deforestation in the Northern Ecuadorian Amazon","volume":"37","author":[{"family":"Mena","given":"Carlos F."},{"family":"Bilsborrow","given":"Richard E."},{"family":"McClain","given":"Michael E."}],"issued":{"date-parts":[["2006",6,1]]}}},{"id":2942,"uris":["http://zotero.org/users/2170232/items/V6APMHVL"],"uri":["http://zotero.org/users/2170232/items/V6APMHVL"],"itemData":{"id":2942,"type":"article-journal","abstract":"Land-use change processes are commonly understood as simplified cause-effect relationships, which, in turn, support many environment-development policies. This paper uses wide-ranging evidence from a number of global case studies to challenge some of the prevailing “myths” around land-use change in the Mekong Basin and supports the conclusion that the simple explanations found in population growth, poverty, and infrastructure studies rarely provide an adequate understanding of land-use change.","container-title":"AMBIO: A Journal of the Human Environment","DOI":"10.1579/0044-7447(2008)37[213:FOCTRB]2.0.CO;2","ISSN":"0044-7447, 1654-7209","issue":"3","journalAbbreviation":"ambi","note":"publisher: Royal Swedish Academy of Sciences","page":"213-218","source":"bioone.org","title":"Frontiers of Change: The Reasons Behind Land-use Change in the Mekong Basin","title-short":"Frontiers of Change","volume":"37","author":[{"family":"Rowcroft","given":"Petrina"}],"issued":{"date-parts":[["2008",5]]}}},{"id":2655,"uris":["http://zotero.org/users/2170232/items/P4U3LHQJ"],"uri":["http://zotero.org/users/2170232/items/P4U3LHQJ"],"itemData":{"id":2655,"type":"article-journal","abstract":"By 2050, 70% of the Earth’s human population will live in urban areas. Urbanization can have a devastating impact on local ecosystems, but these impacts vary across time and space. Identifying links between spatiotemporal change in urban ecosystems and neighborhood socio-economics is crucial to management aimed at maintaining flora and fauna in urban areas. Here, we tracked 20 years of socio-economic change and 15 years of vegetation change in 32 residential neighborhoods in south-eastern Australia. Regression models that explicitly accounted for a time lag between neighborhood socio-economic characteristics and vegetation response explained more variation in vegetation cover than models that ignored the effects of time. Also, relationships between vegetation and socio-economic factors were stronger in later years for the same neighborhoods suggesting the influence of socio-economics is more readily identified in established neighborhoods. Socio-economic variables alone, or in combination with biophysical variables, were better predictors of vegetation cover than only biophysical variables. Across space, vegetation cover had a negative quadratic relationship with neighborhood housing density, peaking at mid-density values, and a positive relationship with education level and immigration status (the percentage of residents with a non-Australian background). Over time, housing density had a positive relationship with vegetation cover, reflecting an increase in vegetation as neighborhoods develop. Our results highlight the need to understand temporal context when attempting to explain contemporary patterns in vegetation cover and the increasing importance of socio-economic factors in influencing cover as neighborhoods become established.","container-title":"Ecosystems","DOI":"10.1007/s10021-009-9244-6","ISSN":"1435-0629","issue":"4","journalAbbreviation":"Ecosystems","language":"en","page":"604","source":"Springer Link","title":"Socio-Economics and Vegetation Change in Urban Ecosystems: Patterns in Space and Time","title-short":"Socio-Economics and Vegetation Change in Urban Ecosystems","volume":"12","author":[{"family":"Luck","given":"Gary W."},{"family":"Smallbone","given":"Lisa T."},{"family":"O’Brien","given":"Rachel"}],"issued":{"date-parts":[["2009",3,12]]}}},{"id":1660,"uris":["http://zotero.org/users/2170232/items/ELFJNY56"],"uri":["http://zotero.org/users/2170232/items/ELFJNY56"],"itemData":{"id":1660,"type":"article-journal","abstract":"This study investigates an interdisciplinary scenario analysis to assess the potential impacts of climate, land use/cover and population changes on future water availability and demand in the Srepok River basin, a trans-boundary basin. Based on the output from a high-resolution Regional Climate Model (ECHAM 4, Scenarios A2 and B2) developed by the Southeast Asia—System for Analysis, Research and Training (SEA-START) Regional Center, future rainfall was downscaled to the study area and bias correction was carried out to generate the daily rainfall series. Land use/cover change was quantified using a GIS-based logistic regression approach and future population was projected from the historical data. These changes, individually or in combination, were then input into the calibrated hydrological model (HEC-HMS) to project future hydrological variables. The results reveal that surface runoff will be increased with increased future rainfall. Land use/cover change is found to have the largest impact on increased water demand, and thus reduced future water availability. The combined scenario shows an increasing level of water stress at both the basin and sub-basin levels, especially in the dry season.","container-title":"Water Resources Management","DOI":"10.1007/s11269-011-9964-1","ISSN":"0920-4741, 1573-1650","issue":"5","journalAbbreviation":"Water Resour Manage","language":"en","page":"1387-1407","source":"link.springer.com","title":"Scenario-based Impact Assessment of Land Use/Cover and Climate Changes on Water Resources and Demand: A Case Study in the Srepok River Basin, Vietnam—Cambodia","title-short":"Scenario-based Impact Assessment of Land Use/Cover and Climate Changes on Water Resources and Demand","volume":"26","author":[{"family":"Ty","given":"Tran Van"},{"family":"Sunada","given":"Kengo"},{"family":"Ichikawa","given":"Yutaka"},{"family":"Oishi","given":"Satoru"}],"issued":{"date-parts":[["2012",3,1]]}}},{"id":2659,"uris":["http://zotero.org/users/2170232/items/M668EE6L"],"uri":["http://zotero.org/users/2170232/items/M668EE6L"],"itemData":{"id":2659,"type":"article-journal","abstract":"Many of the semi-natural landscape elements found in rural areas, such as woodlots, hedgerows and grasslands, were originally maintained as part of the agricultural system. During the 20th century, they lost most of their functions and were often removed or transformed. Presently, production concerns are less dominant and many landscape and land use changes are undertaken to improve public goods or fulfil personal and family ambitions and values. This paper investigates the patterns of farm-level land use changes that occurred between 2002 and 2012 in three different landscape regions of Europe (peri-urban landscapes, areas with marginal potential for agriculture, post-socialist landscapes) and the drivers behind, based on a questionnaire survey in six study areas. A second objective is to analyse landowners’ decision-making and endogenous factors that are correlated with their engagement in land use changes. Common to all areas is that agricultural production is under pressure due to physical or socio-economic challenges. The results indicate that relatively more nature or landscape features have been added by landowners than removed by them in the six study areas. Furthermore, the analysis revealed that full-time landowners were responsible for the largest proportion of landscape change and that the areas involved differed greatly. The analysis also underlined the variety of European landscapes, as many landscape activities exhibited strong geographical patterns. A multivariate analysis of the relationship between ten farm and landowner characteristics confirmed the geographical diversity, as only a dummy variable representing the geographical location was statistically significant. When location was omitted from the analysis, two factors were significant: farm size and ownership of livestock. In addition, the results suggest that landowners in peri-urban locations were more engaged in landscape activities than landowners in other locations.","container-title":"Land Use Policy","DOI":"10.1016/j.landusepol.2015.07.014","ISSN":"0264-8377","journalAbbreviation":"Land Use Policy","language":"en","page":"786-799","source":"ScienceDirect","title":"Patterns and drivers of farm-level land use change in selected European rural landscapes","volume":"57","author":[{"family":"Kristensen","given":"Søren Bech Pilgaard"},{"family":"Busck","given":"Anne Gravsholt"},{"family":"Sluis","given":"Theo","non-dropping-particle":"van der"},{"family":"Gaube","given":"Veronika"}],"issued":{"date-parts":[["2016",11,30]]}}},{"id":179,"uris":["http://zotero.org/users/2170232/items/WZLMGHYE"],"uri":["http://zotero.org/users/2170232/items/WZLMGHYE"],"itemData":{"id":179,"type":"article-journal","abstract":"The ecosystem services provided by tropical forests are affected by deforestation. Territorial management strategies aim to prevent and mitigate forest loss. Therefore, modeling potential land use changes is important for forest management, monitoring, and evaluation. This study determined whether there are relationships between forest vulnerability to deforestation (potential deforestation distribution) and the forest management policies applied in the Ecuadorian Amazon. Proxy and underlying variables were used to construct a statistical model, based on the principle of maximum entropy that could predict potential land use changes. Entropy can be seen as a measure of uncertainty for a density function. Receiver operating characteristics (ROC) analysis and the Jackknife Test were used to validate the model. The importance of input variables in the model was determined through: Percent Contribution (PC) and Permutation Importance (PI). The results were compared with prevailing regional forest management strategies. The socioeconomic variables that provided the largest amount of information in the overall model (AUC = 0.81) and that showed most of the information not present in other variables were: “Protected areas-Intangible zone” (PC = 24%, PI = 12.4%), “timber harvesting programs” (PC = 21.7%, PI = 4.7%), “road network” (PC = 18.9%, PI = 7.7%), and “poverty rate” (PC = 3.7%, PI = 6.1%). Also, the biophysical variable “temperature” (PC = 7,9%, PI = 22.3%) provided information in the overall model. The results suggested the need for changes in forest management strategies. Forest policies and management plans should consider integrating and strengthening protected areas and intangible zones, as well as restricting timber harvesting in native forest and establishing forest areas under permanent management. Furthermore, the results also suggested that financial incentive programs to reduce deforestation have to be evaluated because their present distribution is inefficient. In this context, conservation incentive plans need to be revised so that they focus on areas at deforestation risk.","container-title":"Science of The Total Environment","DOI":"10.1016/j.scitotenv.2018.07.028","ISSN":"0048-9697","journalAbbreviation":"Science of The Total Environment","page":"1044-1055","source":"ScienceDirect","title":"Socioecological system and potential deforestation in Western Amazon forest landscapes","volume":"644","author":[{"family":"Bonilla-Bedoya","given":"S."},{"family":"Estrella-Bastidas","given":"Anabel"},{"family":"Molina","given":"Juan Ramón"},{"family":"Herrera","given":"Miguel Ángel"}],"issued":{"date-parts":[["2018",12,10]]}}}],"schema":"https://github.com/citation-style-language/schema/raw/master/csl-citation.json"} </w:instrText>
       </w:r>
       <w:r>
         <w:fldChar w:fldCharType="separate"/>
@@ -535,8 +626,13 @@
         <w:t>P</w:t>
       </w:r>
       <w:r>
-        <w:t xml:space="preserve">redictor variables were checked for collinearity, and if two variables in the same set had a correlation coefficient of &gt;0.6 then generally one was removed (Supporting Information).  </w:t>
-      </w:r>
+        <w:t>redictor variables were checked for collinearity, and if two variables in the same set had a correlation coefficient of &gt;0.6 then generally one was removed (Supporting Information)</w:t>
+      </w:r>
+      <w:proofErr w:type="gramStart"/>
+      <w:r>
+        <w:t xml:space="preserve">.  </w:t>
+      </w:r>
+      <w:proofErr w:type="gramEnd"/>
     </w:p>
     <w:p>
       <w:r>
@@ -572,7 +668,19 @@
     </w:p>
     <w:p>
       <w:r>
-        <w:t xml:space="preserve">This analysis aimed to model the relationships between forest cover and socioeconomic variables within communes between 2007 – 2012. The results of initial commune-level modelling prompted further aggregation of the data to the province-level and models were built to investigate the relationships between forest cover and socioeconomic variables within provinces for the same time period. </w:t>
+        <w:t xml:space="preserve">This analysis aimed to model the relationships between forest cover and socioeconomic variables within communes between 2007 – 2012. The results of initial commune-level modelling prompted further aggregation of the data to the province-level and models were built to investigate the </w:t>
+      </w:r>
+      <w:r>
+        <w:lastRenderedPageBreak/>
+        <w:t xml:space="preserve">relationships between forest cover and socioeconomic variables within provinces for the same </w:t>
+      </w:r>
+      <w:proofErr w:type="gramStart"/>
+      <w:r>
+        <w:t>time period</w:t>
+      </w:r>
+      <w:proofErr w:type="gramEnd"/>
+      <w:r>
+        <w:t xml:space="preserve">. </w:t>
       </w:r>
     </w:p>
     <w:p>
@@ -611,20 +719,79 @@
         <w:rPr>
           <w:rFonts w:ascii="Calibri" w:hAnsi="Calibri" w:cs="Calibri"/>
         </w:rPr>
-        <w:t xml:space="preserve">(Zuur et al. </w:t>
+        <w:t>(Zuur et al. 2009)</w:t>
+      </w:r>
+      <w:r>
+        <w:fldChar w:fldCharType="end"/>
+      </w:r>
+      <w:r>
+        <w:t>. The natural logarithm of commune area (km</w:t>
+      </w:r>
+      <w:r>
+        <w:rPr>
+          <w:vertAlign w:val="superscript"/>
+        </w:rPr>
+        <w:t>2</w:t>
+      </w:r>
+      <w:r>
+        <w:t>) was used as an offset term in all models to account for large variation in commune size. Due to the large number of available predictor variables, maximal within-set models were run first for each of the 8 variable sets (</w:t>
+      </w:r>
+      <w:r>
+        <w:rPr>
+          <w:highlight w:val="yellow"/>
+        </w:rPr>
+        <w:t>Table S8</w:t>
+      </w:r>
+      <w:r>
+        <w:t>), and variables with very weak, or no effect were dropped. Simplified models were compared with maximal models using likelihood ratio tests and analysis of variance tests. If a variable set had only one variable, this was automatically taken forward. Because assessment of term significance in GLMMs is complex, predictions and plots were made for all terms before being dropped to ensure noteworthy effects were not being missed. This process resulted in a final set of 13 variables which were used to create a candidate set of 10 models (</w:t>
+      </w:r>
+      <w:r>
+        <w:rPr>
+          <w:highlight w:val="yellow"/>
+        </w:rPr>
+        <w:t>Table S19</w:t>
+      </w:r>
+      <w:r>
+        <w:t xml:space="preserve">). Following an information theoretic approach </w:t>
+      </w:r>
+      <w:r>
+        <w:fldChar w:fldCharType="begin"/>
+      </w:r>
+      <w:r>
+        <w:instrText xml:space="preserve"> ADDIN ZOTERO_ITEM CSL_CITATION {"citationID":"8ICFBCnK","properties":{"formattedCitation":"(Burnham &amp; Anderson 2007)","plainCitation":"(Burnham &amp; Anderson 2007)","noteIndex":0},"citationItems":[{"id":2667,"uris":["http://zotero.org/users/2170232/items/XAWFRFE5"],"uri":["http://zotero.org/users/2170232/items/XAWFRFE5"],"itemData":{"id":2667,"type":"book","abstract":"We wrote this book to introduce graduate students and research workers in various scienti?c disciplines to the use of information-theoretic approaches in the analysis of empirical data. These methods allow the data-based selection of a “best” model and a ranking and weighting of the remaining models in a pre-de?ned set. Traditional statistical inference can then be based on this selected best model. However, we now emphasize that information-theoretic approaches allow formal inference to be based on more than one model (m- timodel inference). Such procedures lead to more robust inferences in many cases, and we advocate these approaches throughout the book. The second edition was prepared with three goals in mind. First, we have tried to improve the presentation of the material. Boxes now highlight ess- tial expressions and points. Some reorganization has been done to improve the ?ow of concepts, and a new chapter has been added. Chapters 2 and 4 have been streamlined in view of the detailed theory provided in Chapter 7. S- ond, concepts related to making formal inferences from more than one model (multimodel inference) have been emphasized throughout the book, but p- ticularly in Chapters 4, 5, and 6. Third, new technical material has been added to Chapters 5 and 6. Well over 100 new references to the technical literature are given. These changes result primarily from our experiences while giving several seminars, workshops, and graduate courses on material in the ?rst e- tion.","ISBN":"978-0-387-22456-5","language":"en","note":"Google-Books-ID: IWUKBwAAQBAJ","number-of-pages":"512","publisher":"Springer Science &amp; Business Media","source":"Google Books","title":"Model Selection and Multimodel Inference: A Practical Information-Theoretic Approach","title-short":"Model Selection and Multimodel Inference","author":[{"family":"Burnham","given":"Kenneth P."},{"family":"Anderson","given":"David R."}],"issued":{"date-parts":[["2007",5,28]]}}}],"schema":"https://github.com/citation-style-language/schema/raw/master/csl-citation.json"} </w:instrText>
+      </w:r>
+      <w:r>
+        <w:fldChar w:fldCharType="separate"/>
       </w:r>
       <w:r>
         <w:rPr>
           <w:rFonts w:ascii="Calibri" w:hAnsi="Calibri" w:cs="Calibri"/>
         </w:rPr>
-        <w:lastRenderedPageBreak/>
-        <w:t>2009)</w:t>
+        <w:t>(Burnham &amp; Anderson 2007)</w:t>
       </w:r>
       <w:r>
         <w:fldChar w:fldCharType="end"/>
       </w:r>
       <w:r>
-        <w:t>. The natural logarithm of commune area (km</w:t>
+        <w:t xml:space="preserve"> models were compared via AIC to select the top model or models. The resulting final model fit was assessed via diagnostic plots (residuals versus fitted, quantile-quantile of random effects, Supporting Information, </w:t>
+      </w:r>
+      <w:r>
+        <w:fldChar w:fldCharType="begin"/>
+      </w:r>
+      <w:r>
+        <w:instrText xml:space="preserve"> ADDIN ZOTERO_ITEM CSL_CITATION {"citationID":"suNnabPj","properties":{"formattedCitation":"(Harrison et al. 2018)","plainCitation":"(Harrison et al. 2018)","dontUpdate":true,"noteIndex":0},"citationItems":[{"id":2215,"uris":["http://zotero.org/users/2170232/items/Y263KQX6"],"uri":["http://zotero.org/users/2170232/items/Y263KQX6"],"itemData":{"id":2215,"type":"article-journal","abstract":"The use of linear mixed effects models (LMMs) is increasingly common in the analysis of biological data. Whilst LMMs offer a flexible approach to modelling a broad range of data types, ecological data are often complex and require complex model structures, and the fitting and interpretation of such models is not always straightforward. The ability to achieve robust biological inference requires that practitioners know how and when to apply these tools. Here, we provide a general overview of current methods for the application of LMMs to biological data, and highlight the typical pitfalls that can be encountered in the statistical modelling process. We tackle several issues regarding methods of model selection, with particular reference to the use of information theory and multi-model inference in ecology. We offer practical solutions and direct the reader to key references that provide further technical detail for those seeking a deeper understanding. This overview should serve as a widely accessible code of best practice for applying LMMs to complex biological problems and model structures, and in doing so improve the robustness of conclusions drawn from studies investigating ecological and evolutionary questions.","container-title":"PeerJ","DOI":"10.7717/peerj.4794","ISSN":"2167-8359","journalAbbreviation":"PeerJ","language":"en","page":"e4794","source":"peerj.com","title":"A brief introduction to mixed effects modelling and multi-model inference in ecology","volume":"6","author":[{"family":"Harrison","given":"Xavier A."},{"family":"Donaldson","given":"Lynda"},{"family":"Correa-Cano","given":"Maria Eugenia"},{"family":"Evans","given":"Julian"},{"family":"Fisher","given":"David N."},{"family":"Goodwin","given":"Cecily E. D."},{"family":"Robinson","given":"Beth S."},{"family":"Hodgson","given":"David J."},{"family":"Inger","given":"Richard"}],"issued":{"date-parts":[["2018",5,23]]}}}],"schema":"https://github.com/citation-style-language/schema/raw/master/csl-citation.json"} </w:instrText>
+      </w:r>
+      <w:r>
+        <w:fldChar w:fldCharType="separate"/>
+      </w:r>
+      <w:r>
+        <w:t>Harrison et al (2018)</w:t>
+      </w:r>
+      <w:r>
+        <w:fldChar w:fldCharType="end"/>
+      </w:r>
+      <w:r>
+        <w:t>).  Marginal (fixed effects only) and conditional (fixed and random effects) pseudo-R</w:t>
       </w:r>
       <w:r>
         <w:rPr>
@@ -633,91 +800,33 @@
         <w:t>2</w:t>
       </w:r>
       <w:r>
-        <w:t>) was used as an offset term in all models to account for large variation in commune size. Due to the large number of available predictor variables, maximal within-set models were run first for each of the 8 variable sets (</w:t>
-      </w:r>
-      <w:r>
-        <w:rPr>
-          <w:highlight w:val="yellow"/>
-        </w:rPr>
-        <w:t>Table S8</w:t>
-      </w:r>
-      <w:r>
-        <w:t>), and variables with very weak, or no effect were dropped. Simplified models were compared with maximal models using likelihood ratio tests and analysis of variance tests. If a variable set had only one variable, this was automatically taken forward. Because assessment of term significance in GLMMs is complex, predictions and plots were made for all terms before being dropped to ensure noteworthy effects were not being missed. This process resulted in a final set of 13 variables which were used to create a candidate set of 10 models (</w:t>
-      </w:r>
-      <w:r>
-        <w:rPr>
-          <w:highlight w:val="yellow"/>
-        </w:rPr>
-        <w:t>Table S19</w:t>
-      </w:r>
-      <w:r>
-        <w:t xml:space="preserve">). Following an information theoretic approach </w:t>
+        <w:t xml:space="preserve"> values were calculated based on </w:t>
       </w:r>
       <w:r>
         <w:fldChar w:fldCharType="begin"/>
       </w:r>
       <w:r>
-        <w:instrText xml:space="preserve"> ADDIN ZOTERO_ITEM CSL_CITATION {"citationID":"8ICFBCnK","properties":{"formattedCitation":"(Burnham &amp; Anderson 2007)","plainCitation":"(Burnham &amp; Anderson 2007)","noteIndex":0},"citationItems":[{"id":2667,"uris":["http://zotero.org/users/2170232/items/XAWFRFE5"],"uri":["http://zotero.org/users/2170232/items/XAWFRFE5"],"itemData":{"id":2667,"type":"book","abstract":"We wrote this book to introduce graduate students and research workers in various scienti?c disciplines to the use of information-theoretic approaches in the analysis of empirical data. These methods allow the data-based selection of a “best” model and a ranking and weighting of the remaining models in a pre-de?ned set. Traditional statistical inference can then be based on this selected best model. However, we now emphasize that information-theoretic approaches allow formal inference to be based on more than one model (m- timodel inference). Such procedures lead to more robust inferences in many cases, and we advocate these approaches throughout the book. The second edition was prepared with three goals in mind. First, we have tried to improve the presentation of the material. Boxes now highlight ess- tial expressions and points. Some reorganization has been done to improve the ?ow of concepts, and a new chapter has been added. Chapters 2 and 4 have been streamlined in view of the detailed theory provided in Chapter 7. S- ond, concepts related to making formal inferences from more than one model (multimodel inference) have been emphasized throughout the book, but p- ticularly in Chapters 4, 5, and 6. Third, new technical material has been added to Chapters 5 and 6. Well over 100 new references to the technical literature are given. These changes result primarily from our experiences while giving several seminars, workshops, and graduate courses on material in the ?rst e- tion.","ISBN":"978-0-387-22456-5","language":"en","note":"Google-Books-ID: IWUKBwAAQBAJ","number-of-pages":"512","publisher":"Springer Science &amp; Business Media","source":"Google Books","title":"Model Selection and Multimodel Inference: A Practical Information-Theoretic Approach","title-short":"Model Selection and Multimodel Inference","author":[{"family":"Burnham","given":"Kenneth P."},{"family":"Anderson","given":"David R."}],"issued":{"date-parts":[["2007",5,28]]}}}],"schema":"https://github.com/citation-style-language/schema/raw/master/csl-citation.json"} </w:instrText>
+        <w:instrText xml:space="preserve"> ADDIN ZOTERO_ITEM CSL_CITATION {"citationID":"V5omb3jK","properties":{"formattedCitation":"(Nakagawa &amp; Schielzeth 2017)","plainCitation":"(Nakagawa &amp; Schielzeth 2017)","dontUpdate":true,"noteIndex":0},"citationItems":[{"id":2205,"uris":["http://zotero.org/users/2170232/items/NWMA7IIB"],"uri":["http://zotero.org/users/2170232/items/NWMA7IIB"],"itemData":{"id":2205,"type":"article-journal","abstract":"Summary The use of both linear and generalized linear mixed-effects models (LMMs and GLMMs) has become popular not only in social and medical sciences, but also in biological sciences, especially in the field of ecology and evolution. Information criteria, such as Akaike Information Criterion (AIC), are usually presented as model comparison tools for mixed-effects models. The presentation of ?variance explained? (R2) as a relevant summarizing statistic of mixed-effects models, however, is rare, even though R2 is routinely reported for linear models (LMs) and also generalized linear models (GLMs). R2 has the extremely useful property of providing an absolute value for the goodness-of-fit of a model, which cannot be given by the information criteria. As a summary statistic that describes the amount of variance explained, R2 can also be a quantity of biological interest. One reason for the under-appreciation of R2 for mixed-effects models lies in the fact that R2 can be defined in a number of ways. Furthermore, most definitions of R2 for mixed-effects have theoretical problems (e.g. decreased or negative R2 values in larger models) and/or their use is hindered by practical difficulties (e.g. implementation). Here, we make a case for the importance of reporting R2 for mixed-effects models. We first provide the common definitions of R2 for LMs and GLMs and discuss the key problems associated with calculating R2 for mixed-effects models. We then recommend a general and simple method for calculating two types of R2 (marginal and conditional R2) for both LMMs and GLMMs, which are less susceptible to common problems. This method is illustrated by examples and can be widely employed by researchers in any fields of research, regardless of software packages used for fitting mixed-effects models. The proposed method has the potential to facilitate the presentation of R2 for a wide range of circumstances.","container-title":"Methods in Ecology and Evolution","DOI":"10.1111/j.2041-210x.2012.00261.x@10.1111/(ISSN)2041-210X.STATSTOO","ISSN":"2041-210X","journalAbbreviation":"Methods in Ecology and Evolution","page":"133-142","source":"besjournals.onlinelibrary.wiley.com (Atypon)","title":"A general and simple method for obtaining R2 from generalized linear mixed-effects models","author":[{"family":"Nakagawa","given":"Shinichi"},{"family":"Schielzeth","given":"Holger"}],"issued":{"date-parts":[["2017",7,25]]}}}],"schema":"https://github.com/citation-style-language/schema/raw/master/csl-citation.json"} </w:instrText>
       </w:r>
       <w:r>
         <w:fldChar w:fldCharType="separate"/>
       </w:r>
       <w:r>
-        <w:rPr>
-          <w:rFonts w:ascii="Calibri" w:hAnsi="Calibri" w:cs="Calibri"/>
-        </w:rPr>
-        <w:t>(Burnham &amp; Anderson 2007)</w:t>
+        <w:t>Nakagawa &amp; Schielzeth (2017)</w:t>
       </w:r>
       <w:r>
         <w:fldChar w:fldCharType="end"/>
       </w:r>
       <w:r>
-        <w:t xml:space="preserve"> models were compared via AIC to select the top model or models. The resulting final model fit was assessed via diagnostic plots (residuals versus fitted, quantile-quantile of random effects, Supporting Information, </w:t>
-      </w:r>
-      <w:r>
-        <w:fldChar w:fldCharType="begin"/>
-      </w:r>
-      <w:r>
-        <w:instrText xml:space="preserve"> ADDIN ZOTERO_ITEM CSL_CITATION {"citationID":"suNnabPj","properties":{"formattedCitation":"(Harrison et al. 2018)","plainCitation":"(Harrison et al. 2018)","dontUpdate":true,"noteIndex":0},"citationItems":[{"id":2215,"uris":["http://zotero.org/users/2170232/items/Y263KQX6"],"uri":["http://zotero.org/users/2170232/items/Y263KQX6"],"itemData":{"id":2215,"type":"article-journal","abstract":"The use of linear mixed effects models (LMMs) is increasingly common in the analysis of biological data. Whilst LMMs offer a flexible approach to modelling a broad range of data types, ecological data are often complex and require complex model structures, and the fitting and interpretation of such models is not always straightforward. The ability to achieve robust biological inference requires that practitioners know how and when to apply these tools. Here, we provide a general overview of current methods for the application of LMMs to biological data, and highlight the typical pitfalls that can be encountered in the statistical modelling process. We tackle several issues regarding methods of model selection, with particular reference to the use of information theory and multi-model inference in ecology. We offer practical solutions and direct the reader to key references that provide further technical detail for those seeking a deeper understanding. This overview should serve as a widely accessible code of best practice for applying LMMs to complex biological problems and model structures, and in doing so improve the robustness of conclusions drawn from studies investigating ecological and evolutionary questions.","container-title":"PeerJ","DOI":"10.7717/peerj.4794","ISSN":"2167-8359","journalAbbreviation":"PeerJ","language":"en","page":"e4794","source":"peerj.com","title":"A brief introduction to mixed effects modelling and multi-model inference in ecology","volume":"6","author":[{"family":"Harrison","given":"Xavier A."},{"family":"Donaldson","given":"Lynda"},{"family":"Correa-Cano","given":"Maria Eugenia"},{"family":"Evans","given":"Julian"},{"family":"Fisher","given":"David N."},{"family":"Goodwin","given":"Cecily E. D."},{"family":"Robinson","given":"Beth S."},{"family":"Hodgson","given":"David J."},{"family":"Inger","given":"Richard"}],"issued":{"date-parts":[["2018",5,23]]}}}],"schema":"https://github.com/citation-style-language/schema/raw/master/csl-citation.json"} </w:instrText>
-      </w:r>
-      <w:r>
-        <w:fldChar w:fldCharType="separate"/>
-      </w:r>
-      <w:r>
-        <w:t>Harrison et al (2018)</w:t>
-      </w:r>
-      <w:r>
-        <w:fldChar w:fldCharType="end"/>
-      </w:r>
-      <w:r>
-        <w:t>).  Marginal (fixed effects only) and conditional (fixed and random effects) pseudo-R</w:t>
-      </w:r>
-      <w:r>
-        <w:rPr>
-          <w:vertAlign w:val="superscript"/>
-        </w:rPr>
-        <w:t>2</w:t>
-      </w:r>
-      <w:r>
-        <w:t xml:space="preserve"> values were calculated based on </w:t>
-      </w:r>
-      <w:r>
-        <w:fldChar w:fldCharType="begin"/>
-      </w:r>
-      <w:r>
-        <w:instrText xml:space="preserve"> ADDIN ZOTERO_ITEM CSL_CITATION {"citationID":"V5omb3jK","properties":{"formattedCitation":"(Nakagawa &amp; Schielzeth 2017)","plainCitation":"(Nakagawa &amp; Schielzeth 2017)","dontUpdate":true,"noteIndex":0},"citationItems":[{"id":2205,"uris":["http://zotero.org/users/2170232/items/NWMA7IIB"],"uri":["http://zotero.org/users/2170232/items/NWMA7IIB"],"itemData":{"id":2205,"type":"article-journal","abstract":"Summary The use of both linear and generalized linear mixed-effects models (LMMs and GLMMs) has become popular not only in social and medical sciences, but also in biological sciences, especially in the field of ecology and evolution. Information criteria, such as Akaike Information Criterion (AIC), are usually presented as model comparison tools for mixed-effects models. The presentation of ?variance explained? (R2) as a relevant summarizing statistic of mixed-effects models, however, is rare, even though R2 is routinely reported for linear models (LMs) and also generalized linear models (GLMs). R2 has the extremely useful property of providing an absolute value for the goodness-of-fit of a model, which cannot be given by the information criteria. As a summary statistic that describes the amount of variance explained, R2 can also be a quantity of biological interest. One reason for the under-appreciation of R2 for mixed-effects models lies in the fact that R2 can be defined in a number of ways. Furthermore, most definitions of R2 for mixed-effects have theoretical problems (e.g. decreased or negative R2 values in larger models) and/or their use is hindered by practical difficulties (e.g. implementation). Here, we make a case for the importance of reporting R2 for mixed-effects models. We first provide the common definitions of R2 for LMs and GLMs and discuss the key problems associated with calculating R2 for mixed-effects models. We then recommend a general and simple method for calculating two types of R2 (marginal and conditional R2) for both LMMs and GLMMs, which are less susceptible to common problems. This method is illustrated by examples and can be widely employed by researchers in any fields of research, regardless of software packages used for fitting mixed-effects models. The proposed method has the potential to facilitate the presentation of R2 for a wide range of circumstances.","container-title":"Methods in Ecology and Evolution","DOI":"10.1111/j.2041-210x.2012.00261.x@10.1111/(ISSN)2041-210X.STATSTOO","ISSN":"2041-210X","journalAbbreviation":"Methods in Ecology and Evolution","page":"133-142","source":"besjournals.onlinelibrary.wiley.com (Atypon)","title":"A general and simple method for obtaining R2 from generalized linear mixed-effects models","author":[{"family":"Nakagawa","given":"Shinichi"},{"family":"Schielzeth","given":"Holger"}],"issued":{"date-parts":[["2017",7,25]]}}}],"schema":"https://github.com/citation-style-language/schema/raw/master/csl-citation.json"} </w:instrText>
-      </w:r>
-      <w:r>
-        <w:fldChar w:fldCharType="separate"/>
-      </w:r>
-      <w:r>
-        <w:t>Nakagawa &amp; Schielzeth (2017)</w:t>
-      </w:r>
-      <w:r>
-        <w:fldChar w:fldCharType="end"/>
-      </w:r>
-      <w:r>
-        <w:t xml:space="preserve"> using the R package ‘MuMIn’ </w:t>
+        <w:t xml:space="preserve"> using the R package ‘</w:t>
+      </w:r>
+      <w:proofErr w:type="spellStart"/>
+      <w:r>
+        <w:t>MuMIn</w:t>
+      </w:r>
+      <w:proofErr w:type="spellEnd"/>
+      <w:r>
+        <w:t xml:space="preserve">’ </w:t>
       </w:r>
       <w:r>
         <w:fldChar w:fldCharType="begin"/>
@@ -775,8 +884,16 @@
         <w:rPr>
           <w:highlight w:val="yellow"/>
         </w:rPr>
-        <w:t>Table Sx</w:t>
-      </w:r>
+        <w:t xml:space="preserve">Table </w:t>
+      </w:r>
+      <w:proofErr w:type="spellStart"/>
+      <w:r>
+        <w:rPr>
+          <w:highlight w:val="yellow"/>
+        </w:rPr>
+        <w:t>Sx</w:t>
+      </w:r>
+      <w:proofErr w:type="spellEnd"/>
       <w:r>
         <w:t>) and model comparison was done using AIC.</w:t>
       </w:r>
@@ -823,7 +940,15 @@
         <w:fldChar w:fldCharType="end"/>
       </w:r>
       <w:r>
-        <w:t xml:space="preserve">. The capital city of Phnom Penh, which is technically a province in itself, was removed prior to clustering because it has extreme values for many of the variables and is thus an outlier that affects the clustering. </w:t>
+        <w:t xml:space="preserve">. The capital city of Phnom Penh, which is technically a </w:t>
+      </w:r>
+      <w:proofErr w:type="gramStart"/>
+      <w:r>
+        <w:t>province in itself, was</w:t>
+      </w:r>
+      <w:proofErr w:type="gramEnd"/>
+      <w:r>
+        <w:t xml:space="preserve"> removed prior to clustering because it has extreme values for many of the variables and is thus an outlier that affects the clustering. </w:t>
       </w:r>
     </w:p>
     <w:p/>
@@ -1394,7 +1519,15 @@
               <w:spacing w:after="160" w:line="259" w:lineRule="auto"/>
             </w:pPr>
             <w:r>
-              <w:t>The primary sector includes agriculture (rice and other crop farming), fishing, livestock farming, forestry, and non-timber forest product collection (Kenessey 1987)</w:t>
+              <w:t>The primary sector includes agriculture (rice and other crop farming), fishing, livestock farming, forestry, and non-timber forest product collection (</w:t>
+            </w:r>
+            <w:proofErr w:type="spellStart"/>
+            <w:r>
+              <w:t>Kenessey</w:t>
+            </w:r>
+            <w:proofErr w:type="spellEnd"/>
+            <w:r>
+              <w:t xml:space="preserve"> 1987)</w:t>
             </w:r>
           </w:p>
         </w:tc>
@@ -1473,7 +1606,23 @@
               <w:spacing w:after="160" w:line="259" w:lineRule="auto"/>
             </w:pPr>
             <w:r>
-              <w:t>The secondary sector includes wood-based production (e.g. furniture), metal- and glass-based production, foodstuff production, plastic- and rubber-based production, textiles production (Kenessey 1987)</w:t>
+              <w:t>The secondary sector includes wood-based production (</w:t>
+            </w:r>
+            <w:proofErr w:type="gramStart"/>
+            <w:r>
+              <w:t>e.g.</w:t>
+            </w:r>
+            <w:proofErr w:type="gramEnd"/>
+            <w:r>
+              <w:t xml:space="preserve"> furniture), metal- and glass-based production, foodstuff production, plastic- and rubber-based production, textiles production (</w:t>
+            </w:r>
+            <w:proofErr w:type="spellStart"/>
+            <w:r>
+              <w:t>Kenessey</w:t>
+            </w:r>
+            <w:proofErr w:type="spellEnd"/>
+            <w:r>
+              <w:t xml:space="preserve"> 1987)</w:t>
             </w:r>
           </w:p>
         </w:tc>
@@ -2223,7 +2372,15 @@
               <w:spacing w:after="160" w:line="259" w:lineRule="auto"/>
             </w:pPr>
             <w:r>
-              <w:t>Mean elevation (masl)</w:t>
+              <w:t>Mean elevation (</w:t>
+            </w:r>
+            <w:proofErr w:type="spellStart"/>
+            <w:r>
+              <w:t>masl</w:t>
+            </w:r>
+            <w:proofErr w:type="spellEnd"/>
+            <w:r>
+              <w:t>)</w:t>
             </w:r>
           </w:p>
         </w:tc>
@@ -2448,7 +2605,15 @@
               <w:spacing w:after="160" w:line="259" w:lineRule="auto"/>
             </w:pPr>
             <w:r>
-              <w:t xml:space="preserve">Binary. 1 = part or all of an economic land concession falls within the boundary of the </w:t>
+              <w:t xml:space="preserve">Binary. 1 = part or </w:t>
+            </w:r>
+            <w:proofErr w:type="gramStart"/>
+            <w:r>
+              <w:t>all of</w:t>
+            </w:r>
+            <w:proofErr w:type="gramEnd"/>
+            <w:r>
+              <w:t xml:space="preserve"> an economic land concession falls within the boundary of the </w:t>
             </w:r>
             <w:r>
               <w:lastRenderedPageBreak/>
@@ -2510,7 +2675,15 @@
               <w:spacing w:after="160" w:line="259" w:lineRule="auto"/>
             </w:pPr>
             <w:r>
-              <w:t>Binary. 1 = part or all of an protected area falls within the boundary of the commune, 0 = no protected area falls within the commune boundary. "Protected area" includes Wildlife Sanctuary, National Park, Protected Landscapes, Multiple-use areas, RAMSAR sites</w:t>
+              <w:t xml:space="preserve">Binary. 1 = part or all of </w:t>
+            </w:r>
+            <w:proofErr w:type="gramStart"/>
+            <w:r>
+              <w:t>an</w:t>
+            </w:r>
+            <w:proofErr w:type="gramEnd"/>
+            <w:r>
+              <w:t xml:space="preserve"> protected area falls within the boundary of the commune, 0 = no protected area falls within the commune boundary. "Protected area" includes Wildlife Sanctuary, National Park, Protected Landscapes, Multiple-use areas, RAMSAR sites</w:t>
             </w:r>
           </w:p>
         </w:tc>
@@ -2748,8 +2921,13 @@
         <w:t xml:space="preserve">(Table 4). These </w:t>
       </w:r>
       <w:r>
-        <w:t xml:space="preserve">effects suggest that remote communes (large distances to provincial capitals) that are centrally located within the country (far away from international borders) are predicted to have high forest cover. Interestingly, although the effects are weak, communes that contain ELCs are predicted to have lower forest cover than those without, and communes with protected areas are predicted to have higher forest cover than those without (Table 4).  </w:t>
-      </w:r>
+        <w:t>effects suggest that remote communes (large distances to provincial capitals) that are centrally located within the country (far away from international borders) are predicted to have high forest cover. Interestingly, although the effects are weak, communes that contain ELCs are predicted to have lower forest cover than those without, and communes with protected areas are predicted to have higher forest cover than those without (Table 4)</w:t>
+      </w:r>
+      <w:proofErr w:type="gramStart"/>
+      <w:r>
+        <w:t xml:space="preserve">.  </w:t>
+      </w:r>
+      <w:proofErr w:type="gramEnd"/>
     </w:p>
     <w:p>
       <w:r>
@@ -3094,6 +3272,7 @@
                 <w:lang w:eastAsia="en-GB"/>
               </w:rPr>
             </w:pPr>
+            <w:proofErr w:type="spellStart"/>
             <w:r>
               <w:rPr>
                 <w:rFonts w:ascii="Calibri" w:eastAsia="Times New Roman" w:hAnsi="Calibri" w:cs="Calibri"/>
@@ -3106,6 +3285,7 @@
               </w:rPr>
               <w:t>Std.Dev</w:t>
             </w:r>
+            <w:proofErr w:type="spellEnd"/>
           </w:p>
         </w:tc>
         <w:tc>
@@ -3224,7 +3404,20 @@
                 <w:szCs w:val="20"/>
                 <w:lang w:eastAsia="en-GB"/>
               </w:rPr>
-              <w:t>Rate ratio</w:t>
+              <w:t xml:space="preserve">Rate </w:t>
+            </w:r>
+            <w:proofErr w:type="spellStart"/>
+            <w:r>
+              <w:rPr>
+                <w:rFonts w:ascii="Calibri" w:eastAsia="Times New Roman" w:hAnsi="Calibri" w:cs="Calibri"/>
+                <w:b/>
+                <w:bCs/>
+                <w:color w:val="000000"/>
+                <w:sz w:val="20"/>
+                <w:szCs w:val="20"/>
+                <w:lang w:eastAsia="en-GB"/>
+              </w:rPr>
+              <w:t>ratio</w:t>
             </w:r>
             <w:r>
               <w:rPr>
@@ -3241,6 +3434,7 @@
               </w:rPr>
               <w:t>a</w:t>
             </w:r>
+            <w:proofErr w:type="spellEnd"/>
           </w:p>
         </w:tc>
       </w:tr>
@@ -5262,7 +5456,29 @@
                 <w:szCs w:val="20"/>
                 <w:lang w:eastAsia="en-GB"/>
               </w:rPr>
-              <w:t>Distance to In'tl border</w:t>
+              <w:t xml:space="preserve">Distance to </w:t>
+            </w:r>
+            <w:proofErr w:type="spellStart"/>
+            <w:r>
+              <w:rPr>
+                <w:rFonts w:ascii="Calibri" w:eastAsia="Times New Roman" w:hAnsi="Calibri" w:cs="Calibri"/>
+                <w:color w:val="000000"/>
+                <w:sz w:val="20"/>
+                <w:szCs w:val="20"/>
+                <w:lang w:eastAsia="en-GB"/>
+              </w:rPr>
+              <w:t>In'tl</w:t>
+            </w:r>
+            <w:proofErr w:type="spellEnd"/>
+            <w:r>
+              <w:rPr>
+                <w:rFonts w:ascii="Calibri" w:eastAsia="Times New Roman" w:hAnsi="Calibri" w:cs="Calibri"/>
+                <w:color w:val="000000"/>
+                <w:sz w:val="20"/>
+                <w:szCs w:val="20"/>
+                <w:lang w:eastAsia="en-GB"/>
+              </w:rPr>
+              <w:t xml:space="preserve"> border</w:t>
             </w:r>
           </w:p>
         </w:tc>
@@ -8156,7 +8372,29 @@
                 <w:szCs w:val="20"/>
                 <w:lang w:eastAsia="en-GB"/>
               </w:rPr>
-              <w:t>Distance to Prov capital (low)</w:t>
+              <w:t xml:space="preserve">Distance to </w:t>
+            </w:r>
+            <w:proofErr w:type="spellStart"/>
+            <w:r>
+              <w:rPr>
+                <w:rFonts w:ascii="Calibri" w:eastAsia="Times New Roman" w:hAnsi="Calibri" w:cs="Calibri"/>
+                <w:color w:val="000000"/>
+                <w:sz w:val="20"/>
+                <w:szCs w:val="20"/>
+                <w:lang w:eastAsia="en-GB"/>
+              </w:rPr>
+              <w:t>Prov</w:t>
+            </w:r>
+            <w:proofErr w:type="spellEnd"/>
+            <w:r>
+              <w:rPr>
+                <w:rFonts w:ascii="Calibri" w:eastAsia="Times New Roman" w:hAnsi="Calibri" w:cs="Calibri"/>
+                <w:color w:val="000000"/>
+                <w:sz w:val="20"/>
+                <w:szCs w:val="20"/>
+                <w:lang w:eastAsia="en-GB"/>
+              </w:rPr>
+              <w:t xml:space="preserve"> capital (low)</w:t>
             </w:r>
           </w:p>
         </w:tc>
@@ -8851,7 +9089,7 @@
                     </pic:cNvPicPr>
                   </pic:nvPicPr>
                   <pic:blipFill>
-                    <a:blip r:embed="rId9" cstate="print">
+                    <a:blip r:embed="rId10" cstate="print">
                       <a:extLst>
                         <a:ext uri="{28A0092B-C50C-407E-A947-70E740481C1C}">
                           <a14:useLocalDpi xmlns:a14="http://schemas.microsoft.com/office/drawing/2010/main" val="0"/>
@@ -9638,7 +9876,27 @@
           <w:sz w:val="20"/>
           <w:szCs w:val="20"/>
         </w:rPr>
-        <w:t xml:space="preserve"> The upper white polygon is the Tonle Sap lake, and the lower white polygon is the city of Phnom Penh, both of which were excluded from the analysis.</w:t>
+        <w:t xml:space="preserve"> The upper white polygon is the Tonle </w:t>
+      </w:r>
+      <w:proofErr w:type="gramStart"/>
+      <w:r>
+        <w:rPr>
+          <w:b/>
+          <w:bCs/>
+          <w:sz w:val="20"/>
+          <w:szCs w:val="20"/>
+        </w:rPr>
+        <w:t>Sap lake</w:t>
+      </w:r>
+      <w:proofErr w:type="gramEnd"/>
+      <w:r>
+        <w:rPr>
+          <w:b/>
+          <w:bCs/>
+          <w:sz w:val="20"/>
+          <w:szCs w:val="20"/>
+        </w:rPr>
+        <w:t>, and the lower white polygon is the city of Phnom Penh, both of which were excluded from the analysis.</w:t>
       </w:r>
     </w:p>
     <w:p/>
@@ -9738,7 +9996,269 @@
           <w:sz w:val="20"/>
           <w:szCs w:val="20"/>
         </w:rPr>
-        <w:t xml:space="preserve">. Heatmap showing the variable values for each cluster. Variables were categorised as “v.low” if the mean (across provinces within that cluster) was below the 25% quantile for that variable across the whole country, “low” if the mean was above 25 and below 50%, “high” if the mean was above 50% but below 75%, and “v.high” if the mean was above the 75% quantile. Pax_migt_out = numbers of out-migrants, Pax_migt_in = numbers of in-migrants, land_confl = number of land conflicts, crim_case = criminal cases per capita, KM_Comm = distance to commune office, garbage = proportion of families with access to waste collection, dist_school = distance to nearest school, pig_fam = proportion of families who keep pigs, Les1_R_Land = proportion of families with no rice land, propSecSec = proportion of adults employed in the secondary sector, propPrimSec = proportion of adults employed in the primary sector, M6_24_sch = proportion of males aged 6-24 in education, prop_ind = proportion of the population that is indigenous, pop_den = population density. </w:t>
+        <w:t>. Heatmap showing the variable values for each cluster. Variables were categorised as “</w:t>
+      </w:r>
+      <w:proofErr w:type="spellStart"/>
+      <w:r>
+        <w:rPr>
+          <w:b/>
+          <w:bCs/>
+          <w:sz w:val="20"/>
+          <w:szCs w:val="20"/>
+        </w:rPr>
+        <w:t>v.low</w:t>
+      </w:r>
+      <w:proofErr w:type="spellEnd"/>
+      <w:r>
+        <w:rPr>
+          <w:b/>
+          <w:bCs/>
+          <w:sz w:val="20"/>
+          <w:szCs w:val="20"/>
+        </w:rPr>
+        <w:t>” if the mean (across provinces within that cluster) was below the 25% quantile for that variable across the whole country, “low” if the mean was above 25 and below 50%, “high” if the mean was above 50% but below 75%, and “</w:t>
+      </w:r>
+      <w:proofErr w:type="spellStart"/>
+      <w:proofErr w:type="gramStart"/>
+      <w:r>
+        <w:rPr>
+          <w:b/>
+          <w:bCs/>
+          <w:sz w:val="20"/>
+          <w:szCs w:val="20"/>
+        </w:rPr>
+        <w:t>v.high</w:t>
+      </w:r>
+      <w:proofErr w:type="spellEnd"/>
+      <w:proofErr w:type="gramEnd"/>
+      <w:r>
+        <w:rPr>
+          <w:b/>
+          <w:bCs/>
+          <w:sz w:val="20"/>
+          <w:szCs w:val="20"/>
+        </w:rPr>
+        <w:t xml:space="preserve">” if the mean was above the 75% quantile. </w:t>
+      </w:r>
+      <w:proofErr w:type="spellStart"/>
+      <w:r>
+        <w:rPr>
+          <w:b/>
+          <w:bCs/>
+          <w:sz w:val="20"/>
+          <w:szCs w:val="20"/>
+        </w:rPr>
+        <w:t>Pax_migt_out</w:t>
+      </w:r>
+      <w:proofErr w:type="spellEnd"/>
+      <w:r>
+        <w:rPr>
+          <w:b/>
+          <w:bCs/>
+          <w:sz w:val="20"/>
+          <w:szCs w:val="20"/>
+        </w:rPr>
+        <w:t xml:space="preserve"> = numbers of out-migrants, </w:t>
+      </w:r>
+      <w:proofErr w:type="spellStart"/>
+      <w:r>
+        <w:rPr>
+          <w:b/>
+          <w:bCs/>
+          <w:sz w:val="20"/>
+          <w:szCs w:val="20"/>
+        </w:rPr>
+        <w:t>Pax_migt_in</w:t>
+      </w:r>
+      <w:proofErr w:type="spellEnd"/>
+      <w:r>
+        <w:rPr>
+          <w:b/>
+          <w:bCs/>
+          <w:sz w:val="20"/>
+          <w:szCs w:val="20"/>
+        </w:rPr>
+        <w:t xml:space="preserve"> = numbers of in-migrants, </w:t>
+      </w:r>
+      <w:proofErr w:type="spellStart"/>
+      <w:r>
+        <w:rPr>
+          <w:b/>
+          <w:bCs/>
+          <w:sz w:val="20"/>
+          <w:szCs w:val="20"/>
+        </w:rPr>
+        <w:t>land_confl</w:t>
+      </w:r>
+      <w:proofErr w:type="spellEnd"/>
+      <w:r>
+        <w:rPr>
+          <w:b/>
+          <w:bCs/>
+          <w:sz w:val="20"/>
+          <w:szCs w:val="20"/>
+        </w:rPr>
+        <w:t xml:space="preserve"> = number of land conflicts, </w:t>
+      </w:r>
+      <w:proofErr w:type="spellStart"/>
+      <w:r>
+        <w:rPr>
+          <w:b/>
+          <w:bCs/>
+          <w:sz w:val="20"/>
+          <w:szCs w:val="20"/>
+        </w:rPr>
+        <w:t>crim_case</w:t>
+      </w:r>
+      <w:proofErr w:type="spellEnd"/>
+      <w:r>
+        <w:rPr>
+          <w:b/>
+          <w:bCs/>
+          <w:sz w:val="20"/>
+          <w:szCs w:val="20"/>
+        </w:rPr>
+        <w:t xml:space="preserve"> = criminal cases per capita, </w:t>
+      </w:r>
+      <w:proofErr w:type="spellStart"/>
+      <w:r>
+        <w:rPr>
+          <w:b/>
+          <w:bCs/>
+          <w:sz w:val="20"/>
+          <w:szCs w:val="20"/>
+        </w:rPr>
+        <w:t>KM_Comm</w:t>
+      </w:r>
+      <w:proofErr w:type="spellEnd"/>
+      <w:r>
+        <w:rPr>
+          <w:b/>
+          <w:bCs/>
+          <w:sz w:val="20"/>
+          <w:szCs w:val="20"/>
+        </w:rPr>
+        <w:t xml:space="preserve"> = distance to commune office, garbage = proportion of families with access to waste collection, </w:t>
+      </w:r>
+      <w:proofErr w:type="spellStart"/>
+      <w:r>
+        <w:rPr>
+          <w:b/>
+          <w:bCs/>
+          <w:sz w:val="20"/>
+          <w:szCs w:val="20"/>
+        </w:rPr>
+        <w:t>dist_school</w:t>
+      </w:r>
+      <w:proofErr w:type="spellEnd"/>
+      <w:r>
+        <w:rPr>
+          <w:b/>
+          <w:bCs/>
+          <w:sz w:val="20"/>
+          <w:szCs w:val="20"/>
+        </w:rPr>
+        <w:t xml:space="preserve"> = distance to nearest school, </w:t>
+      </w:r>
+      <w:proofErr w:type="spellStart"/>
+      <w:r>
+        <w:rPr>
+          <w:b/>
+          <w:bCs/>
+          <w:sz w:val="20"/>
+          <w:szCs w:val="20"/>
+        </w:rPr>
+        <w:t>pig_fam</w:t>
+      </w:r>
+      <w:proofErr w:type="spellEnd"/>
+      <w:r>
+        <w:rPr>
+          <w:b/>
+          <w:bCs/>
+          <w:sz w:val="20"/>
+          <w:szCs w:val="20"/>
+        </w:rPr>
+        <w:t xml:space="preserve"> = proportion of families who keep pigs, Les1_R_Land = proportion of families with no rice land, </w:t>
+      </w:r>
+      <w:proofErr w:type="spellStart"/>
+      <w:r>
+        <w:rPr>
+          <w:b/>
+          <w:bCs/>
+          <w:sz w:val="20"/>
+          <w:szCs w:val="20"/>
+        </w:rPr>
+        <w:t>propSecSec</w:t>
+      </w:r>
+      <w:proofErr w:type="spellEnd"/>
+      <w:r>
+        <w:rPr>
+          <w:b/>
+          <w:bCs/>
+          <w:sz w:val="20"/>
+          <w:szCs w:val="20"/>
+        </w:rPr>
+        <w:t xml:space="preserve"> = proportion of adults employed in the secondary sector, </w:t>
+      </w:r>
+      <w:proofErr w:type="spellStart"/>
+      <w:r>
+        <w:rPr>
+          <w:b/>
+          <w:bCs/>
+          <w:sz w:val="20"/>
+          <w:szCs w:val="20"/>
+        </w:rPr>
+        <w:t>propPrimSec</w:t>
+      </w:r>
+      <w:proofErr w:type="spellEnd"/>
+      <w:r>
+        <w:rPr>
+          <w:b/>
+          <w:bCs/>
+          <w:sz w:val="20"/>
+          <w:szCs w:val="20"/>
+        </w:rPr>
+        <w:t xml:space="preserve"> = proportion of adults employed in the primary sector, M6_24_sch = proportion of males aged 6-24 in education, </w:t>
+      </w:r>
+      <w:proofErr w:type="spellStart"/>
+      <w:r>
+        <w:rPr>
+          <w:b/>
+          <w:bCs/>
+          <w:sz w:val="20"/>
+          <w:szCs w:val="20"/>
+        </w:rPr>
+        <w:t>prop_ind</w:t>
+      </w:r>
+      <w:proofErr w:type="spellEnd"/>
+      <w:r>
+        <w:rPr>
+          <w:b/>
+          <w:bCs/>
+          <w:sz w:val="20"/>
+          <w:szCs w:val="20"/>
+        </w:rPr>
+        <w:t xml:space="preserve"> = proportion of the population that is indigenous, </w:t>
+      </w:r>
+      <w:proofErr w:type="spellStart"/>
+      <w:r>
+        <w:rPr>
+          <w:b/>
+          <w:bCs/>
+          <w:sz w:val="20"/>
+          <w:szCs w:val="20"/>
+        </w:rPr>
+        <w:t>pop_den</w:t>
+      </w:r>
+      <w:proofErr w:type="spellEnd"/>
+      <w:r>
+        <w:rPr>
+          <w:b/>
+          <w:bCs/>
+          <w:sz w:val="20"/>
+          <w:szCs w:val="20"/>
+        </w:rPr>
+        <w:t xml:space="preserve"> = population density. </w:t>
       </w:r>
     </w:p>
     <w:p>
@@ -10011,7 +10531,27 @@
           <w:sz w:val="20"/>
           <w:szCs w:val="20"/>
         </w:rPr>
-        <w:t xml:space="preserve"> = mean elevation (masl), </w:t>
+        <w:t xml:space="preserve"> = mean elevation (</w:t>
+      </w:r>
+      <w:proofErr w:type="spellStart"/>
+      <w:r>
+        <w:rPr>
+          <w:b/>
+          <w:bCs/>
+          <w:sz w:val="20"/>
+          <w:szCs w:val="20"/>
+        </w:rPr>
+        <w:t>masl</w:t>
+      </w:r>
+      <w:proofErr w:type="spellEnd"/>
+      <w:r>
+        <w:rPr>
+          <w:b/>
+          <w:bCs/>
+          <w:sz w:val="20"/>
+          <w:szCs w:val="20"/>
+        </w:rPr>
+        <w:t xml:space="preserve">), </w:t>
       </w:r>
       <w:r>
         <w:rPr>
@@ -10051,7 +10591,27 @@
           <w:sz w:val="20"/>
           <w:szCs w:val="20"/>
         </w:rPr>
-        <w:t xml:space="preserve"> = mean distance to a provincial capital.  Boxplots show the median (centre line within boxes), 25 and 75% percentiles (box edges), and minimum and maximum values (upper and lower whiskers, not exceeding 1.5 </w:t>
+        <w:t xml:space="preserve"> = mean distance to a provincial capital</w:t>
+      </w:r>
+      <w:proofErr w:type="gramStart"/>
+      <w:r>
+        <w:rPr>
+          <w:b/>
+          <w:bCs/>
+          <w:sz w:val="20"/>
+          <w:szCs w:val="20"/>
+        </w:rPr>
+        <w:t xml:space="preserve">.  </w:t>
+      </w:r>
+      <w:proofErr w:type="gramEnd"/>
+      <w:r>
+        <w:rPr>
+          <w:b/>
+          <w:bCs/>
+          <w:sz w:val="20"/>
+          <w:szCs w:val="20"/>
+        </w:rPr>
+        <w:t xml:space="preserve">Boxplots show the median (centre line within boxes), 25 and 75% percentiles (box edges), and minimum and maximum values (upper and lower whiskers, not exceeding 1.5 </w:t>
       </w:r>
       <w:r>
         <w:rPr>
@@ -10239,13 +10799,31 @@
                 <w:szCs w:val="20"/>
               </w:rPr>
             </w:pPr>
-            <w:r>
-              <w:rPr>
-                <w:sz w:val="20"/>
-                <w:szCs w:val="20"/>
-              </w:rPr>
-              <w:t>Mondulkiri, Ratanikiri</w:t>
-            </w:r>
+            <w:proofErr w:type="spellStart"/>
+            <w:r>
+              <w:rPr>
+                <w:sz w:val="20"/>
+                <w:szCs w:val="20"/>
+              </w:rPr>
+              <w:t>Mondulkiri</w:t>
+            </w:r>
+            <w:proofErr w:type="spellEnd"/>
+            <w:r>
+              <w:rPr>
+                <w:sz w:val="20"/>
+                <w:szCs w:val="20"/>
+              </w:rPr>
+              <w:t xml:space="preserve">, </w:t>
+            </w:r>
+            <w:proofErr w:type="spellStart"/>
+            <w:r>
+              <w:rPr>
+                <w:sz w:val="20"/>
+                <w:szCs w:val="20"/>
+              </w:rPr>
+              <w:t>Ratanikiri</w:t>
+            </w:r>
+            <w:proofErr w:type="spellEnd"/>
           </w:p>
         </w:tc>
         <w:tc>
@@ -10301,6 +10879,7 @@
                 <w:szCs w:val="20"/>
               </w:rPr>
             </w:pPr>
+            <w:proofErr w:type="spellStart"/>
             <w:r>
               <w:rPr>
                 <w:sz w:val="20"/>
@@ -10308,6 +10887,7 @@
               </w:rPr>
               <w:t>Pailin</w:t>
             </w:r>
+            <w:proofErr w:type="spellEnd"/>
           </w:p>
         </w:tc>
         <w:tc>
@@ -10450,7 +11030,23 @@
                 <w:sz w:val="20"/>
                 <w:szCs w:val="20"/>
               </w:rPr>
-              <w:t>Large provinces with low elevations. Very high population density and very low proportion of indigenous people. Very high levels of education, and relatively low proportion of workers in the primary and secondary sectors (suggesting higher proportions in the other sectors e.g., tertiary). High proportion of people with no farmland, and low levels of livestock ownership (suggesting very urban).  Low access to services, but this may be explained by the mean size of the provinces in this cluster (there is high access to garbage collection). Low crime per capita, but very high migration and very high rates of land conflict</w:t>
+              <w:t>Large provinces with low elevations. Very high population density and very low proportion of indigenous people. Very high levels of education, and relatively low proportion of workers in the primary and secondary sectors (suggesting higher proportions in the other sectors e.g., tertiary). High proportion of people with no farmland, and low levels of livestock ownership (suggesting very urban)</w:t>
+            </w:r>
+            <w:proofErr w:type="gramStart"/>
+            <w:r>
+              <w:rPr>
+                <w:sz w:val="20"/>
+                <w:szCs w:val="20"/>
+              </w:rPr>
+              <w:t xml:space="preserve">.  </w:t>
+            </w:r>
+            <w:proofErr w:type="gramEnd"/>
+            <w:r>
+              <w:rPr>
+                <w:sz w:val="20"/>
+                <w:szCs w:val="20"/>
+              </w:rPr>
+              <w:t>Low access to services, but this may be explained by the mean size of the provinces in this cluster (there is high access to garbage collection). Low crime per capita, but very high migration and very high rates of land conflict</w:t>
             </w:r>
           </w:p>
         </w:tc>
@@ -10492,8 +11088,177 @@
                 <w:sz w:val="20"/>
                 <w:szCs w:val="20"/>
               </w:rPr>
-              <w:t>Kampong Chhnang, Kampong Speu, Kampong Thom, Kampot, Kep, Koh Kong, Kracheh, Otdar Meanchey, Preah Sihanouk, Preah Vihear, Pursat, Siem Reap, Stung Treng, Svay Rieng</w:t>
-            </w:r>
+              <w:t xml:space="preserve">Kampong Chhnang, Kampong </w:t>
+            </w:r>
+            <w:proofErr w:type="spellStart"/>
+            <w:r>
+              <w:rPr>
+                <w:sz w:val="20"/>
+                <w:szCs w:val="20"/>
+              </w:rPr>
+              <w:t>Speu</w:t>
+            </w:r>
+            <w:proofErr w:type="spellEnd"/>
+            <w:r>
+              <w:rPr>
+                <w:sz w:val="20"/>
+                <w:szCs w:val="20"/>
+              </w:rPr>
+              <w:t xml:space="preserve">, Kampong Thom, </w:t>
+            </w:r>
+            <w:proofErr w:type="spellStart"/>
+            <w:r>
+              <w:rPr>
+                <w:sz w:val="20"/>
+                <w:szCs w:val="20"/>
+              </w:rPr>
+              <w:t>Kampot</w:t>
+            </w:r>
+            <w:proofErr w:type="spellEnd"/>
+            <w:r>
+              <w:rPr>
+                <w:sz w:val="20"/>
+                <w:szCs w:val="20"/>
+              </w:rPr>
+              <w:t xml:space="preserve">, </w:t>
+            </w:r>
+            <w:proofErr w:type="spellStart"/>
+            <w:r>
+              <w:rPr>
+                <w:sz w:val="20"/>
+                <w:szCs w:val="20"/>
+              </w:rPr>
+              <w:t>Kep</w:t>
+            </w:r>
+            <w:proofErr w:type="spellEnd"/>
+            <w:r>
+              <w:rPr>
+                <w:sz w:val="20"/>
+                <w:szCs w:val="20"/>
+              </w:rPr>
+              <w:t xml:space="preserve">, Koh Kong, </w:t>
+            </w:r>
+            <w:proofErr w:type="spellStart"/>
+            <w:r>
+              <w:rPr>
+                <w:sz w:val="20"/>
+                <w:szCs w:val="20"/>
+              </w:rPr>
+              <w:t>Kracheh</w:t>
+            </w:r>
+            <w:proofErr w:type="spellEnd"/>
+            <w:r>
+              <w:rPr>
+                <w:sz w:val="20"/>
+                <w:szCs w:val="20"/>
+              </w:rPr>
+              <w:t xml:space="preserve">, </w:t>
+            </w:r>
+            <w:proofErr w:type="spellStart"/>
+            <w:r>
+              <w:rPr>
+                <w:sz w:val="20"/>
+                <w:szCs w:val="20"/>
+              </w:rPr>
+              <w:t>Otdar</w:t>
+            </w:r>
+            <w:proofErr w:type="spellEnd"/>
+            <w:r>
+              <w:rPr>
+                <w:sz w:val="20"/>
+                <w:szCs w:val="20"/>
+              </w:rPr>
+              <w:t xml:space="preserve"> Meanchey, Preah Sihanouk, Preah </w:t>
+            </w:r>
+            <w:proofErr w:type="spellStart"/>
+            <w:r>
+              <w:rPr>
+                <w:sz w:val="20"/>
+                <w:szCs w:val="20"/>
+              </w:rPr>
+              <w:t>Vihear</w:t>
+            </w:r>
+            <w:proofErr w:type="spellEnd"/>
+            <w:r>
+              <w:rPr>
+                <w:sz w:val="20"/>
+                <w:szCs w:val="20"/>
+              </w:rPr>
+              <w:t xml:space="preserve">, </w:t>
+            </w:r>
+            <w:proofErr w:type="spellStart"/>
+            <w:r>
+              <w:rPr>
+                <w:sz w:val="20"/>
+                <w:szCs w:val="20"/>
+              </w:rPr>
+              <w:t>Pursat</w:t>
+            </w:r>
+            <w:proofErr w:type="spellEnd"/>
+            <w:r>
+              <w:rPr>
+                <w:sz w:val="20"/>
+                <w:szCs w:val="20"/>
+              </w:rPr>
+              <w:t xml:space="preserve">, </w:t>
+            </w:r>
+            <w:proofErr w:type="spellStart"/>
+            <w:r>
+              <w:rPr>
+                <w:sz w:val="20"/>
+                <w:szCs w:val="20"/>
+              </w:rPr>
+              <w:t>Siem</w:t>
+            </w:r>
+            <w:proofErr w:type="spellEnd"/>
+            <w:r>
+              <w:rPr>
+                <w:sz w:val="20"/>
+                <w:szCs w:val="20"/>
+              </w:rPr>
+              <w:t xml:space="preserve"> Reap, Stung </w:t>
+            </w:r>
+            <w:proofErr w:type="spellStart"/>
+            <w:r>
+              <w:rPr>
+                <w:sz w:val="20"/>
+                <w:szCs w:val="20"/>
+              </w:rPr>
+              <w:t>Treng</w:t>
+            </w:r>
+            <w:proofErr w:type="spellEnd"/>
+            <w:r>
+              <w:rPr>
+                <w:sz w:val="20"/>
+                <w:szCs w:val="20"/>
+              </w:rPr>
+              <w:t xml:space="preserve">, </w:t>
+            </w:r>
+            <w:proofErr w:type="spellStart"/>
+            <w:r>
+              <w:rPr>
+                <w:sz w:val="20"/>
+                <w:szCs w:val="20"/>
+              </w:rPr>
+              <w:t>Svay</w:t>
+            </w:r>
+            <w:proofErr w:type="spellEnd"/>
+            <w:r>
+              <w:rPr>
+                <w:sz w:val="20"/>
+                <w:szCs w:val="20"/>
+              </w:rPr>
+              <w:t xml:space="preserve"> </w:t>
+            </w:r>
+            <w:proofErr w:type="spellStart"/>
+            <w:r>
+              <w:rPr>
+                <w:sz w:val="20"/>
+                <w:szCs w:val="20"/>
+              </w:rPr>
+              <w:t>Rieng</w:t>
+            </w:r>
+            <w:proofErr w:type="spellEnd"/>
           </w:p>
         </w:tc>
         <w:tc>
@@ -10632,6 +11397,7 @@
 
 <file path=word/commentsExtensible.xml><?xml version="1.0" encoding="utf-8"?>
 <w16cex:commentsExtensible xmlns:wpc="http://schemas.microsoft.com/office/word/2010/wordprocessingCanvas" xmlns:cx="http://schemas.microsoft.com/office/drawing/2014/chartex" xmlns:cx1="http://schemas.microsoft.com/office/drawing/2015/9/8/chartex" xmlns:cx2="http://schemas.microsoft.com/office/drawing/2015/10/21/chartex" xmlns:cx3="http://schemas.microsoft.com/office/drawing/2016/5/9/chartex" xmlns:cx4="http://schemas.microsoft.com/office/drawing/2016/5/10/chartex" xmlns:cx5="http://schemas.microsoft.com/office/drawing/2016/5/11/chartex" xmlns:cx6="http://schemas.microsoft.com/office/drawing/2016/5/12/chartex" xmlns:cx7="http://schemas.microsoft.com/office/drawing/2016/5/13/chartex" xmlns:cx8="http://schemas.microsoft.com/office/drawing/2016/5/14/chartex" xmlns:mc="http://schemas.openxmlformats.org/markup-compatibility/2006" xmlns:aink="http://schemas.microsoft.com/office/drawing/2016/ink" xmlns:am3d="http://schemas.microsoft.com/office/drawing/2017/model3d" xmlns:o="urn:schemas-microsoft-com:office:office" xmlns:r="http://schemas.openxmlformats.org/officeDocument/2006/relationships" xmlns:m="http://schemas.openxmlformats.org/officeDocument/2006/math" xmlns:v="urn:schemas-microsoft-com:vml" xmlns:wp14="http://schemas.microsoft.com/office/word/2010/wordprocessingDrawing" xmlns:wp="http://schemas.openxmlformats.org/drawingml/2006/wordprocessingDrawing" xmlns:w10="urn:schemas-microsoft-com:office:word" xmlns:w="http://schemas.openxmlformats.org/wordprocessingml/2006/main" xmlns:w14="http://schemas.microsoft.com/office/word/2010/wordml" xmlns:w15="http://schemas.microsoft.com/office/word/2012/wordml" xmlns:w16cex="http://schemas.microsoft.com/office/word/2018/wordml/cex" xmlns:w16cid="http://schemas.microsoft.com/office/word/2016/wordml/cid" xmlns:w16="http://schemas.microsoft.com/office/word/2018/wordml" xmlns:w16sdtdh="http://schemas.microsoft.com/office/word/2020/wordml/sdtdatahash" xmlns:w16se="http://schemas.microsoft.com/office/word/2015/wordml/symex" xmlns:wpg="http://schemas.microsoft.com/office/word/2010/wordprocessingGroup" xmlns:wpi="http://schemas.microsoft.com/office/word/2010/wordprocessingInk" xmlns:wne="http://schemas.microsoft.com/office/word/2006/wordml" xmlns:wps="http://schemas.microsoft.com/office/word/2010/wordprocessingShape" mc:Ignorable="w14 w15 w16se w16cid w16 w16cex w16sdtdh wp14">
+  <w16cex:commentExtensible w16cex:durableId="2522DFF1" w16cex:dateUtc="2021-09-23T19:29:00Z"/>
   <w16cex:commentExtensible w16cex:durableId="24A542F3" w16cex:dateUtc="2021-07-23T12:30:00Z"/>
   <w16cex:commentExtensible w16cex:durableId="252509C9" w16cex:dateUtc="2021-10-28T10:36:00Z"/>
 </w16cex:commentsExtensible>

</xml_diff>

<commit_message>
Methods & results edited based on PM and JM
</commit_message>
<xml_diff>
--- a/Write_up/Chapter_2_full_draft_v0.docx
+++ b/Write_up/Chapter_2_full_draft_v0.docx
@@ -205,35 +205,7 @@
         <w:rPr>
           <w:rFonts w:ascii="Calibri" w:hAnsi="Calibri" w:cs="Calibri"/>
         </w:rPr>
-        <w:t xml:space="preserve">(Geist &amp; </w:t>
-      </w:r>
-      <w:proofErr w:type="spellStart"/>
-      <w:r>
-        <w:rPr>
-          <w:rFonts w:ascii="Calibri" w:hAnsi="Calibri" w:cs="Calibri"/>
-        </w:rPr>
-        <w:t>Lambin</w:t>
-      </w:r>
-      <w:proofErr w:type="spellEnd"/>
-      <w:r>
-        <w:rPr>
-          <w:rFonts w:ascii="Calibri" w:hAnsi="Calibri" w:cs="Calibri"/>
-        </w:rPr>
-        <w:t xml:space="preserve"> 2002; </w:t>
-      </w:r>
-      <w:proofErr w:type="spellStart"/>
-      <w:r>
-        <w:rPr>
-          <w:rFonts w:ascii="Calibri" w:hAnsi="Calibri" w:cs="Calibri"/>
-        </w:rPr>
-        <w:t>Khuc</w:t>
-      </w:r>
-      <w:proofErr w:type="spellEnd"/>
-      <w:r>
-        <w:rPr>
-          <w:rFonts w:ascii="Calibri" w:hAnsi="Calibri" w:cs="Calibri"/>
-        </w:rPr>
-        <w:t xml:space="preserve"> et al. 2018)</w:t>
+        <w:t>(Geist &amp; Lambin 2002; Khuc et al. 2018)</w:t>
       </w:r>
       <w:r>
         <w:fldChar w:fldCharType="end"/>
@@ -316,39 +288,127 @@
         <w:rPr>
           <w:rFonts w:ascii="Calibri" w:hAnsi="Calibri" w:cs="Calibri"/>
         </w:rPr>
-        <w:t xml:space="preserve">(Van Den Hoek et al. 2014; </w:t>
-      </w:r>
-      <w:proofErr w:type="spellStart"/>
+        <w:t>(Van Den Hoek et al. 2014; Gatto et al. 2015)</w:t>
+      </w:r>
+      <w:r>
+        <w:fldChar w:fldCharType="end"/>
+      </w:r>
+      <w:r>
+        <w:t>.</w:t>
+      </w:r>
+      <w:r>
+        <w:t xml:space="preserve"> </w:t>
+      </w:r>
+      <w:r>
+        <w:t xml:space="preserve">Poverty was once believed to be the single most important socioeconomic driver of deforestation </w:t>
+      </w:r>
+      <w:r>
+        <w:fldChar w:fldCharType="begin"/>
+      </w:r>
+      <w:r>
+        <w:instrText xml:space="preserve"> ADDIN ZOTERO_ITEM CSL_CITATION {"citationID":"gg1hLWw4","properties":{"formattedCitation":"(Lomborg 2001)","plainCitation":"(Lomborg 2001)","noteIndex":0},"citationItems":[{"id":2955,"uris":["http://zotero.org/users/2170232/items/68NLRKFV"],"uri":["http://zotero.org/users/2170232/items/68NLRKFV"],"itemData":{"id":2955,"type":"book","abstract":"Bjørn Lomborg, a former member of Greenpeace, challenges widely held beliefs that the world environmental situation is getting worse and worse in his new book, The Skeptical Environmentalist. Using statistical information from internationally recognized research institutes, Lomborg systematically examines a range of major environmental issues that feature prominently in headline news around the world, including pollution, biodiversity, fear of chemicals, and the greenhouse effect, and documents that the world has actually improved. He supports his arguments with over 2500 footnotes, allowing readers to check his sources. Lomborg criticizes the way many environmental organizations make selective and misleading use of scientific evidence and argues that we are making decisions about the use of our limited resources based on inaccurate or incomplete information. Concluding that there are more reasons for optimism than pessimism, he stresses the need for clear-headed prioritization of resources to tackle real, not imagined, problems. The Skeptical Environmentalist offers readers a non-partisan evaluation that serves as a useful corrective to the more alarmist accounts favored by campaign groups and the media. Bjørn Lomborg is an associate professor of statistics in the Department of Political Science at the University of Aarhus. When he started to investigate the statistics behind the current gloomy view of the environment, he was genuinely surprised. He published four lengthy articles in the leading Danish newspaper, including statistics documenting an ever-improving world, and unleashed the biggest post-war debate with more than 400 articles in all the major papers. Since then, Lomborg has been a frequent participant in the European debate on environmentalism on television, radio, and in newspapers.","ISBN":"978-0-521-01068-9","language":"en","note":"Google-Books-ID: JuLko8USApwC","number-of-pages":"546","publisher":"Cambridge University Press","source":"Google Books","title":"The Skeptical Environmentalist: Measuring the Real State of the World","title-short":"The Skeptical Environmentalist","author":[{"family":"Lomborg","given":"Bjørn"}],"issued":{"date-parts":[["2001"]]}}}],"schema":"https://github.com/citation-style-language/schema/raw/master/csl-citation.json"} </w:instrText>
+      </w:r>
+      <w:r>
+        <w:fldChar w:fldCharType="separate"/>
+      </w:r>
       <w:r>
         <w:rPr>
           <w:rFonts w:ascii="Calibri" w:hAnsi="Calibri" w:cs="Calibri"/>
         </w:rPr>
-        <w:t>Gatto</w:t>
-      </w:r>
-      <w:proofErr w:type="spellEnd"/>
+        <w:t>(</w:t>
+      </w:r>
       <w:r>
         <w:rPr>
           <w:rFonts w:ascii="Calibri" w:hAnsi="Calibri" w:cs="Calibri"/>
         </w:rPr>
-        <w:t xml:space="preserve"> et al. 2015)</w:t>
+        <w:t xml:space="preserve">e.g., </w:t>
+      </w:r>
+      <w:r>
+        <w:rPr>
+          <w:rFonts w:ascii="Calibri" w:hAnsi="Calibri" w:cs="Calibri"/>
+        </w:rPr>
+        <w:t>Lomborg 2001)</w:t>
       </w:r>
       <w:r>
         <w:fldChar w:fldCharType="end"/>
       </w:r>
       <w:r>
-        <w:t>.</w:t>
+        <w:t xml:space="preserve">, although more recent research has added significant nuance to this argument </w:t>
+      </w:r>
+      <w:r>
+        <w:fldChar w:fldCharType="begin"/>
+      </w:r>
+      <w:r>
+        <w:instrText xml:space="preserve"> ADDIN ZOTERO_ITEM CSL_CITATION {"citationID":"CSfOEerN","properties":{"formattedCitation":"(Geist &amp; Lambin 2003)","plainCitation":"(Geist &amp; Lambin 2003)","noteIndex":0},"citationItems":[{"id":2941,"uris":["http://zotero.org/users/2170232/items/PAZIGWER"],"uri":["http://zotero.org/users/2170232/items/PAZIGWER"],"itemData":{"id":2941,"type":"article-journal","container-title":"The International Forestry Review","ISSN":"1465-5489","issue":"1","note":"publisher: Commonwealth Forestry Association","page":"64-67","source":"JSTOR","title":"Is poverty the cause of tropical deforestation?","volume":"5","author":[{"family":"Geist","given":"H."},{"family":"Lambin","given":"E."}],"issued":{"date-parts":[["2003"]]}}}],"schema":"https://github.com/citation-style-language/schema/raw/master/csl-citation.json"} </w:instrText>
+      </w:r>
+      <w:r>
+        <w:fldChar w:fldCharType="separate"/>
+      </w:r>
+      <w:r>
+        <w:rPr>
+          <w:rFonts w:ascii="Calibri" w:hAnsi="Calibri" w:cs="Calibri"/>
+        </w:rPr>
+        <w:t>(Geist &amp; Lambin 2003)</w:t>
+      </w:r>
+      <w:r>
+        <w:fldChar w:fldCharType="end"/>
+      </w:r>
+      <w:r>
+        <w:t xml:space="preserve">, while other studies have demonstrated that poverty played very little role at all in deforestation </w:t>
+      </w:r>
+      <w:r>
+        <w:fldChar w:fldCharType="begin"/>
+      </w:r>
+      <w:r>
+        <w:instrText xml:space="preserve"> ADDIN ZOTERO_ITEM CSL_CITATION {"citationID":"Qdphm673","properties":{"formattedCitation":"(Onojeghuo &amp; Blackburn 2011)","plainCitation":"(Onojeghuo &amp; Blackburn 2011)","noteIndex":0},"citationItems":[{"id":2656,"uris":["http://zotero.org/users/2170232/items/N3SKWT73"],"uri":["http://zotero.org/users/2170232/items/N3SKWT73"],"itemData":{"id":2656,"type":"article-journal","abstract":"The influence of human related actives such as oil and gas exploration, intensified logging of trees and over exploitation of forest resources for food, have negatively impacted the once flourishing and ecologically diverse forest system of the Niger Delta region in Nigeria. Relevant information on the transitional changes of forested landscapes in the delta is poor compared to other tropical forests such as the Brazilian and Columbian Amazonian forest where numerous research studies have been conducted. Consequently, this study aimed at investigating the spatial extent and rates of forest transition in the Niger Delta region taking into consideration the patterns, causes and implications of the landscape dynamics. The study determined the spatial extent and rates of forest transition in the study area using remotely sensed data from 1986 and 2007. The results indicated that the spatial extent of deforestation, unchanged forest cover and afforestation were 1.38, 2.39, and 1.15 million hectares, respectively, while the annual deforestation and afforestation rates were 0.95 and 0.75% which are high compared to other areas in the humid tropics. The annual rate of change in forest cover was determined as −0.13% indicating an overall reduction in the spatial extent of forest cover for the entire delta. Changes in the spatial structure of forests were investigated using landscape metrics and the results showed there was a substantial increase in forest fragmentation. The variations in population dynamics and poverty indicators between different states of the Niger Delta were unable to explain the observed patterns of forest change. Instead, the authors observed that the main determinants of forest dynamics were the variations in state forest management policies and the influence of the oil and gas industry on the economies of the states. High rates of afforestation were found in states that have limited oil resources and were more economically dependent on forest products, while states with high deforestation rates were found in the main oil-producing parts of the study site. Using the present trend of forest transition dynamics, a 20-year forward simulation was generated using the Markov algorithm. The results concerning forest transition in the study area point to the urgent need for appropriate environmental policy development and implementation for the Niger Delta region.","container-title":"Ecological Indicators","DOI":"10.1016/j.ecolind.2011.03.017","ISSN":"1470-160X","issue":"5","journalAbbreviation":"Ecological Indicators","language":"en","page":"1437-1446","source":"ScienceDirect","title":"Forest transition in an ecologically important region: Patterns and causes for landscape dynamics in the Niger Delta","title-short":"Forest transition in an ecologically important region","volume":"11","author":[{"family":"Onojeghuo","given":"Alex O."},{"family":"Blackburn","given":"G. Alan"}],"issued":{"date-parts":[["2011",9,1]]}}}],"schema":"https://github.com/citation-style-language/schema/raw/master/csl-citation.json"} </w:instrText>
+      </w:r>
+      <w:r>
+        <w:fldChar w:fldCharType="separate"/>
+      </w:r>
+      <w:r>
+        <w:rPr>
+          <w:rFonts w:ascii="Calibri" w:hAnsi="Calibri" w:cs="Calibri"/>
+        </w:rPr>
+        <w:t>(Onojeghuo &amp; Blackburn 2011)</w:t>
+      </w:r>
+      <w:r>
+        <w:fldChar w:fldCharType="end"/>
+      </w:r>
+      <w:r>
+        <w:t>. Poverty</w:t>
+      </w:r>
+      <w:r>
+        <w:t xml:space="preserve"> itself is a complex metric encompassing a multitude of factors such as income, wealth, land, agriculture, migration, education, and healthcare, all of which interact to influence deforestation </w:t>
+      </w:r>
+      <w:r>
+        <w:fldChar w:fldCharType="begin"/>
+      </w:r>
+      <w:r>
+        <w:instrText xml:space="preserve"> ADDIN ZOTERO_ITEM CSL_CITATION {"citationID":"WoSeO5zL","properties":{"formattedCitation":"(Khuc et al. 2018)","plainCitation":"(Khuc et al. 2018)","noteIndex":0},"citationItems":[{"id":2118,"uris":["http://zotero.org/users/2170232/items/W2T66ULU"],"uri":["http://zotero.org/users/2170232/items/W2T66ULU"],"itemData":{"id":2118,"type":"article-journal","abstract":"Climate change is a pressing global issue and it negatively affects many developing countries, including Vietnam. To help Vietnam effectively respond to this pressing challenge, the country has recently introduced a major program for reducing carbon emissions arising from deforestation and forest degradation, fostering conservation, managing forests sustainably, and enhancing forest carbon stocks (REDD+). Current policies in Vietnam provide a sound platform for the development of REDD+, and REDD+ can potentially greatly contribute to the reduction of deforestation and forest degradation. However, these policies and the REDD+ program are hindered by limited understanding of the extent of deforestation and forest degradation and their underlying causes. This study employed geographic information system (GIS) tools, a structural regression model (structural model), and a regression tree method to quantify the extent as well as the approximate causes of deforestation and forest degradation in Vietnam. Results show that around 1.77 and 0.65 million ha of forests were lost and degraded, respectively, between 2000 and 2010. Deforestation and forest degradation were most notable in the north central, northeast, central highland, and northwest areas of the nation. There were several underlying indicators of deforestation and forest degradation including initial forest cover, per capita income, agricultural production, governance, population growth, food, and poverty. Our results illustrate several important policy implications for forest restoration and the REDD+ program in Vietnam: Vietnam should focus most strongly on reducing poverty, preserving existing forests, improving provincial-level governance, and controlling population growth.","container-title":"Forest Policy and Economics","DOI":"10.1016/j.forpol.2018.02.004","ISSN":"1389-9341","journalAbbreviation":"Forest Policy and Economics","language":"en","page":"128-141","source":"ScienceDirect","title":"Drivers of deforestation and forest degradation in Vietnam: An exploratory analysis at the national level","title-short":"Drivers of deforestation and forest degradation in Vietnam","volume":"90","author":[{"family":"Khuc","given":"Quy Van"},{"family":"Tran","given":"Bao Quang"},{"family":"Meyfroidt","given":"Patrick"},{"family":"Paschke","given":"Mark W."}],"issued":{"date-parts":[["2018",5,1]]}}}],"schema":"https://github.com/citation-style-language/schema/raw/master/csl-citation.json"} </w:instrText>
+      </w:r>
+      <w:r>
+        <w:fldChar w:fldCharType="separate"/>
+      </w:r>
+      <w:r>
+        <w:rPr>
+          <w:rFonts w:ascii="Calibri" w:hAnsi="Calibri" w:cs="Calibri"/>
+        </w:rPr>
+        <w:t>(Khuc et al. 2018)</w:t>
+      </w:r>
+      <w:r>
+        <w:fldChar w:fldCharType="end"/>
+      </w:r>
+      <w:r>
+        <w:t>. Inequalities in land, income, and wealth, and insecure land tenure and forest rights for local people are all common factors in driving deforestation</w:t>
       </w:r>
       <w:r>
         <w:t xml:space="preserve"> </w:t>
       </w:r>
       <w:r>
-        <w:t xml:space="preserve">Poverty was once believed to be the single most important socioeconomic driver of deforestation </w:t>
-      </w:r>
-      <w:r>
         <w:fldChar w:fldCharType="begin"/>
       </w:r>
       <w:r>
-        <w:instrText xml:space="preserve"> ADDIN ZOTERO_ITEM CSL_CITATION {"citationID":"gg1hLWw4","properties":{"formattedCitation":"(Lomborg 2001)","plainCitation":"(Lomborg 2001)","noteIndex":0},"citationItems":[{"id":2955,"uris":["http://zotero.org/users/2170232/items/68NLRKFV"],"uri":["http://zotero.org/users/2170232/items/68NLRKFV"],"itemData":{"id":2955,"type":"book","abstract":"Bjørn Lomborg, a former member of Greenpeace, challenges widely held beliefs that the world environmental situation is getting worse and worse in his new book, The Skeptical Environmentalist. Using statistical information from internationally recognized research institutes, Lomborg systematically examines a range of major environmental issues that feature prominently in headline news around the world, including pollution, biodiversity, fear of chemicals, and the greenhouse effect, and documents that the world has actually improved. He supports his arguments with over 2500 footnotes, allowing readers to check his sources. Lomborg criticizes the way many environmental organizations make selective and misleading use of scientific evidence and argues that we are making decisions about the use of our limited resources based on inaccurate or incomplete information. Concluding that there are more reasons for optimism than pessimism, he stresses the need for clear-headed prioritization of resources to tackle real, not imagined, problems. The Skeptical Environmentalist offers readers a non-partisan evaluation that serves as a useful corrective to the more alarmist accounts favored by campaign groups and the media. Bjørn Lomborg is an associate professor of statistics in the Department of Political Science at the University of Aarhus. When he started to investigate the statistics behind the current gloomy view of the environment, he was genuinely surprised. He published four lengthy articles in the leading Danish newspaper, including statistics documenting an ever-improving world, and unleashed the biggest post-war debate with more than 400 articles in all the major papers. Since then, Lomborg has been a frequent participant in the European debate on environmentalism on television, radio, and in newspapers.","ISBN":"978-0-521-01068-9","language":"en","note":"Google-Books-ID: JuLko8USApwC","number-of-pages":"546","publisher":"Cambridge University Press","source":"Google Books","title":"The Skeptical Environmentalist: Measuring the Real State of the World","title-short":"The Skeptical Environmentalist","author":[{"family":"Lomborg","given":"Bjørn"}],"issued":{"date-parts":[["2001"]]}}}],"schema":"https://github.com/citation-style-language/schema/raw/master/csl-citation.json"} </w:instrText>
+        <w:instrText xml:space="preserve"> ADDIN ZOTERO_ITEM CSL_CITATION {"citationID":"pvCt8fqO","properties":{"formattedCitation":"(Ceddia 2019)","plainCitation":"(Ceddia 2019)","noteIndex":0},"citationItems":[{"id":174,"uris":["http://zotero.org/users/2170232/items/8DFGLQ2A"],"uri":["http://zotero.org/users/2170232/items/8DFGLQ2A"],"itemData":{"id":174,"type":"article-journal","abstract":"Agricultural expansion remains the most prominent proximate cause of tropical deforestation in Latin America, a region characterized by deforestation rates substantially above the world average and extremely high inequality. This paper deploys several multivariate statistical models to test whether different aspects of inequality, within a context of increasing agricultural productivity, promote agricultural expansion (Jevons paradox) or contraction (land-sparing) in 10 Latin American countries over 1990–2010. Here I show the existence of distinct patterns between the instantaneous and the overall (i.e., accounting for temporal lags) effect of increasing agricultural productivity, conditional on the degree of income, land, and wealth inequality. In a context of perfect equality, the instantaneous effect of increases in agricultural productivity is to promote agricultural expansion (Jevons paradox). When temporal lags are accounted for, agricultural productivity appears to be mainly land-sparing. Increases in the level of inequality, in all its forms, promote agricultural expansion, thus eroding the land-sparing effects of increasing productivity. The results also suggest that the instantaneous impact of inequality is larger than the overall effect (accounting for temporal lags) and that the effects of income inequality are stronger than those of land and wealth inequality, respectively. Reaping the benefits of increasing agricultural productivity, and achieving sustainable agricultural intensification in Latin America, requires policy interventions that specifically address inequality.","container-title":"Proceedings of the National Academy of Sciences","DOI":"10.1073/pnas.1814894116","ISSN":"0027-8424, 1091-6490","issue":"7","journalAbbreviation":"PNAS","language":"en","note":"PMID: 30679279","page":"2527-2532","source":"www.pnas.org","title":"The impact of income, land, and wealth inequality on agricultural expansion in Latin America","volume":"116","author":[{"family":"Ceddia","given":"M. Graziano"}],"issued":{"date-parts":[["2019",2,12]]}}}],"schema":"https://github.com/citation-style-language/schema/raw/master/csl-citation.json"} </w:instrText>
       </w:r>
       <w:r>
         <w:fldChar w:fldCharType="separate"/>
@@ -357,220 +417,34 @@
         <w:rPr>
           <w:rFonts w:ascii="Calibri" w:hAnsi="Calibri" w:cs="Calibri"/>
         </w:rPr>
-        <w:t>(</w:t>
+        <w:t>(Ceddia 2019)</w:t>
+      </w:r>
+      <w:r>
+        <w:fldChar w:fldCharType="end"/>
+      </w:r>
+      <w:r>
+        <w:t>. Such inequalities, in combination with debt and overpopulation, drive the expansion of agriculture and other natural resource-based activities</w:t>
+      </w:r>
+      <w:r>
+        <w:t>, to the detriment of forests,</w:t>
+      </w:r>
+      <w:r>
+        <w:t xml:space="preserve"> as local people strive for subsistence and economic development </w:t>
+      </w:r>
+      <w:r>
+        <w:fldChar w:fldCharType="begin"/>
+      </w:r>
+      <w:r>
+        <w:instrText xml:space="preserve"> ADDIN ZOTERO_ITEM CSL_CITATION {"citationID":"ogrQFYLK","properties":{"formattedCitation":"(Culas 2012; Ceddia et al. 2015)","plainCitation":"(Culas 2012; Ceddia et al. 2015)","noteIndex":0},"citationItems":[{"id":2143,"uris":["http://zotero.org/users/2170232/items/TPIWN6QK"],"uri":["http://zotero.org/users/2170232/items/TPIWN6QK"],"itemData":{"id":2143,"type":"article-journal","abstract":"International attention is focused on finding ways to reduce emissions from deforestation because of the emerging concerns over climate change. However the causes of deforestation are rooted in current economic and development paradigms. The causes of deforestation also vary across different geographical regions and have implications for the forest transition. Attempts to reach an international agreement on curbing deforestation have achieved little success despite over 30years of UN negotiations. New initiatives from REDD (Reducing Emissions from Deforestation and forest Degradation) could provide financial incentives to curb deforestation. Hence, alternative development paths for forest cover changes and forest transition are analyzed for the REDD policy within the framework of an environmental Kuznets curve (EKC) for deforestation. The EKC models are estimated for geographical regions of Latin America, Africa and Asia. The results based on the panel data analysis of 43 countries, covering the period 1970–1994, provides evidence that an inverted U-shaped EKC fits for Latin America and Africa, while a U-shaped EKC applies to Asia. The results also indicate that strengthening agricultural and forestry sector policies are important for curbing deforestation. The EKC models' estimates could provide guidance for decisions on financing the REDD policy as specific to each region.","container-title":"Ecological Economics","DOI":"10.1016/j.ecolecon.2012.04.015","ISSN":"0921-8009","journalAbbreviation":"Ecological Economics","language":"en","page":"44-51","source":"ScienceDirect","title":"REDD and forest transition: Tunneling through the environmental Kuznets curve","title-short":"REDD and forest transition","volume":"79","author":[{"family":"Culas","given":"Richard J."}],"issued":{"date-parts":[["2012",7,1]]}}},{"id":2142,"uris":["http://zotero.org/users/2170232/items/96TCP83Z"],"uri":["http://zotero.org/users/2170232/items/96TCP83Z"],"itemData":{"id":2142,"type":"article-journal","abstract":"Agricultural expansion remains the most important proximate cause of tropical deforestation, while interactions between socio-economic, technological and institutional factors represent the fundamental drivers. Projected population increases could further raise the pressure on the remaining forests, unless agricultural intensification allows raising agricultural output without expanding agricultural areas. The purpose of this article is to understand the role of institutional factors in governing the intensification process towards the goal of preserving forests from agricultural pressures, with a focus on Indigenous Peoples’ and local communities’ rights to forests (as embedded in the various tenure regimes). In this paper we adopt an international dimension and analyse the process of agricultural expansion across eleven Latin American countries over the period 1990–2010 to assess whether, in a context of agricultural intensification, different land tenure regimes impact differently on the realization of land-sparing or Jevons paradox. The results, based on a number of multivariate statistical models that controls for socio-economic factors, strongly suggest that the formal recognition of Indigenous Peoples and local communities’ forest rights has played an important role in promoting land sparing or attenuating Jevons paradox.","container-title":"Global Environmental Change","DOI":"10.1016/j.gloenvcha.2015.09.010","ISSN":"0959-3780","journalAbbreviation":"Global Environmental Change","language":"en","page":"316-322","source":"ScienceDirect","title":"Land tenure and agricultural expansion in Latin America: The role of Indigenous Peoples’ and local communities’ forest rights","title-short":"Land tenure and agricultural expansion in Latin America","volume":"35","author":[{"family":"Ceddia","given":"M. Graziano"},{"family":"Gunter","given":"Ulrich"},{"family":"Corriveau-Bourque","given":"Alexandre"}],"issued":{"date-parts":[["2015",11,1]]}}}],"schema":"https://github.com/citation-style-language/schema/raw/master/csl-citation.json"} </w:instrText>
+      </w:r>
+      <w:r>
+        <w:fldChar w:fldCharType="separate"/>
       </w:r>
       <w:r>
         <w:rPr>
           <w:rFonts w:ascii="Calibri" w:hAnsi="Calibri" w:cs="Calibri"/>
         </w:rPr>
-        <w:t xml:space="preserve">e.g., </w:t>
-      </w:r>
-      <w:r>
-        <w:rPr>
-          <w:rFonts w:ascii="Calibri" w:hAnsi="Calibri" w:cs="Calibri"/>
-        </w:rPr>
-        <w:t>Lomborg 2001)</w:t>
-      </w:r>
-      <w:r>
-        <w:fldChar w:fldCharType="end"/>
-      </w:r>
-      <w:r>
-        <w:t xml:space="preserve">, although more recent research has added significant nuance to this argument </w:t>
-      </w:r>
-      <w:r>
-        <w:fldChar w:fldCharType="begin"/>
-      </w:r>
-      <w:r>
-        <w:instrText xml:space="preserve"> ADDIN ZOTERO_ITEM CSL_CITATION {"citationID":"CSfOEerN","properties":{"formattedCitation":"(Geist &amp; Lambin 2003)","plainCitation":"(Geist &amp; Lambin 2003)","noteIndex":0},"citationItems":[{"id":2941,"uris":["http://zotero.org/users/2170232/items/PAZIGWER"],"uri":["http://zotero.org/users/2170232/items/PAZIGWER"],"itemData":{"id":2941,"type":"article-journal","container-title":"The International Forestry Review","ISSN":"1465-5489","issue":"1","note":"publisher: Commonwealth Forestry Association","page":"64-67","source":"JSTOR","title":"Is poverty the cause of tropical deforestation?","volume":"5","author":[{"family":"Geist","given":"H."},{"family":"Lambin","given":"E."}],"issued":{"date-parts":[["2003"]]}}}],"schema":"https://github.com/citation-style-language/schema/raw/master/csl-citation.json"} </w:instrText>
-      </w:r>
-      <w:r>
-        <w:fldChar w:fldCharType="separate"/>
-      </w:r>
-      <w:r>
-        <w:rPr>
-          <w:rFonts w:ascii="Calibri" w:hAnsi="Calibri" w:cs="Calibri"/>
-        </w:rPr>
-        <w:t xml:space="preserve">(Geist &amp; </w:t>
-      </w:r>
-      <w:proofErr w:type="spellStart"/>
-      <w:r>
-        <w:rPr>
-          <w:rFonts w:ascii="Calibri" w:hAnsi="Calibri" w:cs="Calibri"/>
-        </w:rPr>
-        <w:t>Lambin</w:t>
-      </w:r>
-      <w:proofErr w:type="spellEnd"/>
-      <w:r>
-        <w:rPr>
-          <w:rFonts w:ascii="Calibri" w:hAnsi="Calibri" w:cs="Calibri"/>
-        </w:rPr>
-        <w:t xml:space="preserve"> 2003)</w:t>
-      </w:r>
-      <w:r>
-        <w:fldChar w:fldCharType="end"/>
-      </w:r>
-      <w:r>
-        <w:t xml:space="preserve">, while other studies have demonstrated that poverty played very little role at all in deforestation </w:t>
-      </w:r>
-      <w:r>
-        <w:fldChar w:fldCharType="begin"/>
-      </w:r>
-      <w:r>
-        <w:instrText xml:space="preserve"> ADDIN ZOTERO_ITEM CSL_CITATION {"citationID":"Qdphm673","properties":{"formattedCitation":"(Onojeghuo &amp; Blackburn 2011)","plainCitation":"(Onojeghuo &amp; Blackburn 2011)","noteIndex":0},"citationItems":[{"id":2656,"uris":["http://zotero.org/users/2170232/items/N3SKWT73"],"uri":["http://zotero.org/users/2170232/items/N3SKWT73"],"itemData":{"id":2656,"type":"article-journal","abstract":"The influence of human related actives such as oil and gas exploration, intensified logging of trees and over exploitation of forest resources for food, have negatively impacted the once flourishing and ecologically diverse forest system of the Niger Delta region in Nigeria. Relevant information on the transitional changes of forested landscapes in the delta is poor compared to other tropical forests such as the Brazilian and Columbian Amazonian forest where numerous research studies have been conducted. Consequently, this study aimed at investigating the spatial extent and rates of forest transition in the Niger Delta region taking into consideration the patterns, causes and implications of the landscape dynamics. The study determined the spatial extent and rates of forest transition in the study area using remotely sensed data from 1986 and 2007. The results indicated that the spatial extent of deforestation, unchanged forest cover and afforestation were 1.38, 2.39, and 1.15 million hectares, respectively, while the annual deforestation and afforestation rates were 0.95 and 0.75% which are high compared to other areas in the humid tropics. The annual rate of change in forest cover was determined as −0.13% indicating an overall reduction in the spatial extent of forest cover for the entire delta. Changes in the spatial structure of forests were investigated using landscape metrics and the results showed there was a substantial increase in forest fragmentation. The variations in population dynamics and poverty indicators between different states of the Niger Delta were unable to explain the observed patterns of forest change. Instead, the authors observed that the main determinants of forest dynamics were the variations in state forest management policies and the influence of the oil and gas industry on the economies of the states. High rates of afforestation were found in states that have limited oil resources and were more economically dependent on forest products, while states with high deforestation rates were found in the main oil-producing parts of the study site. Using the present trend of forest transition dynamics, a 20-year forward simulation was generated using the Markov algorithm. The results concerning forest transition in the study area point to the urgent need for appropriate environmental policy development and implementation for the Niger Delta region.","container-title":"Ecological Indicators","DOI":"10.1016/j.ecolind.2011.03.017","ISSN":"1470-160X","issue":"5","journalAbbreviation":"Ecological Indicators","language":"en","page":"1437-1446","source":"ScienceDirect","title":"Forest transition in an ecologically important region: Patterns and causes for landscape dynamics in the Niger Delta","title-short":"Forest transition in an ecologically important region","volume":"11","author":[{"family":"Onojeghuo","given":"Alex O."},{"family":"Blackburn","given":"G. Alan"}],"issued":{"date-parts":[["2011",9,1]]}}}],"schema":"https://github.com/citation-style-language/schema/raw/master/csl-citation.json"} </w:instrText>
-      </w:r>
-      <w:r>
-        <w:fldChar w:fldCharType="separate"/>
-      </w:r>
-      <w:r>
-        <w:rPr>
-          <w:rFonts w:ascii="Calibri" w:hAnsi="Calibri" w:cs="Calibri"/>
-        </w:rPr>
-        <w:t>(</w:t>
-      </w:r>
-      <w:proofErr w:type="spellStart"/>
-      <w:r>
-        <w:rPr>
-          <w:rFonts w:ascii="Calibri" w:hAnsi="Calibri" w:cs="Calibri"/>
-        </w:rPr>
-        <w:t>Onojeghuo</w:t>
-      </w:r>
-      <w:proofErr w:type="spellEnd"/>
-      <w:r>
-        <w:rPr>
-          <w:rFonts w:ascii="Calibri" w:hAnsi="Calibri" w:cs="Calibri"/>
-        </w:rPr>
-        <w:t xml:space="preserve"> &amp; Blackburn 2011)</w:t>
-      </w:r>
-      <w:r>
-        <w:fldChar w:fldCharType="end"/>
-      </w:r>
-      <w:r>
-        <w:t>. Poverty</w:t>
-      </w:r>
-      <w:r>
-        <w:t xml:space="preserve"> itself is a complex metric encompassing a multitude of factors such as income, wealth, land, agriculture, migration, education, and healthcare, all of which interact to influence deforestation </w:t>
-      </w:r>
-      <w:r>
-        <w:fldChar w:fldCharType="begin"/>
-      </w:r>
-      <w:r>
-        <w:instrText xml:space="preserve"> ADDIN ZOTERO_ITEM CSL_CITATION {"citationID":"WoSeO5zL","properties":{"formattedCitation":"(Khuc et al. 2018)","plainCitation":"(Khuc et al. 2018)","noteIndex":0},"citationItems":[{"id":2118,"uris":["http://zotero.org/users/2170232/items/W2T66ULU"],"uri":["http://zotero.org/users/2170232/items/W2T66ULU"],"itemData":{"id":2118,"type":"article-journal","abstract":"Climate change is a pressing global issue and it negatively affects many developing countries, including Vietnam. To help Vietnam effectively respond to this pressing challenge, the country has recently introduced a major program for reducing carbon emissions arising from deforestation and forest degradation, fostering conservation, managing forests sustainably, and enhancing forest carbon stocks (REDD+). Current policies in Vietnam provide a sound platform for the development of REDD+, and REDD+ can potentially greatly contribute to the reduction of deforestation and forest degradation. However, these policies and the REDD+ program are hindered by limited understanding of the extent of deforestation and forest degradation and their underlying causes. This study employed geographic information system (GIS) tools, a structural regression model (structural model), and a regression tree method to quantify the extent as well as the approximate causes of deforestation and forest degradation in Vietnam. Results show that around 1.77 and 0.65 million ha of forests were lost and degraded, respectively, between 2000 and 2010. Deforestation and forest degradation were most notable in the north central, northeast, central highland, and northwest areas of the nation. There were several underlying indicators of deforestation and forest degradation including initial forest cover, per capita income, agricultural production, governance, population growth, food, and poverty. Our results illustrate several important policy implications for forest restoration and the REDD+ program in Vietnam: Vietnam should focus most strongly on reducing poverty, preserving existing forests, improving provincial-level governance, and controlling population growth.","container-title":"Forest Policy and Economics","DOI":"10.1016/j.forpol.2018.02.004","ISSN":"1389-9341","journalAbbreviation":"Forest Policy and Economics","language":"en","page":"128-141","source":"ScienceDirect","title":"Drivers of deforestation and forest degradation in Vietnam: An exploratory analysis at the national level","title-short":"Drivers of deforestation and forest degradation in Vietnam","volume":"90","author":[{"family":"Khuc","given":"Quy Van"},{"family":"Tran","given":"Bao Quang"},{"family":"Meyfroidt","given":"Patrick"},{"family":"Paschke","given":"Mark W."}],"issued":{"date-parts":[["2018",5,1]]}}}],"schema":"https://github.com/citation-style-language/schema/raw/master/csl-citation.json"} </w:instrText>
-      </w:r>
-      <w:r>
-        <w:fldChar w:fldCharType="separate"/>
-      </w:r>
-      <w:r>
-        <w:rPr>
-          <w:rFonts w:ascii="Calibri" w:hAnsi="Calibri" w:cs="Calibri"/>
-        </w:rPr>
-        <w:t>(</w:t>
-      </w:r>
-      <w:proofErr w:type="spellStart"/>
-      <w:r>
-        <w:rPr>
-          <w:rFonts w:ascii="Calibri" w:hAnsi="Calibri" w:cs="Calibri"/>
-        </w:rPr>
-        <w:t>Khuc</w:t>
-      </w:r>
-      <w:proofErr w:type="spellEnd"/>
-      <w:r>
-        <w:rPr>
-          <w:rFonts w:ascii="Calibri" w:hAnsi="Calibri" w:cs="Calibri"/>
-        </w:rPr>
-        <w:t xml:space="preserve"> et al. 2018)</w:t>
-      </w:r>
-      <w:r>
-        <w:fldChar w:fldCharType="end"/>
-      </w:r>
-      <w:r>
-        <w:t>. Inequalities in land, income, and wealth, and insecure land tenure and forest rights for local people are all common factors in driving deforestation</w:t>
-      </w:r>
-      <w:r>
-        <w:t xml:space="preserve"> </w:t>
-      </w:r>
-      <w:r>
-        <w:fldChar w:fldCharType="begin"/>
-      </w:r>
-      <w:r>
-        <w:instrText xml:space="preserve"> ADDIN ZOTERO_ITEM CSL_CITATION {"citationID":"pvCt8fqO","properties":{"formattedCitation":"(Ceddia 2019)","plainCitation":"(Ceddia 2019)","noteIndex":0},"citationItems":[{"id":174,"uris":["http://zotero.org/users/2170232/items/8DFGLQ2A"],"uri":["http://zotero.org/users/2170232/items/8DFGLQ2A"],"itemData":{"id":174,"type":"article-journal","abstract":"Agricultural expansion remains the most prominent proximate cause of tropical deforestation in Latin America, a region characterized by deforestation rates substantially above the world average and extremely high inequality. This paper deploys several multivariate statistical models to test whether different aspects of inequality, within a context of increasing agricultural productivity, promote agricultural expansion (Jevons paradox) or contraction (land-sparing) in 10 Latin American countries over 1990–2010. Here I show the existence of distinct patterns between the instantaneous and the overall (i.e., accounting for temporal lags) effect of increasing agricultural productivity, conditional on the degree of income, land, and wealth inequality. In a context of perfect equality, the instantaneous effect of increases in agricultural productivity is to promote agricultural expansion (Jevons paradox). When temporal lags are accounted for, agricultural productivity appears to be mainly land-sparing. Increases in the level of inequality, in all its forms, promote agricultural expansion, thus eroding the land-sparing effects of increasing productivity. The results also suggest that the instantaneous impact of inequality is larger than the overall effect (accounting for temporal lags) and that the effects of income inequality are stronger than those of land and wealth inequality, respectively. Reaping the benefits of increasing agricultural productivity, and achieving sustainable agricultural intensification in Latin America, requires policy interventions that specifically address inequality.","container-title":"Proceedings of the National Academy of Sciences","DOI":"10.1073/pnas.1814894116","ISSN":"0027-8424, 1091-6490","issue":"7","journalAbbreviation":"PNAS","language":"en","note":"PMID: 30679279","page":"2527-2532","source":"www.pnas.org","title":"The impact of income, land, and wealth inequality on agricultural expansion in Latin America","volume":"116","author":[{"family":"Ceddia","given":"M. Graziano"}],"issued":{"date-parts":[["2019",2,12]]}}}],"schema":"https://github.com/citation-style-language/schema/raw/master/csl-citation.json"} </w:instrText>
-      </w:r>
-      <w:r>
-        <w:fldChar w:fldCharType="separate"/>
-      </w:r>
-      <w:r>
-        <w:rPr>
-          <w:rFonts w:ascii="Calibri" w:hAnsi="Calibri" w:cs="Calibri"/>
-        </w:rPr>
-        <w:t>(</w:t>
-      </w:r>
-      <w:proofErr w:type="spellStart"/>
-      <w:r>
-        <w:rPr>
-          <w:rFonts w:ascii="Calibri" w:hAnsi="Calibri" w:cs="Calibri"/>
-        </w:rPr>
-        <w:t>Ceddia</w:t>
-      </w:r>
-      <w:proofErr w:type="spellEnd"/>
-      <w:r>
-        <w:rPr>
-          <w:rFonts w:ascii="Calibri" w:hAnsi="Calibri" w:cs="Calibri"/>
-        </w:rPr>
-        <w:t xml:space="preserve"> 2019)</w:t>
-      </w:r>
-      <w:r>
-        <w:fldChar w:fldCharType="end"/>
-      </w:r>
-      <w:r>
-        <w:t>. Such inequalities, in combination with debt and overpopulation, drive the expansion of agriculture and other natural resource-based activities</w:t>
-      </w:r>
-      <w:r>
-        <w:t>, to the detriment of forests,</w:t>
-      </w:r>
-      <w:r>
-        <w:t xml:space="preserve"> as local people strive for subsistence and economic development </w:t>
-      </w:r>
-      <w:r>
-        <w:fldChar w:fldCharType="begin"/>
-      </w:r>
-      <w:r>
-        <w:instrText xml:space="preserve"> ADDIN ZOTERO_ITEM CSL_CITATION {"citationID":"ogrQFYLK","properties":{"formattedCitation":"(Culas 2012; Ceddia et al. 2015)","plainCitation":"(Culas 2012; Ceddia et al. 2015)","noteIndex":0},"citationItems":[{"id":2143,"uris":["http://zotero.org/users/2170232/items/TPIWN6QK"],"uri":["http://zotero.org/users/2170232/items/TPIWN6QK"],"itemData":{"id":2143,"type":"article-journal","abstract":"International attention is focused on finding ways to reduce emissions from deforestation because of the emerging concerns over climate change. However the causes of deforestation are rooted in current economic and development paradigms. The causes of deforestation also vary across different geographical regions and have implications for the forest transition. Attempts to reach an international agreement on curbing deforestation have achieved little success despite over 30years of UN negotiations. New initiatives from REDD (Reducing Emissions from Deforestation and forest Degradation) could provide financial incentives to curb deforestation. Hence, alternative development paths for forest cover changes and forest transition are analyzed for the REDD policy within the framework of an environmental Kuznets curve (EKC) for deforestation. The EKC models are estimated for geographical regions of Latin America, Africa and Asia. The results based on the panel data analysis of 43 countries, covering the period 1970–1994, provides evidence that an inverted U-shaped EKC fits for Latin America and Africa, while a U-shaped EKC applies to Asia. The results also indicate that strengthening agricultural and forestry sector policies are important for curbing deforestation. The EKC models' estimates could provide guidance for decisions on financing the REDD policy as specific to each region.","container-title":"Ecological Economics","DOI":"10.1016/j.ecolecon.2012.04.015","ISSN":"0921-8009","journalAbbreviation":"Ecological Economics","language":"en","page":"44-51","source":"ScienceDirect","title":"REDD and forest transition: Tunneling through the environmental Kuznets curve","title-short":"REDD and forest transition","volume":"79","author":[{"family":"Culas","given":"Richard J."}],"issued":{"date-parts":[["2012",7,1]]}}},{"id":2142,"uris":["http://zotero.org/users/2170232/items/96TCP83Z"],"uri":["http://zotero.org/users/2170232/items/96TCP83Z"],"itemData":{"id":2142,"type":"article-journal","abstract":"Agricultural expansion remains the most important proximate cause of tropical deforestation, while interactions between socio-economic, technological and institutional factors represent the fundamental drivers. Projected population increases could further raise the pressure on the remaining forests, unless agricultural intensification allows raising agricultural output without expanding agricultural areas. The purpose of this article is to understand the role of institutional factors in governing the intensification process towards the goal of preserving forests from agricultural pressures, with a focus on Indigenous Peoples’ and local communities’ rights to forests (as embedded in the various tenure regimes). In this paper we adopt an international dimension and analyse the process of agricultural expansion across eleven Latin American countries over the period 1990–2010 to assess whether, in a context of agricultural intensification, different land tenure regimes impact differently on the realization of land-sparing or Jevons paradox. The results, based on a number of multivariate statistical models that controls for socio-economic factors, strongly suggest that the formal recognition of Indigenous Peoples and local communities’ forest rights has played an important role in promoting land sparing or attenuating Jevons paradox.","container-title":"Global Environmental Change","DOI":"10.1016/j.gloenvcha.2015.09.010","ISSN":"0959-3780","journalAbbreviation":"Global Environmental Change","language":"en","page":"316-322","source":"ScienceDirect","title":"Land tenure and agricultural expansion in Latin America: The role of Indigenous Peoples’ and local communities’ forest rights","title-short":"Land tenure and agricultural expansion in Latin America","volume":"35","author":[{"family":"Ceddia","given":"M. Graziano"},{"family":"Gunter","given":"Ulrich"},{"family":"Corriveau-Bourque","given":"Alexandre"}],"issued":{"date-parts":[["2015",11,1]]}}}],"schema":"https://github.com/citation-style-language/schema/raw/master/csl-citation.json"} </w:instrText>
-      </w:r>
-      <w:r>
-        <w:fldChar w:fldCharType="separate"/>
-      </w:r>
-      <w:r>
-        <w:rPr>
-          <w:rFonts w:ascii="Calibri" w:hAnsi="Calibri" w:cs="Calibri"/>
-        </w:rPr>
-        <w:t>(</w:t>
-      </w:r>
-      <w:proofErr w:type="spellStart"/>
-      <w:r>
-        <w:rPr>
-          <w:rFonts w:ascii="Calibri" w:hAnsi="Calibri" w:cs="Calibri"/>
-        </w:rPr>
-        <w:t>Culas</w:t>
-      </w:r>
-      <w:proofErr w:type="spellEnd"/>
-      <w:r>
-        <w:rPr>
-          <w:rFonts w:ascii="Calibri" w:hAnsi="Calibri" w:cs="Calibri"/>
-        </w:rPr>
-        <w:t xml:space="preserve"> 2012; </w:t>
-      </w:r>
-      <w:proofErr w:type="spellStart"/>
-      <w:r>
-        <w:rPr>
-          <w:rFonts w:ascii="Calibri" w:hAnsi="Calibri" w:cs="Calibri"/>
-        </w:rPr>
-        <w:t>Ceddia</w:t>
-      </w:r>
-      <w:proofErr w:type="spellEnd"/>
-      <w:r>
-        <w:rPr>
-          <w:rFonts w:ascii="Calibri" w:hAnsi="Calibri" w:cs="Calibri"/>
-        </w:rPr>
-        <w:t xml:space="preserve"> et al. 2015)</w:t>
+        <w:t>(Culas 2012; Ceddia et al. 2015)</w:t>
       </w:r>
       <w:r>
         <w:fldChar w:fldCharType="end"/>
@@ -620,80 +494,52 @@
         <w:rPr>
           <w:rFonts w:ascii="Calibri" w:hAnsi="Calibri" w:cs="Calibri"/>
         </w:rPr>
-        <w:t>(</w:t>
-      </w:r>
-      <w:proofErr w:type="spellStart"/>
+        <w:t>(Gatto et al. 2015)</w:t>
+      </w:r>
+      <w:r>
+        <w:fldChar w:fldCharType="end"/>
+      </w:r>
+      <w:r>
+        <w:t xml:space="preserve">, and changes in urban structure and local economic development boosted in-migration in Shenzhen, China, which drove urban forest fragmentation </w:t>
+      </w:r>
+      <w:r>
+        <w:fldChar w:fldCharType="begin"/>
+      </w:r>
+      <w:r>
+        <w:instrText xml:space="preserve"> ADDIN ZOTERO_ITEM CSL_CITATION {"citationID":"uc49X24Q","properties":{"formattedCitation":"(Gong et al. 2013)","plainCitation":"(Gong et al. 2013)","noteIndex":0},"citationItems":[{"id":1526,"uris":["http://zotero.org/users/2170232/items/2LSJZH7A"],"uri":["http://zotero.org/users/2170232/items/2LSJZH7A"],"itemData":{"id":1526,"type":"article-journal","abstract":"Urban forests are valuable resources in coupled human and natural urban systems where green spaces are essential in maintaining ecological benefits and services of the landscape. In southern coastal China, the Shenzhen Special Economic Zone (SEZ) was established as a new city in 1979 and developed to be a megacity from an agriculture-dominated landscape. To quantify the land-use change during this rapid urbanization process and explore the underline drivers, nine sets of Landsat images from 1973 through 2005 were used to calculate the landscape metrics of forest patches. We found that the forest in Shenzhen SEZ had been restored to 85.85% of pre-urbanization coverage by 2005, but was characterized with smaller, isolated patches across the landscape. The changes in patch density, distribution, and shape during the 30-year study period were nonlinear and defined by episodic periods. The stepwise multiple regression models with socioeconomic drivers provided further explanation for fragmentation rates in patch density, distribution, and shape, with modeled R-squared of 0.837, 0.759, and 0.985 and P-values of 0.011, 0.035, and 0.004, respectively. Among the drivers, urban structure change, industry-related economic booming, and the increase of migrant resident population triggered the urban forest fragmentation while the significantly increased income of city residents drove the de-fragmentation trend. The artificial forestation showed some but a limited role in mitigating forest fragmentation.","container-title":"Landscape and Urban Planning","DOI":"10.1016/j.landurbplan.2013.04.009","ISSN":"0169-2046","journalAbbreviation":"Landscape and Urban Planning","page":"57-65","source":"ScienceDirect","title":"Determining socioeconomic drivers of urban forest fragmentation with historical remote sensing images","volume":"117","author":[{"family":"Gong","given":"Chongfeng"},{"family":"Yu","given":"Shixiao"},{"family":"Joesting","given":"Heather"},{"family":"Chen","given":"Jiquan"}],"issued":{"date-parts":[["2013",9,1]]}}}],"schema":"https://github.com/citation-style-language/schema/raw/master/csl-citation.json"} </w:instrText>
+      </w:r>
+      <w:r>
+        <w:fldChar w:fldCharType="separate"/>
+      </w:r>
       <w:r>
         <w:rPr>
           <w:rFonts w:ascii="Calibri" w:hAnsi="Calibri" w:cs="Calibri"/>
         </w:rPr>
-        <w:t>Gatto</w:t>
-      </w:r>
-      <w:proofErr w:type="spellEnd"/>
+        <w:t>(Gong et al. 2013)</w:t>
+      </w:r>
+      <w:r>
+        <w:fldChar w:fldCharType="end"/>
+      </w:r>
+      <w:r>
+        <w:t xml:space="preserve">. </w:t>
+      </w:r>
+      <w:r>
+        <w:t xml:space="preserve">Population density has been shown to drive forest loss in India </w:t>
+      </w:r>
+      <w:r>
+        <w:fldChar w:fldCharType="begin"/>
+      </w:r>
+      <w:r>
+        <w:instrText xml:space="preserve"> ADDIN ZOTERO_ITEM CSL_CITATION {"citationID":"x4jjDkAJ","properties":{"formattedCitation":"(Krishnadas et al. 2018)","plainCitation":"(Krishnadas et al. 2018)","noteIndex":0},"citationItems":[{"id":1763,"uris":["http://zotero.org/users/2170232/items/HZJ6GEEF"],"uri":["http://zotero.org/users/2170232/items/HZJ6GEEF"],"itemData":{"id":1763,"type":"article-journal","abstract":"Maintaining forest cover is important for Biodiversity Hotspots that support many endangered and endemic species but have lost much of their original forest extent. In developing countries, ongoing economic and demographic growth within Hotspots can alter rates and patterns of deforestation, making it a concern to quantify rates of forest loss and assess landscape-scale correlates of deforestation within Hotspots. Such analyses can help set baselines for future monitoring and provide landscape-scale perspectives to design conservation policy. For the Western Ghats Biodiversity Hotspot in India, we examined correlates of forest loss following rapid economic expansion (post-2000 CE). First, we used open-source remote-sensing data to estimate annual trends in recent forest loss (from 2000 to 2016) for the entire Hotspot. Across the entire Western Ghats, we assessed the relative importance of and interactions among demographic, administrative, and biophysical factors that predicted rates of forest loss—measured as the number of 30 × 30-m pixels of forest lost within randomly selected 1 km2 cells. Protected areas reduced forest loss by 30%, especially when forests were closer to roads (33%) and towns (36%). However, the advantage of protection declined by 32% when local population densities increased, implying that the difference in forest loss between protected and non-protected areas disappears at high local population densities. To check scale-dependency of spatial extent, we repeated the modelling process for two landscape subsets within Western Ghats. In contrast with results for the entire Western Ghats, both focal landscapes showed no difference in deforestation with protection status alone or its interactions with village population density and distance to towns. However, deforestation was 88% lower when forests were protected and farther from roads. Overall, our results indicate that protected areas help retain forest cover within a global Biodiversity Hotspot even with rapid development, but high human population densities and road development can reduce the benefits of protection.","container-title":"Biological Conservation","DOI":"10.1016/j.biocon.2018.04.034","ISSN":"0006-3207","journalAbbreviation":"Biological Conservation","page":"147-155","source":"ScienceDirect","title":"Parks protect forest cover in a tropical biodiversity hotspot, but high human population densities can limit success","volume":"223","author":[{"family":"Krishnadas","given":"Meghna"},{"family":"Agarwala","given":"Meghna"},{"family":"Sridhara","given":"Sachin"},{"family":"Eastwood","given":"Erin"}],"issued":{"date-parts":[["2018",7,1]]}}}],"schema":"https://github.com/citation-style-language/schema/raw/master/csl-citation.json"} </w:instrText>
+      </w:r>
+      <w:r>
+        <w:fldChar w:fldCharType="separate"/>
+      </w:r>
       <w:r>
         <w:rPr>
           <w:rFonts w:ascii="Calibri" w:hAnsi="Calibri" w:cs="Calibri"/>
         </w:rPr>
-        <w:t xml:space="preserve"> et al. 2015)</w:t>
-      </w:r>
-      <w:r>
-        <w:fldChar w:fldCharType="end"/>
-      </w:r>
-      <w:r>
-        <w:t xml:space="preserve">, and changes in urban structure and local economic development boosted in-migration in Shenzhen, China, which drove urban forest fragmentation </w:t>
-      </w:r>
-      <w:r>
-        <w:fldChar w:fldCharType="begin"/>
-      </w:r>
-      <w:r>
-        <w:instrText xml:space="preserve"> ADDIN ZOTERO_ITEM CSL_CITATION {"citationID":"uc49X24Q","properties":{"formattedCitation":"(Gong et al. 2013)","plainCitation":"(Gong et al. 2013)","noteIndex":0},"citationItems":[{"id":1526,"uris":["http://zotero.org/users/2170232/items/2LSJZH7A"],"uri":["http://zotero.org/users/2170232/items/2LSJZH7A"],"itemData":{"id":1526,"type":"article-journal","abstract":"Urban forests are valuable resources in coupled human and natural urban systems where green spaces are essential in maintaining ecological benefits and services of the landscape. In southern coastal China, the Shenzhen Special Economic Zone (SEZ) was established as a new city in 1979 and developed to be a megacity from an agriculture-dominated landscape. To quantify the land-use change during this rapid urbanization process and explore the underline drivers, nine sets of Landsat images from 1973 through 2005 were used to calculate the landscape metrics of forest patches. We found that the forest in Shenzhen SEZ had been restored to 85.85% of pre-urbanization coverage by 2005, but was characterized with smaller, isolated patches across the landscape. The changes in patch density, distribution, and shape during the 30-year study period were nonlinear and defined by episodic periods. The stepwise multiple regression models with socioeconomic drivers provided further explanation for fragmentation rates in patch density, distribution, and shape, with modeled R-squared of 0.837, 0.759, and 0.985 and P-values of 0.011, 0.035, and 0.004, respectively. Among the drivers, urban structure change, industry-related economic booming, and the increase of migrant resident population triggered the urban forest fragmentation while the significantly increased income of city residents drove the de-fragmentation trend. The artificial forestation showed some but a limited role in mitigating forest fragmentation.","container-title":"Landscape and Urban Planning","DOI":"10.1016/j.landurbplan.2013.04.009","ISSN":"0169-2046","journalAbbreviation":"Landscape and Urban Planning","page":"57-65","source":"ScienceDirect","title":"Determining socioeconomic drivers of urban forest fragmentation with historical remote sensing images","volume":"117","author":[{"family":"Gong","given":"Chongfeng"},{"family":"Yu","given":"Shixiao"},{"family":"Joesting","given":"Heather"},{"family":"Chen","given":"Jiquan"}],"issued":{"date-parts":[["2013",9,1]]}}}],"schema":"https://github.com/citation-style-language/schema/raw/master/csl-citation.json"} </w:instrText>
-      </w:r>
-      <w:r>
-        <w:fldChar w:fldCharType="separate"/>
-      </w:r>
-      <w:r>
-        <w:rPr>
-          <w:rFonts w:ascii="Calibri" w:hAnsi="Calibri" w:cs="Calibri"/>
-        </w:rPr>
-        <w:t>(Gong et al. 2013)</w:t>
-      </w:r>
-      <w:r>
-        <w:fldChar w:fldCharType="end"/>
-      </w:r>
-      <w:r>
-        <w:t xml:space="preserve">. </w:t>
-      </w:r>
-      <w:r>
-        <w:t xml:space="preserve">Population density has been shown to drive forest loss in India </w:t>
-      </w:r>
-      <w:r>
-        <w:fldChar w:fldCharType="begin"/>
-      </w:r>
-      <w:r>
-        <w:instrText xml:space="preserve"> ADDIN ZOTERO_ITEM CSL_CITATION {"citationID":"x4jjDkAJ","properties":{"formattedCitation":"(Krishnadas et al. 2018)","plainCitation":"(Krishnadas et al. 2018)","noteIndex":0},"citationItems":[{"id":1763,"uris":["http://zotero.org/users/2170232/items/HZJ6GEEF"],"uri":["http://zotero.org/users/2170232/items/HZJ6GEEF"],"itemData":{"id":1763,"type":"article-journal","abstract":"Maintaining forest cover is important for Biodiversity Hotspots that support many endangered and endemic species but have lost much of their original forest extent. In developing countries, ongoing economic and demographic growth within Hotspots can alter rates and patterns of deforestation, making it a concern to quantify rates of forest loss and assess landscape-scale correlates of deforestation within Hotspots. Such analyses can help set baselines for future monitoring and provide landscape-scale perspectives to design conservation policy. For the Western Ghats Biodiversity Hotspot in India, we examined correlates of forest loss following rapid economic expansion (post-2000 CE). First, we used open-source remote-sensing data to estimate annual trends in recent forest loss (from 2000 to 2016) for the entire Hotspot. Across the entire Western Ghats, we assessed the relative importance of and interactions among demographic, administrative, and biophysical factors that predicted rates of forest loss—measured as the number of 30 × 30-m pixels of forest lost within randomly selected 1 km2 cells. Protected areas reduced forest loss by 30%, especially when forests were closer to roads (33%) and towns (36%). However, the advantage of protection declined by 32% when local population densities increased, implying that the difference in forest loss between protected and non-protected areas disappears at high local population densities. To check scale-dependency of spatial extent, we repeated the modelling process for two landscape subsets within Western Ghats. In contrast with results for the entire Western Ghats, both focal landscapes showed no difference in deforestation with protection status alone or its interactions with village population density and distance to towns. However, deforestation was 88% lower when forests were protected and farther from roads. Overall, our results indicate that protected areas help retain forest cover within a global Biodiversity Hotspot even with rapid development, but high human population densities and road development can reduce the benefits of protection.","container-title":"Biological Conservation","DOI":"10.1016/j.biocon.2018.04.034","ISSN":"0006-3207","journalAbbreviation":"Biological Conservation","page":"147-155","source":"ScienceDirect","title":"Parks protect forest cover in a tropical biodiversity hotspot, but high human population densities can limit success","volume":"223","author":[{"family":"Krishnadas","given":"Meghna"},{"family":"Agarwala","given":"Meghna"},{"family":"Sridhara","given":"Sachin"},{"family":"Eastwood","given":"Erin"}],"issued":{"date-parts":[["2018",7,1]]}}}],"schema":"https://github.com/citation-style-language/schema/raw/master/csl-citation.json"} </w:instrText>
-      </w:r>
-      <w:r>
-        <w:fldChar w:fldCharType="separate"/>
-      </w:r>
-      <w:r>
-        <w:rPr>
-          <w:rFonts w:ascii="Calibri" w:hAnsi="Calibri" w:cs="Calibri"/>
-        </w:rPr>
-        <w:t>(</w:t>
-      </w:r>
-      <w:proofErr w:type="spellStart"/>
-      <w:r>
-        <w:rPr>
-          <w:rFonts w:ascii="Calibri" w:hAnsi="Calibri" w:cs="Calibri"/>
-        </w:rPr>
-        <w:t>Krishnadas</w:t>
-      </w:r>
-      <w:proofErr w:type="spellEnd"/>
-      <w:r>
-        <w:rPr>
-          <w:rFonts w:ascii="Calibri" w:hAnsi="Calibri" w:cs="Calibri"/>
-        </w:rPr>
-        <w:t xml:space="preserve"> et al. 2018)</w:t>
+        <w:t>(Krishnadas et al. 2018)</w:t>
       </w:r>
       <w:r>
         <w:fldChar w:fldCharType="end"/>
@@ -889,13 +735,16 @@
         <w:t xml:space="preserve"> </w:t>
       </w:r>
       <w:r>
-        <w:rPr>
-          <w:highlight w:val="lightGray"/>
-        </w:rPr>
         <w:t>are from very similar</w:t>
       </w:r>
       <w:r>
-        <w:t xml:space="preserve"> areas, yet identify different socioeconomic predictors of forest loss.</w:t>
+        <w:t xml:space="preserve"> areas</w:t>
+      </w:r>
+      <w:r>
+        <w:t xml:space="preserve"> within Pakistan, and conduct their analyses at a similar spatial resolution</w:t>
+      </w:r>
+      <w:r>
+        <w:t>, yet identify different socioeconomic predictors of forest loss.</w:t>
       </w:r>
       <w:r>
         <w:t xml:space="preserve"> Therefore, environmental and economic policies that improve socioeconomic conditions for local people without forest loss and environmental degradation will require an understanding of the relationships between socioeconomics and forest cover at different scales. </w:t>
@@ -921,50 +770,205 @@
         <w:rPr>
           <w:rFonts w:ascii="Calibri" w:hAnsi="Calibri" w:cs="Calibri"/>
         </w:rPr>
-        <w:t>(</w:t>
-      </w:r>
-      <w:proofErr w:type="spellStart"/>
+        <w:t>(Solcomb 2010; Milne &amp; Mahanty 2015)</w:t>
+      </w:r>
+      <w:r>
+        <w:fldChar w:fldCharType="end"/>
+      </w:r>
+      <w:r>
+        <w:t xml:space="preserve">. </w:t>
+      </w:r>
+      <w:r>
+        <w:t xml:space="preserve">There have been significant improvements in rates of poverty, access to services, and education, yet inequality between the rich and the poor has increased </w:t>
+      </w:r>
+      <w:r>
+        <w:fldChar w:fldCharType="begin"/>
+      </w:r>
+      <w:r>
+        <w:instrText xml:space="preserve"> ADDIN ZOTERO_ITEM CSL_CITATION {"citationID":"azl80eLx","properties":{"formattedCitation":"(World Bank 2014)","plainCitation":"(World Bank 2014)","noteIndex":0},"citationItems":[{"id":2763,"uris":["http://zotero.org/users/2170232/items/DHPTZUDX"],"uri":["http://zotero.org/users/2170232/items/DHPTZUDX"],"itemData":{"id":2763,"type":"report","event-place":"Washington DC, USA","publisher":"World Bank Group","publisher-place":"Washington DC, USA","title":"Where have all the poor gone? Cambodia poverty assessment 2013","author":[{"family":"World Bank","given":""}],"issued":{"date-parts":[["2014"]]}}}],"schema":"https://github.com/citation-style-language/schema/raw/master/csl-citation.json"} </w:instrText>
+      </w:r>
+      <w:r>
+        <w:fldChar w:fldCharType="separate"/>
+      </w:r>
       <w:r>
         <w:rPr>
           <w:rFonts w:ascii="Calibri" w:hAnsi="Calibri" w:cs="Calibri"/>
         </w:rPr>
-        <w:t>Solcomb</w:t>
-      </w:r>
-      <w:proofErr w:type="spellEnd"/>
+        <w:t>(World Bank 2014)</w:t>
+      </w:r>
+      <w:r>
+        <w:fldChar w:fldCharType="end"/>
+      </w:r>
+      <w:r>
+        <w:t xml:space="preserve">. </w:t>
+      </w:r>
+      <w:r>
+        <w:t xml:space="preserve">There has been dramatic socioeconomic development within Cambodia’s major urban centres, yet rural, marginalised groups and ethnic minorities, particularly in the remote provinces, </w:t>
+      </w:r>
+      <w:r>
+        <w:t>largely remain poor with minimal access to services</w:t>
+      </w:r>
+      <w:r>
+        <w:t>, and</w:t>
+      </w:r>
+      <w:r>
+        <w:t xml:space="preserve"> where insecure land tenure leaves them exposed to land grabbing and conflict </w:t>
+      </w:r>
+      <w:r>
+        <w:fldChar w:fldCharType="begin"/>
+      </w:r>
+      <w:r>
+        <w:instrText xml:space="preserve"> ADDIN ZOTERO_ITEM CSL_CITATION {"citationID":"cTih9Rtk","properties":{"formattedCitation":"(Hammer 2008; Ironside 2008; Neef &amp; Touch 2012; Phillips &amp; Davy 2021)","plainCitation":"(Hammer 2008; Ironside 2008; Neef &amp; Touch 2012; Phillips &amp; Davy 2021)","noteIndex":0},"citationItems":[{"id":2469,"uris":["http://zotero.org/users/2170232/items/FPTJAHVA"],"uri":["http://zotero.org/users/2170232/items/FPTJAHVA"],"itemData":{"id":2469,"type":"book","collection-title":"Mainland Southeast Asia at its Margins: MinorityGroups and Borders","event-place":"Siem Reap, Cambodia","ISBN":"978-99950-51-05-1","publisher":"Centre for Khmer Studies","publisher-place":"Siem Reap, Cambodia","title":"Living on the Margins: Minorities and Borderlines in Cambodia and Southeast Asia","URL":"www.khmerstudies.org.","author":[{"family":"Hammer","given":"Peter"}],"issued":{"date-parts":[["2008"]]}}},{"id":2470,"uris":["http://zotero.org/users/2170232/items/VN7LPSTW"],"uri":["http://zotero.org/users/2170232/items/VN7LPSTW"],"itemData":{"id":2470,"type":"chapter","container-title":"Living in margins: Minorities and boderlines in Cambodia and Southeast Asia","event-place":"Siem Reap, Cambodia","ISBN":"978-99950-51-05-1","page":"91-128","publisher":"Centre for Khmer Studies","publisher-place":"Siem Reap, Cambodia","title":"Development - In Whose Name? Cambodia's Economic Development and its Indigneous Communities - From Self-Reliance to Uncertainty","URL":"www.khmerstudies.org.","author":[{"family":"Ironside","given":"Jeremy"}],"issued":{"date-parts":[["2008"]]}}},{"id":2484,"uris":["http://zotero.org/users/2170232/items/Q3XBE22N"],"uri":["http://zotero.org/users/2170232/items/Q3XBE22N"],"itemData":{"id":2484,"type":"article-journal","abstract":"Rural areas in Cambodia have been the target of large-scale land acquisitions since the late 1990s. As of March 2012, economic land concessions in Cambodia covered more than 2 million hectares, equivalent to over half of the country’s arable land. In this paper, we discuss the policy narratives and discursive strategies that are employed by various actors to justify and legitimize large-scale land acquisitions. We then analyze the underlying mechanisms of such acquisitions and investments and examine how they are entangled with donor-assisted land use planning efforts. Finally, we explore local people’s strategies of resistance. Our findings suggest that the Cambodian ruling elite has enabled land grabbing through three major mechanisms: first, by establishing a form of ‘shadow governance’ and corrupting the legal culture; second, by discursively justifying expropriation and resettlement through emphasizing rural development, ecological restoration and poverty alleviation; third, by instrumentalizing donor-supported, pro-poor land allocation in the form of social land concessions towards legitimizing land grabbing and distributional injustices and minimizing opposition to land grabs among local communities. Local strategies of resistance have been desperate, sporadic and atomistic vis-à-vis the powerful coalition of government authorities, concessionaires and the military.","language":"en","page":"23","source":"Zotero","title":"Land Grabbing in Cambodia: Narratives, Mechanisms, Resistance","author":[{"family":"Neef","given":"Andreas"},{"family":"Touch","given":"Siphat"}],"issued":{"date-parts":[["2012"]]}}},{"id":2903,"uris":["http://zotero.org/users/2170232/items/JHUW6T38"],"uri":["http://zotero.org/users/2170232/items/JHUW6T38"],"itemData":{"id":2903,"type":"chapter","abstract":"The main purpose of this chapter is to shine a light on transnational ‘neoliberalization’ of civil society. Transformations from authoritarian states to capitalist free-market economies are often linked to democratization, however the lack of welfare state structures and protective levels of regulation create avenues for exploitation. This exists in the growing number of hybridized civil society organizations in Southeast Asia. In order to demonstrate the impact of transnational neoliberalism on civil society, findings from a study about the microfinance sector in Cambodia, where the microfinance industry appeared to be creating serious consequences for Cambodian microfinance borrowers, are reported in this chapter. Based on interviews with workers within NGOs and UN agencies that operated to support people who have been released/freed from trafficking in persons, and those involved in the prevention of irregular migration and trafficking or policy initiatives, the study revealed the creation of highly vulnerable neoliberal subjects. The study also illuminated the impact of a privatized and marketized microfinance industry in Cambodia, thus demonstrating how the ‘neoliberalization’ of civil society’s social enterprise has in fact increased rather than prevented poverty.","container-title":"Transnational Civil Society in Asia","ISBN":"978-1-00-311048-4","note":"number-of-pages: 18","publisher":"Routledge","title":"Transnational neoliberalism in Asian civil society: Microfinance and poverty in Cambodia","title-short":"Transnational neoliberalism in Asian civil society","author":[{"family":"Phillips","given":"Ruth"},{"family":"Davy","given":"Deanna"}],"issued":{"date-parts":[["2021"]]}}}],"schema":"https://github.com/citation-style-language/schema/raw/master/csl-citation.json"} </w:instrText>
+      </w:r>
+      <w:r>
+        <w:fldChar w:fldCharType="separate"/>
+      </w:r>
       <w:r>
         <w:rPr>
           <w:rFonts w:ascii="Calibri" w:hAnsi="Calibri" w:cs="Calibri"/>
         </w:rPr>
-        <w:t xml:space="preserve"> 2010; Milne &amp; </w:t>
-      </w:r>
-      <w:proofErr w:type="spellStart"/>
+        <w:t>(Hammer 2008; Ironside 2008; Neef &amp; Touch 2012; Phillips &amp; Davy 2021)</w:t>
+      </w:r>
+      <w:r>
+        <w:fldChar w:fldCharType="end"/>
+      </w:r>
+      <w:r>
+        <w:t xml:space="preserve">. Such rapid social and economic changes make identifying the drivers of deforestation </w:t>
+      </w:r>
+      <w:r>
+        <w:t xml:space="preserve">particularly </w:t>
+      </w:r>
+      <w:r>
+        <w:t>challenging, as</w:t>
+      </w:r>
+      <w:r>
+        <w:t xml:space="preserve"> broad-scale drivers</w:t>
+      </w:r>
+      <w:r>
+        <w:t xml:space="preserve"> and</w:t>
+      </w:r>
+      <w:r>
+        <w:t xml:space="preserve"> their effect on local landscape actors, and the subsequent proximate causes</w:t>
+      </w:r>
+      <w:r>
+        <w:t xml:space="preserve"> of deforestation</w:t>
+      </w:r>
+      <w:r>
+        <w:t>,</w:t>
+      </w:r>
+      <w:r>
+        <w:t xml:space="preserve"> are likely to fluctuate rapidly over time and space. </w:t>
+      </w:r>
+      <w:r>
+        <w:t>There are several studies from Cambodia that have focussed on socioeconomic predictors of deforestation, which provide some important context.</w:t>
+      </w:r>
+      <w:r>
+        <w:t xml:space="preserve"> </w:t>
+      </w:r>
+      <w:r>
+        <w:t xml:space="preserve">At the national scale, human population pressure has been identified as an important driver of deforestation </w:t>
+      </w:r>
+      <w:r>
+        <w:fldChar w:fldCharType="begin"/>
+      </w:r>
+      <w:r>
+        <w:instrText xml:space="preserve"> ADDIN ZOTERO_ITEM CSL_CITATION {"citationID":"SN7N5ug6","properties":{"formattedCitation":"(Dasgupta et al. 2005)","plainCitation":"(Dasgupta et al. 2005)","noteIndex":0},"citationItems":[{"id":2258,"uris":["http://zotero.org/users/2170232/items/GW5M54UX"],"uri":["http://zotero.org/users/2170232/items/GW5M54UX"],"itemData":{"id":2258,"type":"article-journal","abstract":"Summary\nThis paper investigates the poverty–environment nexus at the provincial and district levels in Cambodia, Lao PDR, and Vietnam. The analysis focuses on spatial associations between poverty populations and five environmental problems: deforestation, fragile soils, indoor air pollution, contaminated water, and outdoor air pollution. The results suggest that the nexus is quite different in each country. We conclude that the nexus concept can provide a useful catalyst for country-specific work, but not a general formula for program design. Joint implementation of poverty and environment strategies may be cost effective for some environmental problems, but independent implementation may be preferable in many cases as well.","container-title":"World Development","DOI":"10.1016/j.worlddev.2004.10.003","ISSN":"0305-750X","issue":"4","journalAbbreviation":"World Development","page":"617-638","source":"ScienceDirect","title":"Where is the Poverty–Environment Nexus? Evidence from Cambodia, Lao PDR, and Vietnam","title-short":"Where is the Poverty–Environment Nexus?","volume":"33","author":[{"family":"Dasgupta","given":"Susmita"},{"family":"Deichmann","given":"Uwe"},{"family":"Meisner","given":"Craig"},{"family":"Wheeler","given":"David"}],"issued":{"date-parts":[["2005",4,1]]}}}],"schema":"https://github.com/citation-style-language/schema/raw/master/csl-citation.json"} </w:instrText>
+      </w:r>
+      <w:r>
+        <w:fldChar w:fldCharType="separate"/>
+      </w:r>
       <w:r>
         <w:rPr>
           <w:rFonts w:ascii="Calibri" w:hAnsi="Calibri" w:cs="Calibri"/>
         </w:rPr>
-        <w:t>Mahanty</w:t>
-      </w:r>
-      <w:proofErr w:type="spellEnd"/>
+        <w:t>(Dasgupta et al. 2005)</w:t>
+      </w:r>
+      <w:r>
+        <w:fldChar w:fldCharType="end"/>
+      </w:r>
+      <w:r>
+        <w:t xml:space="preserve">, and </w:t>
+      </w:r>
+      <w:r>
+        <w:t xml:space="preserve">in Northwest Cambodia there have been many direct and indirect drivers of deforestation since 1975, including repatriation of Khmer Rouge soldiers and </w:t>
+      </w:r>
+      <w:r>
+        <w:t>in-migration</w:t>
+      </w:r>
+      <w:r>
+        <w:t xml:space="preserve"> following the end of the civil conflict, refugee repatriation, </w:t>
+      </w:r>
+      <w:r>
+        <w:t>the</w:t>
+      </w:r>
+      <w:r>
+        <w:t xml:space="preserve"> subsequent clearance for subsistence agriculture</w:t>
+      </w:r>
+      <w:r>
+        <w:t>, and the expansion of cash crops such as cassava</w:t>
+      </w:r>
+      <w:r>
+        <w:t xml:space="preserve"> </w:t>
+      </w:r>
+      <w:r>
+        <w:fldChar w:fldCharType="begin"/>
+      </w:r>
+      <w:r>
+        <w:instrText xml:space="preserve"> ADDIN ZOTERO_ITEM CSL_CITATION {"citationID":"f0II8DcC","properties":{"formattedCitation":"(Hought et al. 2012; Kong et al. 2019)","plainCitation":"(Hought et al. 2012; Kong et al. 2019)","noteIndex":0},"citationItems":[{"id":1671,"uris":["http://zotero.org/users/2170232/items/F5WLBRBI"],"uri":["http://zotero.org/users/2170232/items/F5WLBRBI"],"itemData":{"id":1671,"type":"article-journal","abstract":"Crop-based biofuels represent an environmental and political alternative to fossil fuels, as well as an important source of rural development income; as global biofuel markets continue to mature, however, their impact on food security remains controversial. This study investigates the effects of biofuel feedstock adoption by smallholders in the northwestern Cambodian province of Banteay Meanchey, a region undergoing rapid land use change following the formal end of the Khmer Rouge era in 1989 and subsequent rural resettlement. Remote sensing data combined with field interviews pointed to three discrete phases of land use change in this period: first, as a result of the establishment of new settlements (mainly subsistence rice production); second, via the expansion of cash crop cultivation into forested areas (mainly grown on upland fields); and third, due to the response of smallholders to a sharp increase in regional demand for cassava starch (grown exclusively on upland fields). The study found that agricultural expansion due to cassava growing was severe, but it was not the sole contributor to deforestation in the region. The exposure of smallholder economies to the volatile cassava market had severe consequences for livelihoods and food security. The paper concludes with a discussion of the probable impacts of the emerging cassava market on trajectories in land use, land ownership, and land access in rural Cambodia. The case looks at biofuel adoption in the context of other land use changes, but also provides evidence at the local scale of how a strongly market driven crop, in this case biofuel feedstock, can have striking environmental and socioeconomic consequences.","container-title":"Applied Geography","DOI":"10.1016/j.apgeog.2012.02.007","ISSN":"0143-6228","journalAbbreviation":"Applied Geography","page":"525-532","source":"ScienceDirect","title":"Biofuels, land use change and smallholder livelihoods: A case study from Banteay Chhmar, Cambodia","title-short":"Biofuels, land use change and smallholder livelihoods","volume":"34","author":[{"family":"Hought","given":"Joy"},{"family":"Birch-Thomsen","given":"Torben"},{"family":"Petersen","given":"Jacob"},{"family":"Neergaard","given":"Andreas","non-dropping-particle":"de"},{"family":"Oelofse","given":"Myles"}],"issued":{"date-parts":[["2012",5,1]]}}},{"id":2939,"uris":["http://zotero.org/users/2170232/items/MNLFBPTF"],"uri":["http://zotero.org/users/2170232/items/MNLFBPTF"],"itemData":{"id":2939,"type":"article-journal","abstract":"At the end of the 1990s, the Northwestern uplands of Cambodia were one of the last forest frontiers of the country. In a region that was the last Khmer Rouge stronghold, the opening of former conflict zones after a peace agreement initiated a vast movement of agricultural colonization. This movement was economically triggered by high market demand for agricultural commodities such as maize and cassava and fueled by a massive flow of spontaneous in-migration of land-poor farmers from lowland regions around the entire country. Focused on four upland districts along a pioneer front of Northwestern Cambodia, we analyzed historical trajectories of land use/cover changes using a chronological series of Landsat data from 1976 to 2016. We identified key drivers of deforestation using demographic data and qualitative information from local actors and other relevant stakeholders. We found a 65 percent forest cover loss due to conversion by smallholders into agricultural land for maize and cassava cultivation over a period of 15 years. The underlying mechanisms of land use change were further investigated to understand the diversity of individual farm trajectories and decision-making processes in relation to land conversion. These elements of diagnosis are essential to engage farming communities in innovative land use systems and to develop sustainable alternatives to boom crops that have led to the current situation of land degradation and economic instability.","container-title":"Applied Geography","DOI":"10.1016/j.apgeog.2018.12.006","ISSN":"0143-6228","journalAbbreviation":"Applied Geography","language":"en","page":"84-98","source":"ScienceDirect","title":"Understanding the drivers of deforestation and agricultural transformations in the Northwestern uplands of Cambodia","volume":"102","author":[{"family":"Kong","given":"Rada"},{"family":"Diepart","given":"Jean-Christophe"},{"family":"Castella","given":"Jean-Christophe"},{"family":"Lestrelin","given":"Guillaume"},{"family":"Tivet","given":"Florent"},{"family":"Belmain","given":"Elisa"},{"family":"Bégué","given":"Agnès"}],"issued":{"date-parts":[["2019",1,1]]}}}],"schema":"https://github.com/citation-style-language/schema/raw/master/csl-citation.json"} </w:instrText>
+      </w:r>
+      <w:r>
+        <w:fldChar w:fldCharType="separate"/>
+      </w:r>
       <w:r>
         <w:rPr>
           <w:rFonts w:ascii="Calibri" w:hAnsi="Calibri" w:cs="Calibri"/>
         </w:rPr>
-        <w:t xml:space="preserve"> 2015)</w:t>
+        <w:t>(Hought et al. 2012; Kong et al. 2019)</w:t>
       </w:r>
       <w:r>
         <w:fldChar w:fldCharType="end"/>
       </w:r>
       <w:r>
-        <w:t xml:space="preserve">. </w:t>
-      </w:r>
-      <w:r>
-        <w:t xml:space="preserve">There have been significant improvements in rates of poverty, access to services, and education, yet inequality between the rich and the poor has increased </w:t>
+        <w:t>. In the Angkor Basin, home to the Angkor temple</w:t>
+      </w:r>
+      <w:r>
+        <w:t>s</w:t>
+      </w:r>
+      <w:r>
+        <w:t>,</w:t>
+      </w:r>
+      <w:r>
+        <w:t xml:space="preserve"> </w:t>
+      </w:r>
+      <w:r>
+        <w:t>a complex mix of global, regional, and local</w:t>
+      </w:r>
+      <w:r>
+        <w:t xml:space="preserve"> drivers including tourism, climate change, government policies, economic development, and environmental management </w:t>
+      </w:r>
+      <w:r>
+        <w:t>between 1989 and 2005</w:t>
+      </w:r>
+      <w:r>
+        <w:t xml:space="preserve"> caused</w:t>
+      </w:r>
+      <w:r>
+        <w:t xml:space="preserve"> over 23% of the existing forest cover </w:t>
+      </w:r>
+      <w:r>
+        <w:t>to be</w:t>
+      </w:r>
+      <w:r>
+        <w:t xml:space="preserve"> lost to </w:t>
+      </w:r>
+      <w:r>
+        <w:t xml:space="preserve">agricultural expansion and charcoal production </w:t>
       </w:r>
       <w:r>
         <w:fldChar w:fldCharType="begin"/>
       </w:r>
       <w:r>
-        <w:instrText xml:space="preserve"> ADDIN ZOTERO_ITEM CSL_CITATION {"citationID":"azl80eLx","properties":{"formattedCitation":"(World Bank 2014)","plainCitation":"(World Bank 2014)","noteIndex":0},"citationItems":[{"id":2763,"uris":["http://zotero.org/users/2170232/items/DHPTZUDX"],"uri":["http://zotero.org/users/2170232/items/DHPTZUDX"],"itemData":{"id":2763,"type":"report","event-place":"Washington DC, USA","publisher":"World Bank Group","publisher-place":"Washington DC, USA","title":"Where have all the poor gone? Cambodia poverty assessment 2013","author":[{"family":"World Bank","given":""}],"issued":{"date-parts":[["2014"]]}}}],"schema":"https://github.com/citation-style-language/schema/raw/master/csl-citation.json"} </w:instrText>
+        <w:instrText xml:space="preserve"> ADDIN ZOTERO_ITEM CSL_CITATION {"citationID":"Tk4Yl3LS","properties":{"formattedCitation":"(Gaughan et al. 2009)","plainCitation":"(Gaughan et al. 2009)","noteIndex":0},"citationItems":[{"id":1664,"uris":["http://zotero.org/users/2170232/items/8DCNZD8D"],"uri":["http://zotero.org/users/2170232/items/8DCNZD8D"],"itemData":{"id":1664,"type":"article-journal","abstract":"The Angkor basin of Cambodia, the site of the great Angkor temple complex, has experienced explosive tourism growth since the 1993 onset of national political stability and renewed international investment, which in turn has driven increasing demand for water, wood, and biomass fuel, and rapid and extensive land-use and land-cover change. We use multi-temporal Landsat imagery (1989–2005) to describe the rate and extent of land-cover change throughout the Angkor basin. While 50% of the landscape remained in rice agriculture it is notable that a larger proportion of the area was deforested (23.4%) than experienced forest regrowth (4.9%). Most forest loss occurred between the Angkor temple complex and Phnom Kulen National Park, and was due in part to charcoal production to serve the tourist industry, and also conversion to permanent agriculture. The small area of forest increase was concentrated along the eastern boundary of the main Angkor complex. The interplay among global (tourism, climate), regional (national policies, large-river management), and local (construction and agriculture, energy and water sources to support the tourism industry) factors drives a distinctive but complex pattern of land-use and land-cover change.","container-title":"Applied Geography","DOI":"10.1016/j.apgeog.2008.09.007","ISSN":"0143-6228","issue":"2","journalAbbreviation":"Applied Geography","page":"212-223","source":"ScienceDirect","title":"Tourism, forest conversion, and land transformations in the Angkor basin, Cambodia","volume":"29","author":[{"family":"Gaughan","given":"Andrea E."},{"family":"Binford","given":"Michael W."},{"family":"Southworth","given":"Jane"}],"issued":{"date-parts":[["2009",4,1]]}}}],"schema":"https://github.com/citation-style-language/schema/raw/master/csl-citation.json"} </w:instrText>
       </w:r>
       <w:r>
         <w:fldChar w:fldCharType="separate"/>
@@ -973,232 +977,7 @@
         <w:rPr>
           <w:rFonts w:ascii="Calibri" w:hAnsi="Calibri" w:cs="Calibri"/>
         </w:rPr>
-        <w:t>(World Bank 2014)</w:t>
-      </w:r>
-      <w:r>
-        <w:fldChar w:fldCharType="end"/>
-      </w:r>
-      <w:r>
-        <w:t xml:space="preserve">. </w:t>
-      </w:r>
-      <w:r>
-        <w:t xml:space="preserve">There has been dramatic socioeconomic development within Cambodia’s major urban centres, yet rural, marginalised groups and ethnic minorities, particularly in the remote provinces, </w:t>
-      </w:r>
-      <w:r>
-        <w:t>largely remain poor with minimal access to services</w:t>
-      </w:r>
-      <w:r>
-        <w:t>, and</w:t>
-      </w:r>
-      <w:r>
-        <w:t xml:space="preserve"> where insecure land tenure leaves them exposed to land grabbing and conflict </w:t>
-      </w:r>
-      <w:r>
-        <w:fldChar w:fldCharType="begin"/>
-      </w:r>
-      <w:r>
-        <w:instrText xml:space="preserve"> ADDIN ZOTERO_ITEM CSL_CITATION {"citationID":"cTih9Rtk","properties":{"formattedCitation":"(Hammer 2008; Ironside 2008; Neef &amp; Touch 2012; Phillips &amp; Davy 2021)","plainCitation":"(Hammer 2008; Ironside 2008; Neef &amp; Touch 2012; Phillips &amp; Davy 2021)","noteIndex":0},"citationItems":[{"id":2469,"uris":["http://zotero.org/users/2170232/items/FPTJAHVA"],"uri":["http://zotero.org/users/2170232/items/FPTJAHVA"],"itemData":{"id":2469,"type":"book","collection-title":"Mainland Southeast Asia at its Margins: MinorityGroups and Borders","event-place":"Siem Reap, Cambodia","ISBN":"978-99950-51-05-1","publisher":"Centre for Khmer Studies","publisher-place":"Siem Reap, Cambodia","title":"Living on the Margins: Minorities and Borderlines in Cambodia and Southeast Asia","URL":"www.khmerstudies.org.","author":[{"family":"Hammer","given":"Peter"}],"issued":{"date-parts":[["2008"]]}}},{"id":2470,"uris":["http://zotero.org/users/2170232/items/VN7LPSTW"],"uri":["http://zotero.org/users/2170232/items/VN7LPSTW"],"itemData":{"id":2470,"type":"chapter","container-title":"Living in margins: Minorities and boderlines in Cambodia and Southeast Asia","event-place":"Siem Reap, Cambodia","ISBN":"978-99950-51-05-1","page":"91-128","publisher":"Centre for Khmer Studies","publisher-place":"Siem Reap, Cambodia","title":"Development - In Whose Name? Cambodia's Economic Development and its Indigneous Communities - From Self-Reliance to Uncertainty","URL":"www.khmerstudies.org.","author":[{"family":"Ironside","given":"Jeremy"}],"issued":{"date-parts":[["2008"]]}}},{"id":2484,"uris":["http://zotero.org/users/2170232/items/Q3XBE22N"],"uri":["http://zotero.org/users/2170232/items/Q3XBE22N"],"itemData":{"id":2484,"type":"article-journal","abstract":"Rural areas in Cambodia have been the target of large-scale land acquisitions since the late 1990s. As of March 2012, economic land concessions in Cambodia covered more than 2 million hectares, equivalent to over half of the country’s arable land. In this paper, we discuss the policy narratives and discursive strategies that are employed by various actors to justify and legitimize large-scale land acquisitions. We then analyze the underlying mechanisms of such acquisitions and investments and examine how they are entangled with donor-assisted land use planning efforts. Finally, we explore local people’s strategies of resistance. Our findings suggest that the Cambodian ruling elite has enabled land grabbing through three major mechanisms: first, by establishing a form of ‘shadow governance’ and corrupting the legal culture; second, by discursively justifying expropriation and resettlement through emphasizing rural development, ecological restoration and poverty alleviation; third, by instrumentalizing donor-supported, pro-poor land allocation in the form of social land concessions towards legitimizing land grabbing and distributional injustices and minimizing opposition to land grabs among local communities. Local strategies of resistance have been desperate, sporadic and atomistic vis-à-vis the powerful coalition of government authorities, concessionaires and the military.","language":"en","page":"23","source":"Zotero","title":"Land Grabbing in Cambodia: Narratives, Mechanisms, Resistance","author":[{"family":"Neef","given":"Andreas"},{"family":"Touch","given":"Siphat"}],"issued":{"date-parts":[["2012"]]}}},{"id":2903,"uris":["http://zotero.org/users/2170232/items/JHUW6T38"],"uri":["http://zotero.org/users/2170232/items/JHUW6T38"],"itemData":{"id":2903,"type":"chapter","abstract":"The main purpose of this chapter is to shine a light on transnational ‘neoliberalization’ of civil society. Transformations from authoritarian states to capitalist free-market economies are often linked to democratization, however the lack of welfare state structures and protective levels of regulation create avenues for exploitation. This exists in the growing number of hybridized civil society organizations in Southeast Asia. In order to demonstrate the impact of transnational neoliberalism on civil society, findings from a study about the microfinance sector in Cambodia, where the microfinance industry appeared to be creating serious consequences for Cambodian microfinance borrowers, are reported in this chapter. Based on interviews with workers within NGOs and UN agencies that operated to support people who have been released/freed from trafficking in persons, and those involved in the prevention of irregular migration and trafficking or policy initiatives, the study revealed the creation of highly vulnerable neoliberal subjects. The study also illuminated the impact of a privatized and marketized microfinance industry in Cambodia, thus demonstrating how the ‘neoliberalization’ of civil society’s social enterprise has in fact increased rather than prevented poverty.","container-title":"Transnational Civil Society in Asia","ISBN":"978-1-00-311048-4","note":"number-of-pages: 18","publisher":"Routledge","title":"Transnational neoliberalism in Asian civil society: Microfinance and poverty in Cambodia","title-short":"Transnational neoliberalism in Asian civil society","author":[{"family":"Phillips","given":"Ruth"},{"family":"Davy","given":"Deanna"}],"issued":{"date-parts":[["2021"]]}}}],"schema":"https://github.com/citation-style-language/schema/raw/master/csl-citation.json"} </w:instrText>
-      </w:r>
-      <w:r>
-        <w:fldChar w:fldCharType="separate"/>
-      </w:r>
-      <w:r>
-        <w:rPr>
-          <w:rFonts w:ascii="Calibri" w:hAnsi="Calibri" w:cs="Calibri"/>
-        </w:rPr>
-        <w:t xml:space="preserve">(Hammer 2008; Ironside 2008; </w:t>
-      </w:r>
-      <w:proofErr w:type="spellStart"/>
-      <w:r>
-        <w:rPr>
-          <w:rFonts w:ascii="Calibri" w:hAnsi="Calibri" w:cs="Calibri"/>
-        </w:rPr>
-        <w:t>Neef</w:t>
-      </w:r>
-      <w:proofErr w:type="spellEnd"/>
-      <w:r>
-        <w:rPr>
-          <w:rFonts w:ascii="Calibri" w:hAnsi="Calibri" w:cs="Calibri"/>
-        </w:rPr>
-        <w:t xml:space="preserve"> &amp; Touch 2012; Phillips &amp; Davy 2021)</w:t>
-      </w:r>
-      <w:r>
-        <w:fldChar w:fldCharType="end"/>
-      </w:r>
-      <w:r>
-        <w:t xml:space="preserve">. Such rapid social and economic changes make identifying the drivers of deforestation </w:t>
-      </w:r>
-      <w:r>
-        <w:t xml:space="preserve">particularly </w:t>
-      </w:r>
-      <w:r>
-        <w:t>challenging, as</w:t>
-      </w:r>
-      <w:r>
-        <w:t xml:space="preserve"> broad-scale drivers</w:t>
-      </w:r>
-      <w:r>
-        <w:t xml:space="preserve"> and</w:t>
-      </w:r>
-      <w:r>
-        <w:t xml:space="preserve"> their effect on local landscape actors, and the subsequent proximate causes</w:t>
-      </w:r>
-      <w:r>
-        <w:t xml:space="preserve"> of deforestation</w:t>
-      </w:r>
-      <w:r>
-        <w:t>,</w:t>
-      </w:r>
-      <w:r>
-        <w:t xml:space="preserve"> are likely to fluctuate rapidly over time and space. </w:t>
-      </w:r>
-      <w:r>
-        <w:t>There are several studies from Cambodia that have focussed on socioeconomic predictors of deforestation, which provide some important context.</w:t>
-      </w:r>
-      <w:r>
-        <w:t xml:space="preserve"> </w:t>
-      </w:r>
-      <w:r>
-        <w:t xml:space="preserve">At the national scale, human population pressure has been identified as an important driver of deforestation </w:t>
-      </w:r>
-      <w:r>
-        <w:fldChar w:fldCharType="begin"/>
-      </w:r>
-      <w:r>
-        <w:instrText xml:space="preserve"> ADDIN ZOTERO_ITEM CSL_CITATION {"citationID":"SN7N5ug6","properties":{"formattedCitation":"(Dasgupta et al. 2005)","plainCitation":"(Dasgupta et al. 2005)","noteIndex":0},"citationItems":[{"id":2258,"uris":["http://zotero.org/users/2170232/items/GW5M54UX"],"uri":["http://zotero.org/users/2170232/items/GW5M54UX"],"itemData":{"id":2258,"type":"article-journal","abstract":"Summary\nThis paper investigates the poverty–environment nexus at the provincial and district levels in Cambodia, Lao PDR, and Vietnam. The analysis focuses on spatial associations between poverty populations and five environmental problems: deforestation, fragile soils, indoor air pollution, contaminated water, and outdoor air pollution. The results suggest that the nexus is quite different in each country. We conclude that the nexus concept can provide a useful catalyst for country-specific work, but not a general formula for program design. Joint implementation of poverty and environment strategies may be cost effective for some environmental problems, but independent implementation may be preferable in many cases as well.","container-title":"World Development","DOI":"10.1016/j.worlddev.2004.10.003","ISSN":"0305-750X","issue":"4","journalAbbreviation":"World Development","page":"617-638","source":"ScienceDirect","title":"Where is the Poverty–Environment Nexus? Evidence from Cambodia, Lao PDR, and Vietnam","title-short":"Where is the Poverty–Environment Nexus?","volume":"33","author":[{"family":"Dasgupta","given":"Susmita"},{"family":"Deichmann","given":"Uwe"},{"family":"Meisner","given":"Craig"},{"family":"Wheeler","given":"David"}],"issued":{"date-parts":[["2005",4,1]]}}}],"schema":"https://github.com/citation-style-language/schema/raw/master/csl-citation.json"} </w:instrText>
-      </w:r>
-      <w:r>
-        <w:fldChar w:fldCharType="separate"/>
-      </w:r>
-      <w:r>
-        <w:rPr>
-          <w:rFonts w:ascii="Calibri" w:hAnsi="Calibri" w:cs="Calibri"/>
-        </w:rPr>
-        <w:t>(Dasgupta et al. 2005)</w:t>
-      </w:r>
-      <w:r>
-        <w:fldChar w:fldCharType="end"/>
-      </w:r>
-      <w:r>
-        <w:t xml:space="preserve">, and </w:t>
-      </w:r>
-      <w:r>
-        <w:t xml:space="preserve">in Northwest Cambodia there have been many direct and indirect drivers of deforestation since 1975, including repatriation of Khmer Rouge soldiers and </w:t>
-      </w:r>
-      <w:r>
-        <w:t>in-migration</w:t>
-      </w:r>
-      <w:r>
-        <w:t xml:space="preserve"> following the end of the civil conflict, refugee repatriation, </w:t>
-      </w:r>
-      <w:r>
-        <w:t>the</w:t>
-      </w:r>
-      <w:r>
-        <w:t xml:space="preserve"> subsequent clearance for subsistence agriculture</w:t>
-      </w:r>
-      <w:r>
-        <w:t>, and the expansion of cash crops such as cassava</w:t>
-      </w:r>
-      <w:r>
-        <w:t xml:space="preserve"> </w:t>
-      </w:r>
-      <w:r>
-        <w:fldChar w:fldCharType="begin"/>
-      </w:r>
-      <w:r>
-        <w:instrText xml:space="preserve"> ADDIN ZOTERO_ITEM CSL_CITATION {"citationID":"f0II8DcC","properties":{"formattedCitation":"(Hought et al. 2012; Kong et al. 2019)","plainCitation":"(Hought et al. 2012; Kong et al. 2019)","noteIndex":0},"citationItems":[{"id":1671,"uris":["http://zotero.org/users/2170232/items/F5WLBRBI"],"uri":["http://zotero.org/users/2170232/items/F5WLBRBI"],"itemData":{"id":1671,"type":"article-journal","abstract":"Crop-based biofuels represent an environmental and political alternative to fossil fuels, as well as an important source of rural development income; as global biofuel markets continue to mature, however, their impact on food security remains controversial. This study investigates the effects of biofuel feedstock adoption by smallholders in the northwestern Cambodian province of Banteay Meanchey, a region undergoing rapid land use change following the formal end of the Khmer Rouge era in 1989 and subsequent rural resettlement. Remote sensing data combined with field interviews pointed to three discrete phases of land use change in this period: first, as a result of the establishment of new settlements (mainly subsistence rice production); second, via the expansion of cash crop cultivation into forested areas (mainly grown on upland fields); and third, due to the response of smallholders to a sharp increase in regional demand for cassava starch (grown exclusively on upland fields). The study found that agricultural expansion due to cassava growing was severe, but it was not the sole contributor to deforestation in the region. The exposure of smallholder economies to the volatile cassava market had severe consequences for livelihoods and food security. The paper concludes with a discussion of the probable impacts of the emerging cassava market on trajectories in land use, land ownership, and land access in rural Cambodia. The case looks at biofuel adoption in the context of other land use changes, but also provides evidence at the local scale of how a strongly market driven crop, in this case biofuel feedstock, can have striking environmental and socioeconomic consequences.","container-title":"Applied Geography","DOI":"10.1016/j.apgeog.2012.02.007","ISSN":"0143-6228","journalAbbreviation":"Applied Geography","page":"525-532","source":"ScienceDirect","title":"Biofuels, land use change and smallholder livelihoods: A case study from Banteay Chhmar, Cambodia","title-short":"Biofuels, land use change and smallholder livelihoods","volume":"34","author":[{"family":"Hought","given":"Joy"},{"family":"Birch-Thomsen","given":"Torben"},{"family":"Petersen","given":"Jacob"},{"family":"Neergaard","given":"Andreas","non-dropping-particle":"de"},{"family":"Oelofse","given":"Myles"}],"issued":{"date-parts":[["2012",5,1]]}}},{"id":2939,"uris":["http://zotero.org/users/2170232/items/MNLFBPTF"],"uri":["http://zotero.org/users/2170232/items/MNLFBPTF"],"itemData":{"id":2939,"type":"article-journal","abstract":"At the end of the 1990s, the Northwestern uplands of Cambodia were one of the last forest frontiers of the country. In a region that was the last Khmer Rouge stronghold, the opening of former conflict zones after a peace agreement initiated a vast movement of agricultural colonization. This movement was economically triggered by high market demand for agricultural commodities such as maize and cassava and fueled by a massive flow of spontaneous in-migration of land-poor farmers from lowland regions around the entire country. Focused on four upland districts along a pioneer front of Northwestern Cambodia, we analyzed historical trajectories of land use/cover changes using a chronological series of Landsat data from 1976 to 2016. We identified key drivers of deforestation using demographic data and qualitative information from local actors and other relevant stakeholders. We found a 65 percent forest cover loss due to conversion by smallholders into agricultural land for maize and cassava cultivation over a period of 15 years. The underlying mechanisms of land use change were further investigated to understand the diversity of individual farm trajectories and decision-making processes in relation to land conversion. These elements of diagnosis are essential to engage farming communities in innovative land use systems and to develop sustainable alternatives to boom crops that have led to the current situation of land degradation and economic instability.","container-title":"Applied Geography","DOI":"10.1016/j.apgeog.2018.12.006","ISSN":"0143-6228","journalAbbreviation":"Applied Geography","language":"en","page":"84-98","source":"ScienceDirect","title":"Understanding the drivers of deforestation and agricultural transformations in the Northwestern uplands of Cambodia","volume":"102","author":[{"family":"Kong","given":"Rada"},{"family":"Diepart","given":"Jean-Christophe"},{"family":"Castella","given":"Jean-Christophe"},{"family":"Lestrelin","given":"Guillaume"},{"family":"Tivet","given":"Florent"},{"family":"Belmain","given":"Elisa"},{"family":"Bégué","given":"Agnès"}],"issued":{"date-parts":[["2019",1,1]]}}}],"schema":"https://github.com/citation-style-language/schema/raw/master/csl-citation.json"} </w:instrText>
-      </w:r>
-      <w:r>
-        <w:fldChar w:fldCharType="separate"/>
-      </w:r>
-      <w:r>
-        <w:rPr>
-          <w:rFonts w:ascii="Calibri" w:hAnsi="Calibri" w:cs="Calibri"/>
-        </w:rPr>
-        <w:t>(</w:t>
-      </w:r>
-      <w:proofErr w:type="spellStart"/>
-      <w:r>
-        <w:rPr>
-          <w:rFonts w:ascii="Calibri" w:hAnsi="Calibri" w:cs="Calibri"/>
-        </w:rPr>
-        <w:t>Hought</w:t>
-      </w:r>
-      <w:proofErr w:type="spellEnd"/>
-      <w:r>
-        <w:rPr>
-          <w:rFonts w:ascii="Calibri" w:hAnsi="Calibri" w:cs="Calibri"/>
-        </w:rPr>
-        <w:t xml:space="preserve"> et al. 2012; Kong et al. 2019)</w:t>
-      </w:r>
-      <w:r>
-        <w:fldChar w:fldCharType="end"/>
-      </w:r>
-      <w:r>
-        <w:t>. In the Angkor Basin, home to the Angkor temple</w:t>
-      </w:r>
-      <w:r>
-        <w:t>s</w:t>
-      </w:r>
-      <w:r>
-        <w:t>,</w:t>
-      </w:r>
-      <w:r>
-        <w:t xml:space="preserve"> </w:t>
-      </w:r>
-      <w:r>
-        <w:t>a complex mix of global, regional, and local</w:t>
-      </w:r>
-      <w:r>
-        <w:t xml:space="preserve"> drivers including tourism, climate change, government policies, economic development, and environmental management </w:t>
-      </w:r>
-      <w:r>
-        <w:t>between 1989 and 2005</w:t>
-      </w:r>
-      <w:r>
-        <w:t xml:space="preserve"> caused</w:t>
-      </w:r>
-      <w:r>
-        <w:t xml:space="preserve"> over 23% of the existing forest cover </w:t>
-      </w:r>
-      <w:r>
-        <w:t>to be</w:t>
-      </w:r>
-      <w:r>
-        <w:t xml:space="preserve"> lost to </w:t>
-      </w:r>
-      <w:r>
-        <w:t xml:space="preserve">agricultural expansion and charcoal production </w:t>
-      </w:r>
-      <w:r>
-        <w:fldChar w:fldCharType="begin"/>
-      </w:r>
-      <w:r>
-        <w:instrText xml:space="preserve"> ADDIN ZOTERO_ITEM CSL_CITATION {"citationID":"Tk4Yl3LS","properties":{"formattedCitation":"(Gaughan et al. 2009)","plainCitation":"(Gaughan et al. 2009)","noteIndex":0},"citationItems":[{"id":1664,"uris":["http://zotero.org/users/2170232/items/8DCNZD8D"],"uri":["http://zotero.org/users/2170232/items/8DCNZD8D"],"itemData":{"id":1664,"type":"article-journal","abstract":"The Angkor basin of Cambodia, the site of the great Angkor temple complex, has experienced explosive tourism growth since the 1993 onset of national political stability and renewed international investment, which in turn has driven increasing demand for water, wood, and biomass fuel, and rapid and extensive land-use and land-cover change. We use multi-temporal Landsat imagery (1989–2005) to describe the rate and extent of land-cover change throughout the Angkor basin. While 50% of the landscape remained in rice agriculture it is notable that a larger proportion of the area was deforested (23.4%) than experienced forest regrowth (4.9%). Most forest loss occurred between the Angkor temple complex and Phnom Kulen National Park, and was due in part to charcoal production to serve the tourist industry, and also conversion to permanent agriculture. The small area of forest increase was concentrated along the eastern boundary of the main Angkor complex. The interplay among global (tourism, climate), regional (national policies, large-river management), and local (construction and agriculture, energy and water sources to support the tourism industry) factors drives a distinctive but complex pattern of land-use and land-cover change.","container-title":"Applied Geography","DOI":"10.1016/j.apgeog.2008.09.007","ISSN":"0143-6228","issue":"2","journalAbbreviation":"Applied Geography","page":"212-223","source":"ScienceDirect","title":"Tourism, forest conversion, and land transformations in the Angkor basin, Cambodia","volume":"29","author":[{"family":"Gaughan","given":"Andrea E."},{"family":"Binford","given":"Michael W."},{"family":"Southworth","given":"Jane"}],"issued":{"date-parts":[["2009",4,1]]}}}],"schema":"https://github.com/citation-style-language/schema/raw/master/csl-citation.json"} </w:instrText>
-      </w:r>
-      <w:r>
-        <w:fldChar w:fldCharType="separate"/>
-      </w:r>
-      <w:r>
-        <w:rPr>
-          <w:rFonts w:ascii="Calibri" w:hAnsi="Calibri" w:cs="Calibri"/>
-        </w:rPr>
-        <w:t>(</w:t>
-      </w:r>
-      <w:proofErr w:type="spellStart"/>
-      <w:r>
-        <w:rPr>
-          <w:rFonts w:ascii="Calibri" w:hAnsi="Calibri" w:cs="Calibri"/>
-        </w:rPr>
-        <w:t>Gaughan</w:t>
-      </w:r>
-      <w:proofErr w:type="spellEnd"/>
-      <w:r>
-        <w:rPr>
-          <w:rFonts w:ascii="Calibri" w:hAnsi="Calibri" w:cs="Calibri"/>
-        </w:rPr>
-        <w:t xml:space="preserve"> et al. 2009)</w:t>
+        <w:t>(Gaughan et al. 2009)</w:t>
       </w:r>
       <w:r>
         <w:fldChar w:fldCharType="end"/>
@@ -1236,128 +1015,86 @@
         <w:rPr>
           <w:rFonts w:ascii="Calibri" w:hAnsi="Calibri" w:cs="Calibri"/>
         </w:rPr>
-        <w:t xml:space="preserve">Geist &amp; </w:t>
-      </w:r>
-      <w:proofErr w:type="spellStart"/>
+        <w:t>Geist &amp; Lambin 2003; Chambers et al. 2020; Bernhard et al. 2021)</w:t>
+      </w:r>
+      <w:r>
+        <w:fldChar w:fldCharType="end"/>
+      </w:r>
+      <w:r>
+        <w:t xml:space="preserve">. These projects can have unintended consequences for a number of reasons, including poor management of incentives or weak enforcement of protective laws, misinterpretation of stakeholder motivations, or failure to account for </w:t>
+      </w:r>
+      <w:r>
+        <w:t xml:space="preserve">underlying </w:t>
+      </w:r>
+      <w:r>
+        <w:t xml:space="preserve">economic drivers </w:t>
+      </w:r>
+      <w:r>
+        <w:t xml:space="preserve">operating at a broader scale </w:t>
+      </w:r>
+      <w:r>
+        <w:fldChar w:fldCharType="begin"/>
+      </w:r>
+      <w:r>
+        <w:instrText xml:space="preserve"> ADDIN ZOTERO_ITEM CSL_CITATION {"citationID":"9oPGvtHe","properties":{"formattedCitation":"(Chambers et al. 2020)","plainCitation":"(Chambers et al. 2020)","noteIndex":0},"citationItems":[{"id":2960,"uris":["http://zotero.org/users/2170232/items/TIGFEJD3"],"uri":["http://zotero.org/users/2170232/items/TIGFEJD3"],"itemData":{"id":2960,"type":"article-journal","abstract":"Conservation projects commonly claim to convert local people into long-term environmental stewards and improve their well-being. Yet, evidence frequently contradicts these win-win claims. The “multiple environmentalities” framework outlines distinct approaches that projects often use to foster environmental motivation and behavior: (1) neoliberal: constructing material incentives, (2) sovereign: imposing protective laws, and (3) disciplinary: fostering norms and values. We use a mixed method approach to examine how combinations of these environmentalities shape the land use motivations and behavior of 270 families living in 15 project settings in the Peruvian Amazon. We identify four direct reasons why these projects often fail to achieve their intended outcomes, regardless of the environmentalities employed: (1) self-selection of like-minded individuals, (2) limited ability of extrinsic motivators (i.e. material incentives and protective laws) to reduce reported deforestation behaviors, (3) limited internalization of motivations for conservation, and (4) ignored broader economic drivers of deforestation. We argue that these challenges stem from the typical external design of conservation projects based on fixed and limited interpretations of human motivation. Our findings point to the importance of deliberative processes that can support local and external actors to navigate and reframe competing motivations to co-design approaches to conservation governance at local and broader scales.","container-title":"Environment and Planning E: Nature and Space","DOI":"10.1177/2514848619873910","ISSN":"2514-8486","issue":"2","journalAbbreviation":"Environment and Planning E: Nature and Space","language":"en","note":"publisher: SAGE Publications Ltd STM","page":"365-398","source":"SAGE Journals","title":"Why joint conservation and development projects often fail: An in-depth examination in the Peruvian Amazon","title-short":"Why joint conservation and development projects often fail","volume":"3","author":[{"family":"Chambers","given":"Josephine"},{"family":"Aguila Mejía","given":"Margarita Del"},{"family":"Ramírez Reátegui","given":"Raydith"},{"family":"Sandbrook","given":"Chris"}],"issued":{"date-parts":[["2020",6,1]]}}}],"schema":"https://github.com/citation-style-language/schema/raw/master/csl-citation.json"} </w:instrText>
+      </w:r>
+      <w:r>
+        <w:fldChar w:fldCharType="separate"/>
+      </w:r>
       <w:r>
         <w:rPr>
           <w:rFonts w:ascii="Calibri" w:hAnsi="Calibri" w:cs="Calibri"/>
         </w:rPr>
-        <w:t>Lambin</w:t>
-      </w:r>
-      <w:proofErr w:type="spellEnd"/>
+        <w:t>(Chambers et al. 2020)</w:t>
+      </w:r>
+      <w:r>
+        <w:fldChar w:fldCharType="end"/>
+      </w:r>
+      <w:r>
+        <w:t xml:space="preserve">. </w:t>
+      </w:r>
+      <w:r>
+        <w:t xml:space="preserve">National </w:t>
+      </w:r>
+      <w:r>
+        <w:t>economic and environmental policies, and i</w:t>
+      </w:r>
+      <w:r>
+        <w:t>nterventions such as ICDPs</w:t>
+      </w:r>
+      <w:r>
+        <w:t>,</w:t>
+      </w:r>
+      <w:r>
+        <w:t xml:space="preserve"> will be vulnerable to failure if the relationships between forest cover and loss and 1) broad economic drivers and 2) </w:t>
+      </w:r>
+      <w:r>
+        <w:t xml:space="preserve">local socioeconomic conditions </w:t>
+      </w:r>
+      <w:r>
+        <w:t xml:space="preserve">are not </w:t>
+      </w:r>
+      <w:r>
+        <w:lastRenderedPageBreak/>
+        <w:t xml:space="preserve">understood and accounted for. </w:t>
+      </w:r>
+      <w:r>
+        <w:t xml:space="preserve">In chapter 1 I addressed the relationships between macroeconomic drivers and forest loss at the national scale. Previous studies have evaluated the relationships between forest cover and socioeconomics in small, discrete locations within Cambodia </w:t>
+      </w:r>
+      <w:r>
+        <w:fldChar w:fldCharType="begin"/>
+      </w:r>
+      <w:r>
+        <w:instrText xml:space="preserve"> ADDIN ZOTERO_ITEM CSL_CITATION {"citationID":"stNxImhB","properties":{"formattedCitation":"(Dasgupta et al. 2005; Gaughan et al. 2009; Hought et al. 2012; Kong et al. 2019)","plainCitation":"(Dasgupta et al. 2005; Gaughan et al. 2009; Hought et al. 2012; Kong et al. 2019)","noteIndex":0},"citationItems":[{"id":2258,"uris":["http://zotero.org/users/2170232/items/GW5M54UX"],"uri":["http://zotero.org/users/2170232/items/GW5M54UX"],"itemData":{"id":2258,"type":"article-journal","abstract":"Summary\nThis paper investigates the poverty–environment nexus at the provincial and district levels in Cambodia, Lao PDR, and Vietnam. The analysis focuses on spatial associations between poverty populations and five environmental problems: deforestation, fragile soils, indoor air pollution, contaminated water, and outdoor air pollution. The results suggest that the nexus is quite different in each country. We conclude that the nexus concept can provide a useful catalyst for country-specific work, but not a general formula for program design. Joint implementation of poverty and environment strategies may be cost effective for some environmental problems, but independent implementation may be preferable in many cases as well.","container-title":"World Development","DOI":"10.1016/j.worlddev.2004.10.003","ISSN":"0305-750X","issue":"4","journalAbbreviation":"World Development","page":"617-638","source":"ScienceDirect","title":"Where is the Poverty–Environment Nexus? Evidence from Cambodia, Lao PDR, and Vietnam","title-short":"Where is the Poverty–Environment Nexus?","volume":"33","author":[{"family":"Dasgupta","given":"Susmita"},{"family":"Deichmann","given":"Uwe"},{"family":"Meisner","given":"Craig"},{"family":"Wheeler","given":"David"}],"issued":{"date-parts":[["2005",4,1]]}}},{"id":1664,"uris":["http://zotero.org/users/2170232/items/8DCNZD8D"],"uri":["http://zotero.org/users/2170232/items/8DCNZD8D"],"itemData":{"id":1664,"type":"article-journal","abstract":"The Angkor basin of Cambodia, the site of the great Angkor temple complex, has experienced explosive tourism growth since the 1993 onset of national political stability and renewed international investment, which in turn has driven increasing demand for water, wood, and biomass fuel, and rapid and extensive land-use and land-cover change. We use multi-temporal Landsat imagery (1989–2005) to describe the rate and extent of land-cover change throughout the Angkor basin. While 50% of the landscape remained in rice agriculture it is notable that a larger proportion of the area was deforested (23.4%) than experienced forest regrowth (4.9%). Most forest loss occurred between the Angkor temple complex and Phnom Kulen National Park, and was due in part to charcoal production to serve the tourist industry, and also conversion to permanent agriculture. The small area of forest increase was concentrated along the eastern boundary of the main Angkor complex. The interplay among global (tourism, climate), regional (national policies, large-river management), and local (construction and agriculture, energy and water sources to support the tourism industry) factors drives a distinctive but complex pattern of land-use and land-cover change.","container-title":"Applied Geography","DOI":"10.1016/j.apgeog.2008.09.007","ISSN":"0143-6228","issue":"2","journalAbbreviation":"Applied Geography","page":"212-223","source":"ScienceDirect","title":"Tourism, forest conversion, and land transformations in the Angkor basin, Cambodia","volume":"29","author":[{"family":"Gaughan","given":"Andrea E."},{"family":"Binford","given":"Michael W."},{"family":"Southworth","given":"Jane"}],"issued":{"date-parts":[["2009",4,1]]}}},{"id":1671,"uris":["http://zotero.org/users/2170232/items/F5WLBRBI"],"uri":["http://zotero.org/users/2170232/items/F5WLBRBI"],"itemData":{"id":1671,"type":"article-journal","abstract":"Crop-based biofuels represent an environmental and political alternative to fossil fuels, as well as an important source of rural development income; as global biofuel markets continue to mature, however, their impact on food security remains controversial. This study investigates the effects of biofuel feedstock adoption by smallholders in the northwestern Cambodian province of Banteay Meanchey, a region undergoing rapid land use change following the formal end of the Khmer Rouge era in 1989 and subsequent rural resettlement. Remote sensing data combined with field interviews pointed to three discrete phases of land use change in this period: first, as a result of the establishment of new settlements (mainly subsistence rice production); second, via the expansion of cash crop cultivation into forested areas (mainly grown on upland fields); and third, due to the response of smallholders to a sharp increase in regional demand for cassava starch (grown exclusively on upland fields). The study found that agricultural expansion due to cassava growing was severe, but it was not the sole contributor to deforestation in the region. The exposure of smallholder economies to the volatile cassava market had severe consequences for livelihoods and food security. The paper concludes with a discussion of the probable impacts of the emerging cassava market on trajectories in land use, land ownership, and land access in rural Cambodia. The case looks at biofuel adoption in the context of other land use changes, but also provides evidence at the local scale of how a strongly market driven crop, in this case biofuel feedstock, can have striking environmental and socioeconomic consequences.","container-title":"Applied Geography","DOI":"10.1016/j.apgeog.2012.02.007","ISSN":"0143-6228","journalAbbreviation":"Applied Geography","page":"525-532","source":"ScienceDirect","title":"Biofuels, land use change and smallholder livelihoods: A case study from Banteay Chhmar, Cambodia","title-short":"Biofuels, land use change and smallholder livelihoods","volume":"34","author":[{"family":"Hought","given":"Joy"},{"family":"Birch-Thomsen","given":"Torben"},{"family":"Petersen","given":"Jacob"},{"family":"Neergaard","given":"Andreas","non-dropping-particle":"de"},{"family":"Oelofse","given":"Myles"}],"issued":{"date-parts":[["2012",5,1]]}}},{"id":2939,"uris":["http://zotero.org/users/2170232/items/MNLFBPTF"],"uri":["http://zotero.org/users/2170232/items/MNLFBPTF"],"itemData":{"id":2939,"type":"article-journal","abstract":"At the end of the 1990s, the Northwestern uplands of Cambodia were one of the last forest frontiers of the country. In a region that was the last Khmer Rouge stronghold, the opening of former conflict zones after a peace agreement initiated a vast movement of agricultural colonization. This movement was economically triggered by high market demand for agricultural commodities such as maize and cassava and fueled by a massive flow of spontaneous in-migration of land-poor farmers from lowland regions around the entire country. Focused on four upland districts along a pioneer front of Northwestern Cambodia, we analyzed historical trajectories of land use/cover changes using a chronological series of Landsat data from 1976 to 2016. We identified key drivers of deforestation using demographic data and qualitative information from local actors and other relevant stakeholders. We found a 65 percent forest cover loss due to conversion by smallholders into agricultural land for maize and cassava cultivation over a period of 15 years. The underlying mechanisms of land use change were further investigated to understand the diversity of individual farm trajectories and decision-making processes in relation to land conversion. These elements of diagnosis are essential to engage farming communities in innovative land use systems and to develop sustainable alternatives to boom crops that have led to the current situation of land degradation and economic instability.","container-title":"Applied Geography","DOI":"10.1016/j.apgeog.2018.12.006","ISSN":"0143-6228","journalAbbreviation":"Applied Geography","language":"en","page":"84-98","source":"ScienceDirect","title":"Understanding the drivers of deforestation and agricultural transformations in the Northwestern uplands of Cambodia","volume":"102","author":[{"family":"Kong","given":"Rada"},{"family":"Diepart","given":"Jean-Christophe"},{"family":"Castella","given":"Jean-Christophe"},{"family":"Lestrelin","given":"Guillaume"},{"family":"Tivet","given":"Florent"},{"family":"Belmain","given":"Elisa"},{"family":"Bégué","given":"Agnès"}],"issued":{"date-parts":[["2019",1,1]]}}}],"schema":"https://github.com/citation-style-language/schema/raw/master/csl-citation.json"} </w:instrText>
+      </w:r>
+      <w:r>
+        <w:fldChar w:fldCharType="separate"/>
+      </w:r>
       <w:r>
         <w:rPr>
           <w:rFonts w:ascii="Calibri" w:hAnsi="Calibri" w:cs="Calibri"/>
         </w:rPr>
-        <w:t xml:space="preserve"> 2003; Chambers et al. 2020; Bernhard et al. 2021)</w:t>
-      </w:r>
-      <w:r>
-        <w:fldChar w:fldCharType="end"/>
-      </w:r>
-      <w:r>
-        <w:t xml:space="preserve">. These projects can have unintended consequences for a number of reasons, including poor management of incentives or weak enforcement of protective laws, misinterpretation of stakeholder motivations, or failure to account for </w:t>
-      </w:r>
-      <w:r>
-        <w:t xml:space="preserve">underlying </w:t>
-      </w:r>
-      <w:r>
-        <w:t xml:space="preserve">economic drivers </w:t>
-      </w:r>
-      <w:r>
-        <w:t xml:space="preserve">operating at a broader scale </w:t>
-      </w:r>
-      <w:r>
-        <w:fldChar w:fldCharType="begin"/>
-      </w:r>
-      <w:r>
-        <w:instrText xml:space="preserve"> ADDIN ZOTERO_ITEM CSL_CITATION {"citationID":"9oPGvtHe","properties":{"formattedCitation":"(Chambers et al. 2020)","plainCitation":"(Chambers et al. 2020)","noteIndex":0},"citationItems":[{"id":2960,"uris":["http://zotero.org/users/2170232/items/TIGFEJD3"],"uri":["http://zotero.org/users/2170232/items/TIGFEJD3"],"itemData":{"id":2960,"type":"article-journal","abstract":"Conservation projects commonly claim to convert local people into long-term environmental stewards and improve their well-being. Yet, evidence frequently contradicts these win-win claims. The “multiple environmentalities” framework outlines distinct approaches that projects often use to foster environmental motivation and behavior: (1) neoliberal: constructing material incentives, (2) sovereign: imposing protective laws, and (3) disciplinary: fostering norms and values. We use a mixed method approach to examine how combinations of these environmentalities shape the land use motivations and behavior of 270 families living in 15 project settings in the Peruvian Amazon. We identify four direct reasons why these projects often fail to achieve their intended outcomes, regardless of the environmentalities employed: (1) self-selection of like-minded individuals, (2) limited ability of extrinsic motivators (i.e. material incentives and protective laws) to reduce reported deforestation behaviors, (3) limited internalization of motivations for conservation, and (4) ignored broader economic drivers of deforestation. We argue that these challenges stem from the typical external design of conservation projects based on fixed and limited interpretations of human motivation. Our findings point to the importance of deliberative processes that can support local and external actors to navigate and reframe competing motivations to co-design approaches to conservation governance at local and broader scales.","container-title":"Environment and Planning E: Nature and Space","DOI":"10.1177/2514848619873910","ISSN":"2514-8486","issue":"2","journalAbbreviation":"Environment and Planning E: Nature and Space","language":"en","note":"publisher: SAGE Publications Ltd STM","page":"365-398","source":"SAGE Journals","title":"Why joint conservation and development projects often fail: An in-depth examination in the Peruvian Amazon","title-short":"Why joint conservation and development projects often fail","volume":"3","author":[{"family":"Chambers","given":"Josephine"},{"family":"Aguila Mejía","given":"Margarita Del"},{"family":"Ramírez Reátegui","given":"Raydith"},{"family":"Sandbrook","given":"Chris"}],"issued":{"date-parts":[["2020",6,1]]}}}],"schema":"https://github.com/citation-style-language/schema/raw/master/csl-citation.json"} </w:instrText>
-      </w:r>
-      <w:r>
-        <w:fldChar w:fldCharType="separate"/>
-      </w:r>
-      <w:r>
-        <w:rPr>
-          <w:rFonts w:ascii="Calibri" w:hAnsi="Calibri" w:cs="Calibri"/>
-        </w:rPr>
-        <w:t>(Chambers et al. 2020)</w:t>
-      </w:r>
-      <w:r>
-        <w:fldChar w:fldCharType="end"/>
-      </w:r>
-      <w:r>
-        <w:t xml:space="preserve">. </w:t>
-      </w:r>
-      <w:r>
-        <w:t xml:space="preserve">National </w:t>
-      </w:r>
-      <w:r>
-        <w:t>economic and environmental policies, and i</w:t>
-      </w:r>
-      <w:r>
-        <w:t>nterventions such as ICDPs</w:t>
-      </w:r>
-      <w:r>
-        <w:t>,</w:t>
-      </w:r>
-      <w:r>
-        <w:t xml:space="preserve"> will be vulnerable to failure if the relationships between forest cover and loss and 1) broad economic drivers and 2) </w:t>
-      </w:r>
-      <w:r>
-        <w:t xml:space="preserve">local socioeconomic conditions </w:t>
-      </w:r>
-      <w:r>
-        <w:t xml:space="preserve">are not understood and accounted for. </w:t>
-      </w:r>
-      <w:r>
-        <w:t xml:space="preserve">In chapter 1 I addressed the relationships between macroeconomic </w:t>
-      </w:r>
-      <w:r>
-        <w:lastRenderedPageBreak/>
-        <w:t xml:space="preserve">drivers and forest loss at the national scale. Previous studies have evaluated the relationships between forest cover and socioeconomics in small, discrete locations within Cambodia </w:t>
-      </w:r>
-      <w:r>
-        <w:fldChar w:fldCharType="begin"/>
-      </w:r>
-      <w:r>
-        <w:instrText xml:space="preserve"> ADDIN ZOTERO_ITEM CSL_CITATION {"citationID":"stNxImhB","properties":{"formattedCitation":"(Dasgupta et al. 2005; Gaughan et al. 2009; Hought et al. 2012; Kong et al. 2019)","plainCitation":"(Dasgupta et al. 2005; Gaughan et al. 2009; Hought et al. 2012; Kong et al. 2019)","noteIndex":0},"citationItems":[{"id":2258,"uris":["http://zotero.org/users/2170232/items/GW5M54UX"],"uri":["http://zotero.org/users/2170232/items/GW5M54UX"],"itemData":{"id":2258,"type":"article-journal","abstract":"Summary\nThis paper investigates the poverty–environment nexus at the provincial and district levels in Cambodia, Lao PDR, and Vietnam. The analysis focuses on spatial associations between poverty populations and five environmental problems: deforestation, fragile soils, indoor air pollution, contaminated water, and outdoor air pollution. The results suggest that the nexus is quite different in each country. We conclude that the nexus concept can provide a useful catalyst for country-specific work, but not a general formula for program design. Joint implementation of poverty and environment strategies may be cost effective for some environmental problems, but independent implementation may be preferable in many cases as well.","container-title":"World Development","DOI":"10.1016/j.worlddev.2004.10.003","ISSN":"0305-750X","issue":"4","journalAbbreviation":"World Development","page":"617-638","source":"ScienceDirect","title":"Where is the Poverty–Environment Nexus? Evidence from Cambodia, Lao PDR, and Vietnam","title-short":"Where is the Poverty–Environment Nexus?","volume":"33","author":[{"family":"Dasgupta","given":"Susmita"},{"family":"Deichmann","given":"Uwe"},{"family":"Meisner","given":"Craig"},{"family":"Wheeler","given":"David"}],"issued":{"date-parts":[["2005",4,1]]}}},{"id":1664,"uris":["http://zotero.org/users/2170232/items/8DCNZD8D"],"uri":["http://zotero.org/users/2170232/items/8DCNZD8D"],"itemData":{"id":1664,"type":"article-journal","abstract":"The Angkor basin of Cambodia, the site of the great Angkor temple complex, has experienced explosive tourism growth since the 1993 onset of national political stability and renewed international investment, which in turn has driven increasing demand for water, wood, and biomass fuel, and rapid and extensive land-use and land-cover change. We use multi-temporal Landsat imagery (1989–2005) to describe the rate and extent of land-cover change throughout the Angkor basin. While 50% of the landscape remained in rice agriculture it is notable that a larger proportion of the area was deforested (23.4%) than experienced forest regrowth (4.9%). Most forest loss occurred between the Angkor temple complex and Phnom Kulen National Park, and was due in part to charcoal production to serve the tourist industry, and also conversion to permanent agriculture. The small area of forest increase was concentrated along the eastern boundary of the main Angkor complex. The interplay among global (tourism, climate), regional (national policies, large-river management), and local (construction and agriculture, energy and water sources to support the tourism industry) factors drives a distinctive but complex pattern of land-use and land-cover change.","container-title":"Applied Geography","DOI":"10.1016/j.apgeog.2008.09.007","ISSN":"0143-6228","issue":"2","journalAbbreviation":"Applied Geography","page":"212-223","source":"ScienceDirect","title":"Tourism, forest conversion, and land transformations in the Angkor basin, Cambodia","volume":"29","author":[{"family":"Gaughan","given":"Andrea E."},{"family":"Binford","given":"Michael W."},{"family":"Southworth","given":"Jane"}],"issued":{"date-parts":[["2009",4,1]]}}},{"id":1671,"uris":["http://zotero.org/users/2170232/items/F5WLBRBI"],"uri":["http://zotero.org/users/2170232/items/F5WLBRBI"],"itemData":{"id":1671,"type":"article-journal","abstract":"Crop-based biofuels represent an environmental and political alternative to fossil fuels, as well as an important source of rural development income; as global biofuel markets continue to mature, however, their impact on food security remains controversial. This study investigates the effects of biofuel feedstock adoption by smallholders in the northwestern Cambodian province of Banteay Meanchey, a region undergoing rapid land use change following the formal end of the Khmer Rouge era in 1989 and subsequent rural resettlement. Remote sensing data combined with field interviews pointed to three discrete phases of land use change in this period: first, as a result of the establishment of new settlements (mainly subsistence rice production); second, via the expansion of cash crop cultivation into forested areas (mainly grown on upland fields); and third, due to the response of smallholders to a sharp increase in regional demand for cassava starch (grown exclusively on upland fields). The study found that agricultural expansion due to cassava growing was severe, but it was not the sole contributor to deforestation in the region. The exposure of smallholder economies to the volatile cassava market had severe consequences for livelihoods and food security. The paper concludes with a discussion of the probable impacts of the emerging cassava market on trajectories in land use, land ownership, and land access in rural Cambodia. The case looks at biofuel adoption in the context of other land use changes, but also provides evidence at the local scale of how a strongly market driven crop, in this case biofuel feedstock, can have striking environmental and socioeconomic consequences.","container-title":"Applied Geography","DOI":"10.1016/j.apgeog.2012.02.007","ISSN":"0143-6228","journalAbbreviation":"Applied Geography","page":"525-532","source":"ScienceDirect","title":"Biofuels, land use change and smallholder livelihoods: A case study from Banteay Chhmar, Cambodia","title-short":"Biofuels, land use change and smallholder livelihoods","volume":"34","author":[{"family":"Hought","given":"Joy"},{"family":"Birch-Thomsen","given":"Torben"},{"family":"Petersen","given":"Jacob"},{"family":"Neergaard","given":"Andreas","non-dropping-particle":"de"},{"family":"Oelofse","given":"Myles"}],"issued":{"date-parts":[["2012",5,1]]}}},{"id":2939,"uris":["http://zotero.org/users/2170232/items/MNLFBPTF"],"uri":["http://zotero.org/users/2170232/items/MNLFBPTF"],"itemData":{"id":2939,"type":"article-journal","abstract":"At the end of the 1990s, the Northwestern uplands of Cambodia were one of the last forest frontiers of the country. In a region that was the last Khmer Rouge stronghold, the opening of former conflict zones after a peace agreement initiated a vast movement of agricultural colonization. This movement was economically triggered by high market demand for agricultural commodities such as maize and cassava and fueled by a massive flow of spontaneous in-migration of land-poor farmers from lowland regions around the entire country. Focused on four upland districts along a pioneer front of Northwestern Cambodia, we analyzed historical trajectories of land use/cover changes using a chronological series of Landsat data from 1976 to 2016. We identified key drivers of deforestation using demographic data and qualitative information from local actors and other relevant stakeholders. We found a 65 percent forest cover loss due to conversion by smallholders into agricultural land for maize and cassava cultivation over a period of 15 years. The underlying mechanisms of land use change were further investigated to understand the diversity of individual farm trajectories and decision-making processes in relation to land conversion. These elements of diagnosis are essential to engage farming communities in innovative land use systems and to develop sustainable alternatives to boom crops that have led to the current situation of land degradation and economic instability.","container-title":"Applied Geography","DOI":"10.1016/j.apgeog.2018.12.006","ISSN":"0143-6228","journalAbbreviation":"Applied Geography","language":"en","page":"84-98","source":"ScienceDirect","title":"Understanding the drivers of deforestation and agricultural transformations in the Northwestern uplands of Cambodia","volume":"102","author":[{"family":"Kong","given":"Rada"},{"family":"Diepart","given":"Jean-Christophe"},{"family":"Castella","given":"Jean-Christophe"},{"family":"Lestrelin","given":"Guillaume"},{"family":"Tivet","given":"Florent"},{"family":"Belmain","given":"Elisa"},{"family":"Bégué","given":"Agnès"}],"issued":{"date-parts":[["2019",1,1]]}}}],"schema":"https://github.com/citation-style-language/schema/raw/master/csl-citation.json"} </w:instrText>
-      </w:r>
-      <w:r>
-        <w:fldChar w:fldCharType="separate"/>
-      </w:r>
-      <w:r>
-        <w:rPr>
-          <w:rFonts w:ascii="Calibri" w:hAnsi="Calibri" w:cs="Calibri"/>
-        </w:rPr>
-        <w:t xml:space="preserve">(Dasgupta et al. 2005; </w:t>
-      </w:r>
-      <w:proofErr w:type="spellStart"/>
-      <w:r>
-        <w:rPr>
-          <w:rFonts w:ascii="Calibri" w:hAnsi="Calibri" w:cs="Calibri"/>
-        </w:rPr>
-        <w:t>Gaughan</w:t>
-      </w:r>
-      <w:proofErr w:type="spellEnd"/>
-      <w:r>
-        <w:rPr>
-          <w:rFonts w:ascii="Calibri" w:hAnsi="Calibri" w:cs="Calibri"/>
-        </w:rPr>
-        <w:t xml:space="preserve"> et al. 2009; </w:t>
-      </w:r>
-      <w:proofErr w:type="spellStart"/>
-      <w:r>
-        <w:rPr>
-          <w:rFonts w:ascii="Calibri" w:hAnsi="Calibri" w:cs="Calibri"/>
-        </w:rPr>
-        <w:t>Hought</w:t>
-      </w:r>
-      <w:proofErr w:type="spellEnd"/>
-      <w:r>
-        <w:rPr>
-          <w:rFonts w:ascii="Calibri" w:hAnsi="Calibri" w:cs="Calibri"/>
-        </w:rPr>
-        <w:t xml:space="preserve"> et al. 2012; Kong et al. 2019)</w:t>
+        <w:t>(Dasgupta et al. 2005; Gaughan et al. 2009; Hought et al. 2012; Kong et al. 2019)</w:t>
       </w:r>
       <w:r>
         <w:fldChar w:fldCharType="end"/>
@@ -1521,7 +1258,13 @@
         <w:fldChar w:fldCharType="end"/>
       </w:r>
       <w:r>
-        <w:t xml:space="preserve">. The variable sets were population demographics (n=8), education (n=4), employment (n=5), economic security (n=2), access to services (n=4), social justice (n=2), migration (n=2), and control variables (n=6). Control variables were included to account for the effects of environmental and other human factors including economic land concessions </w:t>
+        <w:t xml:space="preserve">. The variable sets were population demographics (n=8), education (n=4), employment (n=5), economic security (n=2), access to services (n=4), social justice (n=2), migration (n=2), and control variables (n=6). Control variables were included to account for the effects of environmental and other human factors including </w:t>
+      </w:r>
+      <w:r>
+        <w:t xml:space="preserve">presence of </w:t>
+      </w:r>
+      <w:r>
+        <w:t xml:space="preserve">economic land concessions </w:t>
       </w:r>
       <w:r>
         <w:fldChar w:fldCharType="begin"/>
@@ -1542,7 +1285,13 @@
         <w:fldChar w:fldCharType="end"/>
       </w:r>
       <w:r>
-        <w:t xml:space="preserve">, protected areas </w:t>
+        <w:t xml:space="preserve">, </w:t>
+      </w:r>
+      <w:r>
+        <w:t xml:space="preserve">presence of </w:t>
+      </w:r>
+      <w:r>
+        <w:t xml:space="preserve">protected areas </w:t>
       </w:r>
       <w:r>
         <w:fldChar w:fldCharType="begin"/>
@@ -1691,7 +1440,25 @@
         <w:t>1</w:t>
       </w:r>
       <w:r>
-        <w:t xml:space="preserve">) were aggregated to the commune and province level after error checking and cleaning (Supporting Information). This resulted in between 1,317 and 1,512 communes, and 23 Provinces (excluding Phnom Penh). The number of communes changed between years due to administrative changes. Some variables were converted from raw values to proportional data to account for large differences in commune and province size and human population (Table </w:t>
+        <w:t>) were aggregated</w:t>
+      </w:r>
+      <w:r>
+        <w:t xml:space="preserve"> (averaged using either mean or median, or summed)</w:t>
+      </w:r>
+      <w:r>
+        <w:t xml:space="preserve"> to the commune and province level after error checking and cleaning (</w:t>
+      </w:r>
+      <w:r>
+        <w:t xml:space="preserve">see </w:t>
+      </w:r>
+      <w:r>
+        <w:t>Supporting Information</w:t>
+      </w:r>
+      <w:r>
+        <w:t xml:space="preserve"> for details on aggregation and error checking</w:t>
+      </w:r>
+      <w:r>
+        <w:t xml:space="preserve">). This resulted in between 1,317 and 1,512 communes, and 23 Provinces (excluding Phnom Penh). The number of communes changed between years due to administrative changes. Some variables were converted from raw values to proportional data to account for large differences in commune and province size and human population (Table </w:t>
       </w:r>
       <w:r>
         <w:t>1</w:t>
@@ -1780,7 +1547,7 @@
         <w:t>Table S8</w:t>
       </w:r>
       <w:r>
-        <w:t>), and variables with very weak, or no effect were dropped. Simplified models were compared with maximal models using likelihood ratio tests and analysis of variance tests. If a variable set had only one variable, this was automatically taken forward. Because assessment of term significance in GLMMs is complex, predictions and plots were made for all terms before being dropped to ensure noteworthy effects were not being missed. This process resulted in a final set of 13 variables which were used to create a candidate set of 10 models (</w:t>
+        <w:t>), and variables with no effect were dropped. Simplified models were compared with maximal models using likelihood ratio tests and analysis of variance tests. If a variable set had only one variable, this was automatically taken forward. Because assessment of term significance in GLMMs is complex, predictions and plots were made for all terms before being dropped to ensure noteworthy effects were not being missed. This process resulted in a final set of 13 variables which were used to create a candidate set of 10 models (</w:t>
       </w:r>
       <w:r>
         <w:rPr>
@@ -1855,15 +1622,7 @@
         <w:fldChar w:fldCharType="end"/>
       </w:r>
       <w:r>
-        <w:t xml:space="preserve"> using the R package ‘</w:t>
-      </w:r>
-      <w:proofErr w:type="spellStart"/>
-      <w:r>
-        <w:t>MuMIn</w:t>
-      </w:r>
-      <w:proofErr w:type="spellEnd"/>
-      <w:r>
-        <w:t xml:space="preserve">’ </w:t>
+        <w:t xml:space="preserve"> using the R package ‘MuMIn’ </w:t>
       </w:r>
       <w:r>
         <w:fldChar w:fldCharType="begin"/>
@@ -1885,13 +1644,13 @@
         <w:fldChar w:fldCharType="end"/>
       </w:r>
       <w:r>
-        <w:t>. To investigate the variation in effects between provinces, predictions were made for each variable within each commune and the 50% quantile</w:t>
-      </w:r>
-      <w:r>
-        <w:t xml:space="preserve"> (median)</w:t>
-      </w:r>
-      <w:r>
-        <w:t xml:space="preserve"> from all commune-level predictions within each province was extracted as the provincial mean prediction. </w:t>
+        <w:t>. To investigate the variation in effects between provinces, predictions were made for each variable within each commune and the 50% quantile from all commune-level predictions within each province was extracted as the provincial me</w:t>
+      </w:r>
+      <w:r>
+        <w:t>dian</w:t>
+      </w:r>
+      <w:r>
+        <w:t xml:space="preserve"> prediction. </w:t>
       </w:r>
     </w:p>
     <w:p>
@@ -1921,16 +1680,8 @@
         <w:rPr>
           <w:highlight w:val="yellow"/>
         </w:rPr>
-        <w:t xml:space="preserve">Table </w:t>
-      </w:r>
-      <w:proofErr w:type="spellStart"/>
-      <w:r>
-        <w:rPr>
-          <w:highlight w:val="yellow"/>
-        </w:rPr>
-        <w:t>Sx</w:t>
-      </w:r>
-      <w:proofErr w:type="spellEnd"/>
+        <w:t>Table Sx</w:t>
+      </w:r>
       <w:r>
         <w:t>) and model comparison was done using AIC.</w:t>
       </w:r>
@@ -1946,11 +1697,14 @@
     </w:p>
     <w:p>
       <w:r>
-        <w:t xml:space="preserve">Agglomerative clustering was conducted to create a typology for provinces based on the socioeconomic variables used in the analysis above. Several agglomerative clustering approaches </w:t>
-      </w:r>
-      <w:r>
         <w:lastRenderedPageBreak/>
-        <w:t>were assessed. These were single linkage, complete linkage, unweighted pair-group using arithmetic averages (UPGMA), unweighted pair-group using centroids (UPGMC), Ward’s minimum variance, and flexible clustering. The methods were compared using cophenetic correlation and Gower distance metrics, and the appropriate number of clusters (</w:t>
+        <w:t xml:space="preserve">Agglomerative clustering was conducted to create a typology for provinces based on the socioeconomic variables </w:t>
+      </w:r>
+      <w:r>
+        <w:t>in Table 2 (excluding control variables)</w:t>
+      </w:r>
+      <w:r>
+        <w:t>. Several agglomerative clustering approaches were assessed. These were single linkage, complete linkage, unweighted pair-group using arithmetic averages (UPGMA), unweighted pair-group using centroids (UPGMC), Ward’s minimum variance, and flexible clustering. The methods were compared using cophenetic correlation and Gower distance metrics, and the appropriate number of clusters (</w:t>
       </w:r>
       <w:r>
         <w:rPr>
@@ -2027,7 +1781,42 @@
           <w:b/>
           <w:bCs/>
         </w:rPr>
-        <w:t xml:space="preserve">. Variables selected for the socioeconomic analysis. Variables range from 2007 – 2012. </w:t>
+        <w:t xml:space="preserve">. Variables selected for the socioeconomic </w:t>
+      </w:r>
+      <w:r>
+        <w:rPr>
+          <w:b/>
+          <w:bCs/>
+        </w:rPr>
+        <w:t>models</w:t>
+      </w:r>
+      <w:r>
+        <w:rPr>
+          <w:b/>
+          <w:bCs/>
+        </w:rPr>
+        <w:t xml:space="preserve"> and the transformations done for the modelling</w:t>
+      </w:r>
+      <w:r>
+        <w:rPr>
+          <w:b/>
+          <w:bCs/>
+        </w:rPr>
+        <w:t>.</w:t>
+      </w:r>
+      <w:r>
+        <w:rPr>
+          <w:b/>
+          <w:bCs/>
+        </w:rPr>
+        <w:t xml:space="preserve"> Variables with a * indicate they were included in the cluster analysis.</w:t>
+      </w:r>
+      <w:r>
+        <w:rPr>
+          <w:b/>
+          <w:bCs/>
+        </w:rPr>
+        <w:t xml:space="preserve"> Variables range from 2007 – 2012. </w:t>
       </w:r>
     </w:p>
     <w:tbl>
@@ -2209,6 +1998,9 @@
             <w:r>
               <w:t>Total population</w:t>
             </w:r>
+            <w:r>
+              <w:t>*</w:t>
+            </w:r>
           </w:p>
         </w:tc>
         <w:tc>
@@ -2279,6 +2071,9 @@
             <w:r>
               <w:t>Population density</w:t>
             </w:r>
+            <w:r>
+              <w:t>*</w:t>
+            </w:r>
           </w:p>
         </w:tc>
         <w:tc>
@@ -2338,7 +2133,13 @@
               <w:spacing w:after="160" w:line="259" w:lineRule="auto"/>
             </w:pPr>
             <w:r>
-              <w:t xml:space="preserve">Number indigenous </w:t>
+              <w:t>Number indigenous</w:t>
+            </w:r>
+            <w:r>
+              <w:t>*</w:t>
+            </w:r>
+            <w:r>
+              <w:t xml:space="preserve"> </w:t>
             </w:r>
           </w:p>
         </w:tc>
@@ -2387,6 +2188,9 @@
             </w:pPr>
             <w:r>
               <w:t>Total number of people who are indigenous/ethnic minority</w:t>
+            </w:r>
+            <w:r>
+              <w:t xml:space="preserve"> (non-Khmer, as defined by the RGC)</w:t>
             </w:r>
           </w:p>
         </w:tc>
@@ -2424,6 +2228,9 @@
             <w:r>
               <w:t>Males aged 6 – 24 in school</w:t>
             </w:r>
+            <w:r>
+              <w:t>*</w:t>
+            </w:r>
           </w:p>
         </w:tc>
         <w:tc>
@@ -2506,6 +2313,9 @@
             <w:r>
               <w:t>Number of adults employed in primary sector</w:t>
             </w:r>
+            <w:r>
+              <w:t>*</w:t>
+            </w:r>
           </w:p>
         </w:tc>
         <w:tc>
@@ -2552,15 +2362,7 @@
               <w:spacing w:after="160" w:line="259" w:lineRule="auto"/>
             </w:pPr>
             <w:r>
-              <w:t>The primary sector includes agriculture (rice and other crop farming), fishing, livestock farming, forestry, and non-timber forest product collection (</w:t>
-            </w:r>
-            <w:proofErr w:type="spellStart"/>
-            <w:r>
-              <w:t>Kenessey</w:t>
-            </w:r>
-            <w:proofErr w:type="spellEnd"/>
-            <w:r>
-              <w:t xml:space="preserve"> 1987)</w:t>
+              <w:t>The primary sector includes agriculture (rice and other crop farming), fishing, livestock farming, forestry, and non-timber forest product collection (Kenessey 1987)</w:t>
             </w:r>
           </w:p>
         </w:tc>
@@ -2593,6 +2395,9 @@
             <w:r>
               <w:t>Number of adults employed in secondary sector</w:t>
             </w:r>
+            <w:r>
+              <w:t>*</w:t>
+            </w:r>
           </w:p>
         </w:tc>
         <w:tc>
@@ -2639,15 +2444,7 @@
               <w:spacing w:after="160" w:line="259" w:lineRule="auto"/>
             </w:pPr>
             <w:r>
-              <w:t>The secondary sector includes wood-based production (e.g. furniture), metal- and glass-based production, foodstuff production, plastic- and rubber-based production, textiles production (</w:t>
-            </w:r>
-            <w:proofErr w:type="spellStart"/>
-            <w:r>
-              <w:t>Kenessey</w:t>
-            </w:r>
-            <w:proofErr w:type="spellEnd"/>
-            <w:r>
-              <w:t xml:space="preserve"> 1987)</w:t>
+              <w:t>The secondary sector includes wood-based production (e.g. furniture), metal- and glass-based production, foodstuff production, plastic- and rubber-based production, textiles production (Kenessey 1987)</w:t>
             </w:r>
           </w:p>
         </w:tc>
@@ -2683,6 +2480,9 @@
             <w:r>
               <w:t>Number of families with &lt;1ha rice land (including no rice land)</w:t>
             </w:r>
+            <w:r>
+              <w:t>*</w:t>
+            </w:r>
           </w:p>
         </w:tc>
         <w:tc>
@@ -2759,6 +2559,9 @@
             <w:r>
               <w:t>Number of families who keep pigs</w:t>
             </w:r>
+            <w:r>
+              <w:t>*</w:t>
+            </w:r>
           </w:p>
         </w:tc>
         <w:tc>
@@ -2839,6 +2642,9 @@
             <w:r>
               <w:t>Distance to nearest school</w:t>
             </w:r>
+            <w:r>
+              <w:t>*</w:t>
+            </w:r>
           </w:p>
         </w:tc>
         <w:tc>
@@ -2909,6 +2715,9 @@
             <w:r>
               <w:t>Number of families with access to waste collection</w:t>
             </w:r>
+            <w:r>
+              <w:t>*</w:t>
+            </w:r>
           </w:p>
         </w:tc>
         <w:tc>
@@ -2967,6 +2776,9 @@
             <w:r>
               <w:t>Distance to the Commune Office</w:t>
             </w:r>
+            <w:r>
+              <w:t>*</w:t>
+            </w:r>
           </w:p>
         </w:tc>
         <w:tc>
@@ -3034,6 +2846,9 @@
             <w:r>
               <w:t>Number of criminal cases</w:t>
             </w:r>
+            <w:r>
+              <w:t>*</w:t>
+            </w:r>
           </w:p>
         </w:tc>
         <w:tc>
@@ -3165,6 +2980,9 @@
             <w:r>
               <w:t>Number of land conflict cases</w:t>
             </w:r>
+            <w:r>
+              <w:t>*</w:t>
+            </w:r>
           </w:p>
         </w:tc>
         <w:tc>
@@ -3244,6 +3062,9 @@
             <w:r>
               <w:t>Number of in-migrants</w:t>
             </w:r>
+            <w:r>
+              <w:t>*</w:t>
+            </w:r>
           </w:p>
         </w:tc>
         <w:tc>
@@ -3320,6 +3141,9 @@
             <w:r>
               <w:t>Number of out-migrants</w:t>
             </w:r>
+            <w:r>
+              <w:t>*</w:t>
+            </w:r>
           </w:p>
         </w:tc>
         <w:tc>
@@ -3397,15 +3221,7 @@
               <w:spacing w:after="160" w:line="259" w:lineRule="auto"/>
             </w:pPr>
             <w:r>
-              <w:t>Mean elevation (</w:t>
-            </w:r>
-            <w:proofErr w:type="spellStart"/>
-            <w:r>
-              <w:t>masl</w:t>
-            </w:r>
-            <w:proofErr w:type="spellEnd"/>
-            <w:r>
-              <w:t>)</w:t>
+              <w:t>Mean elevation (masl)</w:t>
             </w:r>
           </w:p>
         </w:tc>
@@ -3807,20 +3623,12 @@
           <w:iCs/>
         </w:rPr>
       </w:pPr>
-      <w:commentRangeStart w:id="0"/>
       <w:r>
         <w:rPr>
           <w:i/>
           <w:iCs/>
         </w:rPr>
-        <w:t>Commune-level model</w:t>
-      </w:r>
-      <w:commentRangeEnd w:id="0"/>
-      <w:r>
-        <w:rPr>
-          <w:rStyle w:val="CommentReference"/>
-        </w:rPr>
-        <w:commentReference w:id="0"/>
+        <w:t>Socioeconomic predictors of forest cover at the Commune level</w:t>
       </w:r>
     </w:p>
     <w:p>
@@ -3867,7 +3675,13 @@
         <w:t>2</w:t>
       </w:r>
       <w:r>
-        <w:t xml:space="preserve"> (fixed and random effects) was 1, suggesting that most of the model variance was explained by the fixed effects. The largest positive effect was from mean elevation (rate ratio = 2.861, </w:t>
+        <w:t xml:space="preserve"> (fixed and random effects) was </w:t>
+      </w:r>
+      <w:r>
+        <w:t>&gt;0.99.</w:t>
+      </w:r>
+      <w:r>
+        <w:t xml:space="preserve"> The largest positive effect was from mean elevation (rate ratio = 2.861, </w:t>
       </w:r>
       <w:r>
         <w:t xml:space="preserve">Table 4) </w:t>
@@ -3930,7 +3744,7 @@
         <w:t xml:space="preserve">(Table 4). These </w:t>
       </w:r>
       <w:r>
-        <w:t xml:space="preserve">effects suggest that remote communes (large distances to provincial capitals) that are centrally located within the country (far away from international borders) are predicted to have high forest cover. Interestingly, although the effects are weak, communes that contain ELCs are predicted to have lower forest cover than those without, and communes with protected areas are predicted to have higher forest cover than those without (Table 4).  </w:t>
+        <w:t xml:space="preserve">effects suggest that remote communes (large distances to provincial capitals) that are centrally located within the country (far away from international borders) are predicted to have high forest cover. </w:t>
       </w:r>
     </w:p>
     <w:p>
@@ -3962,7 +3776,21 @@
           <w:i/>
           <w:iCs/>
         </w:rPr>
-        <w:t>Province-level model</w:t>
+        <w:t xml:space="preserve">Socioeconomic predictors of forest cover at the </w:t>
+      </w:r>
+      <w:r>
+        <w:rPr>
+          <w:i/>
+          <w:iCs/>
+        </w:rPr>
+        <w:t>Province</w:t>
+      </w:r>
+      <w:r>
+        <w:rPr>
+          <w:i/>
+          <w:iCs/>
+        </w:rPr>
+        <w:t xml:space="preserve"> level</w:t>
       </w:r>
     </w:p>
     <w:p>
@@ -3979,41 +3807,41 @@
         <w:t>Table S20</w:t>
       </w:r>
       <w:r>
-        <w:t xml:space="preserve">) but was a simpler version of m8 and therefore </w:t>
+        <w:t xml:space="preserve">) but was a simpler version of m8 and therefore inferences were drawn from m8 alone. The random effects term with the highest variance was Province (1.18 [SD = 1.08], which constituted </w:t>
+      </w:r>
+      <w:r>
+        <w:t>99%</w:t>
+      </w:r>
+      <w:r>
+        <w:t xml:space="preserve"> of the total random effects variance), followed by year (0.006 [SD = 0.077], which was </w:t>
+      </w:r>
+      <w:r>
+        <w:t>1%</w:t>
+      </w:r>
+      <w:r>
+        <w:t xml:space="preserve"> of the total random effects variance). The marginal R</w:t>
+      </w:r>
+      <w:r>
+        <w:rPr>
+          <w:vertAlign w:val="superscript"/>
+        </w:rPr>
+        <w:t>2</w:t>
+      </w:r>
+      <w:r>
+        <w:t xml:space="preserve"> (fixed effects only) was 0.71 (71%) and the conditional R</w:t>
+      </w:r>
+      <w:r>
+        <w:rPr>
+          <w:vertAlign w:val="superscript"/>
+        </w:rPr>
+        <w:t>2</w:t>
+      </w:r>
+      <w:r>
+        <w:t xml:space="preserve"> (fixed and random effects) was 0.99 (99%). </w:t>
       </w:r>
       <w:r>
         <w:lastRenderedPageBreak/>
-        <w:t xml:space="preserve">inferences were drawn from m8 alone. The random effects term with the highest variance was Province (1.18 [SD = 1.08], which constituted </w:t>
-      </w:r>
-      <w:r>
-        <w:t>99%</w:t>
-      </w:r>
-      <w:r>
-        <w:t xml:space="preserve"> of the total random effects variance), followed by year (0.006 [SD = 0.077], which was </w:t>
-      </w:r>
-      <w:r>
-        <w:t>1%</w:t>
-      </w:r>
-      <w:r>
-        <w:t xml:space="preserve"> of the total random effects variance). The marginal R</w:t>
-      </w:r>
-      <w:r>
-        <w:rPr>
-          <w:vertAlign w:val="superscript"/>
-        </w:rPr>
-        <w:t>2</w:t>
-      </w:r>
-      <w:r>
-        <w:t xml:space="preserve"> (fixed effects only) was 0.71 (71%) and the conditional R</w:t>
-      </w:r>
-      <w:r>
-        <w:rPr>
-          <w:vertAlign w:val="superscript"/>
-        </w:rPr>
-        <w:t>2</w:t>
-      </w:r>
-      <w:r>
-        <w:t xml:space="preserve"> (fixed and random effects) was 0.99 (99%), suggesting that the majority of model variance was explained by the fixed effects. Presence of ELCs and presence of PAs had the largest two positive effects relative to their refences levels (no ELCs, no PAs), suggesting that provinces that have those two features are predicted to also have higher forest cover (rate ratios = 1.51 and 1.64 respectively). In provinces where the proportion of males in school and distance to school are both low, higher levels of forest cover are predicted compared with provinces where these variables are high. Furthermore, in provinces where elevation, distance to an international border, and distance to the provincial capital are low, forest cover is predicted to be higher than in provinces where these variables are high. However, all the above effects are weak (Figures 7 &amp; 8). For example, the difference in the predicted number of forest pixels between a province with a low proportion of males in school and a province with a high proportion (with all other variables set to low), is 200 (18 km</w:t>
+        <w:t>Presence of ELCs and presence of PAs had the largest two positive effects relative to their refences levels (no ELCs, no PAs), suggesting that provinces that have those two features are predicted to also have higher forest cover (rate ratios = 1.51 and 1.64 respectively). In provinces where the proportion of males in school and distance to school are both low, higher levels of forest cover are predicted compared with provinces where these variables are high. Furthermore, in provinces where elevation, distance to an international border, and distance to the provincial capital are low, forest cover is predicted to be higher than in provinces where these variables are high. However, all the above effects are weak (Figures 7 &amp; 8). For example, the difference in the predicted number of forest pixels between a province with a low proportion of males in school and a province with a high proportion (with all other variables set to low), is 200 (18 km</w:t>
       </w:r>
       <w:r>
         <w:rPr>
@@ -4068,11 +3896,27 @@
     </w:p>
     <w:p>
       <w:r>
-        <w:t xml:space="preserve">The UPGMA clustering had the highest cophenetic correlation (0.79) and the lowest Gower distance (254.14) and was therefore selected. The matrix correlation statistic suggested that 4 clusters were optimal, but that between 3 and 7 clusters had very similar support. When divided by 4 clusters, there was a large group (16) of provinces that fell into a single cluster, and so 5 clusters were chosen to add further nuance (Figure 9). The provinces within clusters were geographically contiguous (Figure 10), although clusters that had smaller cophenetic distances (i.e., were closer on the dendrogram, Figure 9) were not necessarily geographically contiguous. The largest cluster (cluster 5) dominated a central strip of the country, separating the smaller, and more similar clusters (Figure 10). Only clusters 2 and 4 were contiguous with each other. These results suggest that provinces often have similar socioeconomic conditions to that of their neighbours, but that there are also distinct regions within the country that can be characterised by their socioeconomics rather than their geography. A heatmap of the socioeconomic variable values for each cluster revealed some distinguishing patterns (Figure 11). The largest cluster (cluster 5) was distinguished by high or very high values of all variables, which translates to generally large provinces with high population density, high education levels, high proportions of primary and secondary sector workers, and high migration (Table 5). This contrasts with cluster 2, which has predominantly low values for the socioeconomic variables which translates to very small provinces with low population density, low levels of education, low levels of primary sector employment (higher secondary sector employment), and low levels of migration (Table 5). Clusters 3 and 4 had the highest levels of migration (and interestingly the highest levels of land conflict), education, and population density, reflecting the presence of two of the three largest cities and significant urban development. Cluster 1 had the </w:t>
+        <w:t>The UPGMA clustering had the highest cophenetic correlation (0.79) and the lowest Gower distance (254.14) and was therefore selected. The matrix correlation statistic suggested that 4 clusters were optimal, but that between 3 and 7 clusters had very similar support. When divided by 4 clusters, there was a large group (</w:t>
+      </w:r>
+      <w:r>
+        <w:rPr>
+          <w:i/>
+          <w:iCs/>
+        </w:rPr>
+        <w:t>n</w:t>
+      </w:r>
+      <w:r>
+        <w:t xml:space="preserve"> = </w:t>
+      </w:r>
+      <w:r>
+        <w:t>16</w:t>
+      </w:r>
+      <w:r>
+        <w:t xml:space="preserve">) of provinces that fell into a single cluster, and so 5 clusters were chosen to add further nuance (Figure 9). The provinces within clusters were geographically contiguous (Figure 10), although clusters that had smaller cophenetic distances (i.e., were closer on the dendrogram, Figure 9) were not necessarily geographically contiguous. The largest cluster (cluster 5) dominated a central strip of the country, separating the smaller, and more similar clusters (Figure 10). These results suggest that provinces often have similar socioeconomic conditions to that of their neighbours, but that there are also distinct regions within the country that can be characterised by their socioeconomics rather than their geography. A heatmap of the socioeconomic variable values for each cluster revealed some distinguishing patterns (Figure 11). The largest cluster (cluster 5) was distinguished by high or very high values of all variables, which translates to generally large provinces with high population density, high education levels, high proportions of primary and secondary sector workers, and high migration (Table 5). This contrasts with cluster 2, which has predominantly low values for the socioeconomic variables which translates to very small provinces with low population density, low levels of education, low levels of primary sector employment (higher secondary sector employment), and low levels of migration (Table 5). Clusters 3 and 4 had the highest levels of migration (and interestingly the highest levels of land conflict), education, and population density, reflecting the presence of two of the three largest cities and significant urban development. Cluster 1 had the lowest population density, education, proportion of secondary sector workers, and migration, reflecting the clusters remote geography and rural character. Provinces within cluster 1 were also the most forested but had also lost the most forest during the study period (Figure 12). Provinces within cluster 5 were generally the next most forested after cluster 1 and had also lost large areas of forest during the study period (Figure 12). Cluster 3 had the </w:t>
       </w:r>
       <w:r>
         <w:lastRenderedPageBreak/>
-        <w:t xml:space="preserve">lowest population density, education, proportion of secondary sector workers, and migration, reflecting the clusters remote geography and rural character. Provinces within cluster 1 were also the most forested but had also lost the most forest during the study period (Figure 12). Provinces within cluster 5 were generally the next most forested after cluster 1 and had also lost large areas of forest during the study period (Figure 12). Cluster 3 had the least amount of forest, which was expected due to high levels of urbanisation and agriculture. Clusters 1 and 2 had the highest elevation, and clusters 1 and 5 had the highest mean distance to a provincial capital (Figure 12). </w:t>
+        <w:t xml:space="preserve">least amount of forest, which was expected due to high levels of urbanisation and agriculture. Clusters 1 and 2 had the highest elevation, and clusters 1 and 5 had the highest mean distance to a provincial capital (Figure 12). </w:t>
       </w:r>
     </w:p>
     <w:p>
@@ -4276,7 +4120,6 @@
                 <w:lang w:eastAsia="en-GB"/>
               </w:rPr>
             </w:pPr>
-            <w:proofErr w:type="spellStart"/>
             <w:r>
               <w:rPr>
                 <w:rFonts w:ascii="Calibri" w:eastAsia="Times New Roman" w:hAnsi="Calibri" w:cs="Calibri"/>
@@ -4289,7 +4132,6 @@
               </w:rPr>
               <w:t>Std.Dev</w:t>
             </w:r>
-            <w:proofErr w:type="spellEnd"/>
           </w:p>
         </w:tc>
         <w:tc>
@@ -4408,20 +4250,7 @@
                 <w:szCs w:val="20"/>
                 <w:lang w:eastAsia="en-GB"/>
               </w:rPr>
-              <w:t xml:space="preserve">Rate </w:t>
-            </w:r>
-            <w:proofErr w:type="spellStart"/>
-            <w:r>
-              <w:rPr>
-                <w:rFonts w:ascii="Calibri" w:eastAsia="Times New Roman" w:hAnsi="Calibri" w:cs="Calibri"/>
-                <w:b/>
-                <w:bCs/>
-                <w:color w:val="000000"/>
-                <w:sz w:val="20"/>
-                <w:szCs w:val="20"/>
-                <w:lang w:eastAsia="en-GB"/>
-              </w:rPr>
-              <w:t>ratio</w:t>
+              <w:t>Rate ratio</w:t>
             </w:r>
             <w:r>
               <w:rPr>
@@ -4438,7 +4267,6 @@
               </w:rPr>
               <w:t>a</w:t>
             </w:r>
-            <w:proofErr w:type="spellEnd"/>
           </w:p>
         </w:tc>
       </w:tr>
@@ -6460,29 +6288,7 @@
                 <w:szCs w:val="20"/>
                 <w:lang w:eastAsia="en-GB"/>
               </w:rPr>
-              <w:t xml:space="preserve">Distance to </w:t>
-            </w:r>
-            <w:proofErr w:type="spellStart"/>
-            <w:r>
-              <w:rPr>
-                <w:rFonts w:ascii="Calibri" w:eastAsia="Times New Roman" w:hAnsi="Calibri" w:cs="Calibri"/>
-                <w:color w:val="000000"/>
-                <w:sz w:val="20"/>
-                <w:szCs w:val="20"/>
-                <w:lang w:eastAsia="en-GB"/>
-              </w:rPr>
-              <w:t>In'tl</w:t>
-            </w:r>
-            <w:proofErr w:type="spellEnd"/>
-            <w:r>
-              <w:rPr>
-                <w:rFonts w:ascii="Calibri" w:eastAsia="Times New Roman" w:hAnsi="Calibri" w:cs="Calibri"/>
-                <w:color w:val="000000"/>
-                <w:sz w:val="20"/>
-                <w:szCs w:val="20"/>
-                <w:lang w:eastAsia="en-GB"/>
-              </w:rPr>
-              <w:t xml:space="preserve"> border</w:t>
+              <w:t>Distance to In'tl border</w:t>
             </w:r>
           </w:p>
         </w:tc>
@@ -9376,29 +9182,7 @@
                 <w:szCs w:val="20"/>
                 <w:lang w:eastAsia="en-GB"/>
               </w:rPr>
-              <w:t xml:space="preserve">Distance to </w:t>
-            </w:r>
-            <w:proofErr w:type="spellStart"/>
-            <w:r>
-              <w:rPr>
-                <w:rFonts w:ascii="Calibri" w:eastAsia="Times New Roman" w:hAnsi="Calibri" w:cs="Calibri"/>
-                <w:color w:val="000000"/>
-                <w:sz w:val="20"/>
-                <w:szCs w:val="20"/>
-                <w:lang w:eastAsia="en-GB"/>
-              </w:rPr>
-              <w:t>Prov</w:t>
-            </w:r>
-            <w:proofErr w:type="spellEnd"/>
-            <w:r>
-              <w:rPr>
-                <w:rFonts w:ascii="Calibri" w:eastAsia="Times New Roman" w:hAnsi="Calibri" w:cs="Calibri"/>
-                <w:color w:val="000000"/>
-                <w:sz w:val="20"/>
-                <w:szCs w:val="20"/>
-                <w:lang w:eastAsia="en-GB"/>
-              </w:rPr>
-              <w:t xml:space="preserve"> capital (low)</w:t>
+              <w:t>Distance to Prov capital (low)</w:t>
             </w:r>
           </w:p>
         </w:tc>
@@ -10093,7 +9877,7 @@
                     </pic:cNvPicPr>
                   </pic:nvPicPr>
                   <pic:blipFill>
-                    <a:blip r:embed="rId10" cstate="print">
+                    <a:blip r:embed="rId6" cstate="print">
                       <a:extLst>
                         <a:ext uri="{28A0092B-C50C-407E-A947-70E740481C1C}">
                           <a14:useLocalDpi xmlns:a14="http://schemas.microsoft.com/office/drawing/2010/main" val="0"/>
@@ -10161,7 +9945,7 @@
         </w:rPr>
         <w:t xml:space="preserve">. </w:t>
       </w:r>
-      <w:commentRangeStart w:id="1"/>
+      <w:commentRangeStart w:id="0"/>
       <w:r>
         <w:rPr>
           <w:b/>
@@ -10171,12 +9955,12 @@
         </w:rPr>
         <w:t xml:space="preserve">Predicted </w:t>
       </w:r>
-      <w:commentRangeEnd w:id="1"/>
+      <w:commentRangeEnd w:id="0"/>
       <w:r>
         <w:rPr>
           <w:rStyle w:val="CommentReference"/>
         </w:rPr>
-        <w:commentReference w:id="1"/>
+        <w:commentReference w:id="0"/>
       </w:r>
       <w:r>
         <w:rPr>
@@ -10370,6 +10154,7 @@
           <w:szCs w:val="20"/>
         </w:rPr>
       </w:pPr>
+      <w:commentRangeStart w:id="1"/>
       <w:r>
         <w:rPr>
           <w:b/>
@@ -10395,7 +10180,23 @@
           <w:sz w:val="20"/>
           <w:szCs w:val="20"/>
         </w:rPr>
-        <w:t xml:space="preserve">. Predicted forest cover within each Cambodian province given high and low levels of school attendance (males aged 6 – 24 in school) from the top province-level model. All other variables in the model were set to their reference level (distance to school = low, elevation = low, distance to international border = low, distance to provincial capital = low, economic land concession = yes, protected area = yes). </w:t>
+        <w:t>.</w:t>
+      </w:r>
+      <w:commentRangeEnd w:id="1"/>
+      <w:r>
+        <w:rPr>
+          <w:rStyle w:val="CommentReference"/>
+        </w:rPr>
+        <w:commentReference w:id="1"/>
+      </w:r>
+      <w:r>
+        <w:rPr>
+          <w:b/>
+          <w:bCs/>
+          <w:sz w:val="20"/>
+          <w:szCs w:val="20"/>
+        </w:rPr>
+        <w:t xml:space="preserve"> Predicted forest cover within each Cambodian province given high and low levels of school attendance (males aged 6 – 24 in school) from the top province-level model. All other variables in the model were set to their reference level (distance to school = low, elevation = low, distance to international border = low, distance to provincial capital = low, economic land concession = yes, protected area = yes). </w:t>
       </w:r>
     </w:p>
     <w:p>
@@ -10464,6 +10265,7 @@
           <w:szCs w:val="20"/>
         </w:rPr>
       </w:pPr>
+      <w:commentRangeStart w:id="2"/>
       <w:r>
         <w:rPr>
           <w:b/>
@@ -10481,6 +10283,13 @@
           <w:szCs w:val="20"/>
         </w:rPr>
         <w:t>8</w:t>
+      </w:r>
+      <w:commentRangeEnd w:id="2"/>
+      <w:r>
+        <w:rPr>
+          <w:rStyle w:val="CommentReference"/>
+        </w:rPr>
+        <w:commentReference w:id="2"/>
       </w:r>
       <w:r>
         <w:rPr>
@@ -10710,6 +10519,7 @@
           <w:szCs w:val="20"/>
         </w:rPr>
       </w:pPr>
+      <w:commentRangeStart w:id="3"/>
       <w:r>
         <w:rPr>
           <w:b/>
@@ -10727,6 +10537,13 @@
           <w:szCs w:val="20"/>
         </w:rPr>
         <w:t>9</w:t>
+      </w:r>
+      <w:commentRangeEnd w:id="3"/>
+      <w:r>
+        <w:rPr>
+          <w:rStyle w:val="CommentReference"/>
+        </w:rPr>
+        <w:commentReference w:id="3"/>
       </w:r>
       <w:r>
         <w:rPr>
@@ -10955,6 +10772,7 @@
           <w:szCs w:val="20"/>
         </w:rPr>
       </w:pPr>
+      <w:commentRangeStart w:id="4"/>
       <w:r>
         <w:rPr>
           <w:b/>
@@ -10980,9 +10798,15 @@
           <w:sz w:val="20"/>
           <w:szCs w:val="20"/>
         </w:rPr>
-        <w:t>. Heatmap showing the variable values for each cluster. Variables were categorised as “</w:t>
-      </w:r>
-      <w:proofErr w:type="spellStart"/>
+        <w:t xml:space="preserve">. </w:t>
+      </w:r>
+      <w:commentRangeEnd w:id="4"/>
+      <w:r>
+        <w:rPr>
+          <w:rStyle w:val="CommentReference"/>
+        </w:rPr>
+        <w:commentReference w:id="4"/>
+      </w:r>
       <w:r>
         <w:rPr>
           <w:b/>
@@ -10990,257 +10814,7 @@
           <w:sz w:val="20"/>
           <w:szCs w:val="20"/>
         </w:rPr>
-        <w:t>v.low</w:t>
-      </w:r>
-      <w:proofErr w:type="spellEnd"/>
-      <w:r>
-        <w:rPr>
-          <w:b/>
-          <w:bCs/>
-          <w:sz w:val="20"/>
-          <w:szCs w:val="20"/>
-        </w:rPr>
-        <w:t>” if the mean (across provinces within that cluster) was below the 25% quantile for that variable across the whole country, “low” if the mean was above 25 and below 50%, “high” if the mean was above 50% but below 75%, and “</w:t>
-      </w:r>
-      <w:proofErr w:type="spellStart"/>
-      <w:r>
-        <w:rPr>
-          <w:b/>
-          <w:bCs/>
-          <w:sz w:val="20"/>
-          <w:szCs w:val="20"/>
-        </w:rPr>
-        <w:t>v.high</w:t>
-      </w:r>
-      <w:proofErr w:type="spellEnd"/>
-      <w:r>
-        <w:rPr>
-          <w:b/>
-          <w:bCs/>
-          <w:sz w:val="20"/>
-          <w:szCs w:val="20"/>
-        </w:rPr>
-        <w:t xml:space="preserve">” if the mean was above the 75% quantile. </w:t>
-      </w:r>
-      <w:proofErr w:type="spellStart"/>
-      <w:r>
-        <w:rPr>
-          <w:b/>
-          <w:bCs/>
-          <w:sz w:val="20"/>
-          <w:szCs w:val="20"/>
-        </w:rPr>
-        <w:t>Pax_migt_out</w:t>
-      </w:r>
-      <w:proofErr w:type="spellEnd"/>
-      <w:r>
-        <w:rPr>
-          <w:b/>
-          <w:bCs/>
-          <w:sz w:val="20"/>
-          <w:szCs w:val="20"/>
-        </w:rPr>
-        <w:t xml:space="preserve"> = numbers of out-migrants, </w:t>
-      </w:r>
-      <w:proofErr w:type="spellStart"/>
-      <w:r>
-        <w:rPr>
-          <w:b/>
-          <w:bCs/>
-          <w:sz w:val="20"/>
-          <w:szCs w:val="20"/>
-        </w:rPr>
-        <w:t>Pax_migt_in</w:t>
-      </w:r>
-      <w:proofErr w:type="spellEnd"/>
-      <w:r>
-        <w:rPr>
-          <w:b/>
-          <w:bCs/>
-          <w:sz w:val="20"/>
-          <w:szCs w:val="20"/>
-        </w:rPr>
-        <w:t xml:space="preserve"> = numbers of in-migrants, </w:t>
-      </w:r>
-      <w:proofErr w:type="spellStart"/>
-      <w:r>
-        <w:rPr>
-          <w:b/>
-          <w:bCs/>
-          <w:sz w:val="20"/>
-          <w:szCs w:val="20"/>
-        </w:rPr>
-        <w:t>land_confl</w:t>
-      </w:r>
-      <w:proofErr w:type="spellEnd"/>
-      <w:r>
-        <w:rPr>
-          <w:b/>
-          <w:bCs/>
-          <w:sz w:val="20"/>
-          <w:szCs w:val="20"/>
-        </w:rPr>
-        <w:t xml:space="preserve"> = number of land conflicts, </w:t>
-      </w:r>
-      <w:proofErr w:type="spellStart"/>
-      <w:r>
-        <w:rPr>
-          <w:b/>
-          <w:bCs/>
-          <w:sz w:val="20"/>
-          <w:szCs w:val="20"/>
-        </w:rPr>
-        <w:t>crim_case</w:t>
-      </w:r>
-      <w:proofErr w:type="spellEnd"/>
-      <w:r>
-        <w:rPr>
-          <w:b/>
-          <w:bCs/>
-          <w:sz w:val="20"/>
-          <w:szCs w:val="20"/>
-        </w:rPr>
-        <w:t xml:space="preserve"> = criminal cases per capita, </w:t>
-      </w:r>
-      <w:proofErr w:type="spellStart"/>
-      <w:r>
-        <w:rPr>
-          <w:b/>
-          <w:bCs/>
-          <w:sz w:val="20"/>
-          <w:szCs w:val="20"/>
-        </w:rPr>
-        <w:t>KM_Comm</w:t>
-      </w:r>
-      <w:proofErr w:type="spellEnd"/>
-      <w:r>
-        <w:rPr>
-          <w:b/>
-          <w:bCs/>
-          <w:sz w:val="20"/>
-          <w:szCs w:val="20"/>
-        </w:rPr>
-        <w:t xml:space="preserve"> = distance to commune office, garbage = proportion of families with access to waste collection, </w:t>
-      </w:r>
-      <w:proofErr w:type="spellStart"/>
-      <w:r>
-        <w:rPr>
-          <w:b/>
-          <w:bCs/>
-          <w:sz w:val="20"/>
-          <w:szCs w:val="20"/>
-        </w:rPr>
-        <w:t>dist_school</w:t>
-      </w:r>
-      <w:proofErr w:type="spellEnd"/>
-      <w:r>
-        <w:rPr>
-          <w:b/>
-          <w:bCs/>
-          <w:sz w:val="20"/>
-          <w:szCs w:val="20"/>
-        </w:rPr>
-        <w:t xml:space="preserve"> = distance to nearest school, </w:t>
-      </w:r>
-      <w:proofErr w:type="spellStart"/>
-      <w:r>
-        <w:rPr>
-          <w:b/>
-          <w:bCs/>
-          <w:sz w:val="20"/>
-          <w:szCs w:val="20"/>
-        </w:rPr>
-        <w:t>pig_fam</w:t>
-      </w:r>
-      <w:proofErr w:type="spellEnd"/>
-      <w:r>
-        <w:rPr>
-          <w:b/>
-          <w:bCs/>
-          <w:sz w:val="20"/>
-          <w:szCs w:val="20"/>
-        </w:rPr>
-        <w:t xml:space="preserve"> = proportion of families who keep pigs, Les1_R_Land = proportion of families with no rice land, </w:t>
-      </w:r>
-      <w:proofErr w:type="spellStart"/>
-      <w:r>
-        <w:rPr>
-          <w:b/>
-          <w:bCs/>
-          <w:sz w:val="20"/>
-          <w:szCs w:val="20"/>
-        </w:rPr>
-        <w:t>propSecSec</w:t>
-      </w:r>
-      <w:proofErr w:type="spellEnd"/>
-      <w:r>
-        <w:rPr>
-          <w:b/>
-          <w:bCs/>
-          <w:sz w:val="20"/>
-          <w:szCs w:val="20"/>
-        </w:rPr>
-        <w:t xml:space="preserve"> = proportion of adults employed in the secondary sector, </w:t>
-      </w:r>
-      <w:proofErr w:type="spellStart"/>
-      <w:r>
-        <w:rPr>
-          <w:b/>
-          <w:bCs/>
-          <w:sz w:val="20"/>
-          <w:szCs w:val="20"/>
-        </w:rPr>
-        <w:t>propPrimSec</w:t>
-      </w:r>
-      <w:proofErr w:type="spellEnd"/>
-      <w:r>
-        <w:rPr>
-          <w:b/>
-          <w:bCs/>
-          <w:sz w:val="20"/>
-          <w:szCs w:val="20"/>
-        </w:rPr>
-        <w:t xml:space="preserve"> = proportion of adults employed in the primary sector, M6_24_sch = proportion of males aged 6-24 in education, </w:t>
-      </w:r>
-      <w:proofErr w:type="spellStart"/>
-      <w:r>
-        <w:rPr>
-          <w:b/>
-          <w:bCs/>
-          <w:sz w:val="20"/>
-          <w:szCs w:val="20"/>
-        </w:rPr>
-        <w:t>prop_ind</w:t>
-      </w:r>
-      <w:proofErr w:type="spellEnd"/>
-      <w:r>
-        <w:rPr>
-          <w:b/>
-          <w:bCs/>
-          <w:sz w:val="20"/>
-          <w:szCs w:val="20"/>
-        </w:rPr>
-        <w:t xml:space="preserve"> = proportion of the population that is indigenous, </w:t>
-      </w:r>
-      <w:proofErr w:type="spellStart"/>
-      <w:r>
-        <w:rPr>
-          <w:b/>
-          <w:bCs/>
-          <w:sz w:val="20"/>
-          <w:szCs w:val="20"/>
-        </w:rPr>
-        <w:t>pop_den</w:t>
-      </w:r>
-      <w:proofErr w:type="spellEnd"/>
-      <w:r>
-        <w:rPr>
-          <w:b/>
-          <w:bCs/>
-          <w:sz w:val="20"/>
-          <w:szCs w:val="20"/>
-        </w:rPr>
-        <w:t xml:space="preserve"> = population density. </w:t>
+        <w:t xml:space="preserve">Heatmap showing the variable values for each cluster. Variables were categorised as “v.low” if the mean (across provinces within that cluster) was below the 25% quantile for that variable across the whole country, “low” if the mean was above 25 and below 50%, “high” if the mean was above 50% but below 75%, and “v.high” if the mean was above the 75% quantile. Pax_migt_out = numbers of out-migrants, Pax_migt_in = numbers of in-migrants, land_confl = number of land conflicts, crim_case = criminal cases per capita, KM_Comm = distance to commune office, garbage = proportion of families with access to waste collection, dist_school = distance to nearest school, pig_fam = proportion of families who keep pigs, Les1_R_Land = proportion of families with no rice land, propSecSec = proportion of adults employed in the secondary sector, propPrimSec = proportion of adults employed in the primary sector, M6_24_sch = proportion of males aged 6-24 in education, prop_ind = proportion of the population that is indigenous, pop_den = population density. </w:t>
       </w:r>
     </w:p>
     <w:p>
@@ -11372,7 +10946,7 @@
           <w:szCs w:val="20"/>
         </w:rPr>
       </w:pPr>
-      <w:commentRangeStart w:id="2"/>
+      <w:commentRangeStart w:id="5"/>
       <w:r>
         <w:rPr>
           <w:b/>
@@ -11400,12 +10974,12 @@
         </w:rPr>
         <w:t xml:space="preserve">. </w:t>
       </w:r>
-      <w:commentRangeEnd w:id="2"/>
+      <w:commentRangeEnd w:id="5"/>
       <w:r>
         <w:rPr>
           <w:rStyle w:val="CommentReference"/>
         </w:rPr>
-        <w:commentReference w:id="2"/>
+        <w:commentReference w:id="5"/>
       </w:r>
       <w:r>
         <w:rPr>
@@ -11513,27 +11087,7 @@
           <w:sz w:val="20"/>
           <w:szCs w:val="20"/>
         </w:rPr>
-        <w:t xml:space="preserve"> = mean elevation (</w:t>
-      </w:r>
-      <w:proofErr w:type="spellStart"/>
-      <w:r>
-        <w:rPr>
-          <w:b/>
-          <w:bCs/>
-          <w:sz w:val="20"/>
-          <w:szCs w:val="20"/>
-        </w:rPr>
-        <w:t>masl</w:t>
-      </w:r>
-      <w:proofErr w:type="spellEnd"/>
-      <w:r>
-        <w:rPr>
-          <w:b/>
-          <w:bCs/>
-          <w:sz w:val="20"/>
-          <w:szCs w:val="20"/>
-        </w:rPr>
-        <w:t xml:space="preserve">), </w:t>
+        <w:t xml:space="preserve"> = mean elevation (masl), </w:t>
       </w:r>
       <w:r>
         <w:rPr>
@@ -11761,31 +11315,13 @@
                 <w:szCs w:val="20"/>
               </w:rPr>
             </w:pPr>
-            <w:proofErr w:type="spellStart"/>
-            <w:r>
-              <w:rPr>
-                <w:sz w:val="20"/>
-                <w:szCs w:val="20"/>
-              </w:rPr>
-              <w:t>Mondulkiri</w:t>
-            </w:r>
-            <w:proofErr w:type="spellEnd"/>
-            <w:r>
-              <w:rPr>
-                <w:sz w:val="20"/>
-                <w:szCs w:val="20"/>
-              </w:rPr>
-              <w:t xml:space="preserve">, </w:t>
-            </w:r>
-            <w:proofErr w:type="spellStart"/>
-            <w:r>
-              <w:rPr>
-                <w:sz w:val="20"/>
-                <w:szCs w:val="20"/>
-              </w:rPr>
-              <w:t>Ratanikiri</w:t>
-            </w:r>
-            <w:proofErr w:type="spellEnd"/>
+            <w:r>
+              <w:rPr>
+                <w:sz w:val="20"/>
+                <w:szCs w:val="20"/>
+              </w:rPr>
+              <w:t>Mondulkiri, Ratanikiri</w:t>
+            </w:r>
           </w:p>
         </w:tc>
         <w:tc>
@@ -11841,7 +11377,6 @@
                 <w:szCs w:val="20"/>
               </w:rPr>
             </w:pPr>
-            <w:proofErr w:type="spellStart"/>
             <w:r>
               <w:rPr>
                 <w:sz w:val="20"/>
@@ -11849,7 +11384,6 @@
               </w:rPr>
               <w:t>Pailin</w:t>
             </w:r>
-            <w:proofErr w:type="spellEnd"/>
           </w:p>
         </w:tc>
         <w:tc>
@@ -12034,177 +11568,8 @@
                 <w:sz w:val="20"/>
                 <w:szCs w:val="20"/>
               </w:rPr>
-              <w:t xml:space="preserve">Kampong Chhnang, Kampong </w:t>
-            </w:r>
-            <w:proofErr w:type="spellStart"/>
-            <w:r>
-              <w:rPr>
-                <w:sz w:val="20"/>
-                <w:szCs w:val="20"/>
-              </w:rPr>
-              <w:t>Speu</w:t>
-            </w:r>
-            <w:proofErr w:type="spellEnd"/>
-            <w:r>
-              <w:rPr>
-                <w:sz w:val="20"/>
-                <w:szCs w:val="20"/>
-              </w:rPr>
-              <w:t xml:space="preserve">, Kampong Thom, </w:t>
-            </w:r>
-            <w:proofErr w:type="spellStart"/>
-            <w:r>
-              <w:rPr>
-                <w:sz w:val="20"/>
-                <w:szCs w:val="20"/>
-              </w:rPr>
-              <w:t>Kampot</w:t>
-            </w:r>
-            <w:proofErr w:type="spellEnd"/>
-            <w:r>
-              <w:rPr>
-                <w:sz w:val="20"/>
-                <w:szCs w:val="20"/>
-              </w:rPr>
-              <w:t xml:space="preserve">, </w:t>
-            </w:r>
-            <w:proofErr w:type="spellStart"/>
-            <w:r>
-              <w:rPr>
-                <w:sz w:val="20"/>
-                <w:szCs w:val="20"/>
-              </w:rPr>
-              <w:t>Kep</w:t>
-            </w:r>
-            <w:proofErr w:type="spellEnd"/>
-            <w:r>
-              <w:rPr>
-                <w:sz w:val="20"/>
-                <w:szCs w:val="20"/>
-              </w:rPr>
-              <w:t xml:space="preserve">, Koh Kong, </w:t>
-            </w:r>
-            <w:proofErr w:type="spellStart"/>
-            <w:r>
-              <w:rPr>
-                <w:sz w:val="20"/>
-                <w:szCs w:val="20"/>
-              </w:rPr>
-              <w:t>Kracheh</w:t>
-            </w:r>
-            <w:proofErr w:type="spellEnd"/>
-            <w:r>
-              <w:rPr>
-                <w:sz w:val="20"/>
-                <w:szCs w:val="20"/>
-              </w:rPr>
-              <w:t xml:space="preserve">, </w:t>
-            </w:r>
-            <w:proofErr w:type="spellStart"/>
-            <w:r>
-              <w:rPr>
-                <w:sz w:val="20"/>
-                <w:szCs w:val="20"/>
-              </w:rPr>
-              <w:t>Otdar</w:t>
-            </w:r>
-            <w:proofErr w:type="spellEnd"/>
-            <w:r>
-              <w:rPr>
-                <w:sz w:val="20"/>
-                <w:szCs w:val="20"/>
-              </w:rPr>
-              <w:t xml:space="preserve"> Meanchey, Preah Sihanouk, Preah </w:t>
-            </w:r>
-            <w:proofErr w:type="spellStart"/>
-            <w:r>
-              <w:rPr>
-                <w:sz w:val="20"/>
-                <w:szCs w:val="20"/>
-              </w:rPr>
-              <w:t>Vihear</w:t>
-            </w:r>
-            <w:proofErr w:type="spellEnd"/>
-            <w:r>
-              <w:rPr>
-                <w:sz w:val="20"/>
-                <w:szCs w:val="20"/>
-              </w:rPr>
-              <w:t xml:space="preserve">, </w:t>
-            </w:r>
-            <w:proofErr w:type="spellStart"/>
-            <w:r>
-              <w:rPr>
-                <w:sz w:val="20"/>
-                <w:szCs w:val="20"/>
-              </w:rPr>
-              <w:t>Pursat</w:t>
-            </w:r>
-            <w:proofErr w:type="spellEnd"/>
-            <w:r>
-              <w:rPr>
-                <w:sz w:val="20"/>
-                <w:szCs w:val="20"/>
-              </w:rPr>
-              <w:t xml:space="preserve">, </w:t>
-            </w:r>
-            <w:proofErr w:type="spellStart"/>
-            <w:r>
-              <w:rPr>
-                <w:sz w:val="20"/>
-                <w:szCs w:val="20"/>
-              </w:rPr>
-              <w:t>Siem</w:t>
-            </w:r>
-            <w:proofErr w:type="spellEnd"/>
-            <w:r>
-              <w:rPr>
-                <w:sz w:val="20"/>
-                <w:szCs w:val="20"/>
-              </w:rPr>
-              <w:t xml:space="preserve"> Reap, Stung </w:t>
-            </w:r>
-            <w:proofErr w:type="spellStart"/>
-            <w:r>
-              <w:rPr>
-                <w:sz w:val="20"/>
-                <w:szCs w:val="20"/>
-              </w:rPr>
-              <w:t>Treng</w:t>
-            </w:r>
-            <w:proofErr w:type="spellEnd"/>
-            <w:r>
-              <w:rPr>
-                <w:sz w:val="20"/>
-                <w:szCs w:val="20"/>
-              </w:rPr>
-              <w:t xml:space="preserve">, </w:t>
-            </w:r>
-            <w:proofErr w:type="spellStart"/>
-            <w:r>
-              <w:rPr>
-                <w:sz w:val="20"/>
-                <w:szCs w:val="20"/>
-              </w:rPr>
-              <w:t>Svay</w:t>
-            </w:r>
-            <w:proofErr w:type="spellEnd"/>
-            <w:r>
-              <w:rPr>
-                <w:sz w:val="20"/>
-                <w:szCs w:val="20"/>
-              </w:rPr>
-              <w:t xml:space="preserve"> </w:t>
-            </w:r>
-            <w:proofErr w:type="spellStart"/>
-            <w:r>
-              <w:rPr>
-                <w:sz w:val="20"/>
-                <w:szCs w:val="20"/>
-              </w:rPr>
-              <w:t>Rieng</w:t>
-            </w:r>
-            <w:proofErr w:type="spellEnd"/>
+              <w:t>Kampong Chhnang, Kampong Speu, Kampong Thom, Kampot, Kep, Koh Kong, Kracheh, Otdar Meanchey, Preah Sihanouk, Preah Vihear, Pursat, Siem Reap, Stung Treng, Svay Rieng</w:t>
+            </w:r>
           </w:p>
         </w:tc>
         <w:tc>
@@ -12282,7 +11647,7 @@
 
 <file path=word/comments.xml><?xml version="1.0" encoding="utf-8"?>
 <w:comments xmlns:wpc="http://schemas.microsoft.com/office/word/2010/wordprocessingCanvas" xmlns:cx="http://schemas.microsoft.com/office/drawing/2014/chartex" xmlns:cx1="http://schemas.microsoft.com/office/drawing/2015/9/8/chartex" xmlns:cx2="http://schemas.microsoft.com/office/drawing/2015/10/21/chartex" xmlns:cx3="http://schemas.microsoft.com/office/drawing/2016/5/9/chartex" xmlns:cx4="http://schemas.microsoft.com/office/drawing/2016/5/10/chartex" xmlns:cx5="http://schemas.microsoft.com/office/drawing/2016/5/11/chartex" xmlns:cx6="http://schemas.microsoft.com/office/drawing/2016/5/12/chartex" xmlns:cx7="http://schemas.microsoft.com/office/drawing/2016/5/13/chartex" xmlns:cx8="http://schemas.microsoft.com/office/drawing/2016/5/14/chartex" xmlns:mc="http://schemas.openxmlformats.org/markup-compatibility/2006" xmlns:aink="http://schemas.microsoft.com/office/drawing/2016/ink" xmlns:am3d="http://schemas.microsoft.com/office/drawing/2017/model3d" xmlns:o="urn:schemas-microsoft-com:office:office" xmlns:r="http://schemas.openxmlformats.org/officeDocument/2006/relationships" xmlns:m="http://schemas.openxmlformats.org/officeDocument/2006/math" xmlns:v="urn:schemas-microsoft-com:vml" xmlns:wp14="http://schemas.microsoft.com/office/word/2010/wordprocessingDrawing" xmlns:wp="http://schemas.openxmlformats.org/drawingml/2006/wordprocessingDrawing" xmlns:w10="urn:schemas-microsoft-com:office:word" xmlns:w="http://schemas.openxmlformats.org/wordprocessingml/2006/main" xmlns:w14="http://schemas.microsoft.com/office/word/2010/wordml" xmlns:w15="http://schemas.microsoft.com/office/word/2012/wordml" xmlns:w16cex="http://schemas.microsoft.com/office/word/2018/wordml/cex" xmlns:w16cid="http://schemas.microsoft.com/office/word/2016/wordml/cid" xmlns:w16="http://schemas.microsoft.com/office/word/2018/wordml" xmlns:w16sdtdh="http://schemas.microsoft.com/office/word/2020/wordml/sdtdatahash" xmlns:w16se="http://schemas.microsoft.com/office/word/2015/wordml/symex" xmlns:wpg="http://schemas.microsoft.com/office/word/2010/wordprocessingGroup" xmlns:wpi="http://schemas.microsoft.com/office/word/2010/wordprocessingInk" xmlns:wne="http://schemas.microsoft.com/office/word/2006/wordml" xmlns:wps="http://schemas.microsoft.com/office/word/2010/wordprocessingShape" mc:Ignorable="w14 w15 w16se w16cid w16 w16cex w16sdtdh wp14">
-  <w:comment w:id="0" w:author="Philip McGowan" w:date="2021-09-23T20:29:00Z" w:initials="PM">
+  <w:comment w:id="0" w:author="Matthew Nuttall" w:date="2021-07-23T13:30:00Z" w:initials="MN">
     <w:p>
       <w:pPr>
         <w:pStyle w:val="CommentText"/>
@@ -12294,11 +11659,11 @@
         <w:annotationRef/>
       </w:r>
       <w:r>
-        <w:t xml:space="preserve">Might be worth re-stating what the research question is here, rather than giving is an analytical subtitle. </w:t>
+        <w:t>Need to check/change y axis labels (can’t be both pixels and km2)</w:t>
       </w:r>
     </w:p>
   </w:comment>
-  <w:comment w:id="1" w:author="Matthew Nuttall" w:date="2021-07-23T13:30:00Z" w:initials="MN">
+  <w:comment w:id="1" w:author="Matthew Nuttall" w:date="2021-11-08T11:48:00Z" w:initials="MN">
     <w:p>
       <w:pPr>
         <w:pStyle w:val="CommentText"/>
@@ -12310,11 +11675,11 @@
         <w:annotationRef/>
       </w:r>
       <w:r>
-        <w:t>Need to check/change y axis labels (can’t be both pixels and km2)</w:t>
+        <w:t>Plot as bars and add SE?</w:t>
       </w:r>
     </w:p>
   </w:comment>
-  <w:comment w:id="2" w:author="Matthew Nuttall" w:date="2021-10-28T11:36:00Z" w:initials="MN">
+  <w:comment w:id="2" w:author="Matthew Nuttall" w:date="2021-11-08T11:48:00Z" w:initials="MN">
     <w:p>
       <w:pPr>
         <w:pStyle w:val="CommentText"/>
@@ -12326,7 +11691,63 @@
         <w:annotationRef/>
       </w:r>
       <w:r>
+        <w:t>Plot as bars and add SE</w:t>
+      </w:r>
+    </w:p>
+  </w:comment>
+  <w:comment w:id="3" w:author="Matthew Nuttall" w:date="2021-11-08T11:48:00Z" w:initials="MN">
+    <w:p>
+      <w:pPr>
+        <w:pStyle w:val="CommentText"/>
+      </w:pPr>
+      <w:r>
+        <w:rPr>
+          <w:rStyle w:val="CommentReference"/>
+        </w:rPr>
+        <w:annotationRef/>
+      </w:r>
+      <w:r>
+        <w:t>Move to SI</w:t>
+      </w:r>
+    </w:p>
+  </w:comment>
+  <w:comment w:id="4" w:author="Matthew Nuttall" w:date="2021-11-08T11:49:00Z" w:initials="MN">
+    <w:p>
+      <w:pPr>
+        <w:pStyle w:val="CommentText"/>
+      </w:pPr>
+      <w:r>
+        <w:rPr>
+          <w:rStyle w:val="CommentReference"/>
+        </w:rPr>
+        <w:annotationRef/>
+      </w:r>
+      <w:r>
+        <w:t>Move to SI?</w:t>
+      </w:r>
+    </w:p>
+  </w:comment>
+  <w:comment w:id="5" w:author="Matthew Nuttall" w:date="2021-10-28T11:36:00Z" w:initials="MN">
+    <w:p>
+      <w:pPr>
+        <w:pStyle w:val="CommentText"/>
+      </w:pPr>
+      <w:r>
+        <w:rPr>
+          <w:rStyle w:val="CommentReference"/>
+        </w:rPr>
+        <w:annotationRef/>
+      </w:r>
+      <w:r>
         <w:t>Check units for y axis for a, c, e, f</w:t>
+      </w:r>
+    </w:p>
+    <w:p>
+      <w:pPr>
+        <w:pStyle w:val="CommentText"/>
+      </w:pPr>
+      <w:r>
+        <w:t>Adjust y axis for c</w:t>
       </w:r>
     </w:p>
   </w:comment>
@@ -12335,33 +11756,39 @@
 
 <file path=word/commentsExtended.xml><?xml version="1.0" encoding="utf-8"?>
 <w15:commentsEx xmlns:wpc="http://schemas.microsoft.com/office/word/2010/wordprocessingCanvas" xmlns:cx="http://schemas.microsoft.com/office/drawing/2014/chartex" xmlns:cx1="http://schemas.microsoft.com/office/drawing/2015/9/8/chartex" xmlns:cx2="http://schemas.microsoft.com/office/drawing/2015/10/21/chartex" xmlns:cx3="http://schemas.microsoft.com/office/drawing/2016/5/9/chartex" xmlns:cx4="http://schemas.microsoft.com/office/drawing/2016/5/10/chartex" xmlns:cx5="http://schemas.microsoft.com/office/drawing/2016/5/11/chartex" xmlns:cx6="http://schemas.microsoft.com/office/drawing/2016/5/12/chartex" xmlns:cx7="http://schemas.microsoft.com/office/drawing/2016/5/13/chartex" xmlns:cx8="http://schemas.microsoft.com/office/drawing/2016/5/14/chartex" xmlns:mc="http://schemas.openxmlformats.org/markup-compatibility/2006" xmlns:aink="http://schemas.microsoft.com/office/drawing/2016/ink" xmlns:am3d="http://schemas.microsoft.com/office/drawing/2017/model3d" xmlns:o="urn:schemas-microsoft-com:office:office" xmlns:r="http://schemas.openxmlformats.org/officeDocument/2006/relationships" xmlns:m="http://schemas.openxmlformats.org/officeDocument/2006/math" xmlns:v="urn:schemas-microsoft-com:vml" xmlns:wp14="http://schemas.microsoft.com/office/word/2010/wordprocessingDrawing" xmlns:wp="http://schemas.openxmlformats.org/drawingml/2006/wordprocessingDrawing" xmlns:w10="urn:schemas-microsoft-com:office:word" xmlns:w="http://schemas.openxmlformats.org/wordprocessingml/2006/main" xmlns:w14="http://schemas.microsoft.com/office/word/2010/wordml" xmlns:w15="http://schemas.microsoft.com/office/word/2012/wordml" xmlns:w16cex="http://schemas.microsoft.com/office/word/2018/wordml/cex" xmlns:w16cid="http://schemas.microsoft.com/office/word/2016/wordml/cid" xmlns:w16="http://schemas.microsoft.com/office/word/2018/wordml" xmlns:w16sdtdh="http://schemas.microsoft.com/office/word/2020/wordml/sdtdatahash" xmlns:w16se="http://schemas.microsoft.com/office/word/2015/wordml/symex" xmlns:wpg="http://schemas.microsoft.com/office/word/2010/wordprocessingGroup" xmlns:wpi="http://schemas.microsoft.com/office/word/2010/wordprocessingInk" xmlns:wne="http://schemas.microsoft.com/office/word/2006/wordml" xmlns:wps="http://schemas.microsoft.com/office/word/2010/wordprocessingShape" mc:Ignorable="w14 w15 w16se w16cid w16 w16cex w16sdtdh wp14">
-  <w15:commentEx w15:paraId="7D74B6CD" w15:done="0"/>
   <w15:commentEx w15:paraId="65883D35" w15:done="0"/>
+  <w15:commentEx w15:paraId="669EA7D4" w15:done="0"/>
+  <w15:commentEx w15:paraId="2932BB39" w15:done="0"/>
+  <w15:commentEx w15:paraId="22E820A3" w15:done="0"/>
+  <w15:commentEx w15:paraId="6EA17A5B" w15:done="0"/>
   <w15:commentEx w15:paraId="1A0F7703" w15:done="0"/>
 </w15:commentsEx>
 </file>
 
 <file path=word/commentsExtensible.xml><?xml version="1.0" encoding="utf-8"?>
 <w16cex:commentsExtensible xmlns:wpc="http://schemas.microsoft.com/office/word/2010/wordprocessingCanvas" xmlns:cx="http://schemas.microsoft.com/office/drawing/2014/chartex" xmlns:cx1="http://schemas.microsoft.com/office/drawing/2015/9/8/chartex" xmlns:cx2="http://schemas.microsoft.com/office/drawing/2015/10/21/chartex" xmlns:cx3="http://schemas.microsoft.com/office/drawing/2016/5/9/chartex" xmlns:cx4="http://schemas.microsoft.com/office/drawing/2016/5/10/chartex" xmlns:cx5="http://schemas.microsoft.com/office/drawing/2016/5/11/chartex" xmlns:cx6="http://schemas.microsoft.com/office/drawing/2016/5/12/chartex" xmlns:cx7="http://schemas.microsoft.com/office/drawing/2016/5/13/chartex" xmlns:cx8="http://schemas.microsoft.com/office/drawing/2016/5/14/chartex" xmlns:mc="http://schemas.openxmlformats.org/markup-compatibility/2006" xmlns:aink="http://schemas.microsoft.com/office/drawing/2016/ink" xmlns:am3d="http://schemas.microsoft.com/office/drawing/2017/model3d" xmlns:o="urn:schemas-microsoft-com:office:office" xmlns:r="http://schemas.openxmlformats.org/officeDocument/2006/relationships" xmlns:m="http://schemas.openxmlformats.org/officeDocument/2006/math" xmlns:v="urn:schemas-microsoft-com:vml" xmlns:wp14="http://schemas.microsoft.com/office/word/2010/wordprocessingDrawing" xmlns:wp="http://schemas.openxmlformats.org/drawingml/2006/wordprocessingDrawing" xmlns:w10="urn:schemas-microsoft-com:office:word" xmlns:w="http://schemas.openxmlformats.org/wordprocessingml/2006/main" xmlns:w14="http://schemas.microsoft.com/office/word/2010/wordml" xmlns:w15="http://schemas.microsoft.com/office/word/2012/wordml" xmlns:w16cex="http://schemas.microsoft.com/office/word/2018/wordml/cex" xmlns:w16cid="http://schemas.microsoft.com/office/word/2016/wordml/cid" xmlns:w16="http://schemas.microsoft.com/office/word/2018/wordml" xmlns:w16sdtdh="http://schemas.microsoft.com/office/word/2020/wordml/sdtdatahash" xmlns:w16se="http://schemas.microsoft.com/office/word/2015/wordml/symex" xmlns:wpg="http://schemas.microsoft.com/office/word/2010/wordprocessingGroup" xmlns:wpi="http://schemas.microsoft.com/office/word/2010/wordprocessingInk" xmlns:wne="http://schemas.microsoft.com/office/word/2006/wordml" xmlns:wps="http://schemas.microsoft.com/office/word/2010/wordprocessingShape" mc:Ignorable="w14 w15 w16se w16cid w16 w16cex w16sdtdh wp14">
-  <w16cex:commentExtensible w16cex:durableId="2522DFF1" w16cex:dateUtc="2021-09-23T19:29:00Z"/>
   <w16cex:commentExtensible w16cex:durableId="24A542F3" w16cex:dateUtc="2021-07-23T12:30:00Z"/>
+  <w16cex:commentExtensible w16cex:durableId="25338D0B" w16cex:dateUtc="2021-11-08T11:48:00Z"/>
+  <w16cex:commentExtensible w16cex:durableId="25338D1A" w16cex:dateUtc="2021-11-08T11:48:00Z"/>
+  <w16cex:commentExtensible w16cex:durableId="25338D24" w16cex:dateUtc="2021-11-08T11:48:00Z"/>
+  <w16cex:commentExtensible w16cex:durableId="25338D32" w16cex:dateUtc="2021-11-08T11:49:00Z"/>
   <w16cex:commentExtensible w16cex:durableId="252509C9" w16cex:dateUtc="2021-10-28T10:36:00Z"/>
 </w16cex:commentsExtensible>
 </file>
 
 <file path=word/commentsIds.xml><?xml version="1.0" encoding="utf-8"?>
 <w16cid:commentsIds xmlns:wpc="http://schemas.microsoft.com/office/word/2010/wordprocessingCanvas" xmlns:cx="http://schemas.microsoft.com/office/drawing/2014/chartex" xmlns:cx1="http://schemas.microsoft.com/office/drawing/2015/9/8/chartex" xmlns:cx2="http://schemas.microsoft.com/office/drawing/2015/10/21/chartex" xmlns:cx3="http://schemas.microsoft.com/office/drawing/2016/5/9/chartex" xmlns:cx4="http://schemas.microsoft.com/office/drawing/2016/5/10/chartex" xmlns:cx5="http://schemas.microsoft.com/office/drawing/2016/5/11/chartex" xmlns:cx6="http://schemas.microsoft.com/office/drawing/2016/5/12/chartex" xmlns:cx7="http://schemas.microsoft.com/office/drawing/2016/5/13/chartex" xmlns:cx8="http://schemas.microsoft.com/office/drawing/2016/5/14/chartex" xmlns:mc="http://schemas.openxmlformats.org/markup-compatibility/2006" xmlns:aink="http://schemas.microsoft.com/office/drawing/2016/ink" xmlns:am3d="http://schemas.microsoft.com/office/drawing/2017/model3d" xmlns:o="urn:schemas-microsoft-com:office:office" xmlns:r="http://schemas.openxmlformats.org/officeDocument/2006/relationships" xmlns:m="http://schemas.openxmlformats.org/officeDocument/2006/math" xmlns:v="urn:schemas-microsoft-com:vml" xmlns:wp14="http://schemas.microsoft.com/office/word/2010/wordprocessingDrawing" xmlns:wp="http://schemas.openxmlformats.org/drawingml/2006/wordprocessingDrawing" xmlns:w10="urn:schemas-microsoft-com:office:word" xmlns:w="http://schemas.openxmlformats.org/wordprocessingml/2006/main" xmlns:w14="http://schemas.microsoft.com/office/word/2010/wordml" xmlns:w15="http://schemas.microsoft.com/office/word/2012/wordml" xmlns:w16cex="http://schemas.microsoft.com/office/word/2018/wordml/cex" xmlns:w16cid="http://schemas.microsoft.com/office/word/2016/wordml/cid" xmlns:w16="http://schemas.microsoft.com/office/word/2018/wordml" xmlns:w16sdtdh="http://schemas.microsoft.com/office/word/2020/wordml/sdtdatahash" xmlns:w16se="http://schemas.microsoft.com/office/word/2015/wordml/symex" xmlns:wpg="http://schemas.microsoft.com/office/word/2010/wordprocessingGroup" xmlns:wpi="http://schemas.microsoft.com/office/word/2010/wordprocessingInk" xmlns:wne="http://schemas.microsoft.com/office/word/2006/wordml" xmlns:wps="http://schemas.microsoft.com/office/word/2010/wordprocessingShape" mc:Ignorable="w14 w15 w16se w16cid w16 w16cex w16sdtdh wp14">
-  <w16cid:commentId w16cid:paraId="7D74B6CD" w16cid:durableId="2522DFF1"/>
   <w16cid:commentId w16cid:paraId="65883D35" w16cid:durableId="24A542F3"/>
+  <w16cid:commentId w16cid:paraId="669EA7D4" w16cid:durableId="25338D0B"/>
+  <w16cid:commentId w16cid:paraId="2932BB39" w16cid:durableId="25338D1A"/>
+  <w16cid:commentId w16cid:paraId="22E820A3" w16cid:durableId="25338D24"/>
+  <w16cid:commentId w16cid:paraId="6EA17A5B" w16cid:durableId="25338D32"/>
   <w16cid:commentId w16cid:paraId="1A0F7703" w16cid:durableId="252509C9"/>
 </w16cid:commentsIds>
 </file>
 
 <file path=word/people.xml><?xml version="1.0" encoding="utf-8"?>
 <w15:people xmlns:wpc="http://schemas.microsoft.com/office/word/2010/wordprocessingCanvas" xmlns:cx="http://schemas.microsoft.com/office/drawing/2014/chartex" xmlns:cx1="http://schemas.microsoft.com/office/drawing/2015/9/8/chartex" xmlns:cx2="http://schemas.microsoft.com/office/drawing/2015/10/21/chartex" xmlns:cx3="http://schemas.microsoft.com/office/drawing/2016/5/9/chartex" xmlns:cx4="http://schemas.microsoft.com/office/drawing/2016/5/10/chartex" xmlns:cx5="http://schemas.microsoft.com/office/drawing/2016/5/11/chartex" xmlns:cx6="http://schemas.microsoft.com/office/drawing/2016/5/12/chartex" xmlns:cx7="http://schemas.microsoft.com/office/drawing/2016/5/13/chartex" xmlns:cx8="http://schemas.microsoft.com/office/drawing/2016/5/14/chartex" xmlns:mc="http://schemas.openxmlformats.org/markup-compatibility/2006" xmlns:aink="http://schemas.microsoft.com/office/drawing/2016/ink" xmlns:am3d="http://schemas.microsoft.com/office/drawing/2017/model3d" xmlns:o="urn:schemas-microsoft-com:office:office" xmlns:r="http://schemas.openxmlformats.org/officeDocument/2006/relationships" xmlns:m="http://schemas.openxmlformats.org/officeDocument/2006/math" xmlns:v="urn:schemas-microsoft-com:vml" xmlns:wp14="http://schemas.microsoft.com/office/word/2010/wordprocessingDrawing" xmlns:wp="http://schemas.openxmlformats.org/drawingml/2006/wordprocessingDrawing" xmlns:w10="urn:schemas-microsoft-com:office:word" xmlns:w="http://schemas.openxmlformats.org/wordprocessingml/2006/main" xmlns:w14="http://schemas.microsoft.com/office/word/2010/wordml" xmlns:w15="http://schemas.microsoft.com/office/word/2012/wordml" xmlns:w16cex="http://schemas.microsoft.com/office/word/2018/wordml/cex" xmlns:w16cid="http://schemas.microsoft.com/office/word/2016/wordml/cid" xmlns:w16="http://schemas.microsoft.com/office/word/2018/wordml" xmlns:w16sdtdh="http://schemas.microsoft.com/office/word/2020/wordml/sdtdatahash" xmlns:w16se="http://schemas.microsoft.com/office/word/2015/wordml/symex" xmlns:wpg="http://schemas.microsoft.com/office/word/2010/wordprocessingGroup" xmlns:wpi="http://schemas.microsoft.com/office/word/2010/wordprocessingInk" xmlns:wne="http://schemas.microsoft.com/office/word/2006/wordml" xmlns:wps="http://schemas.microsoft.com/office/word/2010/wordprocessingShape" mc:Ignorable="w14 w15 w16se w16cid w16 w16cex w16sdtdh wp14">
-  <w15:person w15:author="Philip McGowan">
-    <w15:presenceInfo w15:providerId="AD" w15:userId="S-1-5-21-1417001333-839522115-1801674531-175399"/>
-  </w15:person>
   <w15:person w15:author="Matthew Nuttall">
     <w15:presenceInfo w15:providerId="AD" w15:userId="S::mnn1@stir.ac.uk::52bda326-1982-4d2e-bfc2-66e5e0894b6c"/>
   </w15:person>

</xml_diff>

<commit_message>
Conclusion thoughts noted down
</commit_message>
<xml_diff>
--- a/Write_up/Chapter_2_full_draft_v0.docx
+++ b/Write_up/Chapter_2_full_draft_v0.docx
@@ -205,7 +205,35 @@
         <w:rPr>
           <w:rFonts w:ascii="Calibri" w:hAnsi="Calibri" w:cs="Calibri"/>
         </w:rPr>
-        <w:t>(Geist &amp; Lambin 2002; Khuc et al. 2018)</w:t>
+        <w:t xml:space="preserve">(Geist &amp; </w:t>
+      </w:r>
+      <w:proofErr w:type="spellStart"/>
+      <w:r>
+        <w:rPr>
+          <w:rFonts w:ascii="Calibri" w:hAnsi="Calibri" w:cs="Calibri"/>
+        </w:rPr>
+        <w:t>Lambin</w:t>
+      </w:r>
+      <w:proofErr w:type="spellEnd"/>
+      <w:r>
+        <w:rPr>
+          <w:rFonts w:ascii="Calibri" w:hAnsi="Calibri" w:cs="Calibri"/>
+        </w:rPr>
+        <w:t xml:space="preserve"> 2002; </w:t>
+      </w:r>
+      <w:proofErr w:type="spellStart"/>
+      <w:r>
+        <w:rPr>
+          <w:rFonts w:ascii="Calibri" w:hAnsi="Calibri" w:cs="Calibri"/>
+        </w:rPr>
+        <w:t>Khuc</w:t>
+      </w:r>
+      <w:proofErr w:type="spellEnd"/>
+      <w:r>
+        <w:rPr>
+          <w:rFonts w:ascii="Calibri" w:hAnsi="Calibri" w:cs="Calibri"/>
+        </w:rPr>
+        <w:t xml:space="preserve"> et al. 2018)</w:t>
       </w:r>
       <w:r>
         <w:fldChar w:fldCharType="end"/>
@@ -288,7 +316,21 @@
         <w:rPr>
           <w:rFonts w:ascii="Calibri" w:hAnsi="Calibri" w:cs="Calibri"/>
         </w:rPr>
-        <w:t>(Van Den Hoek et al. 2014; Gatto et al. 2015)</w:t>
+        <w:t xml:space="preserve">(Van Den Hoek et al. 2014; </w:t>
+      </w:r>
+      <w:proofErr w:type="spellStart"/>
+      <w:r>
+        <w:rPr>
+          <w:rFonts w:ascii="Calibri" w:hAnsi="Calibri" w:cs="Calibri"/>
+        </w:rPr>
+        <w:t>Gatto</w:t>
+      </w:r>
+      <w:proofErr w:type="spellEnd"/>
+      <w:r>
+        <w:rPr>
+          <w:rFonts w:ascii="Calibri" w:hAnsi="Calibri" w:cs="Calibri"/>
+        </w:rPr>
+        <w:t xml:space="preserve"> et al. 2015)</w:t>
       </w:r>
       <w:r>
         <w:fldChar w:fldCharType="end"/>
@@ -348,7 +390,21 @@
         <w:rPr>
           <w:rFonts w:ascii="Calibri" w:hAnsi="Calibri" w:cs="Calibri"/>
         </w:rPr>
-        <w:t>(Geist &amp; Lambin 2003)</w:t>
+        <w:t xml:space="preserve">(Geist &amp; </w:t>
+      </w:r>
+      <w:proofErr w:type="spellStart"/>
+      <w:r>
+        <w:rPr>
+          <w:rFonts w:ascii="Calibri" w:hAnsi="Calibri" w:cs="Calibri"/>
+        </w:rPr>
+        <w:t>Lambin</w:t>
+      </w:r>
+      <w:proofErr w:type="spellEnd"/>
+      <w:r>
+        <w:rPr>
+          <w:rFonts w:ascii="Calibri" w:hAnsi="Calibri" w:cs="Calibri"/>
+        </w:rPr>
+        <w:t xml:space="preserve"> 2003)</w:t>
       </w:r>
       <w:r>
         <w:fldChar w:fldCharType="end"/>
@@ -369,7 +425,21 @@
         <w:rPr>
           <w:rFonts w:ascii="Calibri" w:hAnsi="Calibri" w:cs="Calibri"/>
         </w:rPr>
-        <w:t>(Onojeghuo &amp; Blackburn 2011)</w:t>
+        <w:t>(</w:t>
+      </w:r>
+      <w:proofErr w:type="spellStart"/>
+      <w:r>
+        <w:rPr>
+          <w:rFonts w:ascii="Calibri" w:hAnsi="Calibri" w:cs="Calibri"/>
+        </w:rPr>
+        <w:t>Onojeghuo</w:t>
+      </w:r>
+      <w:proofErr w:type="spellEnd"/>
+      <w:r>
+        <w:rPr>
+          <w:rFonts w:ascii="Calibri" w:hAnsi="Calibri" w:cs="Calibri"/>
+        </w:rPr>
+        <w:t xml:space="preserve"> &amp; Blackburn 2011)</w:t>
       </w:r>
       <w:r>
         <w:fldChar w:fldCharType="end"/>
@@ -393,7 +463,21 @@
         <w:rPr>
           <w:rFonts w:ascii="Calibri" w:hAnsi="Calibri" w:cs="Calibri"/>
         </w:rPr>
-        <w:t>(Khuc et al. 2018)</w:t>
+        <w:t>(</w:t>
+      </w:r>
+      <w:proofErr w:type="spellStart"/>
+      <w:r>
+        <w:rPr>
+          <w:rFonts w:ascii="Calibri" w:hAnsi="Calibri" w:cs="Calibri"/>
+        </w:rPr>
+        <w:t>Khuc</w:t>
+      </w:r>
+      <w:proofErr w:type="spellEnd"/>
+      <w:r>
+        <w:rPr>
+          <w:rFonts w:ascii="Calibri" w:hAnsi="Calibri" w:cs="Calibri"/>
+        </w:rPr>
+        <w:t xml:space="preserve"> et al. 2018)</w:t>
       </w:r>
       <w:r>
         <w:fldChar w:fldCharType="end"/>
@@ -417,7 +501,21 @@
         <w:rPr>
           <w:rFonts w:ascii="Calibri" w:hAnsi="Calibri" w:cs="Calibri"/>
         </w:rPr>
-        <w:t>(Ceddia 2019)</w:t>
+        <w:t>(</w:t>
+      </w:r>
+      <w:proofErr w:type="spellStart"/>
+      <w:r>
+        <w:rPr>
+          <w:rFonts w:ascii="Calibri" w:hAnsi="Calibri" w:cs="Calibri"/>
+        </w:rPr>
+        <w:t>Ceddia</w:t>
+      </w:r>
+      <w:proofErr w:type="spellEnd"/>
+      <w:r>
+        <w:rPr>
+          <w:rFonts w:ascii="Calibri" w:hAnsi="Calibri" w:cs="Calibri"/>
+        </w:rPr>
+        <w:t xml:space="preserve"> 2019)</w:t>
       </w:r>
       <w:r>
         <w:fldChar w:fldCharType="end"/>
@@ -444,7 +542,35 @@
         <w:rPr>
           <w:rFonts w:ascii="Calibri" w:hAnsi="Calibri" w:cs="Calibri"/>
         </w:rPr>
-        <w:t>(Culas 2012; Ceddia et al. 2015)</w:t>
+        <w:t>(</w:t>
+      </w:r>
+      <w:proofErr w:type="spellStart"/>
+      <w:r>
+        <w:rPr>
+          <w:rFonts w:ascii="Calibri" w:hAnsi="Calibri" w:cs="Calibri"/>
+        </w:rPr>
+        <w:t>Culas</w:t>
+      </w:r>
+      <w:proofErr w:type="spellEnd"/>
+      <w:r>
+        <w:rPr>
+          <w:rFonts w:ascii="Calibri" w:hAnsi="Calibri" w:cs="Calibri"/>
+        </w:rPr>
+        <w:t xml:space="preserve"> 2012; </w:t>
+      </w:r>
+      <w:proofErr w:type="spellStart"/>
+      <w:r>
+        <w:rPr>
+          <w:rFonts w:ascii="Calibri" w:hAnsi="Calibri" w:cs="Calibri"/>
+        </w:rPr>
+        <w:t>Ceddia</w:t>
+      </w:r>
+      <w:proofErr w:type="spellEnd"/>
+      <w:r>
+        <w:rPr>
+          <w:rFonts w:ascii="Calibri" w:hAnsi="Calibri" w:cs="Calibri"/>
+        </w:rPr>
+        <w:t xml:space="preserve"> et al. 2015)</w:t>
       </w:r>
       <w:r>
         <w:fldChar w:fldCharType="end"/>
@@ -494,7 +620,21 @@
         <w:rPr>
           <w:rFonts w:ascii="Calibri" w:hAnsi="Calibri" w:cs="Calibri"/>
         </w:rPr>
-        <w:t>(Gatto et al. 2015)</w:t>
+        <w:t>(</w:t>
+      </w:r>
+      <w:proofErr w:type="spellStart"/>
+      <w:r>
+        <w:rPr>
+          <w:rFonts w:ascii="Calibri" w:hAnsi="Calibri" w:cs="Calibri"/>
+        </w:rPr>
+        <w:t>Gatto</w:t>
+      </w:r>
+      <w:proofErr w:type="spellEnd"/>
+      <w:r>
+        <w:rPr>
+          <w:rFonts w:ascii="Calibri" w:hAnsi="Calibri" w:cs="Calibri"/>
+        </w:rPr>
+        <w:t xml:space="preserve"> et al. 2015)</w:t>
       </w:r>
       <w:r>
         <w:fldChar w:fldCharType="end"/>
@@ -539,7 +679,21 @@
         <w:rPr>
           <w:rFonts w:ascii="Calibri" w:hAnsi="Calibri" w:cs="Calibri"/>
         </w:rPr>
-        <w:t>(Krishnadas et al. 2018)</w:t>
+        <w:t>(</w:t>
+      </w:r>
+      <w:proofErr w:type="spellStart"/>
+      <w:r>
+        <w:rPr>
+          <w:rFonts w:ascii="Calibri" w:hAnsi="Calibri" w:cs="Calibri"/>
+        </w:rPr>
+        <w:t>Krishnadas</w:t>
+      </w:r>
+      <w:proofErr w:type="spellEnd"/>
+      <w:r>
+        <w:rPr>
+          <w:rFonts w:ascii="Calibri" w:hAnsi="Calibri" w:cs="Calibri"/>
+        </w:rPr>
+        <w:t xml:space="preserve"> et al. 2018)</w:t>
       </w:r>
       <w:r>
         <w:fldChar w:fldCharType="end"/>
@@ -770,7 +924,35 @@
         <w:rPr>
           <w:rFonts w:ascii="Calibri" w:hAnsi="Calibri" w:cs="Calibri"/>
         </w:rPr>
-        <w:t>(Solcomb 2010; Milne &amp; Mahanty 2015)</w:t>
+        <w:t>(</w:t>
+      </w:r>
+      <w:proofErr w:type="spellStart"/>
+      <w:r>
+        <w:rPr>
+          <w:rFonts w:ascii="Calibri" w:hAnsi="Calibri" w:cs="Calibri"/>
+        </w:rPr>
+        <w:t>Solcomb</w:t>
+      </w:r>
+      <w:proofErr w:type="spellEnd"/>
+      <w:r>
+        <w:rPr>
+          <w:rFonts w:ascii="Calibri" w:hAnsi="Calibri" w:cs="Calibri"/>
+        </w:rPr>
+        <w:t xml:space="preserve"> 2010; Milne &amp; </w:t>
+      </w:r>
+      <w:proofErr w:type="spellStart"/>
+      <w:r>
+        <w:rPr>
+          <w:rFonts w:ascii="Calibri" w:hAnsi="Calibri" w:cs="Calibri"/>
+        </w:rPr>
+        <w:t>Mahanty</w:t>
+      </w:r>
+      <w:proofErr w:type="spellEnd"/>
+      <w:r>
+        <w:rPr>
+          <w:rFonts w:ascii="Calibri" w:hAnsi="Calibri" w:cs="Calibri"/>
+        </w:rPr>
+        <w:t xml:space="preserve"> 2015)</w:t>
       </w:r>
       <w:r>
         <w:fldChar w:fldCharType="end"/>
@@ -827,7 +1009,21 @@
         <w:rPr>
           <w:rFonts w:ascii="Calibri" w:hAnsi="Calibri" w:cs="Calibri"/>
         </w:rPr>
-        <w:t>(Hammer 2008; Ironside 2008; Neef &amp; Touch 2012; Phillips &amp; Davy 2021)</w:t>
+        <w:t xml:space="preserve">(Hammer 2008; Ironside 2008; </w:t>
+      </w:r>
+      <w:proofErr w:type="spellStart"/>
+      <w:r>
+        <w:rPr>
+          <w:rFonts w:ascii="Calibri" w:hAnsi="Calibri" w:cs="Calibri"/>
+        </w:rPr>
+        <w:t>Neef</w:t>
+      </w:r>
+      <w:proofErr w:type="spellEnd"/>
+      <w:r>
+        <w:rPr>
+          <w:rFonts w:ascii="Calibri" w:hAnsi="Calibri" w:cs="Calibri"/>
+        </w:rPr>
+        <w:t xml:space="preserve"> &amp; Touch 2012; Phillips &amp; Davy 2021)</w:t>
       </w:r>
       <w:r>
         <w:fldChar w:fldCharType="end"/>
@@ -923,7 +1119,21 @@
         <w:rPr>
           <w:rFonts w:ascii="Calibri" w:hAnsi="Calibri" w:cs="Calibri"/>
         </w:rPr>
-        <w:t>(Hought et al. 2012; Kong et al. 2019)</w:t>
+        <w:t>(</w:t>
+      </w:r>
+      <w:proofErr w:type="spellStart"/>
+      <w:r>
+        <w:rPr>
+          <w:rFonts w:ascii="Calibri" w:hAnsi="Calibri" w:cs="Calibri"/>
+        </w:rPr>
+        <w:t>Hought</w:t>
+      </w:r>
+      <w:proofErr w:type="spellEnd"/>
+      <w:r>
+        <w:rPr>
+          <w:rFonts w:ascii="Calibri" w:hAnsi="Calibri" w:cs="Calibri"/>
+        </w:rPr>
+        <w:t xml:space="preserve"> et al. 2012; Kong et al. 2019)</w:t>
       </w:r>
       <w:r>
         <w:fldChar w:fldCharType="end"/>
@@ -977,7 +1187,21 @@
         <w:rPr>
           <w:rFonts w:ascii="Calibri" w:hAnsi="Calibri" w:cs="Calibri"/>
         </w:rPr>
-        <w:t>(Gaughan et al. 2009)</w:t>
+        <w:t>(</w:t>
+      </w:r>
+      <w:proofErr w:type="spellStart"/>
+      <w:r>
+        <w:rPr>
+          <w:rFonts w:ascii="Calibri" w:hAnsi="Calibri" w:cs="Calibri"/>
+        </w:rPr>
+        <w:t>Gaughan</w:t>
+      </w:r>
+      <w:proofErr w:type="spellEnd"/>
+      <w:r>
+        <w:rPr>
+          <w:rFonts w:ascii="Calibri" w:hAnsi="Calibri" w:cs="Calibri"/>
+        </w:rPr>
+        <w:t xml:space="preserve"> et al. 2009)</w:t>
       </w:r>
       <w:r>
         <w:fldChar w:fldCharType="end"/>
@@ -1015,7 +1239,21 @@
         <w:rPr>
           <w:rFonts w:ascii="Calibri" w:hAnsi="Calibri" w:cs="Calibri"/>
         </w:rPr>
-        <w:t>Geist &amp; Lambin 2003; Chambers et al. 2020; Bernhard et al. 2021)</w:t>
+        <w:t xml:space="preserve">Geist &amp; </w:t>
+      </w:r>
+      <w:proofErr w:type="spellStart"/>
+      <w:r>
+        <w:rPr>
+          <w:rFonts w:ascii="Calibri" w:hAnsi="Calibri" w:cs="Calibri"/>
+        </w:rPr>
+        <w:t>Lambin</w:t>
+      </w:r>
+      <w:proofErr w:type="spellEnd"/>
+      <w:r>
+        <w:rPr>
+          <w:rFonts w:ascii="Calibri" w:hAnsi="Calibri" w:cs="Calibri"/>
+        </w:rPr>
+        <w:t xml:space="preserve"> 2003; Chambers et al. 2020; Bernhard et al. 2021)</w:t>
       </w:r>
       <w:r>
         <w:fldChar w:fldCharType="end"/>
@@ -1094,19 +1332,95 @@
         <w:rPr>
           <w:rFonts w:ascii="Calibri" w:hAnsi="Calibri" w:cs="Calibri"/>
         </w:rPr>
-        <w:t>(Dasgupta et al. 2005; Gaughan et al. 2009; Hought et al. 2012; Kong et al. 2019)</w:t>
+        <w:t xml:space="preserve">(Dasgupta et al. 2005; </w:t>
+      </w:r>
+      <w:proofErr w:type="spellStart"/>
+      <w:r>
+        <w:rPr>
+          <w:rFonts w:ascii="Calibri" w:hAnsi="Calibri" w:cs="Calibri"/>
+        </w:rPr>
+        <w:t>Gaughan</w:t>
+      </w:r>
+      <w:proofErr w:type="spellEnd"/>
+      <w:r>
+        <w:rPr>
+          <w:rFonts w:ascii="Calibri" w:hAnsi="Calibri" w:cs="Calibri"/>
+        </w:rPr>
+        <w:t xml:space="preserve"> et al. 2009; </w:t>
+      </w:r>
+      <w:proofErr w:type="spellStart"/>
+      <w:r>
+        <w:rPr>
+          <w:rFonts w:ascii="Calibri" w:hAnsi="Calibri" w:cs="Calibri"/>
+        </w:rPr>
+        <w:t>Hought</w:t>
+      </w:r>
+      <w:proofErr w:type="spellEnd"/>
+      <w:r>
+        <w:rPr>
+          <w:rFonts w:ascii="Calibri" w:hAnsi="Calibri" w:cs="Calibri"/>
+        </w:rPr>
+        <w:t xml:space="preserve"> et al. 2012; Kong et al. 2019)</w:t>
       </w:r>
       <w:r>
         <w:fldChar w:fldCharType="end"/>
       </w:r>
       <w:r>
-        <w:t>, but to my knowledge, no study has attempted this at a national scale.  Therefore, in this chapter I aim to fill this research gap by 1) modelling the relationship between socioeconomic variables and forest cover for the whole country a</w:t>
+        <w:t>, but to my knowledge, no study has attempted this at a national scale.  Therefore, in this chapter I aim to fill this research gap by</w:t>
+      </w:r>
+      <w:r>
+        <w:t xml:space="preserve"> exploring </w:t>
+      </w:r>
+      <w:r>
+        <w:t>whether</w:t>
+      </w:r>
+      <w:r>
+        <w:t xml:space="preserve"> high resolution spatially</w:t>
+      </w:r>
+      <w:r>
+        <w:t xml:space="preserve"> </w:t>
+      </w:r>
+      <w:r>
+        <w:t xml:space="preserve">explicit socioeconomic </w:t>
+      </w:r>
+      <w:r>
+        <w:t>variables</w:t>
+      </w:r>
+      <w:r>
+        <w:t xml:space="preserve"> from</w:t>
+      </w:r>
+      <w:r>
+        <w:t xml:space="preserve"> the across Cambodia</w:t>
+      </w:r>
+      <w:r>
+        <w:t xml:space="preserve"> </w:t>
+      </w:r>
+      <w:r>
+        <w:t xml:space="preserve">can </w:t>
+      </w:r>
+      <w:r>
+        <w:t>predict forest cover</w:t>
+      </w:r>
+      <w:r>
+        <w:t>,</w:t>
+      </w:r>
+      <w:r>
+        <w:t xml:space="preserve"> and whether a non-statistical approach can reveal further patterns between socioeconomics and forest cover. My objectives are therefore to </w:t>
+      </w:r>
+      <w:r>
+        <w:t>1) model the relationship between socioeconomic variables and forest cover for the whole country a</w:t>
       </w:r>
       <w:r>
         <w:t>t</w:t>
       </w:r>
       <w:r>
-        <w:t xml:space="preserve"> two spatial resolutions (Province, Commune), and 2) use a cluster analysis to create a provincial-level socioeconomic typology which further describes the relationships between socioeconomic development and forest cover. </w:t>
+        <w:t xml:space="preserve"> two spatial resolutions (Province, Commune)</w:t>
+      </w:r>
+      <w:r>
+        <w:t xml:space="preserve"> using generalised liner mixed models</w:t>
+      </w:r>
+      <w:r>
+        <w:t xml:space="preserve">, and 2) use a cluster analysis to create a provincial-level socioeconomic typology which further describes the relationships between socioeconomic development and forest cover. </w:t>
       </w:r>
     </w:p>
     <w:p>
@@ -1404,7 +1718,11 @@
         <w:t>T</w:t>
       </w:r>
       <w:r>
-        <w:t xml:space="preserve">he forest cover layer was stratified into forest cover per commune and forest cover per province. Forest cover data processing was done in QGIS </w:t>
+        <w:t xml:space="preserve">he forest cover layer was stratified into forest cover per commune and forest </w:t>
+      </w:r>
+      <w:r>
+        <w:lastRenderedPageBreak/>
+        <w:t xml:space="preserve">cover per province. Forest cover data processing was done in QGIS </w:t>
       </w:r>
       <w:r>
         <w:fldChar w:fldCharType="begin"/>
@@ -1433,7 +1751,6 @@
     </w:p>
     <w:p>
       <w:r>
-        <w:lastRenderedPageBreak/>
         <w:t xml:space="preserve">Data from the Commune Database were at the resolution of individual village, and so the selected variables (Table </w:t>
       </w:r>
       <w:r>
@@ -1622,7 +1939,15 @@
         <w:fldChar w:fldCharType="end"/>
       </w:r>
       <w:r>
-        <w:t xml:space="preserve"> using the R package ‘MuMIn’ </w:t>
+        <w:t xml:space="preserve"> using the R package ‘</w:t>
+      </w:r>
+      <w:proofErr w:type="spellStart"/>
+      <w:r>
+        <w:t>MuMIn</w:t>
+      </w:r>
+      <w:proofErr w:type="spellEnd"/>
+      <w:r>
+        <w:t xml:space="preserve">’ </w:t>
       </w:r>
       <w:r>
         <w:fldChar w:fldCharType="begin"/>
@@ -1680,8 +2005,16 @@
         <w:rPr>
           <w:highlight w:val="yellow"/>
         </w:rPr>
-        <w:t>Table Sx</w:t>
-      </w:r>
+        <w:t xml:space="preserve">Table </w:t>
+      </w:r>
+      <w:proofErr w:type="spellStart"/>
+      <w:r>
+        <w:rPr>
+          <w:highlight w:val="yellow"/>
+        </w:rPr>
+        <w:t>Sx</w:t>
+      </w:r>
+      <w:proofErr w:type="spellEnd"/>
       <w:r>
         <w:t>) and model comparison was done using AIC.</w:t>
       </w:r>
@@ -1692,12 +2025,12 @@
           <w:i/>
           <w:iCs/>
         </w:rPr>
+        <w:lastRenderedPageBreak/>
         <w:t>Cluster analysis</w:t>
       </w:r>
     </w:p>
     <w:p>
       <w:r>
-        <w:lastRenderedPageBreak/>
         <w:t xml:space="preserve">Agglomerative clustering was conducted to create a typology for provinces based on the socioeconomic variables </w:t>
       </w:r>
       <w:r>
@@ -2362,7 +2695,15 @@
               <w:spacing w:after="160" w:line="259" w:lineRule="auto"/>
             </w:pPr>
             <w:r>
-              <w:t>The primary sector includes agriculture (rice and other crop farming), fishing, livestock farming, forestry, and non-timber forest product collection (Kenessey 1987)</w:t>
+              <w:t>The primary sector includes agriculture (rice and other crop farming), fishing, livestock farming, forestry, and non-timber forest product collection (</w:t>
+            </w:r>
+            <w:proofErr w:type="spellStart"/>
+            <w:r>
+              <w:t>Kenessey</w:t>
+            </w:r>
+            <w:proofErr w:type="spellEnd"/>
+            <w:r>
+              <w:t xml:space="preserve"> 1987)</w:t>
             </w:r>
           </w:p>
         </w:tc>
@@ -2444,7 +2785,15 @@
               <w:spacing w:after="160" w:line="259" w:lineRule="auto"/>
             </w:pPr>
             <w:r>
-              <w:t>The secondary sector includes wood-based production (e.g. furniture), metal- and glass-based production, foodstuff production, plastic- and rubber-based production, textiles production (Kenessey 1987)</w:t>
+              <w:t>The secondary sector includes wood-based production (e.g. furniture), metal- and glass-based production, foodstuff production, plastic- and rubber-based production, textiles production (</w:t>
+            </w:r>
+            <w:proofErr w:type="spellStart"/>
+            <w:r>
+              <w:t>Kenessey</w:t>
+            </w:r>
+            <w:proofErr w:type="spellEnd"/>
+            <w:r>
+              <w:t xml:space="preserve"> 1987)</w:t>
             </w:r>
           </w:p>
         </w:tc>
@@ -3221,7 +3570,15 @@
               <w:spacing w:after="160" w:line="259" w:lineRule="auto"/>
             </w:pPr>
             <w:r>
-              <w:t>Mean elevation (masl)</w:t>
+              <w:t>Mean elevation (</w:t>
+            </w:r>
+            <w:proofErr w:type="spellStart"/>
+            <w:r>
+              <w:t>masl</w:t>
+            </w:r>
+            <w:proofErr w:type="spellEnd"/>
+            <w:r>
+              <w:t>)</w:t>
             </w:r>
           </w:p>
         </w:tc>
@@ -4120,6 +4477,7 @@
                 <w:lang w:eastAsia="en-GB"/>
               </w:rPr>
             </w:pPr>
+            <w:proofErr w:type="spellStart"/>
             <w:r>
               <w:rPr>
                 <w:rFonts w:ascii="Calibri" w:eastAsia="Times New Roman" w:hAnsi="Calibri" w:cs="Calibri"/>
@@ -4132,6 +4490,7 @@
               </w:rPr>
               <w:t>Std.Dev</w:t>
             </w:r>
+            <w:proofErr w:type="spellEnd"/>
           </w:p>
         </w:tc>
         <w:tc>
@@ -4250,7 +4609,20 @@
                 <w:szCs w:val="20"/>
                 <w:lang w:eastAsia="en-GB"/>
               </w:rPr>
-              <w:t>Rate ratio</w:t>
+              <w:t xml:space="preserve">Rate </w:t>
+            </w:r>
+            <w:proofErr w:type="spellStart"/>
+            <w:r>
+              <w:rPr>
+                <w:rFonts w:ascii="Calibri" w:eastAsia="Times New Roman" w:hAnsi="Calibri" w:cs="Calibri"/>
+                <w:b/>
+                <w:bCs/>
+                <w:color w:val="000000"/>
+                <w:sz w:val="20"/>
+                <w:szCs w:val="20"/>
+                <w:lang w:eastAsia="en-GB"/>
+              </w:rPr>
+              <w:t>ratio</w:t>
             </w:r>
             <w:r>
               <w:rPr>
@@ -4267,6 +4639,7 @@
               </w:rPr>
               <w:t>a</w:t>
             </w:r>
+            <w:proofErr w:type="spellEnd"/>
           </w:p>
         </w:tc>
       </w:tr>
@@ -6288,7 +6661,29 @@
                 <w:szCs w:val="20"/>
                 <w:lang w:eastAsia="en-GB"/>
               </w:rPr>
-              <w:t>Distance to In'tl border</w:t>
+              <w:t xml:space="preserve">Distance to </w:t>
+            </w:r>
+            <w:proofErr w:type="spellStart"/>
+            <w:r>
+              <w:rPr>
+                <w:rFonts w:ascii="Calibri" w:eastAsia="Times New Roman" w:hAnsi="Calibri" w:cs="Calibri"/>
+                <w:color w:val="000000"/>
+                <w:sz w:val="20"/>
+                <w:szCs w:val="20"/>
+                <w:lang w:eastAsia="en-GB"/>
+              </w:rPr>
+              <w:t>In'tl</w:t>
+            </w:r>
+            <w:proofErr w:type="spellEnd"/>
+            <w:r>
+              <w:rPr>
+                <w:rFonts w:ascii="Calibri" w:eastAsia="Times New Roman" w:hAnsi="Calibri" w:cs="Calibri"/>
+                <w:color w:val="000000"/>
+                <w:sz w:val="20"/>
+                <w:szCs w:val="20"/>
+                <w:lang w:eastAsia="en-GB"/>
+              </w:rPr>
+              <w:t xml:space="preserve"> border</w:t>
             </w:r>
           </w:p>
         </w:tc>
@@ -9182,7 +9577,29 @@
                 <w:szCs w:val="20"/>
                 <w:lang w:eastAsia="en-GB"/>
               </w:rPr>
-              <w:t>Distance to Prov capital (low)</w:t>
+              <w:t xml:space="preserve">Distance to </w:t>
+            </w:r>
+            <w:proofErr w:type="spellStart"/>
+            <w:r>
+              <w:rPr>
+                <w:rFonts w:ascii="Calibri" w:eastAsia="Times New Roman" w:hAnsi="Calibri" w:cs="Calibri"/>
+                <w:color w:val="000000"/>
+                <w:sz w:val="20"/>
+                <w:szCs w:val="20"/>
+                <w:lang w:eastAsia="en-GB"/>
+              </w:rPr>
+              <w:t>Prov</w:t>
+            </w:r>
+            <w:proofErr w:type="spellEnd"/>
+            <w:r>
+              <w:rPr>
+                <w:rFonts w:ascii="Calibri" w:eastAsia="Times New Roman" w:hAnsi="Calibri" w:cs="Calibri"/>
+                <w:color w:val="000000"/>
+                <w:sz w:val="20"/>
+                <w:szCs w:val="20"/>
+                <w:lang w:eastAsia="en-GB"/>
+              </w:rPr>
+              <w:t xml:space="preserve"> capital (low)</w:t>
             </w:r>
           </w:p>
         </w:tc>
@@ -10814,7 +11231,267 @@
           <w:sz w:val="20"/>
           <w:szCs w:val="20"/>
         </w:rPr>
-        <w:t xml:space="preserve">Heatmap showing the variable values for each cluster. Variables were categorised as “v.low” if the mean (across provinces within that cluster) was below the 25% quantile for that variable across the whole country, “low” if the mean was above 25 and below 50%, “high” if the mean was above 50% but below 75%, and “v.high” if the mean was above the 75% quantile. Pax_migt_out = numbers of out-migrants, Pax_migt_in = numbers of in-migrants, land_confl = number of land conflicts, crim_case = criminal cases per capita, KM_Comm = distance to commune office, garbage = proportion of families with access to waste collection, dist_school = distance to nearest school, pig_fam = proportion of families who keep pigs, Les1_R_Land = proportion of families with no rice land, propSecSec = proportion of adults employed in the secondary sector, propPrimSec = proportion of adults employed in the primary sector, M6_24_sch = proportion of males aged 6-24 in education, prop_ind = proportion of the population that is indigenous, pop_den = population density. </w:t>
+        <w:t>Heatmap showing the variable values for each cluster. Variables were categorised as “</w:t>
+      </w:r>
+      <w:proofErr w:type="spellStart"/>
+      <w:r>
+        <w:rPr>
+          <w:b/>
+          <w:bCs/>
+          <w:sz w:val="20"/>
+          <w:szCs w:val="20"/>
+        </w:rPr>
+        <w:t>v.low</w:t>
+      </w:r>
+      <w:proofErr w:type="spellEnd"/>
+      <w:r>
+        <w:rPr>
+          <w:b/>
+          <w:bCs/>
+          <w:sz w:val="20"/>
+          <w:szCs w:val="20"/>
+        </w:rPr>
+        <w:t>” if the mean (across provinces within that cluster) was below the 25% quantile for that variable across the whole country, “low” if the mean was above 25 and below 50%, “high” if the mean was above 50% but below 75%, and “</w:t>
+      </w:r>
+      <w:proofErr w:type="spellStart"/>
+      <w:r>
+        <w:rPr>
+          <w:b/>
+          <w:bCs/>
+          <w:sz w:val="20"/>
+          <w:szCs w:val="20"/>
+        </w:rPr>
+        <w:t>v.high</w:t>
+      </w:r>
+      <w:proofErr w:type="spellEnd"/>
+      <w:r>
+        <w:rPr>
+          <w:b/>
+          <w:bCs/>
+          <w:sz w:val="20"/>
+          <w:szCs w:val="20"/>
+        </w:rPr>
+        <w:t xml:space="preserve">” if the mean was above the 75% quantile. </w:t>
+      </w:r>
+      <w:proofErr w:type="spellStart"/>
+      <w:r>
+        <w:rPr>
+          <w:b/>
+          <w:bCs/>
+          <w:sz w:val="20"/>
+          <w:szCs w:val="20"/>
+        </w:rPr>
+        <w:t>Pax_migt_out</w:t>
+      </w:r>
+      <w:proofErr w:type="spellEnd"/>
+      <w:r>
+        <w:rPr>
+          <w:b/>
+          <w:bCs/>
+          <w:sz w:val="20"/>
+          <w:szCs w:val="20"/>
+        </w:rPr>
+        <w:t xml:space="preserve"> = numbers of out-migrants, </w:t>
+      </w:r>
+      <w:proofErr w:type="spellStart"/>
+      <w:r>
+        <w:rPr>
+          <w:b/>
+          <w:bCs/>
+          <w:sz w:val="20"/>
+          <w:szCs w:val="20"/>
+        </w:rPr>
+        <w:t>Pax_migt_in</w:t>
+      </w:r>
+      <w:proofErr w:type="spellEnd"/>
+      <w:r>
+        <w:rPr>
+          <w:b/>
+          <w:bCs/>
+          <w:sz w:val="20"/>
+          <w:szCs w:val="20"/>
+        </w:rPr>
+        <w:t xml:space="preserve"> = numbers of in-migrants, </w:t>
+      </w:r>
+      <w:proofErr w:type="spellStart"/>
+      <w:r>
+        <w:rPr>
+          <w:b/>
+          <w:bCs/>
+          <w:sz w:val="20"/>
+          <w:szCs w:val="20"/>
+        </w:rPr>
+        <w:t>land_confl</w:t>
+      </w:r>
+      <w:proofErr w:type="spellEnd"/>
+      <w:r>
+        <w:rPr>
+          <w:b/>
+          <w:bCs/>
+          <w:sz w:val="20"/>
+          <w:szCs w:val="20"/>
+        </w:rPr>
+        <w:t xml:space="preserve"> = number of land conflicts, </w:t>
+      </w:r>
+      <w:proofErr w:type="spellStart"/>
+      <w:r>
+        <w:rPr>
+          <w:b/>
+          <w:bCs/>
+          <w:sz w:val="20"/>
+          <w:szCs w:val="20"/>
+        </w:rPr>
+        <w:t>crim_case</w:t>
+      </w:r>
+      <w:proofErr w:type="spellEnd"/>
+      <w:r>
+        <w:rPr>
+          <w:b/>
+          <w:bCs/>
+          <w:sz w:val="20"/>
+          <w:szCs w:val="20"/>
+        </w:rPr>
+        <w:t xml:space="preserve"> = criminal cases per capita, </w:t>
+      </w:r>
+      <w:proofErr w:type="spellStart"/>
+      <w:r>
+        <w:rPr>
+          <w:b/>
+          <w:bCs/>
+          <w:sz w:val="20"/>
+          <w:szCs w:val="20"/>
+        </w:rPr>
+        <w:t>KM_Comm</w:t>
+      </w:r>
+      <w:proofErr w:type="spellEnd"/>
+      <w:r>
+        <w:rPr>
+          <w:b/>
+          <w:bCs/>
+          <w:sz w:val="20"/>
+          <w:szCs w:val="20"/>
+        </w:rPr>
+        <w:t xml:space="preserve"> = distance to commune office, garbage = proportion of families with access to waste collection, </w:t>
+      </w:r>
+      <w:proofErr w:type="spellStart"/>
+      <w:r>
+        <w:rPr>
+          <w:b/>
+          <w:bCs/>
+          <w:sz w:val="20"/>
+          <w:szCs w:val="20"/>
+        </w:rPr>
+        <w:t>dist_school</w:t>
+      </w:r>
+      <w:proofErr w:type="spellEnd"/>
+      <w:r>
+        <w:rPr>
+          <w:b/>
+          <w:bCs/>
+          <w:sz w:val="20"/>
+          <w:szCs w:val="20"/>
+        </w:rPr>
+        <w:t xml:space="preserve"> = distance to nearest school, </w:t>
+      </w:r>
+      <w:proofErr w:type="spellStart"/>
+      <w:r>
+        <w:rPr>
+          <w:b/>
+          <w:bCs/>
+          <w:sz w:val="20"/>
+          <w:szCs w:val="20"/>
+        </w:rPr>
+        <w:t>pig_fam</w:t>
+      </w:r>
+      <w:proofErr w:type="spellEnd"/>
+      <w:r>
+        <w:rPr>
+          <w:b/>
+          <w:bCs/>
+          <w:sz w:val="20"/>
+          <w:szCs w:val="20"/>
+        </w:rPr>
+        <w:t xml:space="preserve"> = proportion of families who keep pigs, Les1_R_Land = proportion of families with no rice land, </w:t>
+      </w:r>
+      <w:proofErr w:type="spellStart"/>
+      <w:r>
+        <w:rPr>
+          <w:b/>
+          <w:bCs/>
+          <w:sz w:val="20"/>
+          <w:szCs w:val="20"/>
+        </w:rPr>
+        <w:t>propSecSec</w:t>
+      </w:r>
+      <w:proofErr w:type="spellEnd"/>
+      <w:r>
+        <w:rPr>
+          <w:b/>
+          <w:bCs/>
+          <w:sz w:val="20"/>
+          <w:szCs w:val="20"/>
+        </w:rPr>
+        <w:t xml:space="preserve"> = proportion of adults employed in the secondary sector, </w:t>
+      </w:r>
+      <w:proofErr w:type="spellStart"/>
+      <w:r>
+        <w:rPr>
+          <w:b/>
+          <w:bCs/>
+          <w:sz w:val="20"/>
+          <w:szCs w:val="20"/>
+        </w:rPr>
+        <w:t>propPrimSec</w:t>
+      </w:r>
+      <w:proofErr w:type="spellEnd"/>
+      <w:r>
+        <w:rPr>
+          <w:b/>
+          <w:bCs/>
+          <w:sz w:val="20"/>
+          <w:szCs w:val="20"/>
+        </w:rPr>
+        <w:t xml:space="preserve"> = proportion of adults employed in the primary sector, M6_24_sch = proportion of males aged 6-24 in education, </w:t>
+      </w:r>
+      <w:proofErr w:type="spellStart"/>
+      <w:r>
+        <w:rPr>
+          <w:b/>
+          <w:bCs/>
+          <w:sz w:val="20"/>
+          <w:szCs w:val="20"/>
+        </w:rPr>
+        <w:t>prop_ind</w:t>
+      </w:r>
+      <w:proofErr w:type="spellEnd"/>
+      <w:r>
+        <w:rPr>
+          <w:b/>
+          <w:bCs/>
+          <w:sz w:val="20"/>
+          <w:szCs w:val="20"/>
+        </w:rPr>
+        <w:t xml:space="preserve"> = proportion of the population that is indigenous, </w:t>
+      </w:r>
+      <w:proofErr w:type="spellStart"/>
+      <w:r>
+        <w:rPr>
+          <w:b/>
+          <w:bCs/>
+          <w:sz w:val="20"/>
+          <w:szCs w:val="20"/>
+        </w:rPr>
+        <w:t>pop_den</w:t>
+      </w:r>
+      <w:proofErr w:type="spellEnd"/>
+      <w:r>
+        <w:rPr>
+          <w:b/>
+          <w:bCs/>
+          <w:sz w:val="20"/>
+          <w:szCs w:val="20"/>
+        </w:rPr>
+        <w:t xml:space="preserve"> = population density. </w:t>
       </w:r>
     </w:p>
     <w:p>
@@ -11087,7 +11764,27 @@
           <w:sz w:val="20"/>
           <w:szCs w:val="20"/>
         </w:rPr>
-        <w:t xml:space="preserve"> = mean elevation (masl), </w:t>
+        <w:t xml:space="preserve"> = mean elevation (</w:t>
+      </w:r>
+      <w:proofErr w:type="spellStart"/>
+      <w:r>
+        <w:rPr>
+          <w:b/>
+          <w:bCs/>
+          <w:sz w:val="20"/>
+          <w:szCs w:val="20"/>
+        </w:rPr>
+        <w:t>masl</w:t>
+      </w:r>
+      <w:proofErr w:type="spellEnd"/>
+      <w:r>
+        <w:rPr>
+          <w:b/>
+          <w:bCs/>
+          <w:sz w:val="20"/>
+          <w:szCs w:val="20"/>
+        </w:rPr>
+        <w:t xml:space="preserve">), </w:t>
       </w:r>
       <w:r>
         <w:rPr>
@@ -11315,13 +12012,31 @@
                 <w:szCs w:val="20"/>
               </w:rPr>
             </w:pPr>
-            <w:r>
-              <w:rPr>
-                <w:sz w:val="20"/>
-                <w:szCs w:val="20"/>
-              </w:rPr>
-              <w:t>Mondulkiri, Ratanikiri</w:t>
-            </w:r>
+            <w:proofErr w:type="spellStart"/>
+            <w:r>
+              <w:rPr>
+                <w:sz w:val="20"/>
+                <w:szCs w:val="20"/>
+              </w:rPr>
+              <w:t>Mondulkiri</w:t>
+            </w:r>
+            <w:proofErr w:type="spellEnd"/>
+            <w:r>
+              <w:rPr>
+                <w:sz w:val="20"/>
+                <w:szCs w:val="20"/>
+              </w:rPr>
+              <w:t xml:space="preserve">, </w:t>
+            </w:r>
+            <w:proofErr w:type="spellStart"/>
+            <w:r>
+              <w:rPr>
+                <w:sz w:val="20"/>
+                <w:szCs w:val="20"/>
+              </w:rPr>
+              <w:t>Ratanikiri</w:t>
+            </w:r>
+            <w:proofErr w:type="spellEnd"/>
           </w:p>
         </w:tc>
         <w:tc>
@@ -11377,6 +12092,7 @@
                 <w:szCs w:val="20"/>
               </w:rPr>
             </w:pPr>
+            <w:proofErr w:type="spellStart"/>
             <w:r>
               <w:rPr>
                 <w:sz w:val="20"/>
@@ -11384,6 +12100,7 @@
               </w:rPr>
               <w:t>Pailin</w:t>
             </w:r>
+            <w:proofErr w:type="spellEnd"/>
           </w:p>
         </w:tc>
         <w:tc>
@@ -11568,8 +12285,177 @@
                 <w:sz w:val="20"/>
                 <w:szCs w:val="20"/>
               </w:rPr>
-              <w:t>Kampong Chhnang, Kampong Speu, Kampong Thom, Kampot, Kep, Koh Kong, Kracheh, Otdar Meanchey, Preah Sihanouk, Preah Vihear, Pursat, Siem Reap, Stung Treng, Svay Rieng</w:t>
-            </w:r>
+              <w:t xml:space="preserve">Kampong Chhnang, Kampong </w:t>
+            </w:r>
+            <w:proofErr w:type="spellStart"/>
+            <w:r>
+              <w:rPr>
+                <w:sz w:val="20"/>
+                <w:szCs w:val="20"/>
+              </w:rPr>
+              <w:t>Speu</w:t>
+            </w:r>
+            <w:proofErr w:type="spellEnd"/>
+            <w:r>
+              <w:rPr>
+                <w:sz w:val="20"/>
+                <w:szCs w:val="20"/>
+              </w:rPr>
+              <w:t xml:space="preserve">, Kampong Thom, </w:t>
+            </w:r>
+            <w:proofErr w:type="spellStart"/>
+            <w:r>
+              <w:rPr>
+                <w:sz w:val="20"/>
+                <w:szCs w:val="20"/>
+              </w:rPr>
+              <w:t>Kampot</w:t>
+            </w:r>
+            <w:proofErr w:type="spellEnd"/>
+            <w:r>
+              <w:rPr>
+                <w:sz w:val="20"/>
+                <w:szCs w:val="20"/>
+              </w:rPr>
+              <w:t xml:space="preserve">, </w:t>
+            </w:r>
+            <w:proofErr w:type="spellStart"/>
+            <w:r>
+              <w:rPr>
+                <w:sz w:val="20"/>
+                <w:szCs w:val="20"/>
+              </w:rPr>
+              <w:t>Kep</w:t>
+            </w:r>
+            <w:proofErr w:type="spellEnd"/>
+            <w:r>
+              <w:rPr>
+                <w:sz w:val="20"/>
+                <w:szCs w:val="20"/>
+              </w:rPr>
+              <w:t xml:space="preserve">, Koh Kong, </w:t>
+            </w:r>
+            <w:proofErr w:type="spellStart"/>
+            <w:r>
+              <w:rPr>
+                <w:sz w:val="20"/>
+                <w:szCs w:val="20"/>
+              </w:rPr>
+              <w:t>Kracheh</w:t>
+            </w:r>
+            <w:proofErr w:type="spellEnd"/>
+            <w:r>
+              <w:rPr>
+                <w:sz w:val="20"/>
+                <w:szCs w:val="20"/>
+              </w:rPr>
+              <w:t xml:space="preserve">, </w:t>
+            </w:r>
+            <w:proofErr w:type="spellStart"/>
+            <w:r>
+              <w:rPr>
+                <w:sz w:val="20"/>
+                <w:szCs w:val="20"/>
+              </w:rPr>
+              <w:t>Otdar</w:t>
+            </w:r>
+            <w:proofErr w:type="spellEnd"/>
+            <w:r>
+              <w:rPr>
+                <w:sz w:val="20"/>
+                <w:szCs w:val="20"/>
+              </w:rPr>
+              <w:t xml:space="preserve"> Meanchey, Preah Sihanouk, Preah </w:t>
+            </w:r>
+            <w:proofErr w:type="spellStart"/>
+            <w:r>
+              <w:rPr>
+                <w:sz w:val="20"/>
+                <w:szCs w:val="20"/>
+              </w:rPr>
+              <w:t>Vihear</w:t>
+            </w:r>
+            <w:proofErr w:type="spellEnd"/>
+            <w:r>
+              <w:rPr>
+                <w:sz w:val="20"/>
+                <w:szCs w:val="20"/>
+              </w:rPr>
+              <w:t xml:space="preserve">, </w:t>
+            </w:r>
+            <w:proofErr w:type="spellStart"/>
+            <w:r>
+              <w:rPr>
+                <w:sz w:val="20"/>
+                <w:szCs w:val="20"/>
+              </w:rPr>
+              <w:t>Pursat</w:t>
+            </w:r>
+            <w:proofErr w:type="spellEnd"/>
+            <w:r>
+              <w:rPr>
+                <w:sz w:val="20"/>
+                <w:szCs w:val="20"/>
+              </w:rPr>
+              <w:t xml:space="preserve">, </w:t>
+            </w:r>
+            <w:proofErr w:type="spellStart"/>
+            <w:r>
+              <w:rPr>
+                <w:sz w:val="20"/>
+                <w:szCs w:val="20"/>
+              </w:rPr>
+              <w:t>Siem</w:t>
+            </w:r>
+            <w:proofErr w:type="spellEnd"/>
+            <w:r>
+              <w:rPr>
+                <w:sz w:val="20"/>
+                <w:szCs w:val="20"/>
+              </w:rPr>
+              <w:t xml:space="preserve"> Reap, Stung </w:t>
+            </w:r>
+            <w:proofErr w:type="spellStart"/>
+            <w:r>
+              <w:rPr>
+                <w:sz w:val="20"/>
+                <w:szCs w:val="20"/>
+              </w:rPr>
+              <w:t>Treng</w:t>
+            </w:r>
+            <w:proofErr w:type="spellEnd"/>
+            <w:r>
+              <w:rPr>
+                <w:sz w:val="20"/>
+                <w:szCs w:val="20"/>
+              </w:rPr>
+              <w:t xml:space="preserve">, </w:t>
+            </w:r>
+            <w:proofErr w:type="spellStart"/>
+            <w:r>
+              <w:rPr>
+                <w:sz w:val="20"/>
+                <w:szCs w:val="20"/>
+              </w:rPr>
+              <w:t>Svay</w:t>
+            </w:r>
+            <w:proofErr w:type="spellEnd"/>
+            <w:r>
+              <w:rPr>
+                <w:sz w:val="20"/>
+                <w:szCs w:val="20"/>
+              </w:rPr>
+              <w:t xml:space="preserve"> </w:t>
+            </w:r>
+            <w:proofErr w:type="spellStart"/>
+            <w:r>
+              <w:rPr>
+                <w:sz w:val="20"/>
+                <w:szCs w:val="20"/>
+              </w:rPr>
+              <w:t>Rieng</w:t>
+            </w:r>
+            <w:proofErr w:type="spellEnd"/>
           </w:p>
         </w:tc>
         <w:tc>
@@ -11594,7 +12480,6 @@
         </w:tc>
       </w:tr>
     </w:tbl>
-    <w:p/>
     <w:p>
       <w:pPr>
         <w:tabs>
@@ -11607,36 +12492,187 @@
           <w:docGrid w:linePitch="360"/>
         </w:sectPr>
       </w:pPr>
-      <w:r>
-        <w:tab/>
-      </w:r>
     </w:p>
     <w:p>
       <w:pPr>
-        <w:tabs>
-          <w:tab w:val="left" w:pos="924"/>
-        </w:tabs>
+        <w:rPr>
+          <w:b/>
+          <w:bCs/>
+        </w:rPr>
       </w:pPr>
+      <w:r>
+        <w:rPr>
+          <w:b/>
+          <w:bCs/>
+        </w:rPr>
+        <w:lastRenderedPageBreak/>
+        <w:t xml:space="preserve">Discussion </w:t>
+      </w:r>
+    </w:p>
+    <w:p>
+      <w:r>
+        <w:t xml:space="preserve">Understanding the drivers and proximate causes of </w:t>
+      </w:r>
+      <w:r>
+        <w:t>deforestation</w:t>
+      </w:r>
+      <w:r>
+        <w:t xml:space="preserve"> is critical for the development of sustainable environmental policies and forest conservation initiatives. Studies need to target multiple scales to build a cohesive picture of the social-ecological systems within which deforestation occurs, so that policy development is appropriate and effective. Importantly, researchers need to select the appropriate method to answer specific questions at specific scales, and the complexity of the system must be understood. In this study, </w:t>
+      </w:r>
+      <w:r>
+        <w:t>I</w:t>
+      </w:r>
+      <w:r>
+        <w:t xml:space="preserve"> have modelled the relationships between socioeconomic variables and forest cover</w:t>
+      </w:r>
+      <w:r>
+        <w:t xml:space="preserve"> </w:t>
+      </w:r>
+      <w:r>
+        <w:t>at multiple scales</w:t>
+      </w:r>
+      <w:r>
+        <w:t xml:space="preserve"> and</w:t>
+      </w:r>
+      <w:r>
+        <w:t xml:space="preserve"> have investigated these relationships</w:t>
+      </w:r>
+      <w:r>
+        <w:t xml:space="preserve"> using</w:t>
+      </w:r>
+      <w:r>
+        <w:t xml:space="preserve"> </w:t>
+      </w:r>
+      <w:r>
+        <w:t>two different</w:t>
+      </w:r>
+      <w:r>
+        <w:t xml:space="preserve"> approaches</w:t>
+      </w:r>
+      <w:r>
+        <w:t>.</w:t>
+      </w:r>
+      <w:r>
+        <w:t xml:space="preserve"> This study has </w:t>
+      </w:r>
+      <w:r>
+        <w:t>revealed some important relationships from which we can make inferences regarding</w:t>
+      </w:r>
+      <w:r>
+        <w:t xml:space="preserve"> the socioeconomic, geographical, </w:t>
+      </w:r>
+      <w:r>
+        <w:t xml:space="preserve">and </w:t>
+      </w:r>
+      <w:r>
+        <w:t>biophysical</w:t>
+      </w:r>
+      <w:r>
+        <w:t xml:space="preserve"> predictors of forest cover across Cambodia.</w:t>
+      </w:r>
+      <w:r>
+        <w:t xml:space="preserve"> </w:t>
+      </w:r>
+      <w:r>
+        <w:t>Furthermore, we have revealed key methodological issues, particularly around scale and model variance, that are likely to be common in these types of analyses, but which often remain unexplored or unreported in the literature.</w:t>
+      </w:r>
     </w:p>
     <w:p>
       <w:pPr>
-        <w:tabs>
-          <w:tab w:val="left" w:pos="924"/>
-        </w:tabs>
-        <w:sectPr>
-          <w:pgSz w:w="11906" w:h="16838"/>
-          <w:pgMar w:top="1440" w:right="1440" w:bottom="1440" w:left="1440" w:header="708" w:footer="708" w:gutter="0"/>
-          <w:cols w:space="708"/>
-          <w:docGrid w:linePitch="360"/>
-        </w:sectPr>
+        <w:rPr>
+          <w:i/>
+          <w:iCs/>
+        </w:rPr>
       </w:pPr>
       <w:r>
-        <w:tab/>
+        <w:rPr>
+          <w:i/>
+          <w:iCs/>
+        </w:rPr>
+        <w:t>Socioeconomic predictors of forest cover</w:t>
+      </w:r>
+    </w:p>
+    <w:p>
+      <w:r>
+        <w:t>The commune-level model revealed that population density was the only non-control variable with any effect</w:t>
+      </w:r>
+      <w:r>
+        <w:t xml:space="preserve"> on forest cover</w:t>
+      </w:r>
+      <w:r>
+        <w:t xml:space="preserve">, and the effect was very weak. </w:t>
+      </w:r>
+      <w:r>
+        <w:t>I</w:t>
+      </w:r>
+      <w:r>
+        <w:t xml:space="preserve"> w</w:t>
+      </w:r>
+      <w:r>
+        <w:t>as</w:t>
+      </w:r>
+      <w:r>
+        <w:t xml:space="preserve"> limited in the socioeconomic variables that were available, and it is possible that the variables selected were simply poor predictors of forest cover. However, the modelling process revealed very large between-commune variation in both predictor and response variables, in addition to a large number of random effect levels (between 1,317 and 1,512). Model predictions from the final model, and from preliminary models, showed that the parameter estimates (intercepts and slopes) for a given socioeconomic variable (see Figure 6 for an example from population density) varied widely from commune to commune, even within the same province. Therefore, it is possible that the difficulty in estimating a single parameter from the surrounding “noise” resulted in the detection of weak, or no effects, rather than a genuine lack of effects. The province-level model was built to counter the issue of excessive between-commune variance by approaching the analysis from a different scale. Two socioeconomic variables remained in the final province-level model but again, the effects were relatively weak. It is still possible that the weak effects represented a genuine lack of correlation between socioeconomics and forest cover, however, modelling the effects at a larger scale will simply mask the large variation that exists at the finer scale, rather than eliminating it. This analysis highlights the importance of scale when modelling complex social-ecological systems; researchers must not only select the scale of the analysis carefully but must also be aware of underlying variation which may be affecting estimates, requiring cautious interpretation of results. The results of the socioeconomic analysis have further highlighted the effect of scale on drivers with larger effects. The direction of the effect of the presence of ELCs changes depending on whether you are looking at the commune-level or the province-level (ELCs have a negative effect on forest cover within a commune, but a positive effect on forest cover within a province). This reversal of effect direction between scales also occurs for distance to an international border (positive within communes and negative within provinces) and the distance to the provincial capital (positive within communes and negative within provinces). Taken together, the two models can add important nuance to the interpretation of results; provinces that are small and are close to international borders have higher forest cover, but within those provinces, the communes that are furthest away from the border and the provincial capital are predicted to have the highest forest cover. These results demonstrate how the relationships between forest cover and predictor variables are being driven in different directions at different scales, </w:t>
+      </w:r>
+      <w:commentRangeStart w:id="6"/>
+      <w:r>
+        <w:t>emphasising the complexity of modelling social-ecological systems</w:t>
+      </w:r>
+      <w:commentRangeEnd w:id="6"/>
+      <w:r>
+        <w:commentReference w:id="6"/>
+      </w:r>
+      <w:r>
+        <w:t xml:space="preserve">. </w:t>
+      </w:r>
+    </w:p>
+    <w:p>
+      <w:pPr>
+        <w:rPr>
+          <w:i/>
+          <w:iCs/>
+        </w:rPr>
+      </w:pPr>
+      <w:r>
+        <w:rPr>
+          <w:i/>
+          <w:iCs/>
+        </w:rPr>
+        <w:lastRenderedPageBreak/>
+        <w:t>Implications / broader perspectives of the results</w:t>
+      </w:r>
+    </w:p>
+    <w:p>
+      <w:r>
+        <w:t xml:space="preserve">The results of this study have highlighted that the regions of Cambodia that have the highest forest cover also tend to be the most rural, the most remote, </w:t>
       </w:r>
     </w:p>
     <w:p/>
+    <w:p>
+      <w:r>
+        <w:t>Provinces with high forest also the most poor, remote, rural, indigenous etc. This means that the people in these areas are likely to be the most reliant on natural resources and forest products for their subsistence and livelihoods. This means that efforts by individual actors to increase their socioeconomic status are also likely to include agricultural expansion. This is particularly likely if rural population densities continue to rise. Therefore to prevent forest loss as the cost of socioeconomic improvement, government policy and support to local people needs to be tailored towards sustainable development</w:t>
+      </w:r>
+      <w:r>
+        <w:t>.</w:t>
+      </w:r>
+    </w:p>
+    <w:p>
+      <w:r>
+        <w:t xml:space="preserve">The past has shown that the government is happy to allocate ELCs on forested land, and has often done so on the traditional lands of indigenous people and other poor people who do not have secure land tenure. This makes the forested lands in rural, remote, poor province with relatively low population density particularly vulnerable to ELCs, which will cause conflict and have negative consequences for forests and local people. </w:t>
+      </w:r>
+    </w:p>
+    <w:p>
+      <w:r>
+        <w:t xml:space="preserve">There has been a lot of migration into the remote provinces over the last 20 years as landless poor look for land to settle. This has come at a cost to forests. These areas are still vulnerable as people see large areas of forest as potential farmland. Government settlement policies need to pre-empt this migration and ensure that forests, particularly PAs, do not suffer. SLCs need to be better managed and used. </w:t>
+      </w:r>
+    </w:p>
+    <w:p>
+      <w:r>
+        <w:t xml:space="preserve">Lessons need to be learnt from the provinces from provinces in cluster 5 that have increased socioeconomic status but still relatively high forest cover. Is this because of tourism? Growth in other sectors that have provided economic benefits that do not rely on forests? </w:t>
+      </w:r>
+    </w:p>
     <w:sectPr>
-      <w:pgSz w:w="16838" w:h="11906" w:orient="landscape"/>
+      <w:pgSz w:w="11906" w:h="16838"/>
       <w:pgMar w:top="1440" w:right="1440" w:bottom="1440" w:left="1440" w:header="708" w:footer="708" w:gutter="0"/>
       <w:cols w:space="708"/>
       <w:docGrid w:linePitch="360"/>
@@ -11751,6 +12787,22 @@
       </w:r>
     </w:p>
   </w:comment>
+  <w:comment w:id="6" w:author="Philip McGowan" w:date="2021-09-23T20:44:00Z" w:initials="PM">
+    <w:p>
+      <w:pPr>
+        <w:pStyle w:val="CommentText"/>
+      </w:pPr>
+      <w:r>
+        <w:rPr>
+          <w:rStyle w:val="CommentReference"/>
+        </w:rPr>
+        <w:annotationRef/>
+      </w:r>
+      <w:r>
+        <w:t>OK, but are there any potential explanations for these patterns that will offer pointers as to what might be going on?</w:t>
+      </w:r>
+    </w:p>
+  </w:comment>
 </w:comments>
 </file>
 
@@ -11762,6 +12814,7 @@
   <w15:commentEx w15:paraId="22E820A3" w15:done="0"/>
   <w15:commentEx w15:paraId="6EA17A5B" w15:done="0"/>
   <w15:commentEx w15:paraId="1A0F7703" w15:done="0"/>
+  <w15:commentEx w15:paraId="2195F61E" w15:done="0"/>
 </w15:commentsEx>
 </file>
 
@@ -11773,6 +12826,7 @@
   <w16cex:commentExtensible w16cex:durableId="25338D24" w16cex:dateUtc="2021-11-08T11:48:00Z"/>
   <w16cex:commentExtensible w16cex:durableId="25338D32" w16cex:dateUtc="2021-11-08T11:49:00Z"/>
   <w16cex:commentExtensible w16cex:durableId="252509C9" w16cex:dateUtc="2021-10-28T10:36:00Z"/>
+  <w16cex:commentExtensible w16cex:durableId="2533AFDC" w16cex:dateUtc="2021-09-23T19:44:00Z"/>
 </w16cex:commentsExtensible>
 </file>
 
@@ -11784,6 +12838,7 @@
   <w16cid:commentId w16cid:paraId="22E820A3" w16cid:durableId="25338D24"/>
   <w16cid:commentId w16cid:paraId="6EA17A5B" w16cid:durableId="25338D32"/>
   <w16cid:commentId w16cid:paraId="1A0F7703" w16cid:durableId="252509C9"/>
+  <w16cid:commentId w16cid:paraId="2195F61E" w16cid:durableId="2533AFDC"/>
 </w16cid:commentsIds>
 </file>
 
@@ -11791,6 +12846,9 @@
 <w15:people xmlns:wpc="http://schemas.microsoft.com/office/word/2010/wordprocessingCanvas" xmlns:cx="http://schemas.microsoft.com/office/drawing/2014/chartex" xmlns:cx1="http://schemas.microsoft.com/office/drawing/2015/9/8/chartex" xmlns:cx2="http://schemas.microsoft.com/office/drawing/2015/10/21/chartex" xmlns:cx3="http://schemas.microsoft.com/office/drawing/2016/5/9/chartex" xmlns:cx4="http://schemas.microsoft.com/office/drawing/2016/5/10/chartex" xmlns:cx5="http://schemas.microsoft.com/office/drawing/2016/5/11/chartex" xmlns:cx6="http://schemas.microsoft.com/office/drawing/2016/5/12/chartex" xmlns:cx7="http://schemas.microsoft.com/office/drawing/2016/5/13/chartex" xmlns:cx8="http://schemas.microsoft.com/office/drawing/2016/5/14/chartex" xmlns:mc="http://schemas.openxmlformats.org/markup-compatibility/2006" xmlns:aink="http://schemas.microsoft.com/office/drawing/2016/ink" xmlns:am3d="http://schemas.microsoft.com/office/drawing/2017/model3d" xmlns:o="urn:schemas-microsoft-com:office:office" xmlns:r="http://schemas.openxmlformats.org/officeDocument/2006/relationships" xmlns:m="http://schemas.openxmlformats.org/officeDocument/2006/math" xmlns:v="urn:schemas-microsoft-com:vml" xmlns:wp14="http://schemas.microsoft.com/office/word/2010/wordprocessingDrawing" xmlns:wp="http://schemas.openxmlformats.org/drawingml/2006/wordprocessingDrawing" xmlns:w10="urn:schemas-microsoft-com:office:word" xmlns:w="http://schemas.openxmlformats.org/wordprocessingml/2006/main" xmlns:w14="http://schemas.microsoft.com/office/word/2010/wordml" xmlns:w15="http://schemas.microsoft.com/office/word/2012/wordml" xmlns:w16cex="http://schemas.microsoft.com/office/word/2018/wordml/cex" xmlns:w16cid="http://schemas.microsoft.com/office/word/2016/wordml/cid" xmlns:w16="http://schemas.microsoft.com/office/word/2018/wordml" xmlns:w16sdtdh="http://schemas.microsoft.com/office/word/2020/wordml/sdtdatahash" xmlns:w16se="http://schemas.microsoft.com/office/word/2015/wordml/symex" xmlns:wpg="http://schemas.microsoft.com/office/word/2010/wordprocessingGroup" xmlns:wpi="http://schemas.microsoft.com/office/word/2010/wordprocessingInk" xmlns:wne="http://schemas.microsoft.com/office/word/2006/wordml" xmlns:wps="http://schemas.microsoft.com/office/word/2010/wordprocessingShape" mc:Ignorable="w14 w15 w16se w16cid w16 w16cex w16sdtdh wp14">
   <w15:person w15:author="Matthew Nuttall">
     <w15:presenceInfo w15:providerId="AD" w15:userId="S::mnn1@stir.ac.uk::52bda326-1982-4d2e-bfc2-66e5e0894b6c"/>
+  </w15:person>
+  <w15:person w15:author="Philip McGowan">
+    <w15:presenceInfo w15:providerId="AD" w15:userId="S-1-5-21-1417001333-839522115-1801674531-175399"/>
   </w15:person>
 </w15:people>
 </file>

</xml_diff>

<commit_message>
figs 7 and 8 updated
</commit_message>
<xml_diff>
--- a/Write_up/Chapter_2_full_draft_v0.docx
+++ b/Write_up/Chapter_2_full_draft_v0.docx
@@ -747,15 +747,7 @@
         <w:t>, yet identify different socioeconomic predictors of forest loss.</w:t>
       </w:r>
       <w:r>
-        <w:t xml:space="preserve"> Therefore, </w:t>
-      </w:r>
-      <w:proofErr w:type="gramStart"/>
-      <w:r>
-        <w:t>environmental</w:t>
-      </w:r>
-      <w:proofErr w:type="gramEnd"/>
-      <w:r>
-        <w:t xml:space="preserve"> and economic policies that improve socioeconomic conditions for local people without forest loss and environmental degradation will require an understanding of the relationships between socioeconomics and forest cover at different scales. </w:t>
+        <w:t xml:space="preserve"> Therefore, environmental and economic policies that improve socioeconomic conditions for local people without forest loss and environmental degradation will require an understanding of the relationships between socioeconomics and forest cover at different scales. </w:t>
       </w:r>
       <w:r>
         <w:t>Successfully isolating the signals of these relationships is however, challenging, due to the complexity of social-ecological systems, the non-linear feedback loops, and the heterogeneity in system dynamics at different scales.</w:t>
@@ -2099,13 +2091,8 @@
         <w:t>P</w:t>
       </w:r>
       <w:r>
-        <w:t>redictor variables were checked for collinearity, and if two variables in the same set had a correlation coefficient of &gt;0.6 then generally one was removed (Supporting Information)</w:t>
-      </w:r>
-      <w:proofErr w:type="gramStart"/>
-      <w:r>
-        <w:t xml:space="preserve">.  </w:t>
-      </w:r>
-      <w:proofErr w:type="gramEnd"/>
+        <w:t xml:space="preserve">redictor variables were checked for collinearity, and if two variables in the same set had a correlation coefficient of &gt;0.6 then generally one was removed (Supporting Information).  </w:t>
+      </w:r>
     </w:p>
     <w:p>
       <w:r>
@@ -2163,15 +2150,7 @@
     </w:p>
     <w:p>
       <w:r>
-        <w:t xml:space="preserve">This analysis aimed to model the relationships between forest cover and socioeconomic variables within communes between 2007 – 2012. The results of initial commune-level modelling prompted further aggregation of the data to the province-level and models were built to investigate the relationships between forest cover and socioeconomic variables within provinces for the same </w:t>
-      </w:r>
-      <w:proofErr w:type="gramStart"/>
-      <w:r>
-        <w:t>time period</w:t>
-      </w:r>
-      <w:proofErr w:type="gramEnd"/>
-      <w:r>
-        <w:t xml:space="preserve">. </w:t>
+        <w:t xml:space="preserve">This analysis aimed to model the relationships between forest cover and socioeconomic variables within communes between 2007 – 2012. The results of initial commune-level modelling prompted further aggregation of the data to the province-level and models were built to investigate the relationships between forest cover and socioeconomic variables within provinces for the same time period. </w:t>
       </w:r>
     </w:p>
     <w:p>
@@ -2554,15 +2533,7 @@
         <w:fldChar w:fldCharType="end"/>
       </w:r>
       <w:r>
-        <w:t xml:space="preserve">. The capital city of Phnom Penh, which is technically a </w:t>
-      </w:r>
-      <w:proofErr w:type="gramStart"/>
-      <w:r>
-        <w:t>province in itself, was</w:t>
-      </w:r>
-      <w:proofErr w:type="gramEnd"/>
-      <w:r>
-        <w:t xml:space="preserve"> removed prior to clustering because it has extreme values for many of the variables and is thus an outlier that affects the clustering. </w:t>
+        <w:t xml:space="preserve">. The capital city of Phnom Penh, which is technically a province in itself, was removed prior to clustering because it has extreme values for many of the variables and is thus an outlier that affects the clustering. </w:t>
       </w:r>
     </w:p>
     <w:p/>
@@ -3565,23 +3536,7 @@
                 <w:sz w:val="20"/>
                 <w:szCs w:val="20"/>
               </w:rPr>
-              <w:t>The secondary sector includes wood-based production (</w:t>
-            </w:r>
-            <w:proofErr w:type="gramStart"/>
-            <w:r>
-              <w:rPr>
-                <w:sz w:val="20"/>
-                <w:szCs w:val="20"/>
-              </w:rPr>
-              <w:t>e.g.</w:t>
-            </w:r>
-            <w:proofErr w:type="gramEnd"/>
-            <w:r>
-              <w:rPr>
-                <w:sz w:val="20"/>
-                <w:szCs w:val="20"/>
-              </w:rPr>
-              <w:t xml:space="preserve"> furniture), metal- and glass-based production, foodstuff production, plastic- and rubber-based production, textiles production (</w:t>
+              <w:t>The secondary sector includes wood-based production (e.g. furniture), metal- and glass-based production, foodstuff production, plastic- and rubber-based production, textiles production (</w:t>
             </w:r>
             <w:proofErr w:type="spellStart"/>
             <w:r>
@@ -3647,15 +3602,7 @@
                 <w:sz w:val="20"/>
                 <w:szCs w:val="20"/>
               </w:rPr>
-              <w:t xml:space="preserve">Number of families with &lt;1ha rice land (including no rice </w:t>
-            </w:r>
-            <w:proofErr w:type="gramStart"/>
-            <w:r>
-              <w:rPr>
-                <w:sz w:val="20"/>
-                <w:szCs w:val="20"/>
-              </w:rPr>
-              <w:t>land)</w:t>
+              <w:t>Number of families with &lt;1ha rice land (including no rice land)</w:t>
             </w:r>
             <w:r>
               <w:rPr>
@@ -3664,7 +3611,6 @@
               </w:rPr>
               <w:t>*</w:t>
             </w:r>
-            <w:proofErr w:type="gramEnd"/>
           </w:p>
         </w:tc>
         <w:tc>
@@ -5107,23 +5053,7 @@
                 <w:sz w:val="20"/>
                 <w:szCs w:val="20"/>
               </w:rPr>
-              <w:t xml:space="preserve">Binary. 1 = part or </w:t>
-            </w:r>
-            <w:proofErr w:type="gramStart"/>
-            <w:r>
-              <w:rPr>
-                <w:sz w:val="20"/>
-                <w:szCs w:val="20"/>
-              </w:rPr>
-              <w:t>all of</w:t>
-            </w:r>
-            <w:proofErr w:type="gramEnd"/>
-            <w:r>
-              <w:rPr>
-                <w:sz w:val="20"/>
-                <w:szCs w:val="20"/>
-              </w:rPr>
-              <w:t xml:space="preserve"> an economic land concession falls within the boundary of the commune, 0 = no economic land concession falls within the commune boundary</w:t>
+              <w:t>Binary. 1 = part or all of an economic land concession falls within the boundary of the commune, 0 = no economic land concession falls within the commune boundary</w:t>
             </w:r>
           </w:p>
         </w:tc>
@@ -5209,23 +5139,7 @@
                 <w:sz w:val="20"/>
                 <w:szCs w:val="20"/>
               </w:rPr>
-              <w:t xml:space="preserve">Binary. 1 = part or all of </w:t>
-            </w:r>
-            <w:proofErr w:type="gramStart"/>
-            <w:r>
-              <w:rPr>
-                <w:sz w:val="20"/>
-                <w:szCs w:val="20"/>
-              </w:rPr>
-              <w:t>an</w:t>
-            </w:r>
-            <w:proofErr w:type="gramEnd"/>
-            <w:r>
-              <w:rPr>
-                <w:sz w:val="20"/>
-                <w:szCs w:val="20"/>
-              </w:rPr>
-              <w:t xml:space="preserve"> protected area falls within the boundary of the commune, 0 = no protected area falls within the commune boundary. "Protected area" includes Wildlife Sanctuary, National Park, Protected Landscapes, Multiple-use areas, RAMSAR sites</w:t>
+              <w:t>Binary. 1 = part or all of an protected area falls within the boundary of the commune, 0 = no protected area falls within the commune boundary. "Protected area" includes Wildlife Sanctuary, National Park, Protected Landscapes, Multiple-use areas, RAMSAR sites</w:t>
             </w:r>
           </w:p>
         </w:tc>
@@ -5521,23 +5435,7 @@
           <w:i/>
           <w:iCs/>
         </w:rPr>
-        <w:t xml:space="preserve">Socioeconomic predictors of forest cover at the </w:t>
-      </w:r>
-      <w:proofErr w:type="gramStart"/>
-      <w:r>
-        <w:rPr>
-          <w:i/>
-          <w:iCs/>
-        </w:rPr>
-        <w:t>Province</w:t>
-      </w:r>
-      <w:proofErr w:type="gramEnd"/>
-      <w:r>
-        <w:rPr>
-          <w:i/>
-          <w:iCs/>
-        </w:rPr>
-        <w:t xml:space="preserve"> level</w:t>
+        <w:t>Socioeconomic predictors of forest cover at the Province level</w:t>
       </w:r>
     </w:p>
     <w:p>
@@ -11838,19 +11736,8 @@
           <w:sz w:val="20"/>
           <w:szCs w:val="20"/>
         </w:rPr>
-        <w:t>), centred and scaled, c = distance to international border (KM), centred and scaled, d = distance to provincial capital (KM), centred and scaled, e = presence of economic land concessions, f = presence of protected areas</w:t>
-      </w:r>
-      <w:proofErr w:type="gramStart"/>
-      <w:r>
-        <w:rPr>
-          <w:b/>
-          <w:bCs/>
-          <w:sz w:val="20"/>
-          <w:szCs w:val="20"/>
-        </w:rPr>
-        <w:t xml:space="preserve">.  </w:t>
-      </w:r>
-      <w:proofErr w:type="gramEnd"/>
+        <w:t xml:space="preserve">), centred and scaled, c = distance to international border (KM), centred and scaled, d = distance to provincial capital (KM), centred and scaled, e = presence of economic land concessions, f = presence of protected areas.  </w:t>
+      </w:r>
     </w:p>
     <w:p/>
     <w:p>
@@ -12341,13 +12228,12 @@
       <w:r>
         <w:rPr>
           <w:noProof/>
-          <w:lang w:eastAsia="en-GB"/>
         </w:rPr>
         <w:drawing>
-          <wp:inline distT="0" distB="0" distL="0" distR="0" wp14:anchorId="31107EB8" wp14:editId="60DA324E">
-            <wp:extent cx="5272644" cy="5272644"/>
-            <wp:effectExtent l="0" t="0" r="4445" b="4445"/>
-            <wp:docPr id="6" name="Picture 6" descr="A picture containing diagram&#10;&#10;Description automatically generated"/>
+          <wp:inline distT="0" distB="0" distL="0" distR="0" wp14:anchorId="36424A84" wp14:editId="7769375A">
+            <wp:extent cx="5731510" cy="5731510"/>
+            <wp:effectExtent l="0" t="0" r="2540" b="2540"/>
+            <wp:docPr id="18" name="Picture 18" descr="Diagram&#10;&#10;Description automatically generated"/>
             <wp:cNvGraphicFramePr>
               <a:graphicFrameLocks xmlns:a="http://schemas.openxmlformats.org/drawingml/2006/main" noChangeAspect="1"/>
             </wp:cNvGraphicFramePr>
@@ -12355,144 +12241,13 @@
               <a:graphicData uri="http://schemas.openxmlformats.org/drawingml/2006/picture">
                 <pic:pic xmlns:pic="http://schemas.openxmlformats.org/drawingml/2006/picture">
                   <pic:nvPicPr>
-                    <pic:cNvPr id="6" name="Picture 6" descr="A picture containing diagram&#10;&#10;Description automatically generated"/>
+                    <pic:cNvPr id="18" name="Picture 18" descr="Diagram&#10;&#10;Description automatically generated"/>
                     <pic:cNvPicPr>
                       <a:picLocks noChangeAspect="1" noChangeArrowheads="1"/>
                     </pic:cNvPicPr>
                   </pic:nvPicPr>
                   <pic:blipFill>
                     <a:blip r:embed="rId9" cstate="print">
-                      <a:extLst>
-                        <a:ext uri="{28A0092B-C50C-407E-A947-70E740481C1C}">
-                          <a14:useLocalDpi xmlns:a14="http://schemas.microsoft.com/office/drawing/2010/main" val="0"/>
-                        </a:ext>
-                      </a:extLst>
-                    </a:blip>
-                    <a:srcRect/>
-                    <a:stretch>
-                      <a:fillRect/>
-                    </a:stretch>
-                  </pic:blipFill>
-                  <pic:spPr bwMode="auto">
-                    <a:xfrm>
-                      <a:off x="0" y="0"/>
-                      <a:ext cx="5277264" cy="5277264"/>
-                    </a:xfrm>
-                    <a:prstGeom prst="rect">
-                      <a:avLst/>
-                    </a:prstGeom>
-                    <a:noFill/>
-                    <a:ln>
-                      <a:noFill/>
-                    </a:ln>
-                  </pic:spPr>
-                </pic:pic>
-              </a:graphicData>
-            </a:graphic>
-          </wp:inline>
-        </w:drawing>
-      </w:r>
-    </w:p>
-    <w:p>
-      <w:pPr>
-        <w:rPr>
-          <w:b/>
-          <w:bCs/>
-          <w:sz w:val="20"/>
-          <w:szCs w:val="20"/>
-        </w:rPr>
-      </w:pPr>
-      <w:commentRangeStart w:id="0"/>
-      <w:r>
-        <w:rPr>
-          <w:b/>
-          <w:bCs/>
-          <w:sz w:val="20"/>
-          <w:szCs w:val="20"/>
-        </w:rPr>
-        <w:t xml:space="preserve">Figure </w:t>
-      </w:r>
-      <w:r>
-        <w:rPr>
-          <w:b/>
-          <w:bCs/>
-          <w:sz w:val="20"/>
-          <w:szCs w:val="20"/>
-        </w:rPr>
-        <w:t>4</w:t>
-      </w:r>
-      <w:r>
-        <w:rPr>
-          <w:b/>
-          <w:bCs/>
-          <w:sz w:val="20"/>
-          <w:szCs w:val="20"/>
-        </w:rPr>
-        <w:t>.</w:t>
-      </w:r>
-      <w:commentRangeEnd w:id="0"/>
-      <w:r>
-        <w:rPr>
-          <w:rStyle w:val="CommentReference"/>
-        </w:rPr>
-        <w:commentReference w:id="0"/>
-      </w:r>
-      <w:r>
-        <w:rPr>
-          <w:b/>
-          <w:bCs/>
-          <w:sz w:val="20"/>
-          <w:szCs w:val="20"/>
-        </w:rPr>
-        <w:t xml:space="preserve"> </w:t>
-      </w:r>
-      <w:proofErr w:type="gramStart"/>
-      <w:r>
-        <w:rPr>
-          <w:b/>
-          <w:bCs/>
-          <w:sz w:val="20"/>
-          <w:szCs w:val="20"/>
-        </w:rPr>
-        <w:t>Predicted forest</w:t>
-      </w:r>
-      <w:proofErr w:type="gramEnd"/>
-      <w:r>
-        <w:rPr>
-          <w:b/>
-          <w:bCs/>
-          <w:sz w:val="20"/>
-          <w:szCs w:val="20"/>
-        </w:rPr>
-        <w:t xml:space="preserve"> cover within each Cambodian province given high and low levels of school attendance (males aged 6 – 24 in school) from the top province-level model. All other variables in the model were set to their reference level (distance to school = low, elevation = low, distance to international border = low, distance to provincial capital = low, economic land concession = yes, protected area = yes). </w:t>
-      </w:r>
-    </w:p>
-    <w:p>
-      <w:r>
-        <w:rPr>
-          <w:noProof/>
-          <w:lang w:eastAsia="en-GB"/>
-        </w:rPr>
-        <w:lastRenderedPageBreak/>
-        <w:drawing>
-          <wp:inline distT="0" distB="0" distL="0" distR="0" wp14:anchorId="3FD24F3A" wp14:editId="304408E0">
-            <wp:extent cx="5731510" cy="5731510"/>
-            <wp:effectExtent l="0" t="0" r="2540" b="2540"/>
-            <wp:docPr id="7" name="Picture 7" descr="A picture containing diagram&#10;&#10;Description automatically generated"/>
-            <wp:cNvGraphicFramePr>
-              <a:graphicFrameLocks xmlns:a="http://schemas.openxmlformats.org/drawingml/2006/main" noChangeAspect="1"/>
-            </wp:cNvGraphicFramePr>
-            <a:graphic xmlns:a="http://schemas.openxmlformats.org/drawingml/2006/main">
-              <a:graphicData uri="http://schemas.openxmlformats.org/drawingml/2006/picture">
-                <pic:pic xmlns:pic="http://schemas.openxmlformats.org/drawingml/2006/picture">
-                  <pic:nvPicPr>
-                    <pic:cNvPr id="7" name="Picture 7" descr="A picture containing diagram&#10;&#10;Description automatically generated"/>
-                    <pic:cNvPicPr>
-                      <a:picLocks noChangeAspect="1" noChangeArrowheads="1"/>
-                    </pic:cNvPicPr>
-                  </pic:nvPicPr>
-                  <pic:blipFill>
-                    <a:blip r:embed="rId14" cstate="print">
                       <a:extLst>
                         <a:ext uri="{28A0092B-C50C-407E-A947-70E740481C1C}">
                           <a14:useLocalDpi xmlns:a14="http://schemas.microsoft.com/office/drawing/2010/main" val="0"/>
@@ -12549,6 +12304,145 @@
           <w:sz w:val="20"/>
           <w:szCs w:val="20"/>
         </w:rPr>
+        <w:t>4</w:t>
+      </w:r>
+      <w:r>
+        <w:rPr>
+          <w:b/>
+          <w:bCs/>
+          <w:sz w:val="20"/>
+          <w:szCs w:val="20"/>
+        </w:rPr>
+        <w:t>. Predicted forest cover</w:t>
+      </w:r>
+      <w:r>
+        <w:rPr>
+          <w:b/>
+          <w:bCs/>
+          <w:sz w:val="20"/>
+          <w:szCs w:val="20"/>
+        </w:rPr>
+        <w:t xml:space="preserve"> (pixels)</w:t>
+      </w:r>
+      <w:r>
+        <w:rPr>
+          <w:b/>
+          <w:bCs/>
+          <w:sz w:val="20"/>
+          <w:szCs w:val="20"/>
+        </w:rPr>
+        <w:t xml:space="preserve"> within each Cambodian province given high and low levels of school attendance (males aged 6 – 24 in school) from the top province-level model. All other variables in the model were set to their reference level (distance to school = low, elevation = low, distance to international border = low, distance to provincial capital = low, economic land concession = yes, protected area = yes). </w:t>
+      </w:r>
+      <w:r>
+        <w:rPr>
+          <w:b/>
+          <w:bCs/>
+          <w:sz w:val="20"/>
+          <w:szCs w:val="20"/>
+        </w:rPr>
+        <w:t xml:space="preserve">Error bars are present, but very small (error bars are equal to 2 </w:t>
+      </w:r>
+      <w:r>
+        <w:rPr>
+          <w:rFonts w:cstheme="minorHAnsi"/>
+          <w:b/>
+          <w:bCs/>
+          <w:sz w:val="20"/>
+          <w:szCs w:val="20"/>
+        </w:rPr>
+        <w:t>×</w:t>
+      </w:r>
+      <w:r>
+        <w:rPr>
+          <w:b/>
+          <w:bCs/>
+          <w:sz w:val="20"/>
+          <w:szCs w:val="20"/>
+        </w:rPr>
+        <w:t xml:space="preserve"> standard error).</w:t>
+      </w:r>
+    </w:p>
+    <w:p>
+      <w:r>
+        <w:rPr>
+          <w:noProof/>
+        </w:rPr>
+        <w:lastRenderedPageBreak/>
+        <w:drawing>
+          <wp:inline distT="0" distB="0" distL="0" distR="0" wp14:anchorId="6384D146" wp14:editId="14A3AD3A">
+            <wp:extent cx="5731510" cy="5731510"/>
+            <wp:effectExtent l="0" t="0" r="2540" b="2540"/>
+            <wp:docPr id="19" name="Picture 19" descr="Diagram&#10;&#10;Description automatically generated"/>
+            <wp:cNvGraphicFramePr>
+              <a:graphicFrameLocks xmlns:a="http://schemas.openxmlformats.org/drawingml/2006/main" noChangeAspect="1"/>
+            </wp:cNvGraphicFramePr>
+            <a:graphic xmlns:a="http://schemas.openxmlformats.org/drawingml/2006/main">
+              <a:graphicData uri="http://schemas.openxmlformats.org/drawingml/2006/picture">
+                <pic:pic xmlns:pic="http://schemas.openxmlformats.org/drawingml/2006/picture">
+                  <pic:nvPicPr>
+                    <pic:cNvPr id="19" name="Picture 19" descr="Diagram&#10;&#10;Description automatically generated"/>
+                    <pic:cNvPicPr>
+                      <a:picLocks noChangeAspect="1" noChangeArrowheads="1"/>
+                    </pic:cNvPicPr>
+                  </pic:nvPicPr>
+                  <pic:blipFill>
+                    <a:blip r:embed="rId10" cstate="print">
+                      <a:extLst>
+                        <a:ext uri="{28A0092B-C50C-407E-A947-70E740481C1C}">
+                          <a14:useLocalDpi xmlns:a14="http://schemas.microsoft.com/office/drawing/2010/main" val="0"/>
+                        </a:ext>
+                      </a:extLst>
+                    </a:blip>
+                    <a:srcRect/>
+                    <a:stretch>
+                      <a:fillRect/>
+                    </a:stretch>
+                  </pic:blipFill>
+                  <pic:spPr bwMode="auto">
+                    <a:xfrm>
+                      <a:off x="0" y="0"/>
+                      <a:ext cx="5731510" cy="5731510"/>
+                    </a:xfrm>
+                    <a:prstGeom prst="rect">
+                      <a:avLst/>
+                    </a:prstGeom>
+                    <a:noFill/>
+                    <a:ln>
+                      <a:noFill/>
+                    </a:ln>
+                  </pic:spPr>
+                </pic:pic>
+              </a:graphicData>
+            </a:graphic>
+          </wp:inline>
+        </w:drawing>
+      </w:r>
+    </w:p>
+    <w:p>
+      <w:pPr>
+        <w:rPr>
+          <w:b/>
+          <w:bCs/>
+          <w:sz w:val="20"/>
+          <w:szCs w:val="20"/>
+        </w:rPr>
+      </w:pPr>
+      <w:r>
+        <w:rPr>
+          <w:b/>
+          <w:bCs/>
+          <w:sz w:val="20"/>
+          <w:szCs w:val="20"/>
+        </w:rPr>
+        <w:t xml:space="preserve">Figure </w:t>
+      </w:r>
+      <w:r>
+        <w:rPr>
+          <w:b/>
+          <w:bCs/>
+          <w:sz w:val="20"/>
+          <w:szCs w:val="20"/>
+        </w:rPr>
         <w:t>5</w:t>
       </w:r>
       <w:r>
@@ -12558,27 +12452,34 @@
           <w:sz w:val="20"/>
           <w:szCs w:val="20"/>
         </w:rPr>
-        <w:t xml:space="preserve"> </w:t>
-      </w:r>
-      <w:proofErr w:type="gramStart"/>
-      <w:r>
-        <w:rPr>
-          <w:b/>
-          <w:bCs/>
-          <w:sz w:val="20"/>
-          <w:szCs w:val="20"/>
-        </w:rPr>
-        <w:t>Predicted forest</w:t>
-      </w:r>
-      <w:proofErr w:type="gramEnd"/>
-      <w:r>
-        <w:rPr>
-          <w:b/>
-          <w:bCs/>
-          <w:sz w:val="20"/>
-          <w:szCs w:val="20"/>
-        </w:rPr>
-        <w:t xml:space="preserve"> cover within each Cambodian province given high and low </w:t>
+        <w:t>.</w:t>
+      </w:r>
+      <w:r>
+        <w:rPr>
+          <w:b/>
+          <w:bCs/>
+          <w:sz w:val="20"/>
+          <w:szCs w:val="20"/>
+        </w:rPr>
+        <w:t xml:space="preserve"> Predicted forest cover</w:t>
+      </w:r>
+      <w:r>
+        <w:rPr>
+          <w:b/>
+          <w:bCs/>
+          <w:sz w:val="20"/>
+          <w:szCs w:val="20"/>
+        </w:rPr>
+        <w:t xml:space="preserve"> (pixels)</w:t>
+      </w:r>
+      <w:r>
+        <w:rPr>
+          <w:b/>
+          <w:bCs/>
+          <w:sz w:val="20"/>
+          <w:szCs w:val="20"/>
+        </w:rPr>
+        <w:t xml:space="preserve"> within each Cambodian province given high and low </w:t>
       </w:r>
       <w:r>
         <w:rPr>
@@ -12615,6 +12516,34 @@
           <w:szCs w:val="20"/>
         </w:rPr>
         <w:t xml:space="preserve"> = low, elevation = low, distance to international border = low, distance to provincial capital = low, economic land concession = yes, protected area = yes). </w:t>
+      </w:r>
+      <w:r>
+        <w:rPr>
+          <w:b/>
+          <w:bCs/>
+          <w:sz w:val="20"/>
+          <w:szCs w:val="20"/>
+        </w:rPr>
+        <w:t xml:space="preserve">Error bars are present, but very small (error bars are equal to 2 </w:t>
+      </w:r>
+      <w:r>
+        <w:rPr>
+          <w:rFonts w:cstheme="minorHAnsi"/>
+          <w:b/>
+          <w:bCs/>
+          <w:sz w:val="20"/>
+          <w:szCs w:val="20"/>
+        </w:rPr>
+        <w:t>×</w:t>
+      </w:r>
+      <w:r>
+        <w:rPr>
+          <w:b/>
+          <w:bCs/>
+          <w:sz w:val="20"/>
+          <w:szCs w:val="20"/>
+        </w:rPr>
+        <w:t xml:space="preserve"> standard error).</w:t>
       </w:r>
     </w:p>
     <w:p>
@@ -12696,13 +12625,13 @@
         </w:rPr>
         <w:lastRenderedPageBreak/>
         <w:drawing>
-          <wp:anchor distT="0" distB="0" distL="114300" distR="114300" simplePos="0" relativeHeight="251661312" behindDoc="1" locked="0" layoutInCell="1" allowOverlap="1" wp14:anchorId="6CF6B1EC" wp14:editId="69B9F851">
+          <wp:anchor distT="0" distB="0" distL="114300" distR="114300" simplePos="0" relativeHeight="251661312" behindDoc="1" locked="0" layoutInCell="1" allowOverlap="1" wp14:anchorId="6CF6B1EC" wp14:editId="69D77A35">
             <wp:simplePos x="0" y="0"/>
             <wp:positionH relativeFrom="margin">
-              <wp:align>left</wp:align>
+              <wp:align>center</wp:align>
             </wp:positionH>
             <wp:positionV relativeFrom="paragraph">
-              <wp:posOffset>-1152525</wp:posOffset>
+              <wp:posOffset>-1144905</wp:posOffset>
             </wp:positionV>
             <wp:extent cx="6614555" cy="6614555"/>
             <wp:effectExtent l="0" t="0" r="0" b="0"/>
@@ -12721,7 +12650,7 @@
                     </pic:cNvPicPr>
                   </pic:nvPicPr>
                   <pic:blipFill>
-                    <a:blip r:embed="rId15" cstate="print">
+                    <a:blip r:embed="rId11" cstate="print">
                       <a:extLst>
                         <a:ext uri="{28A0092B-C50C-407E-A947-70E740481C1C}">
                           <a14:useLocalDpi xmlns:a14="http://schemas.microsoft.com/office/drawing/2010/main" val="0"/>
@@ -12774,8 +12703,6 @@
     <w:p/>
     <w:p/>
     <w:p/>
-    <w:p/>
-    <w:p/>
     <w:p>
       <w:pPr>
         <w:rPr>
@@ -12819,27 +12746,7 @@
           <w:sz w:val="20"/>
           <w:szCs w:val="20"/>
         </w:rPr>
-        <w:t xml:space="preserve"> The upper white polygon is the Tonle </w:t>
-      </w:r>
-      <w:proofErr w:type="gramStart"/>
-      <w:r>
-        <w:rPr>
-          <w:b/>
-          <w:bCs/>
-          <w:sz w:val="20"/>
-          <w:szCs w:val="20"/>
-        </w:rPr>
-        <w:t>Sap lake</w:t>
-      </w:r>
-      <w:proofErr w:type="gramEnd"/>
-      <w:r>
-        <w:rPr>
-          <w:b/>
-          <w:bCs/>
-          <w:sz w:val="20"/>
-          <w:szCs w:val="20"/>
-        </w:rPr>
-        <w:t>, and the lower white polygon is the city of Phnom Penh, both of which were excluded from the analysis.</w:t>
+        <w:t xml:space="preserve"> The upper white polygon is the Tonle Sap lake, and the lower white polygon is the city of Phnom Penh, both of which were excluded from the analysis.</w:t>
       </w:r>
     </w:p>
     <w:p/>
@@ -12852,14 +12759,13 @@
       <w:r>
         <w:rPr>
           <w:noProof/>
-          <w:lang w:eastAsia="en-GB"/>
         </w:rPr>
         <w:lastRenderedPageBreak/>
         <w:drawing>
-          <wp:inline distT="0" distB="0" distL="0" distR="0" wp14:anchorId="2A2ECF59" wp14:editId="60D55515">
-            <wp:extent cx="4933950" cy="4933950"/>
-            <wp:effectExtent l="0" t="0" r="0" b="0"/>
-            <wp:docPr id="3" name="Picture 3" descr="Chart, bar chart&#10;&#10;Description automatically generated"/>
+          <wp:inline distT="0" distB="0" distL="0" distR="0" wp14:anchorId="44F12062" wp14:editId="3ABA0DF0">
+            <wp:extent cx="5731510" cy="5731510"/>
+            <wp:effectExtent l="0" t="0" r="2540" b="2540"/>
+            <wp:docPr id="20" name="Picture 20" descr="Chart, bar chart&#10;&#10;Description automatically generated"/>
             <wp:cNvGraphicFramePr>
               <a:graphicFrameLocks xmlns:a="http://schemas.openxmlformats.org/drawingml/2006/main" noChangeAspect="1"/>
             </wp:cNvGraphicFramePr>
@@ -12867,13 +12773,13 @@
               <a:graphicData uri="http://schemas.openxmlformats.org/drawingml/2006/picture">
                 <pic:pic xmlns:pic="http://schemas.openxmlformats.org/drawingml/2006/picture">
                   <pic:nvPicPr>
-                    <pic:cNvPr id="3" name="Picture 3" descr="Chart, bar chart&#10;&#10;Description automatically generated"/>
+                    <pic:cNvPr id="20" name="Picture 20" descr="Chart, bar chart&#10;&#10;Description automatically generated"/>
                     <pic:cNvPicPr>
                       <a:picLocks noChangeAspect="1" noChangeArrowheads="1"/>
                     </pic:cNvPicPr>
                   </pic:nvPicPr>
                   <pic:blipFill>
-                    <a:blip r:embed="rId16" cstate="print">
+                    <a:blip r:embed="rId12" cstate="print">
                       <a:extLst>
                         <a:ext uri="{28A0092B-C50C-407E-A947-70E740481C1C}">
                           <a14:useLocalDpi xmlns:a14="http://schemas.microsoft.com/office/drawing/2010/main" val="0"/>
@@ -12888,7 +12794,7 @@
                   <pic:spPr bwMode="auto">
                     <a:xfrm>
                       <a:off x="0" y="0"/>
-                      <a:ext cx="4933950" cy="4933950"/>
+                      <a:ext cx="5731510" cy="5731510"/>
                     </a:xfrm>
                     <a:prstGeom prst="rect">
                       <a:avLst/>
@@ -12914,7 +12820,6 @@
           <w:szCs w:val="20"/>
         </w:rPr>
       </w:pPr>
-      <w:commentRangeStart w:id="1"/>
       <w:r>
         <w:rPr>
           <w:b/>
@@ -12940,23 +12845,7 @@
           <w:sz w:val="20"/>
           <w:szCs w:val="20"/>
         </w:rPr>
-        <w:t xml:space="preserve">. </w:t>
-      </w:r>
-      <w:commentRangeEnd w:id="1"/>
-      <w:r>
-        <w:rPr>
-          <w:rStyle w:val="CommentReference"/>
-        </w:rPr>
-        <w:commentReference w:id="1"/>
-      </w:r>
-      <w:r>
-        <w:rPr>
-          <w:b/>
-          <w:bCs/>
-          <w:sz w:val="20"/>
-          <w:szCs w:val="20"/>
-        </w:rPr>
-        <w:t>Heatmap showing the variable values for each cluster. Variables were categorised as “</w:t>
+        <w:t>. Heatmap showing the variable values for each cluster. Variables were categorised as “</w:t>
       </w:r>
       <w:proofErr w:type="spellStart"/>
       <w:r>
@@ -12979,7 +12868,6 @@
         <w:t>” if the mean (across provinces within that cluster) was below the 25% quantile for that variable across the whole country, “low” if the mean was above 25 and below 50%, “high” if the mean was above 50% but below 75%, and “</w:t>
       </w:r>
       <w:proofErr w:type="spellStart"/>
-      <w:proofErr w:type="gramStart"/>
       <w:r>
         <w:rPr>
           <w:b/>
@@ -12990,7 +12878,6 @@
         <w:t>v.high</w:t>
       </w:r>
       <w:proofErr w:type="spellEnd"/>
-      <w:proofErr w:type="gramEnd"/>
       <w:r>
         <w:rPr>
           <w:b/>
@@ -13245,35 +13132,24 @@
       <w:pPr>
         <w:ind w:firstLine="720"/>
       </w:pPr>
-    </w:p>
-    <w:p>
-      <w:pPr>
-        <w:ind w:firstLine="720"/>
-      </w:pPr>
-    </w:p>
-    <w:p>
-      <w:pPr>
-        <w:ind w:firstLine="720"/>
-      </w:pPr>
       <w:r>
         <w:rPr>
           <w:noProof/>
-          <w:lang w:eastAsia="en-GB"/>
         </w:rPr>
         <w:lastRenderedPageBreak/>
         <w:drawing>
-          <wp:anchor distT="0" distB="0" distL="114300" distR="114300" simplePos="0" relativeHeight="251663360" behindDoc="1" locked="0" layoutInCell="1" allowOverlap="1" wp14:anchorId="1088F25A" wp14:editId="397F7722">
+          <wp:anchor distT="0" distB="0" distL="114300" distR="114300" simplePos="0" relativeHeight="251668480" behindDoc="1" locked="0" layoutInCell="1" allowOverlap="1" wp14:anchorId="1752792A" wp14:editId="319797C8">
             <wp:simplePos x="0" y="0"/>
             <wp:positionH relativeFrom="margin">
-              <wp:posOffset>-304800</wp:posOffset>
+              <wp:align>center</wp:align>
             </wp:positionH>
             <wp:positionV relativeFrom="paragraph">
-              <wp:posOffset>0</wp:posOffset>
+              <wp:posOffset>-152400</wp:posOffset>
             </wp:positionV>
-            <wp:extent cx="6590805" cy="4393626"/>
-            <wp:effectExtent l="0" t="0" r="635" b="6985"/>
+            <wp:extent cx="6479015" cy="4320540"/>
+            <wp:effectExtent l="0" t="0" r="0" b="3810"/>
             <wp:wrapNone/>
-            <wp:docPr id="2" name="Picture 2" descr="Diagram&#10;&#10;Description automatically generated"/>
+            <wp:docPr id="21" name="Picture 21" descr="Diagram, schematic&#10;&#10;Description automatically generated"/>
             <wp:cNvGraphicFramePr>
               <a:graphicFrameLocks xmlns:a="http://schemas.openxmlformats.org/drawingml/2006/main" noChangeAspect="1"/>
             </wp:cNvGraphicFramePr>
@@ -13281,13 +13157,13 @@
               <a:graphicData uri="http://schemas.openxmlformats.org/drawingml/2006/picture">
                 <pic:pic xmlns:pic="http://schemas.openxmlformats.org/drawingml/2006/picture">
                   <pic:nvPicPr>
-                    <pic:cNvPr id="2" name="Picture 2" descr="Diagram&#10;&#10;Description automatically generated"/>
+                    <pic:cNvPr id="21" name="Picture 21" descr="Diagram, schematic&#10;&#10;Description automatically generated"/>
                     <pic:cNvPicPr>
                       <a:picLocks noChangeAspect="1" noChangeArrowheads="1"/>
                     </pic:cNvPicPr>
                   </pic:nvPicPr>
                   <pic:blipFill>
-                    <a:blip r:embed="rId17" cstate="print">
+                    <a:blip r:embed="rId13" cstate="print">
                       <a:extLst>
                         <a:ext uri="{28A0092B-C50C-407E-A947-70E740481C1C}">
                           <a14:useLocalDpi xmlns:a14="http://schemas.microsoft.com/office/drawing/2010/main" val="0"/>
@@ -13302,7 +13178,7 @@
                   <pic:spPr bwMode="auto">
                     <a:xfrm>
                       <a:off x="0" y="0"/>
-                      <a:ext cx="6590805" cy="4393626"/>
+                      <a:ext cx="6479015" cy="4320540"/>
                     </a:xfrm>
                     <a:prstGeom prst="rect">
                       <a:avLst/>
@@ -13325,9 +13201,16 @@
         </w:drawing>
       </w:r>
     </w:p>
-    <w:p/>
-    <w:p/>
-    <w:p/>
+    <w:p>
+      <w:pPr>
+        <w:ind w:firstLine="720"/>
+      </w:pPr>
+    </w:p>
+    <w:p>
+      <w:pPr>
+        <w:ind w:firstLine="720"/>
+      </w:pPr>
+    </w:p>
     <w:p/>
     <w:p/>
     <w:p/>
@@ -13350,7 +13233,6 @@
           <w:szCs w:val="20"/>
         </w:rPr>
       </w:pPr>
-      <w:commentRangeStart w:id="2"/>
       <w:r>
         <w:rPr>
           <w:b/>
@@ -13376,23 +13258,7 @@
           <w:sz w:val="20"/>
           <w:szCs w:val="20"/>
         </w:rPr>
-        <w:t xml:space="preserve">. </w:t>
-      </w:r>
-      <w:commentRangeEnd w:id="2"/>
-      <w:r>
-        <w:rPr>
-          <w:rStyle w:val="CommentReference"/>
-        </w:rPr>
-        <w:commentReference w:id="2"/>
-      </w:r>
-      <w:r>
-        <w:rPr>
-          <w:b/>
-          <w:bCs/>
-          <w:sz w:val="20"/>
-          <w:szCs w:val="20"/>
-        </w:rPr>
-        <w:t xml:space="preserve">Boxplots showing the distribution of environmental variables for each cluster: </w:t>
+        <w:t xml:space="preserve">. Boxplots showing the distribution of environmental variables for each cluster: </w:t>
       </w:r>
       <w:r>
         <w:rPr>
@@ -13412,7 +13278,44 @@
           <w:sz w:val="20"/>
           <w:szCs w:val="20"/>
         </w:rPr>
-        <w:t xml:space="preserve"> = mean forest area, </w:t>
+        <w:t xml:space="preserve"> = mean forest area</w:t>
+      </w:r>
+      <w:r>
+        <w:rPr>
+          <w:b/>
+          <w:bCs/>
+          <w:sz w:val="20"/>
+          <w:szCs w:val="20"/>
+        </w:rPr>
+        <w:t xml:space="preserve"> (km</w:t>
+      </w:r>
+      <w:r>
+        <w:rPr>
+          <w:b/>
+          <w:bCs/>
+          <w:sz w:val="20"/>
+          <w:szCs w:val="20"/>
+          <w:vertAlign w:val="superscript"/>
+        </w:rPr>
+        <w:t>2</w:t>
+      </w:r>
+      <w:r>
+        <w:rPr>
+          <w:b/>
+          <w:bCs/>
+          <w:sz w:val="20"/>
+          <w:szCs w:val="20"/>
+        </w:rPr>
+        <w:t>)</w:t>
+      </w:r>
+      <w:r>
+        <w:rPr>
+          <w:b/>
+          <w:bCs/>
+          <w:sz w:val="20"/>
+          <w:szCs w:val="20"/>
+        </w:rPr>
+        <w:t xml:space="preserve">, </w:t>
       </w:r>
       <w:r>
         <w:rPr>
@@ -13432,7 +13335,25 @@
           <w:sz w:val="20"/>
           <w:szCs w:val="20"/>
         </w:rPr>
-        <w:t>= mean area (km</w:t>
+        <w:t xml:space="preserve">= mean </w:t>
+      </w:r>
+      <w:r>
+        <w:rPr>
+          <w:b/>
+          <w:bCs/>
+          <w:sz w:val="20"/>
+          <w:szCs w:val="20"/>
+        </w:rPr>
+        <w:t xml:space="preserve">province </w:t>
+      </w:r>
+      <w:r>
+        <w:rPr>
+          <w:b/>
+          <w:bCs/>
+          <w:sz w:val="20"/>
+          <w:szCs w:val="20"/>
+        </w:rPr>
+        <w:t>area (km</w:t>
       </w:r>
       <w:r>
         <w:rPr>
@@ -13471,7 +13392,35 @@
           <w:sz w:val="20"/>
           <w:szCs w:val="20"/>
         </w:rPr>
-        <w:t xml:space="preserve">= change in forest cover (between 2007-2012), </w:t>
+        <w:t>= change in forest cover between 2007-2012</w:t>
+      </w:r>
+      <w:r>
+        <w:rPr>
+          <w:b/>
+          <w:bCs/>
+          <w:sz w:val="20"/>
+          <w:szCs w:val="20"/>
+        </w:rPr>
+        <w:t xml:space="preserve"> (km</w:t>
+      </w:r>
+      <w:r>
+        <w:rPr>
+          <w:b/>
+          <w:bCs/>
+          <w:sz w:val="20"/>
+          <w:szCs w:val="20"/>
+          <w:vertAlign w:val="superscript"/>
+        </w:rPr>
+        <w:t>2</w:t>
+      </w:r>
+      <w:r>
+        <w:rPr>
+          <w:b/>
+          <w:bCs/>
+          <w:sz w:val="20"/>
+          <w:szCs w:val="20"/>
+        </w:rPr>
+        <w:t xml:space="preserve">), </w:t>
       </w:r>
       <w:r>
         <w:rPr>
@@ -13531,7 +13480,25 @@
           <w:sz w:val="20"/>
           <w:szCs w:val="20"/>
         </w:rPr>
-        <w:t xml:space="preserve"> = mean distance to international border, </w:t>
+        <w:t xml:space="preserve"> = mean distance to international border</w:t>
+      </w:r>
+      <w:r>
+        <w:rPr>
+          <w:b/>
+          <w:bCs/>
+          <w:sz w:val="20"/>
+          <w:szCs w:val="20"/>
+        </w:rPr>
+        <w:t xml:space="preserve"> (Km)</w:t>
+      </w:r>
+      <w:r>
+        <w:rPr>
+          <w:b/>
+          <w:bCs/>
+          <w:sz w:val="20"/>
+          <w:szCs w:val="20"/>
+        </w:rPr>
+        <w:t xml:space="preserve">, </w:t>
       </w:r>
       <w:r>
         <w:rPr>
@@ -13553,25 +13520,23 @@
         </w:rPr>
         <w:t xml:space="preserve"> = mean distance to a provincial capital</w:t>
       </w:r>
-      <w:proofErr w:type="gramStart"/>
-      <w:r>
-        <w:rPr>
-          <w:b/>
-          <w:bCs/>
-          <w:sz w:val="20"/>
-          <w:szCs w:val="20"/>
-        </w:rPr>
-        <w:t xml:space="preserve">.  </w:t>
-      </w:r>
-      <w:proofErr w:type="gramEnd"/>
-      <w:r>
-        <w:rPr>
-          <w:b/>
-          <w:bCs/>
-          <w:sz w:val="20"/>
-          <w:szCs w:val="20"/>
-        </w:rPr>
-        <w:t xml:space="preserve">Boxplots show the median (centre line within boxes), 25 and 75% percentiles (box edges), and minimum and maximum values (upper and lower whiskers, not exceeding 1.5 </w:t>
+      <w:r>
+        <w:rPr>
+          <w:b/>
+          <w:bCs/>
+          <w:sz w:val="20"/>
+          <w:szCs w:val="20"/>
+        </w:rPr>
+        <w:t xml:space="preserve"> (Km)</w:t>
+      </w:r>
+      <w:r>
+        <w:rPr>
+          <w:b/>
+          <w:bCs/>
+          <w:sz w:val="20"/>
+          <w:szCs w:val="20"/>
+        </w:rPr>
+        <w:t xml:space="preserve">. Boxplots show the median (centre line within boxes), 25 and 75% percentiles (box edges), and minimum and maximum values (upper and lower whiskers, not exceeding 1.5 </w:t>
       </w:r>
       <w:r>
         <w:rPr>
@@ -14037,23 +14002,7 @@
                 <w:sz w:val="20"/>
                 <w:szCs w:val="20"/>
               </w:rPr>
-              <w:t>Large provinces with low elevations. Very high population density and very low proportion of indigenous people. Very high levels of education, and relatively low proportion of workers in the primary and secondary sectors (suggesting higher proportions in the other sectors e.g., tertiary). High proportion of people with no farmland, and low levels of livestock ownership (suggesting very urban)</w:t>
-            </w:r>
-            <w:proofErr w:type="gramStart"/>
-            <w:r>
-              <w:rPr>
-                <w:sz w:val="20"/>
-                <w:szCs w:val="20"/>
-              </w:rPr>
-              <w:t xml:space="preserve">.  </w:t>
-            </w:r>
-            <w:proofErr w:type="gramEnd"/>
-            <w:r>
-              <w:rPr>
-                <w:sz w:val="20"/>
-                <w:szCs w:val="20"/>
-              </w:rPr>
-              <w:t>Low access to services, but this may be explained by the mean size of the provinces in this cluster (there is high access to garbage collection). Low crime per capita, but very high migration and very high rates of land conflict</w:t>
+              <w:t>Large provinces with low elevations. Very high population density and very low proportion of indigenous people. Very high levels of education, and relatively low proportion of workers in the primary and secondary sectors (suggesting higher proportions in the other sectors e.g., tertiary). High proportion of people with no farmland, and low levels of livestock ownership (suggesting very urban).  Low access to services, but this may be explained by the mean size of the provinces in this cluster (there is high access to garbage collection). Low crime per capita, but very high migration and very high rates of land conflict</w:t>
             </w:r>
           </w:p>
         </w:tc>
@@ -14526,18 +14475,10 @@
         <w:t xml:space="preserve">This analysis highlights the importance of scale when modelling complex social-ecological systems; researchers must not only select the scale of the analysis carefully but must also be aware of underlying variation which may be affecting estimates, requiring cautious interpretation of results. The results of the socioeconomic analysis have further highlighted the effect of scale on drivers with larger effects. The direction of the effect of </w:t>
       </w:r>
       <w:r>
-        <w:t xml:space="preserve">distance to an </w:t>
-      </w:r>
-      <w:proofErr w:type="gramStart"/>
-      <w:r>
-        <w:t xml:space="preserve">international border </w:t>
-      </w:r>
-      <w:r>
-        <w:t>changes</w:t>
-      </w:r>
-      <w:proofErr w:type="gramEnd"/>
-      <w:r>
-        <w:t xml:space="preserve"> depending </w:t>
+        <w:t xml:space="preserve">distance to an international border </w:t>
+      </w:r>
+      <w:r>
+        <w:t xml:space="preserve">changes depending </w:t>
       </w:r>
       <w:r>
         <w:lastRenderedPageBreak/>
@@ -14704,15 +14645,7 @@
         <w:fldChar w:fldCharType="end"/>
       </w:r>
       <w:r>
-        <w:t xml:space="preserve">. Taking this study as an example, a researcher has a choice between modelling at a large scale (e.g., national, regional) where effects may be weak or unrepresentative of much of the country or </w:t>
-      </w:r>
-      <w:proofErr w:type="gramStart"/>
-      <w:r>
-        <w:t>region, or</w:t>
-      </w:r>
-      <w:proofErr w:type="gramEnd"/>
-      <w:r>
-        <w:t xml:space="preserve"> modelling at a fine scale where effects may be swamped by variation resulting in the loss of the true signal. </w:t>
+        <w:t xml:space="preserve">. Taking this study as an example, a researcher has a choice between modelling at a large scale (e.g., national, regional) where effects may be weak or unrepresentative of much of the country or region, or modelling at a fine scale where effects may be swamped by variation resulting in the loss of the true signal. </w:t>
       </w:r>
       <w:r>
         <w:t>By reframing analytical goals and aiming for description</w:t>
@@ -14984,15 +14917,7 @@
         <w:fldChar w:fldCharType="end"/>
       </w:r>
       <w:r>
-        <w:t>. Unlike statistical models, cluster analysis does not produce estimates of effect sizes, nor can predictions be made. Nevertheless, by altering the number of clusters, investigating different clustering approaches, followed by considered exploratory analysis and plotting, a comprehensive picture of the study system can be produced. This may be a sensible first step in a larger analysis which can increase understanding of the system before modelling approaches are decided upon. Furthermore, methods such as cluster analysis are conceptually simpler than advanced statistical and mechanistic modelling, making interpretation and explanation, simpler</w:t>
-      </w:r>
-      <w:proofErr w:type="gramStart"/>
-      <w:r>
-        <w:t xml:space="preserve">.  </w:t>
-      </w:r>
-      <w:proofErr w:type="gramEnd"/>
-      <w:r>
-        <w:t xml:space="preserve">           </w:t>
+        <w:t xml:space="preserve">. Unlike statistical models, cluster analysis does not produce estimates of effect sizes, nor can predictions be made. Nevertheless, by altering the number of clusters, investigating different clustering approaches, followed by considered exploratory analysis and plotting, a comprehensive picture of the study system can be produced. This may be a sensible first step in a larger analysis which can increase understanding of the system before modelling approaches are decided upon. Furthermore, methods such as cluster analysis are conceptually simpler than advanced statistical and mechanistic modelling, making interpretation and explanation, simpler.             </w:t>
       </w:r>
     </w:p>
     <w:p>
@@ -15227,16 +15152,11 @@
         <w:t>www.opendevelopmentcambodia.net</w:t>
       </w:r>
       <w:r>
-        <w:t>), which may suggest that new avenues for economic development and growth in the agriculture sector are being developed</w:t>
-      </w:r>
-      <w:proofErr w:type="gramStart"/>
-      <w:r>
-        <w:t xml:space="preserve">. </w:t>
+        <w:t xml:space="preserve">), which may suggest that new avenues for economic development and growth in the agriculture sector are being developed. </w:t>
       </w:r>
       <w:r>
         <w:t xml:space="preserve"> </w:t>
       </w:r>
-      <w:proofErr w:type="gramEnd"/>
     </w:p>
     <w:p>
       <w:r>
@@ -15511,15 +15431,7 @@
       </w:r>
       <w:proofErr w:type="spellEnd"/>
       <w:r>
-        <w:t xml:space="preserve">, and Koh Kong into cluster 5, suggesting that these provinces have socioeconomic conditions </w:t>
-      </w:r>
-      <w:proofErr w:type="gramStart"/>
-      <w:r>
-        <w:t>similar to</w:t>
-      </w:r>
-      <w:proofErr w:type="gramEnd"/>
-      <w:r>
-        <w:t xml:space="preserve"> the wealthier, more developed provinces such as </w:t>
+        <w:t xml:space="preserve">, and Koh Kong into cluster 5, suggesting that these provinces have socioeconomic conditions similar to the wealthier, more developed provinces such as </w:t>
       </w:r>
       <w:proofErr w:type="spellStart"/>
       <w:r>
@@ -15568,102 +15480,6 @@
     </w:sectPr>
   </w:body>
 </w:document>
-</file>
-
-<file path=word/comments.xml><?xml version="1.0" encoding="utf-8"?>
-<w:comments xmlns:wpc="http://schemas.microsoft.com/office/word/2010/wordprocessingCanvas" xmlns:cx="http://schemas.microsoft.com/office/drawing/2014/chartex" xmlns:cx1="http://schemas.microsoft.com/office/drawing/2015/9/8/chartex" xmlns:cx2="http://schemas.microsoft.com/office/drawing/2015/10/21/chartex" xmlns:cx3="http://schemas.microsoft.com/office/drawing/2016/5/9/chartex" xmlns:cx4="http://schemas.microsoft.com/office/drawing/2016/5/10/chartex" xmlns:cx5="http://schemas.microsoft.com/office/drawing/2016/5/11/chartex" xmlns:cx6="http://schemas.microsoft.com/office/drawing/2016/5/12/chartex" xmlns:cx7="http://schemas.microsoft.com/office/drawing/2016/5/13/chartex" xmlns:cx8="http://schemas.microsoft.com/office/drawing/2016/5/14/chartex" xmlns:mc="http://schemas.openxmlformats.org/markup-compatibility/2006" xmlns:aink="http://schemas.microsoft.com/office/drawing/2016/ink" xmlns:am3d="http://schemas.microsoft.com/office/drawing/2017/model3d" xmlns:o="urn:schemas-microsoft-com:office:office" xmlns:r="http://schemas.openxmlformats.org/officeDocument/2006/relationships" xmlns:m="http://schemas.openxmlformats.org/officeDocument/2006/math" xmlns:v="urn:schemas-microsoft-com:vml" xmlns:wp14="http://schemas.microsoft.com/office/word/2010/wordprocessingDrawing" xmlns:wp="http://schemas.openxmlformats.org/drawingml/2006/wordprocessingDrawing" xmlns:w10="urn:schemas-microsoft-com:office:word" xmlns:w="http://schemas.openxmlformats.org/wordprocessingml/2006/main" xmlns:w14="http://schemas.microsoft.com/office/word/2010/wordml" xmlns:w15="http://schemas.microsoft.com/office/word/2012/wordml" xmlns:w16cex="http://schemas.microsoft.com/office/word/2018/wordml/cex" xmlns:w16cid="http://schemas.microsoft.com/office/word/2016/wordml/cid" xmlns:w16="http://schemas.microsoft.com/office/word/2018/wordml" xmlns:w16sdtdh="http://schemas.microsoft.com/office/word/2020/wordml/sdtdatahash" xmlns:w16se="http://schemas.microsoft.com/office/word/2015/wordml/symex" xmlns:wpg="http://schemas.microsoft.com/office/word/2010/wordprocessingGroup" xmlns:wpi="http://schemas.microsoft.com/office/word/2010/wordprocessingInk" xmlns:wne="http://schemas.microsoft.com/office/word/2006/wordml" xmlns:wps="http://schemas.microsoft.com/office/word/2010/wordprocessingShape" mc:Ignorable="w14 w15 w16se w16cid w16 w16cex w16sdtdh wp14">
-  <w:comment w:id="0" w:author="Matthew Nuttall" w:date="2021-11-08T11:48:00Z" w:initials="MN">
-    <w:p>
-      <w:pPr>
-        <w:pStyle w:val="CommentText"/>
-      </w:pPr>
-      <w:r>
-        <w:rPr>
-          <w:rStyle w:val="CommentReference"/>
-        </w:rPr>
-        <w:annotationRef/>
-      </w:r>
-      <w:r>
-        <w:t>Plot as bars and add SE?</w:t>
-      </w:r>
-    </w:p>
-  </w:comment>
-  <w:comment w:id="1" w:author="Matthew Nuttall" w:date="2021-11-08T11:49:00Z" w:initials="MN">
-    <w:p>
-      <w:pPr>
-        <w:pStyle w:val="CommentText"/>
-      </w:pPr>
-      <w:r>
-        <w:rPr>
-          <w:rStyle w:val="CommentReference"/>
-        </w:rPr>
-        <w:annotationRef/>
-      </w:r>
-      <w:r>
-        <w:rPr>
-          <w:rStyle w:val="CommentReference"/>
-        </w:rPr>
-        <w:t>Increase axis and legend text size</w:t>
-      </w:r>
-    </w:p>
-  </w:comment>
-  <w:comment w:id="2" w:author="Matthew Nuttall" w:date="2021-10-28T11:36:00Z" w:initials="MN">
-    <w:p>
-      <w:pPr>
-        <w:pStyle w:val="CommentText"/>
-      </w:pPr>
-      <w:r>
-        <w:rPr>
-          <w:rStyle w:val="CommentReference"/>
-        </w:rPr>
-        <w:annotationRef/>
-      </w:r>
-      <w:r>
-        <w:t>Check units for y axis for a, c, e, f</w:t>
-      </w:r>
-    </w:p>
-    <w:p>
-      <w:pPr>
-        <w:pStyle w:val="CommentText"/>
-      </w:pPr>
-      <w:r>
-        <w:t>Adjust y axis for c</w:t>
-      </w:r>
-    </w:p>
-  </w:comment>
-</w:comments>
-</file>
-
-<file path=word/commentsExtended.xml><?xml version="1.0" encoding="utf-8"?>
-<w15:commentsEx xmlns:wpc="http://schemas.microsoft.com/office/word/2010/wordprocessingCanvas" xmlns:cx="http://schemas.microsoft.com/office/drawing/2014/chartex" xmlns:cx1="http://schemas.microsoft.com/office/drawing/2015/9/8/chartex" xmlns:cx2="http://schemas.microsoft.com/office/drawing/2015/10/21/chartex" xmlns:cx3="http://schemas.microsoft.com/office/drawing/2016/5/9/chartex" xmlns:cx4="http://schemas.microsoft.com/office/drawing/2016/5/10/chartex" xmlns:cx5="http://schemas.microsoft.com/office/drawing/2016/5/11/chartex" xmlns:cx6="http://schemas.microsoft.com/office/drawing/2016/5/12/chartex" xmlns:cx7="http://schemas.microsoft.com/office/drawing/2016/5/13/chartex" xmlns:cx8="http://schemas.microsoft.com/office/drawing/2016/5/14/chartex" xmlns:mc="http://schemas.openxmlformats.org/markup-compatibility/2006" xmlns:aink="http://schemas.microsoft.com/office/drawing/2016/ink" xmlns:am3d="http://schemas.microsoft.com/office/drawing/2017/model3d" xmlns:o="urn:schemas-microsoft-com:office:office" xmlns:r="http://schemas.openxmlformats.org/officeDocument/2006/relationships" xmlns:m="http://schemas.openxmlformats.org/officeDocument/2006/math" xmlns:v="urn:schemas-microsoft-com:vml" xmlns:wp14="http://schemas.microsoft.com/office/word/2010/wordprocessingDrawing" xmlns:wp="http://schemas.openxmlformats.org/drawingml/2006/wordprocessingDrawing" xmlns:w10="urn:schemas-microsoft-com:office:word" xmlns:w="http://schemas.openxmlformats.org/wordprocessingml/2006/main" xmlns:w14="http://schemas.microsoft.com/office/word/2010/wordml" xmlns:w15="http://schemas.microsoft.com/office/word/2012/wordml" xmlns:w16cex="http://schemas.microsoft.com/office/word/2018/wordml/cex" xmlns:w16cid="http://schemas.microsoft.com/office/word/2016/wordml/cid" xmlns:w16="http://schemas.microsoft.com/office/word/2018/wordml" xmlns:w16sdtdh="http://schemas.microsoft.com/office/word/2020/wordml/sdtdatahash" xmlns:w16se="http://schemas.microsoft.com/office/word/2015/wordml/symex" xmlns:wpg="http://schemas.microsoft.com/office/word/2010/wordprocessingGroup" xmlns:wpi="http://schemas.microsoft.com/office/word/2010/wordprocessingInk" xmlns:wne="http://schemas.microsoft.com/office/word/2006/wordml" xmlns:wps="http://schemas.microsoft.com/office/word/2010/wordprocessingShape" mc:Ignorable="w14 w15 w16se w16cid w16 w16cex w16sdtdh wp14">
-  <w15:commentEx w15:paraId="669EA7D4" w15:done="0"/>
-  <w15:commentEx w15:paraId="6EA17A5B" w15:done="0"/>
-  <w15:commentEx w15:paraId="1A0F7703" w15:done="0"/>
-</w15:commentsEx>
-</file>
-
-<file path=word/commentsExtensible.xml><?xml version="1.0" encoding="utf-8"?>
-<w16cex:commentsExtensible xmlns:wpc="http://schemas.microsoft.com/office/word/2010/wordprocessingCanvas" xmlns:cx="http://schemas.microsoft.com/office/drawing/2014/chartex" xmlns:cx1="http://schemas.microsoft.com/office/drawing/2015/9/8/chartex" xmlns:cx2="http://schemas.microsoft.com/office/drawing/2015/10/21/chartex" xmlns:cx3="http://schemas.microsoft.com/office/drawing/2016/5/9/chartex" xmlns:cx4="http://schemas.microsoft.com/office/drawing/2016/5/10/chartex" xmlns:cx5="http://schemas.microsoft.com/office/drawing/2016/5/11/chartex" xmlns:cx6="http://schemas.microsoft.com/office/drawing/2016/5/12/chartex" xmlns:cx7="http://schemas.microsoft.com/office/drawing/2016/5/13/chartex" xmlns:cx8="http://schemas.microsoft.com/office/drawing/2016/5/14/chartex" xmlns:mc="http://schemas.openxmlformats.org/markup-compatibility/2006" xmlns:aink="http://schemas.microsoft.com/office/drawing/2016/ink" xmlns:am3d="http://schemas.microsoft.com/office/drawing/2017/model3d" xmlns:o="urn:schemas-microsoft-com:office:office" xmlns:r="http://schemas.openxmlformats.org/officeDocument/2006/relationships" xmlns:m="http://schemas.openxmlformats.org/officeDocument/2006/math" xmlns:v="urn:schemas-microsoft-com:vml" xmlns:wp14="http://schemas.microsoft.com/office/word/2010/wordprocessingDrawing" xmlns:wp="http://schemas.openxmlformats.org/drawingml/2006/wordprocessingDrawing" xmlns:w10="urn:schemas-microsoft-com:office:word" xmlns:w="http://schemas.openxmlformats.org/wordprocessingml/2006/main" xmlns:w14="http://schemas.microsoft.com/office/word/2010/wordml" xmlns:w15="http://schemas.microsoft.com/office/word/2012/wordml" xmlns:w16cex="http://schemas.microsoft.com/office/word/2018/wordml/cex" xmlns:w16cid="http://schemas.microsoft.com/office/word/2016/wordml/cid" xmlns:w16="http://schemas.microsoft.com/office/word/2018/wordml" xmlns:w16sdtdh="http://schemas.microsoft.com/office/word/2020/wordml/sdtdatahash" xmlns:w16se="http://schemas.microsoft.com/office/word/2015/wordml/symex" xmlns:wpg="http://schemas.microsoft.com/office/word/2010/wordprocessingGroup" xmlns:wpi="http://schemas.microsoft.com/office/word/2010/wordprocessingInk" xmlns:wne="http://schemas.microsoft.com/office/word/2006/wordml" xmlns:wps="http://schemas.microsoft.com/office/word/2010/wordprocessingShape" mc:Ignorable="w14 w15 w16se w16cid w16 w16cex w16sdtdh wp14">
-  <w16cex:commentExtensible w16cex:durableId="25338D0B" w16cex:dateUtc="2021-11-08T11:48:00Z"/>
-  <w16cex:commentExtensible w16cex:durableId="25338D32" w16cex:dateUtc="2021-11-08T11:49:00Z"/>
-  <w16cex:commentExtensible w16cex:durableId="252509C9" w16cex:dateUtc="2021-10-28T10:36:00Z"/>
-</w16cex:commentsExtensible>
-</file>
-
-<file path=word/commentsIds.xml><?xml version="1.0" encoding="utf-8"?>
-<w16cid:commentsIds xmlns:wpc="http://schemas.microsoft.com/office/word/2010/wordprocessingCanvas" xmlns:cx="http://schemas.microsoft.com/office/drawing/2014/chartex" xmlns:cx1="http://schemas.microsoft.com/office/drawing/2015/9/8/chartex" xmlns:cx2="http://schemas.microsoft.com/office/drawing/2015/10/21/chartex" xmlns:cx3="http://schemas.microsoft.com/office/drawing/2016/5/9/chartex" xmlns:cx4="http://schemas.microsoft.com/office/drawing/2016/5/10/chartex" xmlns:cx5="http://schemas.microsoft.com/office/drawing/2016/5/11/chartex" xmlns:cx6="http://schemas.microsoft.com/office/drawing/2016/5/12/chartex" xmlns:cx7="http://schemas.microsoft.com/office/drawing/2016/5/13/chartex" xmlns:cx8="http://schemas.microsoft.com/office/drawing/2016/5/14/chartex" xmlns:mc="http://schemas.openxmlformats.org/markup-compatibility/2006" xmlns:aink="http://schemas.microsoft.com/office/drawing/2016/ink" xmlns:am3d="http://schemas.microsoft.com/office/drawing/2017/model3d" xmlns:o="urn:schemas-microsoft-com:office:office" xmlns:r="http://schemas.openxmlformats.org/officeDocument/2006/relationships" xmlns:m="http://schemas.openxmlformats.org/officeDocument/2006/math" xmlns:v="urn:schemas-microsoft-com:vml" xmlns:wp14="http://schemas.microsoft.com/office/word/2010/wordprocessingDrawing" xmlns:wp="http://schemas.openxmlformats.org/drawingml/2006/wordprocessingDrawing" xmlns:w10="urn:schemas-microsoft-com:office:word" xmlns:w="http://schemas.openxmlformats.org/wordprocessingml/2006/main" xmlns:w14="http://schemas.microsoft.com/office/word/2010/wordml" xmlns:w15="http://schemas.microsoft.com/office/word/2012/wordml" xmlns:w16cex="http://schemas.microsoft.com/office/word/2018/wordml/cex" xmlns:w16cid="http://schemas.microsoft.com/office/word/2016/wordml/cid" xmlns:w16="http://schemas.microsoft.com/office/word/2018/wordml" xmlns:w16sdtdh="http://schemas.microsoft.com/office/word/2020/wordml/sdtdatahash" xmlns:w16se="http://schemas.microsoft.com/office/word/2015/wordml/symex" xmlns:wpg="http://schemas.microsoft.com/office/word/2010/wordprocessingGroup" xmlns:wpi="http://schemas.microsoft.com/office/word/2010/wordprocessingInk" xmlns:wne="http://schemas.microsoft.com/office/word/2006/wordml" xmlns:wps="http://schemas.microsoft.com/office/word/2010/wordprocessingShape" mc:Ignorable="w14 w15 w16se w16cid w16 w16cex w16sdtdh wp14">
-  <w16cid:commentId w16cid:paraId="669EA7D4" w16cid:durableId="25338D0B"/>
-  <w16cid:commentId w16cid:paraId="6EA17A5B" w16cid:durableId="25338D32"/>
-  <w16cid:commentId w16cid:paraId="1A0F7703" w16cid:durableId="252509C9"/>
-</w16cid:commentsIds>
-</file>
-
-<file path=word/people.xml><?xml version="1.0" encoding="utf-8"?>
-<w15:people xmlns:wpc="http://schemas.microsoft.com/office/word/2010/wordprocessingCanvas" xmlns:cx="http://schemas.microsoft.com/office/drawing/2014/chartex" xmlns:cx1="http://schemas.microsoft.com/office/drawing/2015/9/8/chartex" xmlns:cx2="http://schemas.microsoft.com/office/drawing/2015/10/21/chartex" xmlns:cx3="http://schemas.microsoft.com/office/drawing/2016/5/9/chartex" xmlns:cx4="http://schemas.microsoft.com/office/drawing/2016/5/10/chartex" xmlns:cx5="http://schemas.microsoft.com/office/drawing/2016/5/11/chartex" xmlns:cx6="http://schemas.microsoft.com/office/drawing/2016/5/12/chartex" xmlns:cx7="http://schemas.microsoft.com/office/drawing/2016/5/13/chartex" xmlns:cx8="http://schemas.microsoft.com/office/drawing/2016/5/14/chartex" xmlns:mc="http://schemas.openxmlformats.org/markup-compatibility/2006" xmlns:aink="http://schemas.microsoft.com/office/drawing/2016/ink" xmlns:am3d="http://schemas.microsoft.com/office/drawing/2017/model3d" xmlns:o="urn:schemas-microsoft-com:office:office" xmlns:r="http://schemas.openxmlformats.org/officeDocument/2006/relationships" xmlns:m="http://schemas.openxmlformats.org/officeDocument/2006/math" xmlns:v="urn:schemas-microsoft-com:vml" xmlns:wp14="http://schemas.microsoft.com/office/word/2010/wordprocessingDrawing" xmlns:wp="http://schemas.openxmlformats.org/drawingml/2006/wordprocessingDrawing" xmlns:w10="urn:schemas-microsoft-com:office:word" xmlns:w="http://schemas.openxmlformats.org/wordprocessingml/2006/main" xmlns:w14="http://schemas.microsoft.com/office/word/2010/wordml" xmlns:w15="http://schemas.microsoft.com/office/word/2012/wordml" xmlns:w16cex="http://schemas.microsoft.com/office/word/2018/wordml/cex" xmlns:w16cid="http://schemas.microsoft.com/office/word/2016/wordml/cid" xmlns:w16="http://schemas.microsoft.com/office/word/2018/wordml" xmlns:w16sdtdh="http://schemas.microsoft.com/office/word/2020/wordml/sdtdatahash" xmlns:w16se="http://schemas.microsoft.com/office/word/2015/wordml/symex" xmlns:wpg="http://schemas.microsoft.com/office/word/2010/wordprocessingGroup" xmlns:wpi="http://schemas.microsoft.com/office/word/2010/wordprocessingInk" xmlns:wne="http://schemas.microsoft.com/office/word/2006/wordml" xmlns:wps="http://schemas.microsoft.com/office/word/2010/wordprocessingShape" mc:Ignorable="w14 w15 w16se w16cid w16 w16cex w16sdtdh wp14">
-  <w15:person w15:author="Matthew Nuttall">
-    <w15:presenceInfo w15:providerId="AD" w15:userId="S::mnn1@stir.ac.uk::52bda326-1982-4d2e-bfc2-66e5e0894b6c"/>
-  </w15:person>
-</w15:people>
 </file>
 
 <file path=word/styles.xml><?xml version="1.0" encoding="utf-8"?>

</xml_diff>